<commit_message>
Preparação para execução dos testes
</commit_message>
<xml_diff>
--- a/Testes/rm81238_GabrielPetillo.docx
+++ b/Testes/rm81238_GabrielPetillo.docx
@@ -1910,15 +1910,16 @@
         <w:rPr>
           <w:rFonts w:ascii="Consolas" w:hAnsi="Consolas"/>
           <w:sz w:val="18"/>
-        </w:rPr>
-      </w:pPr>
-      <w:r>
-        <w:rPr>
-          <w:rFonts w:ascii="Consolas" w:hAnsi="Consolas"/>
-          <w:b/>
-          <w:sz w:val="18"/>
           <w:highlight w:val="yellow"/>
         </w:rPr>
+      </w:pPr>
+      <w:r>
+        <w:rPr>
+          <w:rFonts w:ascii="Consolas" w:hAnsi="Consolas"/>
+          <w:b/>
+          <w:sz w:val="18"/>
+          <w:highlight w:val="yellow"/>
+        </w:rPr>
         <w:t xml:space="preserve">Observações: </w:t>
       </w:r>
       <w:r>
@@ -1947,9 +1948,2270 @@
           <w:highlight w:val="yellow"/>
         </w:rPr>
         <w:t xml:space="preserve"> Resposta.</w:t>
+      </w:r>
+    </w:p>
+    <w:p>
+      <w:pPr>
+        <w:spacing w:after="0"/>
+        <w:rPr>
+          <w:rFonts w:ascii="Consolas" w:hAnsi="Consolas"/>
+          <w:sz w:val="18"/>
+        </w:rPr>
+      </w:pPr>
+    </w:p>
+    <w:p>
+      <w:pPr>
+        <w:spacing w:after="0"/>
+        <w:rPr>
+          <w:rFonts w:ascii="Consolas" w:hAnsi="Consolas"/>
+          <w:sz w:val="18"/>
+        </w:rPr>
+      </w:pPr>
+    </w:p>
+    <w:p>
+      <w:pPr>
+        <w:spacing w:after="0"/>
+        <w:rPr>
+          <w:rFonts w:ascii="Consolas" w:hAnsi="Consolas"/>
+          <w:sz w:val="18"/>
+        </w:rPr>
+      </w:pPr>
+    </w:p>
+    <w:p>
+      <w:pPr>
+        <w:spacing w:after="0"/>
+        <w:rPr>
+          <w:rFonts w:ascii="Consolas" w:hAnsi="Consolas"/>
+          <w:sz w:val="18"/>
+        </w:rPr>
+      </w:pPr>
+    </w:p>
+    <w:p>
+      <w:pPr>
+        <w:spacing w:after="0"/>
+        <w:rPr>
+          <w:rFonts w:ascii="Consolas" w:hAnsi="Consolas"/>
+          <w:sz w:val="18"/>
+        </w:rPr>
+      </w:pPr>
+    </w:p>
+    <w:p>
+      <w:pPr>
+        <w:spacing w:after="0"/>
+        <w:rPr>
+          <w:rFonts w:ascii="Consolas" w:hAnsi="Consolas"/>
+          <w:sz w:val="18"/>
+        </w:rPr>
+      </w:pPr>
+    </w:p>
+    <w:p>
+      <w:pPr>
+        <w:spacing w:after="0"/>
+        <w:rPr>
+          <w:rFonts w:ascii="Consolas" w:hAnsi="Consolas"/>
+          <w:sz w:val="18"/>
+        </w:rPr>
+      </w:pPr>
+    </w:p>
+    <w:p>
+      <w:pPr>
+        <w:spacing w:after="0"/>
+        <w:rPr>
+          <w:rFonts w:ascii="Consolas" w:hAnsi="Consolas"/>
+          <w:sz w:val="18"/>
+        </w:rPr>
+      </w:pPr>
+    </w:p>
+    <w:p>
+      <w:pPr>
+        <w:spacing w:after="0"/>
+        <w:jc w:val="center"/>
+        <w:rPr>
+          <w:rFonts w:ascii="Consolas" w:hAnsi="Consolas"/>
+          <w:b/>
+          <w:sz w:val="18"/>
+        </w:rPr>
+      </w:pPr>
+      <w:r>
+        <w:rPr>
+          <w:rFonts w:ascii="Consolas" w:hAnsi="Consolas"/>
+          <w:b/>
+          <w:sz w:val="18"/>
+          <w:highlight w:val="green"/>
+        </w:rPr>
+        <w:lastRenderedPageBreak/>
+        <w:t xml:space="preserve">Etapa de Teste </w:t>
+      </w:r>
+      <w:r>
+        <w:rPr>
+          <w:rFonts w:ascii="Consolas" w:hAnsi="Consolas"/>
+          <w:b/>
+          <w:sz w:val="18"/>
+          <w:highlight w:val="green"/>
+        </w:rPr>
+        <w:t>2</w:t>
+      </w:r>
+    </w:p>
+    <w:p>
+      <w:pPr>
+        <w:spacing w:after="0"/>
+        <w:jc w:val="center"/>
+        <w:rPr>
+          <w:rFonts w:ascii="Consolas" w:hAnsi="Consolas"/>
+          <w:b/>
+          <w:sz w:val="18"/>
+        </w:rPr>
+      </w:pPr>
+    </w:p>
+    <w:p>
+      <w:pPr>
+        <w:spacing w:after="0"/>
+        <w:rPr>
+          <w:rFonts w:ascii="Consolas" w:hAnsi="Consolas"/>
+          <w:color w:val="538135" w:themeColor="accent6" w:themeShade="BF"/>
+          <w:sz w:val="18"/>
+        </w:rPr>
+      </w:pPr>
+      <w:r>
+        <w:rPr>
+          <w:rFonts w:ascii="Consolas" w:hAnsi="Consolas"/>
+          <w:b/>
+          <w:color w:val="538135" w:themeColor="accent6" w:themeShade="BF"/>
+          <w:sz w:val="18"/>
+        </w:rPr>
+        <w:t>JulgamentoPrisioneiro.java</w:t>
+      </w:r>
+    </w:p>
+    <w:p>
+      <w:pPr>
+        <w:autoSpaceDE w:val="0"/>
+        <w:autoSpaceDN w:val="0"/>
+        <w:adjustRightInd w:val="0"/>
+        <w:spacing w:after="0" w:line="240" w:lineRule="auto"/>
+        <w:rPr>
+          <w:rFonts w:ascii="Consolas" w:hAnsi="Consolas" w:cs="Consolas"/>
+          <w:sz w:val="20"/>
+          <w:szCs w:val="20"/>
+        </w:rPr>
+      </w:pPr>
+    </w:p>
+    <w:p>
+      <w:pPr>
+        <w:autoSpaceDE w:val="0"/>
+        <w:autoSpaceDN w:val="0"/>
+        <w:adjustRightInd w:val="0"/>
+        <w:spacing w:after="0" w:line="240" w:lineRule="auto"/>
+        <w:rPr>
+          <w:rFonts w:ascii="Consolas" w:hAnsi="Consolas" w:cs="Consolas"/>
+          <w:sz w:val="20"/>
+          <w:szCs w:val="20"/>
+        </w:rPr>
+      </w:pPr>
+    </w:p>
+    <w:p>
+      <w:pPr>
+        <w:autoSpaceDE w:val="0"/>
+        <w:autoSpaceDN w:val="0"/>
+        <w:adjustRightInd w:val="0"/>
+        <w:spacing w:after="0" w:line="240" w:lineRule="auto"/>
+        <w:rPr>
+          <w:rFonts w:ascii="Consolas" w:hAnsi="Consolas" w:cs="Consolas"/>
+          <w:sz w:val="20"/>
+          <w:szCs w:val="20"/>
+        </w:rPr>
+      </w:pPr>
+      <w:proofErr w:type="spellStart"/>
+      <w:r>
+        <w:rPr>
+          <w:rFonts w:ascii="Consolas" w:hAnsi="Consolas" w:cs="Consolas"/>
+          <w:b/>
+          <w:bCs/>
+          <w:color w:val="7F0055"/>
+          <w:sz w:val="20"/>
+          <w:szCs w:val="20"/>
+        </w:rPr>
+        <w:t>public</w:t>
+      </w:r>
+      <w:proofErr w:type="spellEnd"/>
+      <w:r>
+        <w:rPr>
+          <w:rFonts w:ascii="Consolas" w:hAnsi="Consolas" w:cs="Consolas"/>
+          <w:color w:val="000000"/>
+          <w:sz w:val="20"/>
+          <w:szCs w:val="20"/>
+        </w:rPr>
+        <w:t xml:space="preserve"> </w:t>
+      </w:r>
+      <w:proofErr w:type="spellStart"/>
+      <w:r>
+        <w:rPr>
+          <w:rFonts w:ascii="Consolas" w:hAnsi="Consolas" w:cs="Consolas"/>
+          <w:b/>
+          <w:bCs/>
+          <w:color w:val="7F0055"/>
+          <w:sz w:val="20"/>
+          <w:szCs w:val="20"/>
+        </w:rPr>
+        <w:t>class</w:t>
+      </w:r>
+      <w:proofErr w:type="spellEnd"/>
+      <w:r>
+        <w:rPr>
+          <w:rFonts w:ascii="Consolas" w:hAnsi="Consolas" w:cs="Consolas"/>
+          <w:color w:val="000000"/>
+          <w:sz w:val="20"/>
+          <w:szCs w:val="20"/>
+        </w:rPr>
+        <w:t xml:space="preserve"> </w:t>
+      </w:r>
+      <w:proofErr w:type="spellStart"/>
+      <w:r>
+        <w:rPr>
+          <w:rFonts w:ascii="Consolas" w:hAnsi="Consolas" w:cs="Consolas"/>
+          <w:color w:val="000000"/>
+          <w:sz w:val="20"/>
+          <w:szCs w:val="20"/>
+        </w:rPr>
+        <w:t>JulgamentoPrisioneiro</w:t>
+      </w:r>
+      <w:proofErr w:type="spellEnd"/>
+      <w:r>
+        <w:rPr>
+          <w:rFonts w:ascii="Consolas" w:hAnsi="Consolas" w:cs="Consolas"/>
+          <w:color w:val="000000"/>
+          <w:sz w:val="20"/>
+          <w:szCs w:val="20"/>
+        </w:rPr>
+        <w:t xml:space="preserve"> {</w:t>
+      </w:r>
+    </w:p>
+    <w:p>
+      <w:pPr>
+        <w:autoSpaceDE w:val="0"/>
+        <w:autoSpaceDN w:val="0"/>
+        <w:adjustRightInd w:val="0"/>
+        <w:spacing w:after="0" w:line="240" w:lineRule="auto"/>
+        <w:rPr>
+          <w:rFonts w:ascii="Consolas" w:hAnsi="Consolas" w:cs="Consolas"/>
+          <w:sz w:val="20"/>
+          <w:szCs w:val="20"/>
+        </w:rPr>
+      </w:pPr>
+      <w:r>
+        <w:rPr>
+          <w:rFonts w:ascii="Consolas" w:hAnsi="Consolas" w:cs="Consolas"/>
+          <w:color w:val="000000"/>
+          <w:sz w:val="20"/>
+          <w:szCs w:val="20"/>
+        </w:rPr>
+        <w:t xml:space="preserve">   </w:t>
+      </w:r>
+      <w:proofErr w:type="spellStart"/>
+      <w:r>
+        <w:rPr>
+          <w:rFonts w:ascii="Consolas" w:hAnsi="Consolas" w:cs="Consolas"/>
+          <w:b/>
+          <w:bCs/>
+          <w:color w:val="7F0055"/>
+          <w:sz w:val="20"/>
+          <w:szCs w:val="20"/>
+        </w:rPr>
+        <w:t>private</w:t>
+      </w:r>
+      <w:proofErr w:type="spellEnd"/>
+      <w:r>
+        <w:rPr>
+          <w:rFonts w:ascii="Consolas" w:hAnsi="Consolas" w:cs="Consolas"/>
+          <w:color w:val="000000"/>
+          <w:sz w:val="20"/>
+          <w:szCs w:val="20"/>
+        </w:rPr>
+        <w:t xml:space="preserve"> </w:t>
+      </w:r>
+      <w:proofErr w:type="spellStart"/>
+      <w:r>
+        <w:rPr>
+          <w:rFonts w:ascii="Consolas" w:hAnsi="Consolas" w:cs="Consolas"/>
+          <w:b/>
+          <w:bCs/>
+          <w:color w:val="7F0055"/>
+          <w:sz w:val="20"/>
+          <w:szCs w:val="20"/>
+        </w:rPr>
+        <w:t>int</w:t>
+      </w:r>
+      <w:proofErr w:type="spellEnd"/>
+      <w:r>
+        <w:rPr>
+          <w:rFonts w:ascii="Consolas" w:hAnsi="Consolas" w:cs="Consolas"/>
+          <w:color w:val="000000"/>
+          <w:sz w:val="20"/>
+          <w:szCs w:val="20"/>
+        </w:rPr>
+        <w:t xml:space="preserve"> </w:t>
+      </w:r>
+      <w:r>
+        <w:rPr>
+          <w:rFonts w:ascii="Consolas" w:hAnsi="Consolas" w:cs="Consolas"/>
+          <w:color w:val="0000C0"/>
+          <w:sz w:val="20"/>
+          <w:szCs w:val="20"/>
+        </w:rPr>
+        <w:t>PENA_INOCENCIA</w:t>
+      </w:r>
+      <w:r>
+        <w:rPr>
+          <w:rFonts w:ascii="Consolas" w:hAnsi="Consolas" w:cs="Consolas"/>
+          <w:color w:val="000000"/>
+          <w:sz w:val="20"/>
+          <w:szCs w:val="20"/>
+        </w:rPr>
+        <w:t xml:space="preserve"> = 10;</w:t>
+      </w:r>
+    </w:p>
+    <w:p>
+      <w:pPr>
+        <w:autoSpaceDE w:val="0"/>
+        <w:autoSpaceDN w:val="0"/>
+        <w:adjustRightInd w:val="0"/>
+        <w:spacing w:after="0" w:line="240" w:lineRule="auto"/>
+        <w:rPr>
+          <w:rFonts w:ascii="Consolas" w:hAnsi="Consolas" w:cs="Consolas"/>
+          <w:sz w:val="20"/>
+          <w:szCs w:val="20"/>
+        </w:rPr>
+      </w:pPr>
+      <w:r>
+        <w:rPr>
+          <w:rFonts w:ascii="Consolas" w:hAnsi="Consolas" w:cs="Consolas"/>
+          <w:color w:val="000000"/>
+          <w:sz w:val="20"/>
+          <w:szCs w:val="20"/>
+        </w:rPr>
+        <w:t xml:space="preserve">   </w:t>
+      </w:r>
+      <w:proofErr w:type="spellStart"/>
+      <w:r>
+        <w:rPr>
+          <w:rFonts w:ascii="Consolas" w:hAnsi="Consolas" w:cs="Consolas"/>
+          <w:b/>
+          <w:bCs/>
+          <w:color w:val="7F0055"/>
+          <w:sz w:val="20"/>
+          <w:szCs w:val="20"/>
+        </w:rPr>
+        <w:t>private</w:t>
+      </w:r>
+      <w:proofErr w:type="spellEnd"/>
+      <w:r>
+        <w:rPr>
+          <w:rFonts w:ascii="Consolas" w:hAnsi="Consolas" w:cs="Consolas"/>
+          <w:color w:val="000000"/>
+          <w:sz w:val="20"/>
+          <w:szCs w:val="20"/>
+        </w:rPr>
+        <w:t xml:space="preserve"> </w:t>
+      </w:r>
+      <w:proofErr w:type="spellStart"/>
+      <w:r>
+        <w:rPr>
+          <w:rFonts w:ascii="Consolas" w:hAnsi="Consolas" w:cs="Consolas"/>
+          <w:b/>
+          <w:bCs/>
+          <w:color w:val="7F0055"/>
+          <w:sz w:val="20"/>
+          <w:szCs w:val="20"/>
+        </w:rPr>
+        <w:t>int</w:t>
+      </w:r>
+      <w:proofErr w:type="spellEnd"/>
+      <w:r>
+        <w:rPr>
+          <w:rFonts w:ascii="Consolas" w:hAnsi="Consolas" w:cs="Consolas"/>
+          <w:color w:val="000000"/>
+          <w:sz w:val="20"/>
+          <w:szCs w:val="20"/>
+        </w:rPr>
+        <w:t xml:space="preserve"> </w:t>
+      </w:r>
+      <w:r>
+        <w:rPr>
+          <w:rFonts w:ascii="Consolas" w:hAnsi="Consolas" w:cs="Consolas"/>
+          <w:color w:val="0000C0"/>
+          <w:sz w:val="20"/>
+          <w:szCs w:val="20"/>
+        </w:rPr>
+        <w:t>PENA_CONDENACAO_MUTUA</w:t>
+      </w:r>
+      <w:r>
+        <w:rPr>
+          <w:rFonts w:ascii="Consolas" w:hAnsi="Consolas" w:cs="Consolas"/>
+          <w:color w:val="000000"/>
+          <w:sz w:val="20"/>
+          <w:szCs w:val="20"/>
+        </w:rPr>
+        <w:t xml:space="preserve"> = 15;</w:t>
+      </w:r>
+    </w:p>
+    <w:p>
+      <w:pPr>
+        <w:autoSpaceDE w:val="0"/>
+        <w:autoSpaceDN w:val="0"/>
+        <w:adjustRightInd w:val="0"/>
+        <w:spacing w:after="0" w:line="240" w:lineRule="auto"/>
+        <w:rPr>
+          <w:rFonts w:ascii="Consolas" w:hAnsi="Consolas" w:cs="Consolas"/>
+          <w:sz w:val="20"/>
+          <w:szCs w:val="20"/>
+        </w:rPr>
+      </w:pPr>
+      <w:r>
+        <w:rPr>
+          <w:rFonts w:ascii="Consolas" w:hAnsi="Consolas" w:cs="Consolas"/>
+          <w:color w:val="000000"/>
+          <w:sz w:val="20"/>
+          <w:szCs w:val="20"/>
+        </w:rPr>
+        <w:t xml:space="preserve">   </w:t>
+      </w:r>
+      <w:proofErr w:type="spellStart"/>
+      <w:r>
+        <w:rPr>
+          <w:rFonts w:ascii="Consolas" w:hAnsi="Consolas" w:cs="Consolas"/>
+          <w:b/>
+          <w:bCs/>
+          <w:color w:val="7F0055"/>
+          <w:sz w:val="20"/>
+          <w:szCs w:val="20"/>
+        </w:rPr>
+        <w:t>private</w:t>
+      </w:r>
+      <w:proofErr w:type="spellEnd"/>
+      <w:r>
+        <w:rPr>
+          <w:rFonts w:ascii="Consolas" w:hAnsi="Consolas" w:cs="Consolas"/>
+          <w:color w:val="000000"/>
+          <w:sz w:val="20"/>
+          <w:szCs w:val="20"/>
+        </w:rPr>
+        <w:t xml:space="preserve"> </w:t>
+      </w:r>
+      <w:proofErr w:type="spellStart"/>
+      <w:r>
+        <w:rPr>
+          <w:rFonts w:ascii="Consolas" w:hAnsi="Consolas" w:cs="Consolas"/>
+          <w:b/>
+          <w:bCs/>
+          <w:color w:val="7F0055"/>
+          <w:sz w:val="20"/>
+          <w:szCs w:val="20"/>
+        </w:rPr>
+        <w:t>int</w:t>
+      </w:r>
+      <w:proofErr w:type="spellEnd"/>
+      <w:r>
+        <w:rPr>
+          <w:rFonts w:ascii="Consolas" w:hAnsi="Consolas" w:cs="Consolas"/>
+          <w:color w:val="000000"/>
+          <w:sz w:val="20"/>
+          <w:szCs w:val="20"/>
+        </w:rPr>
+        <w:t xml:space="preserve"> </w:t>
+      </w:r>
+      <w:r>
+        <w:rPr>
+          <w:rFonts w:ascii="Consolas" w:hAnsi="Consolas" w:cs="Consolas"/>
+          <w:color w:val="0000C0"/>
+          <w:sz w:val="20"/>
+          <w:szCs w:val="20"/>
+        </w:rPr>
+        <w:t>PENA_CONDENACAO_INDIVIDUAL</w:t>
+      </w:r>
+      <w:r>
+        <w:rPr>
+          <w:rFonts w:ascii="Consolas" w:hAnsi="Consolas" w:cs="Consolas"/>
+          <w:color w:val="000000"/>
+          <w:sz w:val="20"/>
+          <w:szCs w:val="20"/>
+        </w:rPr>
+        <w:t xml:space="preserve"> = 10;</w:t>
+      </w:r>
+    </w:p>
+    <w:p>
+      <w:pPr>
+        <w:autoSpaceDE w:val="0"/>
+        <w:autoSpaceDN w:val="0"/>
+        <w:adjustRightInd w:val="0"/>
+        <w:spacing w:after="0" w:line="240" w:lineRule="auto"/>
+        <w:rPr>
+          <w:rFonts w:ascii="Consolas" w:hAnsi="Consolas" w:cs="Consolas"/>
+          <w:sz w:val="20"/>
+          <w:szCs w:val="20"/>
+        </w:rPr>
+      </w:pPr>
+      <w:r>
+        <w:rPr>
+          <w:rFonts w:ascii="Consolas" w:hAnsi="Consolas" w:cs="Consolas"/>
+          <w:color w:val="000000"/>
+          <w:sz w:val="20"/>
+          <w:szCs w:val="20"/>
+        </w:rPr>
+        <w:t xml:space="preserve">   </w:t>
+      </w:r>
+      <w:proofErr w:type="spellStart"/>
+      <w:r>
+        <w:rPr>
+          <w:rFonts w:ascii="Consolas" w:hAnsi="Consolas" w:cs="Consolas"/>
+          <w:b/>
+          <w:bCs/>
+          <w:color w:val="7F0055"/>
+          <w:sz w:val="20"/>
+          <w:szCs w:val="20"/>
+        </w:rPr>
+        <w:t>private</w:t>
+      </w:r>
+      <w:proofErr w:type="spellEnd"/>
+      <w:r>
+        <w:rPr>
+          <w:rFonts w:ascii="Consolas" w:hAnsi="Consolas" w:cs="Consolas"/>
+          <w:color w:val="000000"/>
+          <w:sz w:val="20"/>
+          <w:szCs w:val="20"/>
+        </w:rPr>
+        <w:t xml:space="preserve"> </w:t>
+      </w:r>
+      <w:proofErr w:type="spellStart"/>
+      <w:r>
+        <w:rPr>
+          <w:rFonts w:ascii="Consolas" w:hAnsi="Consolas" w:cs="Consolas"/>
+          <w:b/>
+          <w:bCs/>
+          <w:color w:val="7F0055"/>
+          <w:sz w:val="20"/>
+          <w:szCs w:val="20"/>
+        </w:rPr>
+        <w:t>int</w:t>
+      </w:r>
+      <w:proofErr w:type="spellEnd"/>
+      <w:r>
+        <w:rPr>
+          <w:rFonts w:ascii="Consolas" w:hAnsi="Consolas" w:cs="Consolas"/>
+          <w:color w:val="000000"/>
+          <w:sz w:val="20"/>
+          <w:szCs w:val="20"/>
+        </w:rPr>
+        <w:t xml:space="preserve"> </w:t>
+      </w:r>
+      <w:r>
+        <w:rPr>
+          <w:rFonts w:ascii="Consolas" w:hAnsi="Consolas" w:cs="Consolas"/>
+          <w:color w:val="0000C0"/>
+          <w:sz w:val="20"/>
+          <w:szCs w:val="20"/>
+        </w:rPr>
+        <w:t>PENA_CONDENACAO_CUMPLICES</w:t>
+      </w:r>
+      <w:r>
+        <w:rPr>
+          <w:rFonts w:ascii="Consolas" w:hAnsi="Consolas" w:cs="Consolas"/>
+          <w:color w:val="000000"/>
+          <w:sz w:val="20"/>
+          <w:szCs w:val="20"/>
+        </w:rPr>
+        <w:t xml:space="preserve"> = 11;</w:t>
+      </w:r>
+    </w:p>
+    <w:p>
+      <w:pPr>
+        <w:autoSpaceDE w:val="0"/>
+        <w:autoSpaceDN w:val="0"/>
+        <w:adjustRightInd w:val="0"/>
+        <w:spacing w:after="0" w:line="240" w:lineRule="auto"/>
+        <w:rPr>
+          <w:rFonts w:ascii="Consolas" w:hAnsi="Consolas" w:cs="Consolas"/>
+          <w:sz w:val="20"/>
+          <w:szCs w:val="20"/>
+        </w:rPr>
+      </w:pPr>
+    </w:p>
+    <w:p>
+      <w:pPr>
+        <w:autoSpaceDE w:val="0"/>
+        <w:autoSpaceDN w:val="0"/>
+        <w:adjustRightInd w:val="0"/>
+        <w:spacing w:after="0" w:line="240" w:lineRule="auto"/>
+        <w:rPr>
+          <w:rFonts w:ascii="Consolas" w:hAnsi="Consolas" w:cs="Consolas"/>
+          <w:sz w:val="20"/>
+          <w:szCs w:val="20"/>
+        </w:rPr>
+      </w:pPr>
+      <w:r>
+        <w:rPr>
+          <w:rFonts w:ascii="Consolas" w:hAnsi="Consolas" w:cs="Consolas"/>
+          <w:color w:val="000000"/>
+          <w:sz w:val="20"/>
+          <w:szCs w:val="20"/>
+        </w:rPr>
+        <w:t xml:space="preserve">   </w:t>
+      </w:r>
+      <w:proofErr w:type="spellStart"/>
+      <w:r>
+        <w:rPr>
+          <w:rFonts w:ascii="Consolas" w:hAnsi="Consolas" w:cs="Consolas"/>
+          <w:b/>
+          <w:bCs/>
+          <w:color w:val="7F0055"/>
+          <w:sz w:val="20"/>
+          <w:szCs w:val="20"/>
+        </w:rPr>
+        <w:t>public</w:t>
+      </w:r>
+      <w:proofErr w:type="spellEnd"/>
+      <w:r>
+        <w:rPr>
+          <w:rFonts w:ascii="Consolas" w:hAnsi="Consolas" w:cs="Consolas"/>
+          <w:color w:val="000000"/>
+          <w:sz w:val="20"/>
+          <w:szCs w:val="20"/>
+        </w:rPr>
+        <w:t xml:space="preserve"> </w:t>
+      </w:r>
+      <w:proofErr w:type="spellStart"/>
+      <w:r>
+        <w:rPr>
+          <w:rFonts w:ascii="Consolas" w:hAnsi="Consolas" w:cs="Consolas"/>
+          <w:b/>
+          <w:bCs/>
+          <w:color w:val="7F0055"/>
+          <w:sz w:val="20"/>
+          <w:szCs w:val="20"/>
+        </w:rPr>
+        <w:t>enum</w:t>
+      </w:r>
+      <w:proofErr w:type="spellEnd"/>
+      <w:r>
+        <w:rPr>
+          <w:rFonts w:ascii="Consolas" w:hAnsi="Consolas" w:cs="Consolas"/>
+          <w:color w:val="000000"/>
+          <w:sz w:val="20"/>
+          <w:szCs w:val="20"/>
+        </w:rPr>
+        <w:t xml:space="preserve"> </w:t>
+      </w:r>
+      <w:proofErr w:type="gramStart"/>
+      <w:r>
+        <w:rPr>
+          <w:rFonts w:ascii="Consolas" w:hAnsi="Consolas" w:cs="Consolas"/>
+          <w:color w:val="000000"/>
+          <w:sz w:val="20"/>
+          <w:szCs w:val="20"/>
+        </w:rPr>
+        <w:t>Resposta{</w:t>
+      </w:r>
+      <w:proofErr w:type="gramEnd"/>
+    </w:p>
+    <w:p>
+      <w:pPr>
+        <w:autoSpaceDE w:val="0"/>
+        <w:autoSpaceDN w:val="0"/>
+        <w:adjustRightInd w:val="0"/>
+        <w:spacing w:after="0" w:line="240" w:lineRule="auto"/>
+        <w:rPr>
+          <w:rFonts w:ascii="Consolas" w:hAnsi="Consolas" w:cs="Consolas"/>
+          <w:sz w:val="20"/>
+          <w:szCs w:val="20"/>
+        </w:rPr>
+      </w:pPr>
+      <w:r>
+        <w:rPr>
+          <w:rFonts w:ascii="Consolas" w:hAnsi="Consolas" w:cs="Consolas"/>
+          <w:color w:val="000000"/>
+          <w:sz w:val="20"/>
+          <w:szCs w:val="20"/>
+        </w:rPr>
+        <w:tab/>
+        <w:t xml:space="preserve">   </w:t>
+      </w:r>
+      <w:r>
+        <w:rPr>
+          <w:rFonts w:ascii="Consolas" w:hAnsi="Consolas" w:cs="Consolas"/>
+          <w:b/>
+          <w:bCs/>
+          <w:i/>
+          <w:iCs/>
+          <w:color w:val="0000C0"/>
+          <w:sz w:val="20"/>
+          <w:szCs w:val="20"/>
+        </w:rPr>
+        <w:t>NEGACAO</w:t>
+      </w:r>
+      <w:r>
+        <w:rPr>
+          <w:rFonts w:ascii="Consolas" w:hAnsi="Consolas" w:cs="Consolas"/>
+          <w:color w:val="000000"/>
+          <w:sz w:val="20"/>
+          <w:szCs w:val="20"/>
+        </w:rPr>
+        <w:t xml:space="preserve">, </w:t>
+      </w:r>
+      <w:r>
+        <w:rPr>
+          <w:rFonts w:ascii="Consolas" w:hAnsi="Consolas" w:cs="Consolas"/>
+          <w:b/>
+          <w:bCs/>
+          <w:i/>
+          <w:iCs/>
+          <w:color w:val="0000C0"/>
+          <w:sz w:val="20"/>
+          <w:szCs w:val="20"/>
+          <w:shd w:val="clear" w:color="auto" w:fill="D4D4D4"/>
+        </w:rPr>
+        <w:t>DELACAO</w:t>
+      </w:r>
+    </w:p>
+    <w:p>
+      <w:pPr>
+        <w:autoSpaceDE w:val="0"/>
+        <w:autoSpaceDN w:val="0"/>
+        <w:adjustRightInd w:val="0"/>
+        <w:spacing w:after="0" w:line="240" w:lineRule="auto"/>
+        <w:rPr>
+          <w:rFonts w:ascii="Consolas" w:hAnsi="Consolas" w:cs="Consolas"/>
+          <w:sz w:val="20"/>
+          <w:szCs w:val="20"/>
+        </w:rPr>
+      </w:pPr>
+      <w:r>
+        <w:rPr>
+          <w:rFonts w:ascii="Consolas" w:hAnsi="Consolas" w:cs="Consolas"/>
+          <w:color w:val="000000"/>
+          <w:sz w:val="20"/>
+          <w:szCs w:val="20"/>
+        </w:rPr>
+        <w:t xml:space="preserve">   }</w:t>
+      </w:r>
+    </w:p>
+    <w:p>
+      <w:pPr>
+        <w:autoSpaceDE w:val="0"/>
+        <w:autoSpaceDN w:val="0"/>
+        <w:adjustRightInd w:val="0"/>
+        <w:spacing w:after="0" w:line="240" w:lineRule="auto"/>
+        <w:rPr>
+          <w:rFonts w:ascii="Consolas" w:hAnsi="Consolas" w:cs="Consolas"/>
+          <w:sz w:val="20"/>
+          <w:szCs w:val="20"/>
+        </w:rPr>
+      </w:pPr>
+      <w:r>
+        <w:rPr>
+          <w:rFonts w:ascii="Consolas" w:hAnsi="Consolas" w:cs="Consolas"/>
+          <w:color w:val="000000"/>
+          <w:sz w:val="20"/>
+          <w:szCs w:val="20"/>
+        </w:rPr>
+        <w:t xml:space="preserve">   </w:t>
+      </w:r>
+    </w:p>
+    <w:p>
+      <w:pPr>
+        <w:autoSpaceDE w:val="0"/>
+        <w:autoSpaceDN w:val="0"/>
+        <w:adjustRightInd w:val="0"/>
+        <w:spacing w:after="0" w:line="240" w:lineRule="auto"/>
+        <w:rPr>
+          <w:rFonts w:ascii="Consolas" w:hAnsi="Consolas" w:cs="Consolas"/>
+          <w:sz w:val="20"/>
+          <w:szCs w:val="20"/>
+        </w:rPr>
+      </w:pPr>
+      <w:r>
+        <w:rPr>
+          <w:rFonts w:ascii="Consolas" w:hAnsi="Consolas" w:cs="Consolas"/>
+          <w:color w:val="000000"/>
+          <w:sz w:val="20"/>
+          <w:szCs w:val="20"/>
+        </w:rPr>
+        <w:t xml:space="preserve">   </w:t>
+      </w:r>
+      <w:proofErr w:type="spellStart"/>
+      <w:r>
+        <w:rPr>
+          <w:rFonts w:ascii="Consolas" w:hAnsi="Consolas" w:cs="Consolas"/>
+          <w:b/>
+          <w:bCs/>
+          <w:color w:val="7F0055"/>
+          <w:sz w:val="20"/>
+          <w:szCs w:val="20"/>
+        </w:rPr>
+        <w:t>public</w:t>
+      </w:r>
+      <w:proofErr w:type="spellEnd"/>
+      <w:r>
+        <w:rPr>
+          <w:rFonts w:ascii="Consolas" w:hAnsi="Consolas" w:cs="Consolas"/>
+          <w:color w:val="000000"/>
+          <w:sz w:val="20"/>
+          <w:szCs w:val="20"/>
+        </w:rPr>
+        <w:t xml:space="preserve"> </w:t>
+      </w:r>
+      <w:proofErr w:type="spellStart"/>
+      <w:r>
+        <w:rPr>
+          <w:rFonts w:ascii="Consolas" w:hAnsi="Consolas" w:cs="Consolas"/>
+          <w:b/>
+          <w:bCs/>
+          <w:color w:val="7F0055"/>
+          <w:sz w:val="20"/>
+          <w:szCs w:val="20"/>
+        </w:rPr>
+        <w:t>int</w:t>
+      </w:r>
+      <w:proofErr w:type="spellEnd"/>
+      <w:r>
+        <w:rPr>
+          <w:rFonts w:ascii="Consolas" w:hAnsi="Consolas" w:cs="Consolas"/>
+          <w:color w:val="000000"/>
+          <w:sz w:val="20"/>
+          <w:szCs w:val="20"/>
+        </w:rPr>
+        <w:t xml:space="preserve"> </w:t>
+      </w:r>
+      <w:proofErr w:type="spellStart"/>
+      <w:proofErr w:type="gramStart"/>
+      <w:r>
+        <w:rPr>
+          <w:rFonts w:ascii="Consolas" w:hAnsi="Consolas" w:cs="Consolas"/>
+          <w:color w:val="000000"/>
+          <w:sz w:val="20"/>
+          <w:szCs w:val="20"/>
+        </w:rPr>
+        <w:t>calculaPena</w:t>
+      </w:r>
+      <w:proofErr w:type="spellEnd"/>
+      <w:r>
+        <w:rPr>
+          <w:rFonts w:ascii="Consolas" w:hAnsi="Consolas" w:cs="Consolas"/>
+          <w:color w:val="000000"/>
+          <w:sz w:val="20"/>
+          <w:szCs w:val="20"/>
+        </w:rPr>
+        <w:t>(</w:t>
+      </w:r>
+      <w:proofErr w:type="gramEnd"/>
+      <w:r>
+        <w:rPr>
+          <w:rFonts w:ascii="Consolas" w:hAnsi="Consolas" w:cs="Consolas"/>
+          <w:color w:val="000000"/>
+          <w:sz w:val="20"/>
+          <w:szCs w:val="20"/>
+        </w:rPr>
+        <w:t xml:space="preserve">Resposta </w:t>
+      </w:r>
+      <w:proofErr w:type="spellStart"/>
+      <w:r>
+        <w:rPr>
+          <w:rFonts w:ascii="Consolas" w:hAnsi="Consolas" w:cs="Consolas"/>
+          <w:color w:val="6A3E3E"/>
+          <w:sz w:val="20"/>
+          <w:szCs w:val="20"/>
+        </w:rPr>
+        <w:t>respostaPrisioneiroA</w:t>
+      </w:r>
+      <w:proofErr w:type="spellEnd"/>
+      <w:r>
+        <w:rPr>
+          <w:rFonts w:ascii="Consolas" w:hAnsi="Consolas" w:cs="Consolas"/>
+          <w:color w:val="000000"/>
+          <w:sz w:val="20"/>
+          <w:szCs w:val="20"/>
+        </w:rPr>
+        <w:t xml:space="preserve">, Resposta </w:t>
+      </w:r>
+      <w:proofErr w:type="spellStart"/>
+      <w:r>
+        <w:rPr>
+          <w:rFonts w:ascii="Consolas" w:hAnsi="Consolas" w:cs="Consolas"/>
+          <w:color w:val="6A3E3E"/>
+          <w:sz w:val="20"/>
+          <w:szCs w:val="20"/>
+        </w:rPr>
+        <w:t>respostaPrisioneiroB</w:t>
+      </w:r>
+      <w:proofErr w:type="spellEnd"/>
+      <w:r>
+        <w:rPr>
+          <w:rFonts w:ascii="Consolas" w:hAnsi="Consolas" w:cs="Consolas"/>
+          <w:color w:val="000000"/>
+          <w:sz w:val="20"/>
+          <w:szCs w:val="20"/>
+        </w:rPr>
+        <w:t>) {</w:t>
+      </w:r>
+    </w:p>
+    <w:p>
+      <w:pPr>
+        <w:autoSpaceDE w:val="0"/>
+        <w:autoSpaceDN w:val="0"/>
+        <w:adjustRightInd w:val="0"/>
+        <w:spacing w:after="0" w:line="240" w:lineRule="auto"/>
+        <w:rPr>
+          <w:rFonts w:ascii="Consolas" w:hAnsi="Consolas" w:cs="Consolas"/>
+          <w:sz w:val="20"/>
+          <w:szCs w:val="20"/>
+        </w:rPr>
+      </w:pPr>
+      <w:r>
+        <w:rPr>
+          <w:rFonts w:ascii="Consolas" w:hAnsi="Consolas" w:cs="Consolas"/>
+          <w:color w:val="000000"/>
+          <w:sz w:val="20"/>
+          <w:szCs w:val="20"/>
+        </w:rPr>
+        <w:t xml:space="preserve">      </w:t>
+      </w:r>
+      <w:proofErr w:type="spellStart"/>
+      <w:r>
+        <w:rPr>
+          <w:rFonts w:ascii="Consolas" w:hAnsi="Consolas" w:cs="Consolas"/>
+          <w:b/>
+          <w:bCs/>
+          <w:color w:val="7F0055"/>
+          <w:sz w:val="20"/>
+          <w:szCs w:val="20"/>
+        </w:rPr>
+        <w:t>if</w:t>
+      </w:r>
+      <w:proofErr w:type="spellEnd"/>
+      <w:r>
+        <w:rPr>
+          <w:rFonts w:ascii="Consolas" w:hAnsi="Consolas" w:cs="Consolas"/>
+          <w:color w:val="000000"/>
+          <w:sz w:val="20"/>
+          <w:szCs w:val="20"/>
+        </w:rPr>
+        <w:t xml:space="preserve"> (</w:t>
+      </w:r>
+      <w:proofErr w:type="spellStart"/>
+      <w:r>
+        <w:rPr>
+          <w:rFonts w:ascii="Consolas" w:hAnsi="Consolas" w:cs="Consolas"/>
+          <w:color w:val="6A3E3E"/>
+          <w:sz w:val="20"/>
+          <w:szCs w:val="20"/>
+        </w:rPr>
+        <w:t>respostaPrisioneiroA</w:t>
+      </w:r>
+      <w:proofErr w:type="spellEnd"/>
+      <w:r>
+        <w:rPr>
+          <w:rFonts w:ascii="Consolas" w:hAnsi="Consolas" w:cs="Consolas"/>
+          <w:color w:val="000000"/>
+          <w:sz w:val="20"/>
+          <w:szCs w:val="20"/>
+        </w:rPr>
+        <w:t xml:space="preserve"> == </w:t>
+      </w:r>
+      <w:proofErr w:type="spellStart"/>
+      <w:r>
+        <w:rPr>
+          <w:rFonts w:ascii="Consolas" w:hAnsi="Consolas" w:cs="Consolas"/>
+          <w:color w:val="000000"/>
+          <w:sz w:val="20"/>
+          <w:szCs w:val="20"/>
+        </w:rPr>
+        <w:t>Resposta.</w:t>
+      </w:r>
+      <w:r>
+        <w:rPr>
+          <w:rFonts w:ascii="Consolas" w:hAnsi="Consolas" w:cs="Consolas"/>
+          <w:b/>
+          <w:bCs/>
+          <w:i/>
+          <w:iCs/>
+          <w:color w:val="0000C0"/>
+          <w:sz w:val="20"/>
+          <w:szCs w:val="20"/>
+          <w:shd w:val="clear" w:color="auto" w:fill="D4D4D4"/>
+        </w:rPr>
+        <w:t>DELACAO</w:t>
+      </w:r>
+      <w:proofErr w:type="spellEnd"/>
+      <w:r>
+        <w:rPr>
+          <w:rFonts w:ascii="Consolas" w:hAnsi="Consolas" w:cs="Consolas"/>
+          <w:color w:val="000000"/>
+          <w:sz w:val="20"/>
+          <w:szCs w:val="20"/>
+        </w:rPr>
+        <w:t>) {</w:t>
+      </w:r>
+    </w:p>
+    <w:p>
+      <w:pPr>
+        <w:autoSpaceDE w:val="0"/>
+        <w:autoSpaceDN w:val="0"/>
+        <w:adjustRightInd w:val="0"/>
+        <w:spacing w:after="0" w:line="240" w:lineRule="auto"/>
+        <w:rPr>
+          <w:rFonts w:ascii="Consolas" w:hAnsi="Consolas" w:cs="Consolas"/>
+          <w:sz w:val="20"/>
+          <w:szCs w:val="20"/>
+        </w:rPr>
+      </w:pPr>
+      <w:r>
+        <w:rPr>
+          <w:rFonts w:ascii="Consolas" w:hAnsi="Consolas" w:cs="Consolas"/>
+          <w:color w:val="000000"/>
+          <w:sz w:val="20"/>
+          <w:szCs w:val="20"/>
+        </w:rPr>
+        <w:t xml:space="preserve">          </w:t>
+      </w:r>
+      <w:proofErr w:type="spellStart"/>
+      <w:r>
+        <w:rPr>
+          <w:rFonts w:ascii="Consolas" w:hAnsi="Consolas" w:cs="Consolas"/>
+          <w:b/>
+          <w:bCs/>
+          <w:color w:val="7F0055"/>
+          <w:sz w:val="20"/>
+          <w:szCs w:val="20"/>
+        </w:rPr>
+        <w:t>if</w:t>
+      </w:r>
+      <w:proofErr w:type="spellEnd"/>
+      <w:r>
+        <w:rPr>
+          <w:rFonts w:ascii="Consolas" w:hAnsi="Consolas" w:cs="Consolas"/>
+          <w:color w:val="000000"/>
+          <w:sz w:val="20"/>
+          <w:szCs w:val="20"/>
+        </w:rPr>
+        <w:t xml:space="preserve"> (</w:t>
+      </w:r>
+      <w:proofErr w:type="spellStart"/>
+      <w:r>
+        <w:rPr>
+          <w:rFonts w:ascii="Consolas" w:hAnsi="Consolas" w:cs="Consolas"/>
+          <w:color w:val="6A3E3E"/>
+          <w:sz w:val="20"/>
+          <w:szCs w:val="20"/>
+        </w:rPr>
+        <w:t>respostaPrisioneiroB</w:t>
+      </w:r>
+      <w:proofErr w:type="spellEnd"/>
+      <w:r>
+        <w:rPr>
+          <w:rFonts w:ascii="Consolas" w:hAnsi="Consolas" w:cs="Consolas"/>
+          <w:color w:val="000000"/>
+          <w:sz w:val="20"/>
+          <w:szCs w:val="20"/>
+        </w:rPr>
+        <w:t xml:space="preserve"> == </w:t>
+      </w:r>
+      <w:proofErr w:type="spellStart"/>
+      <w:r>
+        <w:rPr>
+          <w:rFonts w:ascii="Consolas" w:hAnsi="Consolas" w:cs="Consolas"/>
+          <w:color w:val="000000"/>
+          <w:sz w:val="20"/>
+          <w:szCs w:val="20"/>
+        </w:rPr>
+        <w:t>Resposta.</w:t>
+      </w:r>
+      <w:r>
+        <w:rPr>
+          <w:rFonts w:ascii="Consolas" w:hAnsi="Consolas" w:cs="Consolas"/>
+          <w:b/>
+          <w:bCs/>
+          <w:i/>
+          <w:iCs/>
+          <w:color w:val="0000C0"/>
+          <w:sz w:val="20"/>
+          <w:szCs w:val="20"/>
+          <w:shd w:val="clear" w:color="auto" w:fill="D4D4D4"/>
+        </w:rPr>
+        <w:t>DELACAO</w:t>
+      </w:r>
+      <w:proofErr w:type="spellEnd"/>
+      <w:r>
+        <w:rPr>
+          <w:rFonts w:ascii="Consolas" w:hAnsi="Consolas" w:cs="Consolas"/>
+          <w:color w:val="000000"/>
+          <w:sz w:val="20"/>
+          <w:szCs w:val="20"/>
+        </w:rPr>
+        <w:t>) {</w:t>
+      </w:r>
+    </w:p>
+    <w:p>
+      <w:pPr>
+        <w:autoSpaceDE w:val="0"/>
+        <w:autoSpaceDN w:val="0"/>
+        <w:adjustRightInd w:val="0"/>
+        <w:spacing w:after="0" w:line="240" w:lineRule="auto"/>
+        <w:rPr>
+          <w:rFonts w:ascii="Consolas" w:hAnsi="Consolas" w:cs="Consolas"/>
+          <w:sz w:val="20"/>
+          <w:szCs w:val="20"/>
+        </w:rPr>
+      </w:pPr>
+      <w:r>
+        <w:rPr>
+          <w:rFonts w:ascii="Consolas" w:hAnsi="Consolas" w:cs="Consolas"/>
+          <w:color w:val="000000"/>
+          <w:sz w:val="20"/>
+          <w:szCs w:val="20"/>
+        </w:rPr>
+        <w:t xml:space="preserve">            </w:t>
+      </w:r>
+      <w:proofErr w:type="spellStart"/>
+      <w:r>
+        <w:rPr>
+          <w:rFonts w:ascii="Consolas" w:hAnsi="Consolas" w:cs="Consolas"/>
+          <w:b/>
+          <w:bCs/>
+          <w:color w:val="7F0055"/>
+          <w:sz w:val="20"/>
+          <w:szCs w:val="20"/>
+        </w:rPr>
+        <w:t>return</w:t>
+      </w:r>
+      <w:proofErr w:type="spellEnd"/>
+      <w:r>
+        <w:rPr>
+          <w:rFonts w:ascii="Consolas" w:hAnsi="Consolas" w:cs="Consolas"/>
+          <w:color w:val="000000"/>
+          <w:sz w:val="20"/>
+          <w:szCs w:val="20"/>
+        </w:rPr>
+        <w:t xml:space="preserve"> </w:t>
+      </w:r>
+      <w:r>
+        <w:rPr>
+          <w:rFonts w:ascii="Consolas" w:hAnsi="Consolas" w:cs="Consolas"/>
+          <w:color w:val="0000C0"/>
+          <w:sz w:val="20"/>
+          <w:szCs w:val="20"/>
+        </w:rPr>
+        <w:t>PENA_CONDENACAO_MUTUA</w:t>
+      </w:r>
+      <w:r>
+        <w:rPr>
+          <w:rFonts w:ascii="Consolas" w:hAnsi="Consolas" w:cs="Consolas"/>
+          <w:color w:val="000000"/>
+          <w:sz w:val="20"/>
+          <w:szCs w:val="20"/>
+        </w:rPr>
+        <w:t>;</w:t>
+      </w:r>
+    </w:p>
+    <w:p>
+      <w:pPr>
+        <w:autoSpaceDE w:val="0"/>
+        <w:autoSpaceDN w:val="0"/>
+        <w:adjustRightInd w:val="0"/>
+        <w:spacing w:after="0" w:line="240" w:lineRule="auto"/>
+        <w:rPr>
+          <w:rFonts w:ascii="Consolas" w:hAnsi="Consolas" w:cs="Consolas"/>
+          <w:sz w:val="20"/>
+          <w:szCs w:val="20"/>
+          <w:lang w:val="en-US"/>
+        </w:rPr>
+      </w:pPr>
+      <w:r>
+        <w:rPr>
+          <w:rFonts w:ascii="Consolas" w:hAnsi="Consolas" w:cs="Consolas"/>
+          <w:color w:val="000000"/>
+          <w:sz w:val="20"/>
+          <w:szCs w:val="20"/>
+        </w:rPr>
+        <w:t xml:space="preserve">          </w:t>
+      </w:r>
+      <w:r>
+        <w:rPr>
+          <w:rFonts w:ascii="Consolas" w:hAnsi="Consolas" w:cs="Consolas"/>
+          <w:color w:val="000000"/>
+          <w:sz w:val="20"/>
+          <w:szCs w:val="20"/>
+          <w:lang w:val="en-US"/>
+        </w:rPr>
+        <w:t xml:space="preserve">} </w:t>
+      </w:r>
+      <w:r>
+        <w:rPr>
+          <w:rFonts w:ascii="Consolas" w:hAnsi="Consolas" w:cs="Consolas"/>
+          <w:b/>
+          <w:bCs/>
+          <w:color w:val="7F0055"/>
+          <w:sz w:val="20"/>
+          <w:szCs w:val="20"/>
+          <w:lang w:val="en-US"/>
+        </w:rPr>
+        <w:t>else</w:t>
+      </w:r>
+      <w:r>
+        <w:rPr>
+          <w:rFonts w:ascii="Consolas" w:hAnsi="Consolas" w:cs="Consolas"/>
+          <w:color w:val="000000"/>
+          <w:sz w:val="20"/>
+          <w:szCs w:val="20"/>
+          <w:lang w:val="en-US"/>
+        </w:rPr>
+        <w:t xml:space="preserve"> {</w:t>
+      </w:r>
+    </w:p>
+    <w:p>
+      <w:pPr>
+        <w:autoSpaceDE w:val="0"/>
+        <w:autoSpaceDN w:val="0"/>
+        <w:adjustRightInd w:val="0"/>
+        <w:spacing w:after="0" w:line="240" w:lineRule="auto"/>
+        <w:rPr>
+          <w:rFonts w:ascii="Consolas" w:hAnsi="Consolas" w:cs="Consolas"/>
+          <w:sz w:val="20"/>
+          <w:szCs w:val="20"/>
+          <w:lang w:val="en-US"/>
+        </w:rPr>
+      </w:pPr>
+      <w:r>
+        <w:rPr>
+          <w:rFonts w:ascii="Consolas" w:hAnsi="Consolas" w:cs="Consolas"/>
+          <w:color w:val="000000"/>
+          <w:sz w:val="20"/>
+          <w:szCs w:val="20"/>
+          <w:lang w:val="en-US"/>
+        </w:rPr>
+        <w:t xml:space="preserve">                 </w:t>
+      </w:r>
+      <w:r>
+        <w:rPr>
+          <w:rFonts w:ascii="Consolas" w:hAnsi="Consolas" w:cs="Consolas"/>
+          <w:b/>
+          <w:bCs/>
+          <w:color w:val="7F0055"/>
+          <w:sz w:val="20"/>
+          <w:szCs w:val="20"/>
+          <w:lang w:val="en-US"/>
+        </w:rPr>
+        <w:t>return</w:t>
+      </w:r>
+      <w:r>
+        <w:rPr>
+          <w:rFonts w:ascii="Consolas" w:hAnsi="Consolas" w:cs="Consolas"/>
+          <w:color w:val="000000"/>
+          <w:sz w:val="20"/>
+          <w:szCs w:val="20"/>
+          <w:lang w:val="en-US"/>
+        </w:rPr>
+        <w:t xml:space="preserve"> </w:t>
+      </w:r>
+      <w:r>
+        <w:rPr>
+          <w:rFonts w:ascii="Consolas" w:hAnsi="Consolas" w:cs="Consolas"/>
+          <w:color w:val="0000C0"/>
+          <w:sz w:val="20"/>
+          <w:szCs w:val="20"/>
+          <w:lang w:val="en-US"/>
+        </w:rPr>
+        <w:t>PENA_INOCENCIA</w:t>
+      </w:r>
+      <w:r>
+        <w:rPr>
+          <w:rFonts w:ascii="Consolas" w:hAnsi="Consolas" w:cs="Consolas"/>
+          <w:color w:val="000000"/>
+          <w:sz w:val="20"/>
+          <w:szCs w:val="20"/>
+          <w:lang w:val="en-US"/>
+        </w:rPr>
+        <w:t>;</w:t>
+      </w:r>
+    </w:p>
+    <w:p>
+      <w:pPr>
+        <w:autoSpaceDE w:val="0"/>
+        <w:autoSpaceDN w:val="0"/>
+        <w:adjustRightInd w:val="0"/>
+        <w:spacing w:after="0" w:line="240" w:lineRule="auto"/>
+        <w:rPr>
+          <w:rFonts w:ascii="Consolas" w:hAnsi="Consolas" w:cs="Consolas"/>
+          <w:sz w:val="20"/>
+          <w:szCs w:val="20"/>
+          <w:lang w:val="en-US"/>
+        </w:rPr>
+      </w:pPr>
+      <w:r>
+        <w:rPr>
+          <w:rFonts w:ascii="Consolas" w:hAnsi="Consolas" w:cs="Consolas"/>
+          <w:color w:val="000000"/>
+          <w:sz w:val="20"/>
+          <w:szCs w:val="20"/>
+          <w:lang w:val="en-US"/>
+        </w:rPr>
+        <w:t xml:space="preserve">                 }</w:t>
+      </w:r>
+    </w:p>
+    <w:p>
+      <w:pPr>
+        <w:autoSpaceDE w:val="0"/>
+        <w:autoSpaceDN w:val="0"/>
+        <w:adjustRightInd w:val="0"/>
+        <w:spacing w:after="0" w:line="240" w:lineRule="auto"/>
+        <w:rPr>
+          <w:rFonts w:ascii="Consolas" w:hAnsi="Consolas" w:cs="Consolas"/>
+          <w:sz w:val="20"/>
+          <w:szCs w:val="20"/>
+          <w:lang w:val="en-US"/>
+        </w:rPr>
+      </w:pPr>
+      <w:r>
+        <w:rPr>
+          <w:rFonts w:ascii="Consolas" w:hAnsi="Consolas" w:cs="Consolas"/>
+          <w:color w:val="000000"/>
+          <w:sz w:val="20"/>
+          <w:szCs w:val="20"/>
+          <w:lang w:val="en-US"/>
+        </w:rPr>
+        <w:t xml:space="preserve">       } </w:t>
+      </w:r>
+      <w:r>
+        <w:rPr>
+          <w:rFonts w:ascii="Consolas" w:hAnsi="Consolas" w:cs="Consolas"/>
+          <w:b/>
+          <w:bCs/>
+          <w:color w:val="7F0055"/>
+          <w:sz w:val="20"/>
+          <w:szCs w:val="20"/>
+          <w:lang w:val="en-US"/>
+        </w:rPr>
+        <w:t>else</w:t>
+      </w:r>
+      <w:r>
+        <w:rPr>
+          <w:rFonts w:ascii="Consolas" w:hAnsi="Consolas" w:cs="Consolas"/>
+          <w:color w:val="000000"/>
+          <w:sz w:val="20"/>
+          <w:szCs w:val="20"/>
+          <w:lang w:val="en-US"/>
+        </w:rPr>
+        <w:t xml:space="preserve"> {</w:t>
+      </w:r>
+    </w:p>
+    <w:p>
+      <w:pPr>
+        <w:autoSpaceDE w:val="0"/>
+        <w:autoSpaceDN w:val="0"/>
+        <w:adjustRightInd w:val="0"/>
+        <w:spacing w:after="0" w:line="240" w:lineRule="auto"/>
+        <w:rPr>
+          <w:rFonts w:ascii="Consolas" w:hAnsi="Consolas" w:cs="Consolas"/>
+          <w:sz w:val="20"/>
+          <w:szCs w:val="20"/>
+        </w:rPr>
+      </w:pPr>
+      <w:r>
+        <w:rPr>
+          <w:rFonts w:ascii="Consolas" w:hAnsi="Consolas" w:cs="Consolas"/>
+          <w:color w:val="000000"/>
+          <w:sz w:val="20"/>
+          <w:szCs w:val="20"/>
+          <w:lang w:val="en-US"/>
+        </w:rPr>
+        <w:t xml:space="preserve">                </w:t>
+      </w:r>
+      <w:proofErr w:type="spellStart"/>
+      <w:r>
+        <w:rPr>
+          <w:rFonts w:ascii="Consolas" w:hAnsi="Consolas" w:cs="Consolas"/>
+          <w:b/>
+          <w:bCs/>
+          <w:color w:val="7F0055"/>
+          <w:sz w:val="20"/>
+          <w:szCs w:val="20"/>
+        </w:rPr>
+        <w:t>if</w:t>
+      </w:r>
+      <w:proofErr w:type="spellEnd"/>
+      <w:r>
+        <w:rPr>
+          <w:rFonts w:ascii="Consolas" w:hAnsi="Consolas" w:cs="Consolas"/>
+          <w:color w:val="000000"/>
+          <w:sz w:val="20"/>
+          <w:szCs w:val="20"/>
+        </w:rPr>
+        <w:t xml:space="preserve"> (</w:t>
+      </w:r>
+      <w:proofErr w:type="spellStart"/>
+      <w:r>
+        <w:rPr>
+          <w:rFonts w:ascii="Consolas" w:hAnsi="Consolas" w:cs="Consolas"/>
+          <w:color w:val="6A3E3E"/>
+          <w:sz w:val="20"/>
+          <w:szCs w:val="20"/>
+        </w:rPr>
+        <w:t>respostaPrisioneiroB</w:t>
+      </w:r>
+      <w:proofErr w:type="spellEnd"/>
+      <w:r>
+        <w:rPr>
+          <w:rFonts w:ascii="Consolas" w:hAnsi="Consolas" w:cs="Consolas"/>
+          <w:color w:val="000000"/>
+          <w:sz w:val="20"/>
+          <w:szCs w:val="20"/>
+        </w:rPr>
+        <w:t xml:space="preserve"> == </w:t>
+      </w:r>
+      <w:proofErr w:type="spellStart"/>
+      <w:r>
+        <w:rPr>
+          <w:rFonts w:ascii="Consolas" w:hAnsi="Consolas" w:cs="Consolas"/>
+          <w:color w:val="000000"/>
+          <w:sz w:val="20"/>
+          <w:szCs w:val="20"/>
+        </w:rPr>
+        <w:t>Resposta.</w:t>
+      </w:r>
+      <w:r>
+        <w:rPr>
+          <w:rFonts w:ascii="Consolas" w:hAnsi="Consolas" w:cs="Consolas"/>
+          <w:b/>
+          <w:bCs/>
+          <w:i/>
+          <w:iCs/>
+          <w:color w:val="0000C0"/>
+          <w:sz w:val="20"/>
+          <w:szCs w:val="20"/>
+          <w:shd w:val="clear" w:color="auto" w:fill="D4D4D4"/>
+        </w:rPr>
+        <w:t>DELACAO</w:t>
+      </w:r>
+      <w:proofErr w:type="spellEnd"/>
+      <w:r>
+        <w:rPr>
+          <w:rFonts w:ascii="Consolas" w:hAnsi="Consolas" w:cs="Consolas"/>
+          <w:color w:val="000000"/>
+          <w:sz w:val="20"/>
+          <w:szCs w:val="20"/>
+        </w:rPr>
+        <w:t>) {</w:t>
+      </w:r>
+    </w:p>
+    <w:p>
+      <w:pPr>
+        <w:autoSpaceDE w:val="0"/>
+        <w:autoSpaceDN w:val="0"/>
+        <w:adjustRightInd w:val="0"/>
+        <w:spacing w:after="0" w:line="240" w:lineRule="auto"/>
+        <w:rPr>
+          <w:rFonts w:ascii="Consolas" w:hAnsi="Consolas" w:cs="Consolas"/>
+          <w:sz w:val="20"/>
+          <w:szCs w:val="20"/>
+        </w:rPr>
+      </w:pPr>
+      <w:r>
+        <w:rPr>
+          <w:rFonts w:ascii="Consolas" w:hAnsi="Consolas" w:cs="Consolas"/>
+          <w:color w:val="000000"/>
+          <w:sz w:val="20"/>
+          <w:szCs w:val="20"/>
+        </w:rPr>
+        <w:t xml:space="preserve">                    </w:t>
+      </w:r>
+      <w:proofErr w:type="spellStart"/>
+      <w:r>
+        <w:rPr>
+          <w:rFonts w:ascii="Consolas" w:hAnsi="Consolas" w:cs="Consolas"/>
+          <w:b/>
+          <w:bCs/>
+          <w:color w:val="7F0055"/>
+          <w:sz w:val="20"/>
+          <w:szCs w:val="20"/>
+        </w:rPr>
+        <w:t>return</w:t>
+      </w:r>
+      <w:proofErr w:type="spellEnd"/>
+      <w:r>
+        <w:rPr>
+          <w:rFonts w:ascii="Consolas" w:hAnsi="Consolas" w:cs="Consolas"/>
+          <w:color w:val="000000"/>
+          <w:sz w:val="20"/>
+          <w:szCs w:val="20"/>
+        </w:rPr>
+        <w:t xml:space="preserve"> </w:t>
+      </w:r>
+      <w:r>
+        <w:rPr>
+          <w:rFonts w:ascii="Consolas" w:hAnsi="Consolas" w:cs="Consolas"/>
+          <w:color w:val="0000C0"/>
+          <w:sz w:val="20"/>
+          <w:szCs w:val="20"/>
+        </w:rPr>
+        <w:t>PENA_CONDENACAO_INDIVIDUAL</w:t>
+      </w:r>
+      <w:r>
+        <w:rPr>
+          <w:rFonts w:ascii="Consolas" w:hAnsi="Consolas" w:cs="Consolas"/>
+          <w:color w:val="000000"/>
+          <w:sz w:val="20"/>
+          <w:szCs w:val="20"/>
+        </w:rPr>
+        <w:t>;</w:t>
+      </w:r>
+    </w:p>
+    <w:p>
+      <w:pPr>
+        <w:autoSpaceDE w:val="0"/>
+        <w:autoSpaceDN w:val="0"/>
+        <w:adjustRightInd w:val="0"/>
+        <w:spacing w:after="0" w:line="240" w:lineRule="auto"/>
+        <w:rPr>
+          <w:rFonts w:ascii="Consolas" w:hAnsi="Consolas" w:cs="Consolas"/>
+          <w:sz w:val="20"/>
+          <w:szCs w:val="20"/>
+        </w:rPr>
+      </w:pPr>
+      <w:r>
+        <w:rPr>
+          <w:rFonts w:ascii="Consolas" w:hAnsi="Consolas" w:cs="Consolas"/>
+          <w:color w:val="000000"/>
+          <w:sz w:val="20"/>
+          <w:szCs w:val="20"/>
+        </w:rPr>
+        <w:t xml:space="preserve">                } </w:t>
+      </w:r>
+      <w:proofErr w:type="spellStart"/>
+      <w:r>
+        <w:rPr>
+          <w:rFonts w:ascii="Consolas" w:hAnsi="Consolas" w:cs="Consolas"/>
+          <w:b/>
+          <w:bCs/>
+          <w:color w:val="7F0055"/>
+          <w:sz w:val="20"/>
+          <w:szCs w:val="20"/>
+        </w:rPr>
+        <w:t>else</w:t>
+      </w:r>
+      <w:proofErr w:type="spellEnd"/>
+      <w:r>
+        <w:rPr>
+          <w:rFonts w:ascii="Consolas" w:hAnsi="Consolas" w:cs="Consolas"/>
+          <w:color w:val="000000"/>
+          <w:sz w:val="20"/>
+          <w:szCs w:val="20"/>
+        </w:rPr>
+        <w:t xml:space="preserve"> {</w:t>
+      </w:r>
+    </w:p>
+    <w:p>
+      <w:pPr>
+        <w:autoSpaceDE w:val="0"/>
+        <w:autoSpaceDN w:val="0"/>
+        <w:adjustRightInd w:val="0"/>
+        <w:spacing w:after="0" w:line="240" w:lineRule="auto"/>
+        <w:rPr>
+          <w:rFonts w:ascii="Consolas" w:hAnsi="Consolas" w:cs="Consolas"/>
+          <w:sz w:val="20"/>
+          <w:szCs w:val="20"/>
+        </w:rPr>
+      </w:pPr>
+      <w:r>
+        <w:rPr>
+          <w:rFonts w:ascii="Consolas" w:hAnsi="Consolas" w:cs="Consolas"/>
+          <w:color w:val="000000"/>
+          <w:sz w:val="20"/>
+          <w:szCs w:val="20"/>
+        </w:rPr>
+        <w:t xml:space="preserve">                         </w:t>
+      </w:r>
+      <w:proofErr w:type="spellStart"/>
+      <w:r>
+        <w:rPr>
+          <w:rFonts w:ascii="Consolas" w:hAnsi="Consolas" w:cs="Consolas"/>
+          <w:b/>
+          <w:bCs/>
+          <w:color w:val="7F0055"/>
+          <w:sz w:val="20"/>
+          <w:szCs w:val="20"/>
+        </w:rPr>
+        <w:t>return</w:t>
+      </w:r>
+      <w:proofErr w:type="spellEnd"/>
+      <w:r>
+        <w:rPr>
+          <w:rFonts w:ascii="Consolas" w:hAnsi="Consolas" w:cs="Consolas"/>
+          <w:color w:val="000000"/>
+          <w:sz w:val="20"/>
+          <w:szCs w:val="20"/>
+        </w:rPr>
+        <w:t xml:space="preserve"> </w:t>
+      </w:r>
+      <w:r>
+        <w:rPr>
+          <w:rFonts w:ascii="Consolas" w:hAnsi="Consolas" w:cs="Consolas"/>
+          <w:color w:val="0000C0"/>
+          <w:sz w:val="20"/>
+          <w:szCs w:val="20"/>
+        </w:rPr>
+        <w:t>PENA_CONDENACAO_CUMPLICES</w:t>
+      </w:r>
+      <w:r>
+        <w:rPr>
+          <w:rFonts w:ascii="Consolas" w:hAnsi="Consolas" w:cs="Consolas"/>
+          <w:color w:val="000000"/>
+          <w:sz w:val="20"/>
+          <w:szCs w:val="20"/>
+        </w:rPr>
+        <w:t>;</w:t>
+      </w:r>
+    </w:p>
+    <w:p>
+      <w:pPr>
+        <w:autoSpaceDE w:val="0"/>
+        <w:autoSpaceDN w:val="0"/>
+        <w:adjustRightInd w:val="0"/>
+        <w:spacing w:after="0" w:line="240" w:lineRule="auto"/>
+        <w:rPr>
+          <w:rFonts w:ascii="Consolas" w:hAnsi="Consolas" w:cs="Consolas"/>
+          <w:sz w:val="20"/>
+          <w:szCs w:val="20"/>
+        </w:rPr>
+      </w:pPr>
+      <w:r>
+        <w:rPr>
+          <w:rFonts w:ascii="Consolas" w:hAnsi="Consolas" w:cs="Consolas"/>
+          <w:color w:val="000000"/>
+          <w:sz w:val="20"/>
+          <w:szCs w:val="20"/>
+        </w:rPr>
+        <w:t xml:space="preserve">                        }</w:t>
+      </w:r>
+    </w:p>
+    <w:p>
+      <w:pPr>
+        <w:autoSpaceDE w:val="0"/>
+        <w:autoSpaceDN w:val="0"/>
+        <w:adjustRightInd w:val="0"/>
+        <w:spacing w:after="0" w:line="240" w:lineRule="auto"/>
+        <w:rPr>
+          <w:rFonts w:ascii="Consolas" w:hAnsi="Consolas" w:cs="Consolas"/>
+          <w:sz w:val="20"/>
+          <w:szCs w:val="20"/>
+        </w:rPr>
+      </w:pPr>
+      <w:r>
+        <w:rPr>
+          <w:rFonts w:ascii="Consolas" w:hAnsi="Consolas" w:cs="Consolas"/>
+          <w:color w:val="000000"/>
+          <w:sz w:val="20"/>
+          <w:szCs w:val="20"/>
+        </w:rPr>
+        <w:t xml:space="preserve">                }</w:t>
+      </w:r>
+    </w:p>
+    <w:p>
+      <w:pPr>
+        <w:autoSpaceDE w:val="0"/>
+        <w:autoSpaceDN w:val="0"/>
+        <w:adjustRightInd w:val="0"/>
+        <w:spacing w:after="0" w:line="240" w:lineRule="auto"/>
+        <w:rPr>
+          <w:rFonts w:ascii="Consolas" w:hAnsi="Consolas" w:cs="Consolas"/>
+          <w:sz w:val="20"/>
+          <w:szCs w:val="20"/>
+        </w:rPr>
+      </w:pPr>
+      <w:r>
+        <w:rPr>
+          <w:rFonts w:ascii="Consolas" w:hAnsi="Consolas" w:cs="Consolas"/>
+          <w:color w:val="000000"/>
+          <w:sz w:val="20"/>
+          <w:szCs w:val="20"/>
+        </w:rPr>
+        <w:t xml:space="preserve">     }</w:t>
+      </w:r>
+    </w:p>
+    <w:p>
+      <w:pPr>
+        <w:autoSpaceDE w:val="0"/>
+        <w:autoSpaceDN w:val="0"/>
+        <w:adjustRightInd w:val="0"/>
+        <w:spacing w:after="0" w:line="240" w:lineRule="auto"/>
+        <w:rPr>
+          <w:rFonts w:ascii="Consolas" w:hAnsi="Consolas" w:cs="Consolas"/>
+          <w:sz w:val="20"/>
+          <w:szCs w:val="20"/>
+        </w:rPr>
+      </w:pPr>
+      <w:r>
+        <w:rPr>
+          <w:rFonts w:ascii="Consolas" w:hAnsi="Consolas" w:cs="Consolas"/>
+          <w:color w:val="000000"/>
+          <w:sz w:val="20"/>
+          <w:szCs w:val="20"/>
+        </w:rPr>
+        <w:t>}</w:t>
+      </w:r>
+    </w:p>
+    <w:p>
+      <w:pPr>
+        <w:spacing w:after="0"/>
+        <w:jc w:val="center"/>
+        <w:rPr>
+          <w:rFonts w:ascii="Consolas" w:hAnsi="Consolas"/>
+          <w:b/>
+          <w:sz w:val="18"/>
+        </w:rPr>
+      </w:pPr>
+    </w:p>
+    <w:p>
+      <w:pPr>
+        <w:spacing w:after="0"/>
+        <w:rPr>
+          <w:rFonts w:ascii="Consolas" w:hAnsi="Consolas"/>
+          <w:sz w:val="18"/>
+        </w:rPr>
+      </w:pPr>
+    </w:p>
+    <w:p>
+      <w:pPr>
+        <w:spacing w:after="0"/>
+        <w:rPr>
+          <w:rFonts w:ascii="Consolas" w:hAnsi="Consolas"/>
+          <w:sz w:val="18"/>
+        </w:rPr>
+      </w:pPr>
+    </w:p>
+    <w:p>
+      <w:pPr>
+        <w:spacing w:after="0"/>
+        <w:rPr>
+          <w:rFonts w:ascii="Consolas" w:hAnsi="Consolas"/>
+          <w:sz w:val="18"/>
+        </w:rPr>
+      </w:pPr>
+    </w:p>
+    <w:p>
+      <w:pPr>
+        <w:spacing w:after="0"/>
+        <w:rPr>
+          <w:rFonts w:ascii="Consolas" w:hAnsi="Consolas"/>
+          <w:color w:val="538135" w:themeColor="accent6" w:themeShade="BF"/>
+          <w:sz w:val="18"/>
+        </w:rPr>
+      </w:pPr>
+      <w:r>
+        <w:rPr>
+          <w:rFonts w:ascii="Consolas" w:hAnsi="Consolas"/>
+          <w:b/>
+          <w:color w:val="538135" w:themeColor="accent6" w:themeShade="BF"/>
+          <w:sz w:val="18"/>
+        </w:rPr>
+        <w:t>JulgamentoPrisioneiroTest.java</w:t>
+      </w:r>
+    </w:p>
+    <w:p>
+      <w:pPr>
+        <w:spacing w:after="0"/>
+        <w:rPr>
+          <w:rFonts w:ascii="Consolas" w:hAnsi="Consolas"/>
+          <w:sz w:val="18"/>
+        </w:rPr>
+      </w:pPr>
+    </w:p>
+    <w:p>
+      <w:pPr>
+        <w:spacing w:after="0"/>
+        <w:rPr>
+          <w:rFonts w:ascii="Consolas" w:hAnsi="Consolas"/>
+          <w:sz w:val="18"/>
+        </w:rPr>
+      </w:pPr>
+    </w:p>
+    <w:p>
+      <w:pPr>
+        <w:spacing w:after="0" w:line="240" w:lineRule="auto"/>
+        <w:rPr>
+          <w:rFonts w:ascii="Consolas" w:hAnsi="Consolas"/>
+          <w:sz w:val="18"/>
+        </w:rPr>
+      </w:pPr>
+    </w:p>
+    <w:p>
+      <w:pPr>
+        <w:spacing w:after="0" w:line="240" w:lineRule="auto"/>
+        <w:rPr>
+          <w:rFonts w:ascii="Consolas" w:hAnsi="Consolas"/>
+          <w:sz w:val="18"/>
+        </w:rPr>
+      </w:pPr>
+      <w:proofErr w:type="spellStart"/>
+      <w:r>
+        <w:rPr>
+          <w:rFonts w:ascii="Consolas" w:hAnsi="Consolas"/>
+          <w:sz w:val="18"/>
+        </w:rPr>
+        <w:t>import</w:t>
+      </w:r>
+      <w:proofErr w:type="spellEnd"/>
+      <w:r>
+        <w:rPr>
+          <w:rFonts w:ascii="Consolas" w:hAnsi="Consolas"/>
+          <w:sz w:val="18"/>
+        </w:rPr>
+        <w:t xml:space="preserve"> </w:t>
+      </w:r>
+      <w:proofErr w:type="spellStart"/>
+      <w:r>
+        <w:rPr>
+          <w:rFonts w:ascii="Consolas" w:hAnsi="Consolas"/>
+          <w:sz w:val="18"/>
+        </w:rPr>
+        <w:t>static</w:t>
+      </w:r>
+      <w:proofErr w:type="spellEnd"/>
+      <w:r>
+        <w:rPr>
+          <w:rFonts w:ascii="Consolas" w:hAnsi="Consolas"/>
+          <w:sz w:val="18"/>
+        </w:rPr>
+        <w:t xml:space="preserve"> </w:t>
+      </w:r>
+      <w:proofErr w:type="spellStart"/>
+      <w:proofErr w:type="gramStart"/>
+      <w:r>
+        <w:rPr>
+          <w:rFonts w:ascii="Consolas" w:hAnsi="Consolas"/>
+          <w:sz w:val="18"/>
+        </w:rPr>
+        <w:t>org.junit.jupiter.api.Assertions</w:t>
+      </w:r>
+      <w:proofErr w:type="spellEnd"/>
+      <w:proofErr w:type="gramEnd"/>
+      <w:r>
+        <w:rPr>
+          <w:rFonts w:ascii="Consolas" w:hAnsi="Consolas"/>
+          <w:sz w:val="18"/>
+        </w:rPr>
+        <w:t>.*;</w:t>
+      </w:r>
+    </w:p>
+    <w:p>
+      <w:pPr>
+        <w:spacing w:after="0" w:line="240" w:lineRule="auto"/>
+        <w:rPr>
+          <w:rFonts w:ascii="Consolas" w:hAnsi="Consolas"/>
+          <w:sz w:val="18"/>
+        </w:rPr>
+      </w:pPr>
+    </w:p>
+    <w:p>
+      <w:pPr>
+        <w:spacing w:after="0" w:line="240" w:lineRule="auto"/>
+        <w:rPr>
+          <w:rFonts w:ascii="Consolas" w:hAnsi="Consolas"/>
+          <w:sz w:val="18"/>
+        </w:rPr>
+      </w:pPr>
+      <w:proofErr w:type="spellStart"/>
+      <w:r>
+        <w:rPr>
+          <w:rFonts w:ascii="Consolas" w:hAnsi="Consolas"/>
+          <w:sz w:val="18"/>
+        </w:rPr>
+        <w:t>import</w:t>
+      </w:r>
+      <w:proofErr w:type="spellEnd"/>
+      <w:r>
+        <w:rPr>
+          <w:rFonts w:ascii="Consolas" w:hAnsi="Consolas"/>
+          <w:sz w:val="18"/>
+        </w:rPr>
+        <w:t xml:space="preserve"> </w:t>
+      </w:r>
+      <w:proofErr w:type="spellStart"/>
+      <w:proofErr w:type="gramStart"/>
+      <w:r>
+        <w:rPr>
+          <w:rFonts w:ascii="Consolas" w:hAnsi="Consolas"/>
+          <w:sz w:val="18"/>
+        </w:rPr>
+        <w:t>org.junit.jupiter.api.Test</w:t>
+      </w:r>
+      <w:proofErr w:type="spellEnd"/>
+      <w:proofErr w:type="gramEnd"/>
+      <w:r>
+        <w:rPr>
+          <w:rFonts w:ascii="Consolas" w:hAnsi="Consolas"/>
+          <w:sz w:val="18"/>
+        </w:rPr>
+        <w:t>;</w:t>
+      </w:r>
+    </w:p>
+    <w:p>
+      <w:pPr>
+        <w:spacing w:after="0" w:line="240" w:lineRule="auto"/>
+        <w:rPr>
+          <w:rFonts w:ascii="Consolas" w:hAnsi="Consolas"/>
+          <w:sz w:val="18"/>
+        </w:rPr>
+      </w:pPr>
+    </w:p>
+    <w:p>
+      <w:pPr>
+        <w:spacing w:after="0" w:line="240" w:lineRule="auto"/>
+        <w:rPr>
+          <w:rFonts w:ascii="Consolas" w:hAnsi="Consolas"/>
+          <w:sz w:val="18"/>
+        </w:rPr>
+      </w:pPr>
+      <w:proofErr w:type="spellStart"/>
+      <w:r>
+        <w:rPr>
+          <w:rFonts w:ascii="Consolas" w:hAnsi="Consolas"/>
+          <w:sz w:val="18"/>
+        </w:rPr>
+        <w:t>class</w:t>
+      </w:r>
+      <w:proofErr w:type="spellEnd"/>
+      <w:r>
+        <w:rPr>
+          <w:rFonts w:ascii="Consolas" w:hAnsi="Consolas"/>
+          <w:sz w:val="18"/>
+        </w:rPr>
+        <w:t xml:space="preserve"> </w:t>
+      </w:r>
+      <w:proofErr w:type="spellStart"/>
+      <w:r>
+        <w:rPr>
+          <w:rFonts w:ascii="Consolas" w:hAnsi="Consolas"/>
+          <w:sz w:val="18"/>
+        </w:rPr>
+        <w:t>JulgamentoPrisioneiroTest</w:t>
+      </w:r>
+      <w:proofErr w:type="spellEnd"/>
+      <w:r>
+        <w:rPr>
+          <w:rFonts w:ascii="Consolas" w:hAnsi="Consolas"/>
+          <w:sz w:val="18"/>
+        </w:rPr>
+        <w:t xml:space="preserve"> {</w:t>
+      </w:r>
+    </w:p>
+    <w:p>
+      <w:pPr>
+        <w:spacing w:after="0" w:line="240" w:lineRule="auto"/>
+        <w:rPr>
+          <w:rFonts w:ascii="Consolas" w:hAnsi="Consolas"/>
+          <w:sz w:val="18"/>
+        </w:rPr>
+      </w:pPr>
+    </w:p>
+    <w:p>
+      <w:pPr>
+        <w:spacing w:after="0" w:line="240" w:lineRule="auto"/>
+        <w:rPr>
+          <w:rFonts w:ascii="Consolas" w:hAnsi="Consolas"/>
+          <w:sz w:val="18"/>
+        </w:rPr>
+      </w:pPr>
+      <w:r>
+        <w:rPr>
+          <w:rFonts w:ascii="Consolas" w:hAnsi="Consolas"/>
+          <w:sz w:val="18"/>
+        </w:rPr>
+        <w:tab/>
+        <w:t>@Test</w:t>
+      </w:r>
+    </w:p>
+    <w:p>
+      <w:pPr>
+        <w:spacing w:after="0" w:line="240" w:lineRule="auto"/>
+        <w:rPr>
+          <w:rFonts w:ascii="Consolas" w:hAnsi="Consolas"/>
+          <w:sz w:val="18"/>
+        </w:rPr>
+      </w:pPr>
+      <w:r>
+        <w:rPr>
+          <w:rFonts w:ascii="Consolas" w:hAnsi="Consolas"/>
+          <w:sz w:val="18"/>
+        </w:rPr>
+        <w:tab/>
+      </w:r>
+      <w:proofErr w:type="spellStart"/>
+      <w:r>
+        <w:rPr>
+          <w:rFonts w:ascii="Consolas" w:hAnsi="Consolas"/>
+          <w:sz w:val="18"/>
+        </w:rPr>
+        <w:t>void</w:t>
+      </w:r>
+      <w:proofErr w:type="spellEnd"/>
+      <w:r>
+        <w:rPr>
+          <w:rFonts w:ascii="Consolas" w:hAnsi="Consolas"/>
+          <w:sz w:val="18"/>
+        </w:rPr>
+        <w:t xml:space="preserve"> </w:t>
+      </w:r>
+      <w:proofErr w:type="spellStart"/>
+      <w:proofErr w:type="gramStart"/>
+      <w:r>
+        <w:rPr>
+          <w:rFonts w:ascii="Consolas" w:hAnsi="Consolas"/>
+          <w:sz w:val="18"/>
+        </w:rPr>
+        <w:t>testJulgamento</w:t>
+      </w:r>
+      <w:proofErr w:type="spellEnd"/>
+      <w:r>
+        <w:rPr>
+          <w:rFonts w:ascii="Consolas" w:hAnsi="Consolas"/>
+          <w:sz w:val="18"/>
+        </w:rPr>
+        <w:t>(</w:t>
+      </w:r>
+      <w:proofErr w:type="gramEnd"/>
+      <w:r>
+        <w:rPr>
+          <w:rFonts w:ascii="Consolas" w:hAnsi="Consolas"/>
+          <w:sz w:val="18"/>
+        </w:rPr>
+        <w:t>) {</w:t>
+      </w:r>
+    </w:p>
+    <w:p>
+      <w:pPr>
+        <w:spacing w:after="0" w:line="240" w:lineRule="auto"/>
+        <w:rPr>
+          <w:rFonts w:ascii="Consolas" w:hAnsi="Consolas"/>
+          <w:sz w:val="18"/>
+        </w:rPr>
+      </w:pPr>
+      <w:r>
+        <w:rPr>
+          <w:rFonts w:ascii="Consolas" w:hAnsi="Consolas"/>
+          <w:sz w:val="18"/>
+        </w:rPr>
+        <w:tab/>
+      </w:r>
+      <w:r>
+        <w:rPr>
+          <w:rFonts w:ascii="Consolas" w:hAnsi="Consolas"/>
+          <w:sz w:val="18"/>
+        </w:rPr>
+        <w:tab/>
+      </w:r>
+      <w:proofErr w:type="spellStart"/>
+      <w:proofErr w:type="gramStart"/>
+      <w:r>
+        <w:rPr>
+          <w:rFonts w:ascii="Consolas" w:hAnsi="Consolas"/>
+          <w:sz w:val="18"/>
+        </w:rPr>
+        <w:t>fail</w:t>
+      </w:r>
+      <w:proofErr w:type="spellEnd"/>
+      <w:r>
+        <w:rPr>
+          <w:rFonts w:ascii="Consolas" w:hAnsi="Consolas"/>
+          <w:sz w:val="18"/>
+        </w:rPr>
+        <w:t>(</w:t>
+      </w:r>
+      <w:proofErr w:type="gramEnd"/>
+      <w:r>
+        <w:rPr>
+          <w:rFonts w:ascii="Consolas" w:hAnsi="Consolas"/>
+          <w:sz w:val="18"/>
+        </w:rPr>
+        <w:t>"</w:t>
+      </w:r>
+      <w:proofErr w:type="spellStart"/>
+      <w:r>
+        <w:rPr>
+          <w:rFonts w:ascii="Consolas" w:hAnsi="Consolas"/>
+          <w:sz w:val="18"/>
+        </w:rPr>
+        <w:t>Not</w:t>
+      </w:r>
+      <w:proofErr w:type="spellEnd"/>
+      <w:r>
+        <w:rPr>
+          <w:rFonts w:ascii="Consolas" w:hAnsi="Consolas"/>
+          <w:sz w:val="18"/>
+        </w:rPr>
+        <w:t xml:space="preserve"> </w:t>
+      </w:r>
+      <w:proofErr w:type="spellStart"/>
+      <w:r>
+        <w:rPr>
+          <w:rFonts w:ascii="Consolas" w:hAnsi="Consolas"/>
+          <w:sz w:val="18"/>
+        </w:rPr>
+        <w:t>yet</w:t>
+      </w:r>
+      <w:proofErr w:type="spellEnd"/>
+      <w:r>
+        <w:rPr>
+          <w:rFonts w:ascii="Consolas" w:hAnsi="Consolas"/>
+          <w:sz w:val="18"/>
+        </w:rPr>
+        <w:t xml:space="preserve"> </w:t>
+      </w:r>
+      <w:proofErr w:type="spellStart"/>
+      <w:r>
+        <w:rPr>
+          <w:rFonts w:ascii="Consolas" w:hAnsi="Consolas"/>
+          <w:sz w:val="18"/>
+        </w:rPr>
+        <w:t>implemented</w:t>
+      </w:r>
+      <w:proofErr w:type="spellEnd"/>
+      <w:r>
+        <w:rPr>
+          <w:rFonts w:ascii="Consolas" w:hAnsi="Consolas"/>
+          <w:sz w:val="18"/>
+        </w:rPr>
+        <w:t>");</w:t>
+      </w:r>
+    </w:p>
+    <w:p>
+      <w:pPr>
+        <w:spacing w:after="0" w:line="240" w:lineRule="auto"/>
+        <w:rPr>
+          <w:rFonts w:ascii="Consolas" w:hAnsi="Consolas"/>
+          <w:sz w:val="18"/>
+        </w:rPr>
+      </w:pPr>
+      <w:r>
+        <w:rPr>
+          <w:rFonts w:ascii="Consolas" w:hAnsi="Consolas"/>
+          <w:sz w:val="18"/>
+        </w:rPr>
+        <w:tab/>
+        <w:t>}</w:t>
+      </w:r>
+    </w:p>
+    <w:p>
+      <w:pPr>
+        <w:spacing w:after="0" w:line="240" w:lineRule="auto"/>
+        <w:rPr>
+          <w:rFonts w:ascii="Consolas" w:hAnsi="Consolas"/>
+          <w:sz w:val="18"/>
+        </w:rPr>
+      </w:pPr>
+    </w:p>
+    <w:p>
+      <w:pPr>
+        <w:spacing w:after="0" w:line="240" w:lineRule="auto"/>
+        <w:rPr>
+          <w:rFonts w:ascii="Consolas" w:hAnsi="Consolas"/>
+          <w:sz w:val="18"/>
+        </w:rPr>
+      </w:pPr>
+      <w:r>
+        <w:rPr>
+          <w:rFonts w:ascii="Consolas" w:hAnsi="Consolas"/>
+          <w:sz w:val="18"/>
+        </w:rPr>
+        <w:t>}</w:t>
+      </w:r>
+    </w:p>
+    <w:p>
+      <w:pPr>
+        <w:spacing w:after="0"/>
+        <w:rPr>
+          <w:rFonts w:ascii="Consolas" w:hAnsi="Consolas"/>
+          <w:sz w:val="18"/>
+        </w:rPr>
+      </w:pPr>
+    </w:p>
+    <w:p>
+      <w:pPr>
+        <w:spacing w:after="0"/>
+        <w:rPr>
+          <w:rFonts w:ascii="Consolas" w:hAnsi="Consolas"/>
+          <w:sz w:val="18"/>
+        </w:rPr>
+      </w:pPr>
+    </w:p>
+    <w:p>
+      <w:pPr>
+        <w:spacing w:after="0"/>
+        <w:rPr>
+          <w:rFonts w:ascii="Consolas" w:hAnsi="Consolas"/>
+          <w:sz w:val="18"/>
+        </w:rPr>
+      </w:pPr>
+    </w:p>
+    <w:p>
+      <w:pPr>
+        <w:spacing w:after="0"/>
+        <w:rPr>
+          <w:rFonts w:ascii="Consolas" w:hAnsi="Consolas"/>
+          <w:sz w:val="18"/>
+        </w:rPr>
+      </w:pPr>
+      <w:r>
+        <w:rPr>
+          <w:rFonts w:ascii="Consolas" w:hAnsi="Consolas"/>
+          <w:b/>
+          <w:sz w:val="18"/>
+          <w:highlight w:val="yellow"/>
+        </w:rPr>
+        <w:t xml:space="preserve">Observações: </w:t>
+      </w:r>
+      <w:r>
+        <w:rPr>
+          <w:rFonts w:ascii="Consolas" w:hAnsi="Consolas"/>
+          <w:sz w:val="18"/>
+          <w:highlight w:val="yellow"/>
+        </w:rPr>
+        <w:t xml:space="preserve">Correção do erro de implementação com a adição da </w:t>
+      </w:r>
+      <w:proofErr w:type="spellStart"/>
+      <w:r>
+        <w:rPr>
+          <w:rFonts w:ascii="Consolas" w:hAnsi="Consolas"/>
+          <w:i/>
+          <w:sz w:val="18"/>
+          <w:highlight w:val="yellow"/>
+        </w:rPr>
+        <w:t>enum</w:t>
+      </w:r>
+      <w:proofErr w:type="spellEnd"/>
+      <w:r>
+        <w:rPr>
+          <w:rFonts w:ascii="Consolas" w:hAnsi="Consolas"/>
+          <w:i/>
+          <w:sz w:val="18"/>
+          <w:highlight w:val="yellow"/>
+        </w:rPr>
+        <w:t xml:space="preserve"> </w:t>
+      </w:r>
+      <w:r>
+        <w:rPr>
+          <w:rFonts w:ascii="Consolas" w:hAnsi="Consolas"/>
+          <w:sz w:val="18"/>
+          <w:highlight w:val="yellow"/>
+        </w:rPr>
+        <w:t>Resposta.</w:t>
       </w:r>
       <w:bookmarkStart w:id="0" w:name="_GoBack"/>
       <w:bookmarkEnd w:id="0"/>
+    </w:p>
+    <w:p>
+      <w:pPr>
+        <w:spacing w:after="0"/>
+        <w:rPr>
+          <w:rFonts w:ascii="Consolas" w:hAnsi="Consolas"/>
+          <w:sz w:val="18"/>
+        </w:rPr>
+      </w:pPr>
     </w:p>
     <w:p>
       <w:pPr>

</xml_diff>

<commit_message>
Análise do erro de ausência do tipo Enum
</commit_message>
<xml_diff>
--- a/Testes/rm81238_GabrielPetillo.docx
+++ b/Testes/rm81238_GabrielPetillo.docx
@@ -55,7 +55,6 @@
     <w:p>
       <w:pPr>
         <w:spacing w:after="0"/>
-        <w:jc w:val="center"/>
         <w:rPr>
           <w:rFonts w:ascii="Consolas" w:hAnsi="Consolas"/>
           <w:b/>
@@ -1551,15 +1550,6 @@
     </w:p>
     <w:p>
       <w:pPr>
-        <w:spacing w:after="0"/>
-        <w:rPr>
-          <w:rFonts w:ascii="Consolas" w:hAnsi="Consolas"/>
-          <w:sz w:val="18"/>
-        </w:rPr>
-      </w:pPr>
-    </w:p>
-    <w:p>
-      <w:pPr>
         <w:spacing w:after="0" w:line="240" w:lineRule="auto"/>
         <w:rPr>
           <w:rFonts w:ascii="Consolas" w:hAnsi="Consolas"/>
@@ -2039,7 +2029,6 @@
           <w:sz w:val="18"/>
           <w:highlight w:val="green"/>
         </w:rPr>
-        <w:lastRenderedPageBreak/>
         <w:t xml:space="preserve">Etapa de Teste </w:t>
       </w:r>
       <w:r>
@@ -3723,15 +3712,6 @@
     </w:p>
     <w:p>
       <w:pPr>
-        <w:spacing w:after="0"/>
-        <w:rPr>
-          <w:rFonts w:ascii="Consolas" w:hAnsi="Consolas"/>
-          <w:sz w:val="18"/>
-        </w:rPr>
-      </w:pPr>
-    </w:p>
-    <w:p>
-      <w:pPr>
         <w:spacing w:after="0" w:line="240" w:lineRule="auto"/>
         <w:rPr>
           <w:rFonts w:ascii="Consolas" w:hAnsi="Consolas"/>
@@ -4154,15 +4134,16 @@
         <w:rPr>
           <w:rFonts w:ascii="Consolas" w:hAnsi="Consolas"/>
           <w:sz w:val="18"/>
-        </w:rPr>
-      </w:pPr>
-      <w:r>
-        <w:rPr>
-          <w:rFonts w:ascii="Consolas" w:hAnsi="Consolas"/>
-          <w:b/>
-          <w:sz w:val="18"/>
           <w:highlight w:val="yellow"/>
         </w:rPr>
+      </w:pPr>
+      <w:r>
+        <w:rPr>
+          <w:rFonts w:ascii="Consolas" w:hAnsi="Consolas"/>
+          <w:b/>
+          <w:sz w:val="18"/>
+          <w:highlight w:val="yellow"/>
+        </w:rPr>
         <w:t xml:space="preserve">Observações: </w:t>
       </w:r>
       <w:r>
@@ -4200,9 +4181,3415 @@
           <w:highlight w:val="yellow"/>
         </w:rPr>
         <w:t>Resposta.</w:t>
+      </w:r>
+    </w:p>
+    <w:p>
+      <w:pPr>
+        <w:spacing w:after="0"/>
+        <w:rPr>
+          <w:rFonts w:ascii="Consolas" w:hAnsi="Consolas"/>
+          <w:sz w:val="18"/>
+        </w:rPr>
+      </w:pPr>
+    </w:p>
+    <w:p>
+      <w:pPr>
+        <w:spacing w:after="0"/>
+        <w:rPr>
+          <w:rFonts w:ascii="Consolas" w:hAnsi="Consolas"/>
+          <w:sz w:val="18"/>
+        </w:rPr>
+      </w:pPr>
+    </w:p>
+    <w:p>
+      <w:pPr>
+        <w:spacing w:after="0"/>
+        <w:rPr>
+          <w:rFonts w:ascii="Consolas" w:hAnsi="Consolas"/>
+          <w:sz w:val="18"/>
+        </w:rPr>
+      </w:pPr>
+    </w:p>
+    <w:p>
+      <w:pPr>
+        <w:spacing w:after="0"/>
+        <w:rPr>
+          <w:rFonts w:ascii="Consolas" w:hAnsi="Consolas"/>
+          <w:sz w:val="18"/>
+        </w:rPr>
+      </w:pPr>
+    </w:p>
+    <w:p>
+      <w:pPr>
+        <w:spacing w:after="0"/>
+        <w:rPr>
+          <w:rFonts w:ascii="Consolas" w:hAnsi="Consolas"/>
+          <w:sz w:val="18"/>
+        </w:rPr>
+      </w:pPr>
+    </w:p>
+    <w:p>
+      <w:pPr>
+        <w:spacing w:after="0"/>
+        <w:jc w:val="center"/>
+        <w:rPr>
+          <w:rFonts w:ascii="Consolas" w:hAnsi="Consolas"/>
+          <w:b/>
+          <w:sz w:val="18"/>
+        </w:rPr>
+      </w:pPr>
+      <w:r>
+        <w:rPr>
+          <w:rFonts w:ascii="Consolas" w:hAnsi="Consolas"/>
+          <w:b/>
+          <w:sz w:val="18"/>
+          <w:highlight w:val="green"/>
+        </w:rPr>
+        <w:t xml:space="preserve">Etapa de Teste </w:t>
+      </w:r>
+      <w:r>
+        <w:rPr>
+          <w:rFonts w:ascii="Consolas" w:hAnsi="Consolas"/>
+          <w:b/>
+          <w:sz w:val="18"/>
+          <w:highlight w:val="green"/>
+        </w:rPr>
+        <w:t>2</w:t>
+      </w:r>
+    </w:p>
+    <w:p>
+      <w:pPr>
+        <w:spacing w:after="0"/>
+        <w:jc w:val="center"/>
+        <w:rPr>
+          <w:rFonts w:ascii="Consolas" w:hAnsi="Consolas"/>
+          <w:b/>
+          <w:sz w:val="18"/>
+        </w:rPr>
+      </w:pPr>
+    </w:p>
+    <w:p>
+      <w:pPr>
+        <w:spacing w:after="0"/>
+        <w:rPr>
+          <w:rFonts w:ascii="Consolas" w:hAnsi="Consolas"/>
+          <w:color w:val="538135" w:themeColor="accent6" w:themeShade="BF"/>
+          <w:sz w:val="18"/>
+        </w:rPr>
+      </w:pPr>
+      <w:r>
+        <w:rPr>
+          <w:rFonts w:ascii="Consolas" w:hAnsi="Consolas"/>
+          <w:b/>
+          <w:color w:val="538135" w:themeColor="accent6" w:themeShade="BF"/>
+          <w:sz w:val="18"/>
+        </w:rPr>
+        <w:lastRenderedPageBreak/>
+        <w:t>JulgamentoPrisioneiro.java</w:t>
+      </w:r>
+    </w:p>
+    <w:p>
+      <w:pPr>
+        <w:autoSpaceDE w:val="0"/>
+        <w:autoSpaceDN w:val="0"/>
+        <w:adjustRightInd w:val="0"/>
+        <w:spacing w:after="0" w:line="240" w:lineRule="auto"/>
+        <w:rPr>
+          <w:rFonts w:ascii="Consolas" w:hAnsi="Consolas" w:cs="Consolas"/>
+          <w:sz w:val="20"/>
+          <w:szCs w:val="20"/>
+        </w:rPr>
+      </w:pPr>
+    </w:p>
+    <w:p>
+      <w:pPr>
+        <w:autoSpaceDE w:val="0"/>
+        <w:autoSpaceDN w:val="0"/>
+        <w:adjustRightInd w:val="0"/>
+        <w:spacing w:after="0" w:line="240" w:lineRule="auto"/>
+        <w:rPr>
+          <w:rFonts w:ascii="Consolas" w:hAnsi="Consolas" w:cs="Consolas"/>
+          <w:sz w:val="20"/>
+          <w:szCs w:val="20"/>
+        </w:rPr>
+      </w:pPr>
+    </w:p>
+    <w:p>
+      <w:pPr>
+        <w:autoSpaceDE w:val="0"/>
+        <w:autoSpaceDN w:val="0"/>
+        <w:adjustRightInd w:val="0"/>
+        <w:spacing w:after="0" w:line="240" w:lineRule="auto"/>
+        <w:rPr>
+          <w:rFonts w:ascii="Consolas" w:hAnsi="Consolas" w:cs="Consolas"/>
+          <w:sz w:val="20"/>
+          <w:szCs w:val="20"/>
+        </w:rPr>
+      </w:pPr>
+      <w:proofErr w:type="spellStart"/>
+      <w:r>
+        <w:rPr>
+          <w:rFonts w:ascii="Consolas" w:hAnsi="Consolas" w:cs="Consolas"/>
+          <w:b/>
+          <w:bCs/>
+          <w:color w:val="7F0055"/>
+          <w:sz w:val="20"/>
+          <w:szCs w:val="20"/>
+        </w:rPr>
+        <w:t>public</w:t>
+      </w:r>
+      <w:proofErr w:type="spellEnd"/>
+      <w:r>
+        <w:rPr>
+          <w:rFonts w:ascii="Consolas" w:hAnsi="Consolas" w:cs="Consolas"/>
+          <w:color w:val="000000"/>
+          <w:sz w:val="20"/>
+          <w:szCs w:val="20"/>
+        </w:rPr>
+        <w:t xml:space="preserve"> </w:t>
+      </w:r>
+      <w:proofErr w:type="spellStart"/>
+      <w:r>
+        <w:rPr>
+          <w:rFonts w:ascii="Consolas" w:hAnsi="Consolas" w:cs="Consolas"/>
+          <w:b/>
+          <w:bCs/>
+          <w:color w:val="7F0055"/>
+          <w:sz w:val="20"/>
+          <w:szCs w:val="20"/>
+        </w:rPr>
+        <w:t>class</w:t>
+      </w:r>
+      <w:proofErr w:type="spellEnd"/>
+      <w:r>
+        <w:rPr>
+          <w:rFonts w:ascii="Consolas" w:hAnsi="Consolas" w:cs="Consolas"/>
+          <w:color w:val="000000"/>
+          <w:sz w:val="20"/>
+          <w:szCs w:val="20"/>
+        </w:rPr>
+        <w:t xml:space="preserve"> </w:t>
+      </w:r>
+      <w:proofErr w:type="spellStart"/>
+      <w:r>
+        <w:rPr>
+          <w:rFonts w:ascii="Consolas" w:hAnsi="Consolas" w:cs="Consolas"/>
+          <w:color w:val="000000"/>
+          <w:sz w:val="20"/>
+          <w:szCs w:val="20"/>
+        </w:rPr>
+        <w:t>JulgamentoPrisioneiro</w:t>
+      </w:r>
+      <w:proofErr w:type="spellEnd"/>
+      <w:r>
+        <w:rPr>
+          <w:rFonts w:ascii="Consolas" w:hAnsi="Consolas" w:cs="Consolas"/>
+          <w:color w:val="000000"/>
+          <w:sz w:val="20"/>
+          <w:szCs w:val="20"/>
+        </w:rPr>
+        <w:t xml:space="preserve"> {</w:t>
+      </w:r>
+    </w:p>
+    <w:p>
+      <w:pPr>
+        <w:autoSpaceDE w:val="0"/>
+        <w:autoSpaceDN w:val="0"/>
+        <w:adjustRightInd w:val="0"/>
+        <w:spacing w:after="0" w:line="240" w:lineRule="auto"/>
+        <w:rPr>
+          <w:rFonts w:ascii="Consolas" w:hAnsi="Consolas" w:cs="Consolas"/>
+          <w:sz w:val="20"/>
+          <w:szCs w:val="20"/>
+        </w:rPr>
+      </w:pPr>
+      <w:r>
+        <w:rPr>
+          <w:rFonts w:ascii="Consolas" w:hAnsi="Consolas" w:cs="Consolas"/>
+          <w:color w:val="000000"/>
+          <w:sz w:val="20"/>
+          <w:szCs w:val="20"/>
+        </w:rPr>
+        <w:t xml:space="preserve">   </w:t>
+      </w:r>
+      <w:proofErr w:type="spellStart"/>
+      <w:r>
+        <w:rPr>
+          <w:rFonts w:ascii="Consolas" w:hAnsi="Consolas" w:cs="Consolas"/>
+          <w:b/>
+          <w:bCs/>
+          <w:color w:val="7F0055"/>
+          <w:sz w:val="20"/>
+          <w:szCs w:val="20"/>
+        </w:rPr>
+        <w:t>private</w:t>
+      </w:r>
+      <w:proofErr w:type="spellEnd"/>
+      <w:r>
+        <w:rPr>
+          <w:rFonts w:ascii="Consolas" w:hAnsi="Consolas" w:cs="Consolas"/>
+          <w:color w:val="000000"/>
+          <w:sz w:val="20"/>
+          <w:szCs w:val="20"/>
+        </w:rPr>
+        <w:t xml:space="preserve"> </w:t>
+      </w:r>
+      <w:proofErr w:type="spellStart"/>
+      <w:r>
+        <w:rPr>
+          <w:rFonts w:ascii="Consolas" w:hAnsi="Consolas" w:cs="Consolas"/>
+          <w:b/>
+          <w:bCs/>
+          <w:color w:val="7F0055"/>
+          <w:sz w:val="20"/>
+          <w:szCs w:val="20"/>
+        </w:rPr>
+        <w:t>int</w:t>
+      </w:r>
+      <w:proofErr w:type="spellEnd"/>
+      <w:r>
+        <w:rPr>
+          <w:rFonts w:ascii="Consolas" w:hAnsi="Consolas" w:cs="Consolas"/>
+          <w:color w:val="000000"/>
+          <w:sz w:val="20"/>
+          <w:szCs w:val="20"/>
+        </w:rPr>
+        <w:t xml:space="preserve"> </w:t>
+      </w:r>
+      <w:r>
+        <w:rPr>
+          <w:rFonts w:ascii="Consolas" w:hAnsi="Consolas" w:cs="Consolas"/>
+          <w:color w:val="0000C0"/>
+          <w:sz w:val="20"/>
+          <w:szCs w:val="20"/>
+        </w:rPr>
+        <w:t>PENA_INOCENCIA</w:t>
+      </w:r>
+      <w:r>
+        <w:rPr>
+          <w:rFonts w:ascii="Consolas" w:hAnsi="Consolas" w:cs="Consolas"/>
+          <w:color w:val="000000"/>
+          <w:sz w:val="20"/>
+          <w:szCs w:val="20"/>
+        </w:rPr>
+        <w:t xml:space="preserve"> = 10;</w:t>
+      </w:r>
+    </w:p>
+    <w:p>
+      <w:pPr>
+        <w:autoSpaceDE w:val="0"/>
+        <w:autoSpaceDN w:val="0"/>
+        <w:adjustRightInd w:val="0"/>
+        <w:spacing w:after="0" w:line="240" w:lineRule="auto"/>
+        <w:rPr>
+          <w:rFonts w:ascii="Consolas" w:hAnsi="Consolas" w:cs="Consolas"/>
+          <w:sz w:val="20"/>
+          <w:szCs w:val="20"/>
+        </w:rPr>
+      </w:pPr>
+      <w:r>
+        <w:rPr>
+          <w:rFonts w:ascii="Consolas" w:hAnsi="Consolas" w:cs="Consolas"/>
+          <w:color w:val="000000"/>
+          <w:sz w:val="20"/>
+          <w:szCs w:val="20"/>
+        </w:rPr>
+        <w:t xml:space="preserve">   </w:t>
+      </w:r>
+      <w:proofErr w:type="spellStart"/>
+      <w:r>
+        <w:rPr>
+          <w:rFonts w:ascii="Consolas" w:hAnsi="Consolas" w:cs="Consolas"/>
+          <w:b/>
+          <w:bCs/>
+          <w:color w:val="7F0055"/>
+          <w:sz w:val="20"/>
+          <w:szCs w:val="20"/>
+        </w:rPr>
+        <w:t>private</w:t>
+      </w:r>
+      <w:proofErr w:type="spellEnd"/>
+      <w:r>
+        <w:rPr>
+          <w:rFonts w:ascii="Consolas" w:hAnsi="Consolas" w:cs="Consolas"/>
+          <w:color w:val="000000"/>
+          <w:sz w:val="20"/>
+          <w:szCs w:val="20"/>
+        </w:rPr>
+        <w:t xml:space="preserve"> </w:t>
+      </w:r>
+      <w:proofErr w:type="spellStart"/>
+      <w:r>
+        <w:rPr>
+          <w:rFonts w:ascii="Consolas" w:hAnsi="Consolas" w:cs="Consolas"/>
+          <w:b/>
+          <w:bCs/>
+          <w:color w:val="7F0055"/>
+          <w:sz w:val="20"/>
+          <w:szCs w:val="20"/>
+        </w:rPr>
+        <w:t>int</w:t>
+      </w:r>
+      <w:proofErr w:type="spellEnd"/>
+      <w:r>
+        <w:rPr>
+          <w:rFonts w:ascii="Consolas" w:hAnsi="Consolas" w:cs="Consolas"/>
+          <w:color w:val="000000"/>
+          <w:sz w:val="20"/>
+          <w:szCs w:val="20"/>
+        </w:rPr>
+        <w:t xml:space="preserve"> </w:t>
+      </w:r>
+      <w:r>
+        <w:rPr>
+          <w:rFonts w:ascii="Consolas" w:hAnsi="Consolas" w:cs="Consolas"/>
+          <w:color w:val="0000C0"/>
+          <w:sz w:val="20"/>
+          <w:szCs w:val="20"/>
+        </w:rPr>
+        <w:t>PENA_CONDENACAO_MUTUA</w:t>
+      </w:r>
+      <w:r>
+        <w:rPr>
+          <w:rFonts w:ascii="Consolas" w:hAnsi="Consolas" w:cs="Consolas"/>
+          <w:color w:val="000000"/>
+          <w:sz w:val="20"/>
+          <w:szCs w:val="20"/>
+        </w:rPr>
+        <w:t xml:space="preserve"> = 15;</w:t>
+      </w:r>
+    </w:p>
+    <w:p>
+      <w:pPr>
+        <w:autoSpaceDE w:val="0"/>
+        <w:autoSpaceDN w:val="0"/>
+        <w:adjustRightInd w:val="0"/>
+        <w:spacing w:after="0" w:line="240" w:lineRule="auto"/>
+        <w:rPr>
+          <w:rFonts w:ascii="Consolas" w:hAnsi="Consolas" w:cs="Consolas"/>
+          <w:sz w:val="20"/>
+          <w:szCs w:val="20"/>
+        </w:rPr>
+      </w:pPr>
+      <w:r>
+        <w:rPr>
+          <w:rFonts w:ascii="Consolas" w:hAnsi="Consolas" w:cs="Consolas"/>
+          <w:color w:val="000000"/>
+          <w:sz w:val="20"/>
+          <w:szCs w:val="20"/>
+        </w:rPr>
+        <w:t xml:space="preserve">   </w:t>
+      </w:r>
+      <w:proofErr w:type="spellStart"/>
+      <w:r>
+        <w:rPr>
+          <w:rFonts w:ascii="Consolas" w:hAnsi="Consolas" w:cs="Consolas"/>
+          <w:b/>
+          <w:bCs/>
+          <w:color w:val="7F0055"/>
+          <w:sz w:val="20"/>
+          <w:szCs w:val="20"/>
+        </w:rPr>
+        <w:t>private</w:t>
+      </w:r>
+      <w:proofErr w:type="spellEnd"/>
+      <w:r>
+        <w:rPr>
+          <w:rFonts w:ascii="Consolas" w:hAnsi="Consolas" w:cs="Consolas"/>
+          <w:color w:val="000000"/>
+          <w:sz w:val="20"/>
+          <w:szCs w:val="20"/>
+        </w:rPr>
+        <w:t xml:space="preserve"> </w:t>
+      </w:r>
+      <w:proofErr w:type="spellStart"/>
+      <w:r>
+        <w:rPr>
+          <w:rFonts w:ascii="Consolas" w:hAnsi="Consolas" w:cs="Consolas"/>
+          <w:b/>
+          <w:bCs/>
+          <w:color w:val="7F0055"/>
+          <w:sz w:val="20"/>
+          <w:szCs w:val="20"/>
+        </w:rPr>
+        <w:t>int</w:t>
+      </w:r>
+      <w:proofErr w:type="spellEnd"/>
+      <w:r>
+        <w:rPr>
+          <w:rFonts w:ascii="Consolas" w:hAnsi="Consolas" w:cs="Consolas"/>
+          <w:color w:val="000000"/>
+          <w:sz w:val="20"/>
+          <w:szCs w:val="20"/>
+        </w:rPr>
+        <w:t xml:space="preserve"> </w:t>
+      </w:r>
+      <w:r>
+        <w:rPr>
+          <w:rFonts w:ascii="Consolas" w:hAnsi="Consolas" w:cs="Consolas"/>
+          <w:color w:val="0000C0"/>
+          <w:sz w:val="20"/>
+          <w:szCs w:val="20"/>
+        </w:rPr>
+        <w:t>PENA_CONDENACAO_INDIVIDUAL</w:t>
+      </w:r>
+      <w:r>
+        <w:rPr>
+          <w:rFonts w:ascii="Consolas" w:hAnsi="Consolas" w:cs="Consolas"/>
+          <w:color w:val="000000"/>
+          <w:sz w:val="20"/>
+          <w:szCs w:val="20"/>
+        </w:rPr>
+        <w:t xml:space="preserve"> = 10;</w:t>
+      </w:r>
+    </w:p>
+    <w:p>
+      <w:pPr>
+        <w:autoSpaceDE w:val="0"/>
+        <w:autoSpaceDN w:val="0"/>
+        <w:adjustRightInd w:val="0"/>
+        <w:spacing w:after="0" w:line="240" w:lineRule="auto"/>
+        <w:rPr>
+          <w:rFonts w:ascii="Consolas" w:hAnsi="Consolas" w:cs="Consolas"/>
+          <w:sz w:val="20"/>
+          <w:szCs w:val="20"/>
+        </w:rPr>
+      </w:pPr>
+      <w:r>
+        <w:rPr>
+          <w:rFonts w:ascii="Consolas" w:hAnsi="Consolas" w:cs="Consolas"/>
+          <w:color w:val="000000"/>
+          <w:sz w:val="20"/>
+          <w:szCs w:val="20"/>
+        </w:rPr>
+        <w:t xml:space="preserve">   </w:t>
+      </w:r>
+      <w:proofErr w:type="spellStart"/>
+      <w:r>
+        <w:rPr>
+          <w:rFonts w:ascii="Consolas" w:hAnsi="Consolas" w:cs="Consolas"/>
+          <w:b/>
+          <w:bCs/>
+          <w:color w:val="7F0055"/>
+          <w:sz w:val="20"/>
+          <w:szCs w:val="20"/>
+        </w:rPr>
+        <w:t>private</w:t>
+      </w:r>
+      <w:proofErr w:type="spellEnd"/>
+      <w:r>
+        <w:rPr>
+          <w:rFonts w:ascii="Consolas" w:hAnsi="Consolas" w:cs="Consolas"/>
+          <w:color w:val="000000"/>
+          <w:sz w:val="20"/>
+          <w:szCs w:val="20"/>
+        </w:rPr>
+        <w:t xml:space="preserve"> </w:t>
+      </w:r>
+      <w:proofErr w:type="spellStart"/>
+      <w:r>
+        <w:rPr>
+          <w:rFonts w:ascii="Consolas" w:hAnsi="Consolas" w:cs="Consolas"/>
+          <w:b/>
+          <w:bCs/>
+          <w:color w:val="7F0055"/>
+          <w:sz w:val="20"/>
+          <w:szCs w:val="20"/>
+        </w:rPr>
+        <w:t>int</w:t>
+      </w:r>
+      <w:proofErr w:type="spellEnd"/>
+      <w:r>
+        <w:rPr>
+          <w:rFonts w:ascii="Consolas" w:hAnsi="Consolas" w:cs="Consolas"/>
+          <w:color w:val="000000"/>
+          <w:sz w:val="20"/>
+          <w:szCs w:val="20"/>
+        </w:rPr>
+        <w:t xml:space="preserve"> </w:t>
+      </w:r>
+      <w:r>
+        <w:rPr>
+          <w:rFonts w:ascii="Consolas" w:hAnsi="Consolas" w:cs="Consolas"/>
+          <w:color w:val="0000C0"/>
+          <w:sz w:val="20"/>
+          <w:szCs w:val="20"/>
+        </w:rPr>
+        <w:t>PENA_CONDENACAO_CUMPLICES</w:t>
+      </w:r>
+      <w:r>
+        <w:rPr>
+          <w:rFonts w:ascii="Consolas" w:hAnsi="Consolas" w:cs="Consolas"/>
+          <w:color w:val="000000"/>
+          <w:sz w:val="20"/>
+          <w:szCs w:val="20"/>
+        </w:rPr>
+        <w:t xml:space="preserve"> = 11;</w:t>
+      </w:r>
+    </w:p>
+    <w:p>
+      <w:pPr>
+        <w:autoSpaceDE w:val="0"/>
+        <w:autoSpaceDN w:val="0"/>
+        <w:adjustRightInd w:val="0"/>
+        <w:spacing w:after="0" w:line="240" w:lineRule="auto"/>
+        <w:rPr>
+          <w:rFonts w:ascii="Consolas" w:hAnsi="Consolas" w:cs="Consolas"/>
+          <w:sz w:val="20"/>
+          <w:szCs w:val="20"/>
+        </w:rPr>
+      </w:pPr>
+    </w:p>
+    <w:p>
+      <w:pPr>
+        <w:autoSpaceDE w:val="0"/>
+        <w:autoSpaceDN w:val="0"/>
+        <w:adjustRightInd w:val="0"/>
+        <w:spacing w:after="0" w:line="240" w:lineRule="auto"/>
+        <w:rPr>
+          <w:rFonts w:ascii="Consolas" w:hAnsi="Consolas" w:cs="Consolas"/>
+          <w:sz w:val="20"/>
+          <w:szCs w:val="20"/>
+        </w:rPr>
+      </w:pPr>
+      <w:r>
+        <w:rPr>
+          <w:rFonts w:ascii="Consolas" w:hAnsi="Consolas" w:cs="Consolas"/>
+          <w:color w:val="000000"/>
+          <w:sz w:val="20"/>
+          <w:szCs w:val="20"/>
+        </w:rPr>
+        <w:t xml:space="preserve">   </w:t>
+      </w:r>
+      <w:proofErr w:type="spellStart"/>
+      <w:r>
+        <w:rPr>
+          <w:rFonts w:ascii="Consolas" w:hAnsi="Consolas" w:cs="Consolas"/>
+          <w:b/>
+          <w:bCs/>
+          <w:color w:val="7F0055"/>
+          <w:sz w:val="20"/>
+          <w:szCs w:val="20"/>
+        </w:rPr>
+        <w:t>public</w:t>
+      </w:r>
+      <w:proofErr w:type="spellEnd"/>
+      <w:r>
+        <w:rPr>
+          <w:rFonts w:ascii="Consolas" w:hAnsi="Consolas" w:cs="Consolas"/>
+          <w:color w:val="000000"/>
+          <w:sz w:val="20"/>
+          <w:szCs w:val="20"/>
+        </w:rPr>
+        <w:t xml:space="preserve"> </w:t>
+      </w:r>
+      <w:proofErr w:type="spellStart"/>
+      <w:r>
+        <w:rPr>
+          <w:rFonts w:ascii="Consolas" w:hAnsi="Consolas" w:cs="Consolas"/>
+          <w:b/>
+          <w:bCs/>
+          <w:color w:val="7F0055"/>
+          <w:sz w:val="20"/>
+          <w:szCs w:val="20"/>
+        </w:rPr>
+        <w:t>enum</w:t>
+      </w:r>
+      <w:proofErr w:type="spellEnd"/>
+      <w:r>
+        <w:rPr>
+          <w:rFonts w:ascii="Consolas" w:hAnsi="Consolas" w:cs="Consolas"/>
+          <w:color w:val="000000"/>
+          <w:sz w:val="20"/>
+          <w:szCs w:val="20"/>
+        </w:rPr>
+        <w:t xml:space="preserve"> </w:t>
+      </w:r>
+      <w:proofErr w:type="gramStart"/>
+      <w:r>
+        <w:rPr>
+          <w:rFonts w:ascii="Consolas" w:hAnsi="Consolas" w:cs="Consolas"/>
+          <w:color w:val="000000"/>
+          <w:sz w:val="20"/>
+          <w:szCs w:val="20"/>
+        </w:rPr>
+        <w:t>Resposta{</w:t>
+      </w:r>
+      <w:proofErr w:type="gramEnd"/>
+    </w:p>
+    <w:p>
+      <w:pPr>
+        <w:autoSpaceDE w:val="0"/>
+        <w:autoSpaceDN w:val="0"/>
+        <w:adjustRightInd w:val="0"/>
+        <w:spacing w:after="0" w:line="240" w:lineRule="auto"/>
+        <w:rPr>
+          <w:rFonts w:ascii="Consolas" w:hAnsi="Consolas" w:cs="Consolas"/>
+          <w:sz w:val="20"/>
+          <w:szCs w:val="20"/>
+        </w:rPr>
+      </w:pPr>
+      <w:r>
+        <w:rPr>
+          <w:rFonts w:ascii="Consolas" w:hAnsi="Consolas" w:cs="Consolas"/>
+          <w:color w:val="000000"/>
+          <w:sz w:val="20"/>
+          <w:szCs w:val="20"/>
+        </w:rPr>
+        <w:tab/>
+        <w:t xml:space="preserve">   </w:t>
+      </w:r>
+      <w:r>
+        <w:rPr>
+          <w:rFonts w:ascii="Consolas" w:hAnsi="Consolas" w:cs="Consolas"/>
+          <w:b/>
+          <w:bCs/>
+          <w:i/>
+          <w:iCs/>
+          <w:color w:val="0000C0"/>
+          <w:sz w:val="20"/>
+          <w:szCs w:val="20"/>
+        </w:rPr>
+        <w:t>NEGACAO</w:t>
+      </w:r>
+      <w:r>
+        <w:rPr>
+          <w:rFonts w:ascii="Consolas" w:hAnsi="Consolas" w:cs="Consolas"/>
+          <w:color w:val="000000"/>
+          <w:sz w:val="20"/>
+          <w:szCs w:val="20"/>
+        </w:rPr>
+        <w:t xml:space="preserve">, </w:t>
+      </w:r>
+      <w:r>
+        <w:rPr>
+          <w:rFonts w:ascii="Consolas" w:hAnsi="Consolas" w:cs="Consolas"/>
+          <w:b/>
+          <w:bCs/>
+          <w:i/>
+          <w:iCs/>
+          <w:color w:val="0000C0"/>
+          <w:sz w:val="20"/>
+          <w:szCs w:val="20"/>
+          <w:shd w:val="clear" w:color="auto" w:fill="D4D4D4"/>
+        </w:rPr>
+        <w:t>DELACAO</w:t>
+      </w:r>
+    </w:p>
+    <w:p>
+      <w:pPr>
+        <w:autoSpaceDE w:val="0"/>
+        <w:autoSpaceDN w:val="0"/>
+        <w:adjustRightInd w:val="0"/>
+        <w:spacing w:after="0" w:line="240" w:lineRule="auto"/>
+        <w:rPr>
+          <w:rFonts w:ascii="Consolas" w:hAnsi="Consolas" w:cs="Consolas"/>
+          <w:sz w:val="20"/>
+          <w:szCs w:val="20"/>
+        </w:rPr>
+      </w:pPr>
+      <w:r>
+        <w:rPr>
+          <w:rFonts w:ascii="Consolas" w:hAnsi="Consolas" w:cs="Consolas"/>
+          <w:color w:val="000000"/>
+          <w:sz w:val="20"/>
+          <w:szCs w:val="20"/>
+        </w:rPr>
+        <w:t xml:space="preserve">   }</w:t>
+      </w:r>
+    </w:p>
+    <w:p>
+      <w:pPr>
+        <w:autoSpaceDE w:val="0"/>
+        <w:autoSpaceDN w:val="0"/>
+        <w:adjustRightInd w:val="0"/>
+        <w:spacing w:after="0" w:line="240" w:lineRule="auto"/>
+        <w:rPr>
+          <w:rFonts w:ascii="Consolas" w:hAnsi="Consolas" w:cs="Consolas"/>
+          <w:sz w:val="20"/>
+          <w:szCs w:val="20"/>
+        </w:rPr>
+      </w:pPr>
+      <w:r>
+        <w:rPr>
+          <w:rFonts w:ascii="Consolas" w:hAnsi="Consolas" w:cs="Consolas"/>
+          <w:color w:val="000000"/>
+          <w:sz w:val="20"/>
+          <w:szCs w:val="20"/>
+        </w:rPr>
+        <w:t xml:space="preserve">   </w:t>
+      </w:r>
+    </w:p>
+    <w:p>
+      <w:pPr>
+        <w:autoSpaceDE w:val="0"/>
+        <w:autoSpaceDN w:val="0"/>
+        <w:adjustRightInd w:val="0"/>
+        <w:spacing w:after="0" w:line="240" w:lineRule="auto"/>
+        <w:rPr>
+          <w:rFonts w:ascii="Consolas" w:hAnsi="Consolas" w:cs="Consolas"/>
+          <w:sz w:val="20"/>
+          <w:szCs w:val="20"/>
+        </w:rPr>
+      </w:pPr>
+      <w:r>
+        <w:rPr>
+          <w:rFonts w:ascii="Consolas" w:hAnsi="Consolas" w:cs="Consolas"/>
+          <w:color w:val="000000"/>
+          <w:sz w:val="20"/>
+          <w:szCs w:val="20"/>
+        </w:rPr>
+        <w:t xml:space="preserve">   </w:t>
+      </w:r>
+      <w:proofErr w:type="spellStart"/>
+      <w:r>
+        <w:rPr>
+          <w:rFonts w:ascii="Consolas" w:hAnsi="Consolas" w:cs="Consolas"/>
+          <w:b/>
+          <w:bCs/>
+          <w:color w:val="7F0055"/>
+          <w:sz w:val="20"/>
+          <w:szCs w:val="20"/>
+        </w:rPr>
+        <w:t>public</w:t>
+      </w:r>
+      <w:proofErr w:type="spellEnd"/>
+      <w:r>
+        <w:rPr>
+          <w:rFonts w:ascii="Consolas" w:hAnsi="Consolas" w:cs="Consolas"/>
+          <w:color w:val="000000"/>
+          <w:sz w:val="20"/>
+          <w:szCs w:val="20"/>
+        </w:rPr>
+        <w:t xml:space="preserve"> </w:t>
+      </w:r>
+      <w:proofErr w:type="spellStart"/>
+      <w:r>
+        <w:rPr>
+          <w:rFonts w:ascii="Consolas" w:hAnsi="Consolas" w:cs="Consolas"/>
+          <w:b/>
+          <w:bCs/>
+          <w:color w:val="7F0055"/>
+          <w:sz w:val="20"/>
+          <w:szCs w:val="20"/>
+        </w:rPr>
+        <w:t>int</w:t>
+      </w:r>
+      <w:proofErr w:type="spellEnd"/>
+      <w:r>
+        <w:rPr>
+          <w:rFonts w:ascii="Consolas" w:hAnsi="Consolas" w:cs="Consolas"/>
+          <w:color w:val="000000"/>
+          <w:sz w:val="20"/>
+          <w:szCs w:val="20"/>
+        </w:rPr>
+        <w:t xml:space="preserve"> </w:t>
+      </w:r>
+      <w:proofErr w:type="spellStart"/>
+      <w:proofErr w:type="gramStart"/>
+      <w:r>
+        <w:rPr>
+          <w:rFonts w:ascii="Consolas" w:hAnsi="Consolas" w:cs="Consolas"/>
+          <w:color w:val="000000"/>
+          <w:sz w:val="20"/>
+          <w:szCs w:val="20"/>
+        </w:rPr>
+        <w:t>calculaPena</w:t>
+      </w:r>
+      <w:proofErr w:type="spellEnd"/>
+      <w:r>
+        <w:rPr>
+          <w:rFonts w:ascii="Consolas" w:hAnsi="Consolas" w:cs="Consolas"/>
+          <w:color w:val="000000"/>
+          <w:sz w:val="20"/>
+          <w:szCs w:val="20"/>
+        </w:rPr>
+        <w:t>(</w:t>
+      </w:r>
+      <w:proofErr w:type="gramEnd"/>
+      <w:r>
+        <w:rPr>
+          <w:rFonts w:ascii="Consolas" w:hAnsi="Consolas" w:cs="Consolas"/>
+          <w:color w:val="000000"/>
+          <w:sz w:val="20"/>
+          <w:szCs w:val="20"/>
+        </w:rPr>
+        <w:t xml:space="preserve">Resposta </w:t>
+      </w:r>
+      <w:proofErr w:type="spellStart"/>
+      <w:r>
+        <w:rPr>
+          <w:rFonts w:ascii="Consolas" w:hAnsi="Consolas" w:cs="Consolas"/>
+          <w:color w:val="6A3E3E"/>
+          <w:sz w:val="20"/>
+          <w:szCs w:val="20"/>
+        </w:rPr>
+        <w:t>respostaPrisioneiroA</w:t>
+      </w:r>
+      <w:proofErr w:type="spellEnd"/>
+      <w:r>
+        <w:rPr>
+          <w:rFonts w:ascii="Consolas" w:hAnsi="Consolas" w:cs="Consolas"/>
+          <w:color w:val="000000"/>
+          <w:sz w:val="20"/>
+          <w:szCs w:val="20"/>
+        </w:rPr>
+        <w:t xml:space="preserve">, Resposta </w:t>
+      </w:r>
+      <w:proofErr w:type="spellStart"/>
+      <w:r>
+        <w:rPr>
+          <w:rFonts w:ascii="Consolas" w:hAnsi="Consolas" w:cs="Consolas"/>
+          <w:color w:val="6A3E3E"/>
+          <w:sz w:val="20"/>
+          <w:szCs w:val="20"/>
+        </w:rPr>
+        <w:t>respostaPrisioneiroB</w:t>
+      </w:r>
+      <w:proofErr w:type="spellEnd"/>
+      <w:r>
+        <w:rPr>
+          <w:rFonts w:ascii="Consolas" w:hAnsi="Consolas" w:cs="Consolas"/>
+          <w:color w:val="000000"/>
+          <w:sz w:val="20"/>
+          <w:szCs w:val="20"/>
+        </w:rPr>
+        <w:t>) {</w:t>
+      </w:r>
+    </w:p>
+    <w:p>
+      <w:pPr>
+        <w:autoSpaceDE w:val="0"/>
+        <w:autoSpaceDN w:val="0"/>
+        <w:adjustRightInd w:val="0"/>
+        <w:spacing w:after="0" w:line="240" w:lineRule="auto"/>
+        <w:rPr>
+          <w:rFonts w:ascii="Consolas" w:hAnsi="Consolas" w:cs="Consolas"/>
+          <w:sz w:val="20"/>
+          <w:szCs w:val="20"/>
+        </w:rPr>
+      </w:pPr>
+      <w:r>
+        <w:rPr>
+          <w:rFonts w:ascii="Consolas" w:hAnsi="Consolas" w:cs="Consolas"/>
+          <w:color w:val="000000"/>
+          <w:sz w:val="20"/>
+          <w:szCs w:val="20"/>
+        </w:rPr>
+        <w:t xml:space="preserve">      </w:t>
+      </w:r>
+      <w:proofErr w:type="spellStart"/>
+      <w:r>
+        <w:rPr>
+          <w:rFonts w:ascii="Consolas" w:hAnsi="Consolas" w:cs="Consolas"/>
+          <w:b/>
+          <w:bCs/>
+          <w:color w:val="7F0055"/>
+          <w:sz w:val="20"/>
+          <w:szCs w:val="20"/>
+        </w:rPr>
+        <w:t>if</w:t>
+      </w:r>
+      <w:proofErr w:type="spellEnd"/>
+      <w:r>
+        <w:rPr>
+          <w:rFonts w:ascii="Consolas" w:hAnsi="Consolas" w:cs="Consolas"/>
+          <w:color w:val="000000"/>
+          <w:sz w:val="20"/>
+          <w:szCs w:val="20"/>
+        </w:rPr>
+        <w:t xml:space="preserve"> (</w:t>
+      </w:r>
+      <w:proofErr w:type="spellStart"/>
+      <w:r>
+        <w:rPr>
+          <w:rFonts w:ascii="Consolas" w:hAnsi="Consolas" w:cs="Consolas"/>
+          <w:color w:val="6A3E3E"/>
+          <w:sz w:val="20"/>
+          <w:szCs w:val="20"/>
+        </w:rPr>
+        <w:t>respostaPrisioneiroA</w:t>
+      </w:r>
+      <w:proofErr w:type="spellEnd"/>
+      <w:r>
+        <w:rPr>
+          <w:rFonts w:ascii="Consolas" w:hAnsi="Consolas" w:cs="Consolas"/>
+          <w:color w:val="000000"/>
+          <w:sz w:val="20"/>
+          <w:szCs w:val="20"/>
+        </w:rPr>
+        <w:t xml:space="preserve"> == </w:t>
+      </w:r>
+      <w:proofErr w:type="spellStart"/>
+      <w:r>
+        <w:rPr>
+          <w:rFonts w:ascii="Consolas" w:hAnsi="Consolas" w:cs="Consolas"/>
+          <w:color w:val="000000"/>
+          <w:sz w:val="20"/>
+          <w:szCs w:val="20"/>
+        </w:rPr>
+        <w:t>Resposta.</w:t>
+      </w:r>
+      <w:r>
+        <w:rPr>
+          <w:rFonts w:ascii="Consolas" w:hAnsi="Consolas" w:cs="Consolas"/>
+          <w:b/>
+          <w:bCs/>
+          <w:i/>
+          <w:iCs/>
+          <w:color w:val="0000C0"/>
+          <w:sz w:val="20"/>
+          <w:szCs w:val="20"/>
+          <w:shd w:val="clear" w:color="auto" w:fill="D4D4D4"/>
+        </w:rPr>
+        <w:t>DELACAO</w:t>
+      </w:r>
+      <w:proofErr w:type="spellEnd"/>
+      <w:r>
+        <w:rPr>
+          <w:rFonts w:ascii="Consolas" w:hAnsi="Consolas" w:cs="Consolas"/>
+          <w:color w:val="000000"/>
+          <w:sz w:val="20"/>
+          <w:szCs w:val="20"/>
+        </w:rPr>
+        <w:t>) {</w:t>
+      </w:r>
+    </w:p>
+    <w:p>
+      <w:pPr>
+        <w:autoSpaceDE w:val="0"/>
+        <w:autoSpaceDN w:val="0"/>
+        <w:adjustRightInd w:val="0"/>
+        <w:spacing w:after="0" w:line="240" w:lineRule="auto"/>
+        <w:rPr>
+          <w:rFonts w:ascii="Consolas" w:hAnsi="Consolas" w:cs="Consolas"/>
+          <w:sz w:val="20"/>
+          <w:szCs w:val="20"/>
+        </w:rPr>
+      </w:pPr>
+      <w:r>
+        <w:rPr>
+          <w:rFonts w:ascii="Consolas" w:hAnsi="Consolas" w:cs="Consolas"/>
+          <w:color w:val="000000"/>
+          <w:sz w:val="20"/>
+          <w:szCs w:val="20"/>
+        </w:rPr>
+        <w:t xml:space="preserve">          </w:t>
+      </w:r>
+      <w:proofErr w:type="spellStart"/>
+      <w:r>
+        <w:rPr>
+          <w:rFonts w:ascii="Consolas" w:hAnsi="Consolas" w:cs="Consolas"/>
+          <w:b/>
+          <w:bCs/>
+          <w:color w:val="7F0055"/>
+          <w:sz w:val="20"/>
+          <w:szCs w:val="20"/>
+        </w:rPr>
+        <w:t>if</w:t>
+      </w:r>
+      <w:proofErr w:type="spellEnd"/>
+      <w:r>
+        <w:rPr>
+          <w:rFonts w:ascii="Consolas" w:hAnsi="Consolas" w:cs="Consolas"/>
+          <w:color w:val="000000"/>
+          <w:sz w:val="20"/>
+          <w:szCs w:val="20"/>
+        </w:rPr>
+        <w:t xml:space="preserve"> (</w:t>
+      </w:r>
+      <w:proofErr w:type="spellStart"/>
+      <w:r>
+        <w:rPr>
+          <w:rFonts w:ascii="Consolas" w:hAnsi="Consolas" w:cs="Consolas"/>
+          <w:color w:val="6A3E3E"/>
+          <w:sz w:val="20"/>
+          <w:szCs w:val="20"/>
+        </w:rPr>
+        <w:t>respostaPrisioneiroB</w:t>
+      </w:r>
+      <w:proofErr w:type="spellEnd"/>
+      <w:r>
+        <w:rPr>
+          <w:rFonts w:ascii="Consolas" w:hAnsi="Consolas" w:cs="Consolas"/>
+          <w:color w:val="000000"/>
+          <w:sz w:val="20"/>
+          <w:szCs w:val="20"/>
+        </w:rPr>
+        <w:t xml:space="preserve"> == </w:t>
+      </w:r>
+      <w:proofErr w:type="spellStart"/>
+      <w:r>
+        <w:rPr>
+          <w:rFonts w:ascii="Consolas" w:hAnsi="Consolas" w:cs="Consolas"/>
+          <w:color w:val="000000"/>
+          <w:sz w:val="20"/>
+          <w:szCs w:val="20"/>
+        </w:rPr>
+        <w:t>Resposta.</w:t>
+      </w:r>
+      <w:r>
+        <w:rPr>
+          <w:rFonts w:ascii="Consolas" w:hAnsi="Consolas" w:cs="Consolas"/>
+          <w:b/>
+          <w:bCs/>
+          <w:i/>
+          <w:iCs/>
+          <w:color w:val="0000C0"/>
+          <w:sz w:val="20"/>
+          <w:szCs w:val="20"/>
+          <w:shd w:val="clear" w:color="auto" w:fill="D4D4D4"/>
+        </w:rPr>
+        <w:t>DELACAO</w:t>
+      </w:r>
+      <w:proofErr w:type="spellEnd"/>
+      <w:r>
+        <w:rPr>
+          <w:rFonts w:ascii="Consolas" w:hAnsi="Consolas" w:cs="Consolas"/>
+          <w:color w:val="000000"/>
+          <w:sz w:val="20"/>
+          <w:szCs w:val="20"/>
+        </w:rPr>
+        <w:t>) {</w:t>
+      </w:r>
+    </w:p>
+    <w:p>
+      <w:pPr>
+        <w:autoSpaceDE w:val="0"/>
+        <w:autoSpaceDN w:val="0"/>
+        <w:adjustRightInd w:val="0"/>
+        <w:spacing w:after="0" w:line="240" w:lineRule="auto"/>
+        <w:rPr>
+          <w:rFonts w:ascii="Consolas" w:hAnsi="Consolas" w:cs="Consolas"/>
+          <w:sz w:val="20"/>
+          <w:szCs w:val="20"/>
+        </w:rPr>
+      </w:pPr>
+      <w:r>
+        <w:rPr>
+          <w:rFonts w:ascii="Consolas" w:hAnsi="Consolas" w:cs="Consolas"/>
+          <w:color w:val="000000"/>
+          <w:sz w:val="20"/>
+          <w:szCs w:val="20"/>
+        </w:rPr>
+        <w:t xml:space="preserve">            </w:t>
+      </w:r>
+      <w:proofErr w:type="spellStart"/>
+      <w:r>
+        <w:rPr>
+          <w:rFonts w:ascii="Consolas" w:hAnsi="Consolas" w:cs="Consolas"/>
+          <w:b/>
+          <w:bCs/>
+          <w:color w:val="7F0055"/>
+          <w:sz w:val="20"/>
+          <w:szCs w:val="20"/>
+        </w:rPr>
+        <w:t>return</w:t>
+      </w:r>
+      <w:proofErr w:type="spellEnd"/>
+      <w:r>
+        <w:rPr>
+          <w:rFonts w:ascii="Consolas" w:hAnsi="Consolas" w:cs="Consolas"/>
+          <w:color w:val="000000"/>
+          <w:sz w:val="20"/>
+          <w:szCs w:val="20"/>
+        </w:rPr>
+        <w:t xml:space="preserve"> </w:t>
+      </w:r>
+      <w:r>
+        <w:rPr>
+          <w:rFonts w:ascii="Consolas" w:hAnsi="Consolas" w:cs="Consolas"/>
+          <w:color w:val="0000C0"/>
+          <w:sz w:val="20"/>
+          <w:szCs w:val="20"/>
+        </w:rPr>
+        <w:t>PENA_CONDENACAO_MUTUA</w:t>
+      </w:r>
+      <w:r>
+        <w:rPr>
+          <w:rFonts w:ascii="Consolas" w:hAnsi="Consolas" w:cs="Consolas"/>
+          <w:color w:val="000000"/>
+          <w:sz w:val="20"/>
+          <w:szCs w:val="20"/>
+        </w:rPr>
+        <w:t>;</w:t>
+      </w:r>
+    </w:p>
+    <w:p>
+      <w:pPr>
+        <w:autoSpaceDE w:val="0"/>
+        <w:autoSpaceDN w:val="0"/>
+        <w:adjustRightInd w:val="0"/>
+        <w:spacing w:after="0" w:line="240" w:lineRule="auto"/>
+        <w:rPr>
+          <w:rFonts w:ascii="Consolas" w:hAnsi="Consolas" w:cs="Consolas"/>
+          <w:sz w:val="20"/>
+          <w:szCs w:val="20"/>
+          <w:lang w:val="en-US"/>
+        </w:rPr>
+      </w:pPr>
+      <w:r>
+        <w:rPr>
+          <w:rFonts w:ascii="Consolas" w:hAnsi="Consolas" w:cs="Consolas"/>
+          <w:color w:val="000000"/>
+          <w:sz w:val="20"/>
+          <w:szCs w:val="20"/>
+        </w:rPr>
+        <w:t xml:space="preserve">          </w:t>
+      </w:r>
+      <w:r>
+        <w:rPr>
+          <w:rFonts w:ascii="Consolas" w:hAnsi="Consolas" w:cs="Consolas"/>
+          <w:color w:val="000000"/>
+          <w:sz w:val="20"/>
+          <w:szCs w:val="20"/>
+          <w:lang w:val="en-US"/>
+        </w:rPr>
+        <w:t xml:space="preserve">} </w:t>
+      </w:r>
+      <w:r>
+        <w:rPr>
+          <w:rFonts w:ascii="Consolas" w:hAnsi="Consolas" w:cs="Consolas"/>
+          <w:b/>
+          <w:bCs/>
+          <w:color w:val="7F0055"/>
+          <w:sz w:val="20"/>
+          <w:szCs w:val="20"/>
+          <w:lang w:val="en-US"/>
+        </w:rPr>
+        <w:t>else</w:t>
+      </w:r>
+      <w:r>
+        <w:rPr>
+          <w:rFonts w:ascii="Consolas" w:hAnsi="Consolas" w:cs="Consolas"/>
+          <w:color w:val="000000"/>
+          <w:sz w:val="20"/>
+          <w:szCs w:val="20"/>
+          <w:lang w:val="en-US"/>
+        </w:rPr>
+        <w:t xml:space="preserve"> {</w:t>
+      </w:r>
+    </w:p>
+    <w:p>
+      <w:pPr>
+        <w:autoSpaceDE w:val="0"/>
+        <w:autoSpaceDN w:val="0"/>
+        <w:adjustRightInd w:val="0"/>
+        <w:spacing w:after="0" w:line="240" w:lineRule="auto"/>
+        <w:rPr>
+          <w:rFonts w:ascii="Consolas" w:hAnsi="Consolas" w:cs="Consolas"/>
+          <w:sz w:val="20"/>
+          <w:szCs w:val="20"/>
+          <w:lang w:val="en-US"/>
+        </w:rPr>
+      </w:pPr>
+      <w:r>
+        <w:rPr>
+          <w:rFonts w:ascii="Consolas" w:hAnsi="Consolas" w:cs="Consolas"/>
+          <w:color w:val="000000"/>
+          <w:sz w:val="20"/>
+          <w:szCs w:val="20"/>
+          <w:lang w:val="en-US"/>
+        </w:rPr>
+        <w:t xml:space="preserve">                 </w:t>
+      </w:r>
+      <w:r>
+        <w:rPr>
+          <w:rFonts w:ascii="Consolas" w:hAnsi="Consolas" w:cs="Consolas"/>
+          <w:b/>
+          <w:bCs/>
+          <w:color w:val="7F0055"/>
+          <w:sz w:val="20"/>
+          <w:szCs w:val="20"/>
+          <w:lang w:val="en-US"/>
+        </w:rPr>
+        <w:t>return</w:t>
+      </w:r>
+      <w:r>
+        <w:rPr>
+          <w:rFonts w:ascii="Consolas" w:hAnsi="Consolas" w:cs="Consolas"/>
+          <w:color w:val="000000"/>
+          <w:sz w:val="20"/>
+          <w:szCs w:val="20"/>
+          <w:lang w:val="en-US"/>
+        </w:rPr>
+        <w:t xml:space="preserve"> </w:t>
+      </w:r>
+      <w:r>
+        <w:rPr>
+          <w:rFonts w:ascii="Consolas" w:hAnsi="Consolas" w:cs="Consolas"/>
+          <w:color w:val="0000C0"/>
+          <w:sz w:val="20"/>
+          <w:szCs w:val="20"/>
+          <w:lang w:val="en-US"/>
+        </w:rPr>
+        <w:t>PENA_INOCENCIA</w:t>
+      </w:r>
+      <w:r>
+        <w:rPr>
+          <w:rFonts w:ascii="Consolas" w:hAnsi="Consolas" w:cs="Consolas"/>
+          <w:color w:val="000000"/>
+          <w:sz w:val="20"/>
+          <w:szCs w:val="20"/>
+          <w:lang w:val="en-US"/>
+        </w:rPr>
+        <w:t>;</w:t>
+      </w:r>
+    </w:p>
+    <w:p>
+      <w:pPr>
+        <w:autoSpaceDE w:val="0"/>
+        <w:autoSpaceDN w:val="0"/>
+        <w:adjustRightInd w:val="0"/>
+        <w:spacing w:after="0" w:line="240" w:lineRule="auto"/>
+        <w:rPr>
+          <w:rFonts w:ascii="Consolas" w:hAnsi="Consolas" w:cs="Consolas"/>
+          <w:sz w:val="20"/>
+          <w:szCs w:val="20"/>
+          <w:lang w:val="en-US"/>
+        </w:rPr>
+      </w:pPr>
+      <w:r>
+        <w:rPr>
+          <w:rFonts w:ascii="Consolas" w:hAnsi="Consolas" w:cs="Consolas"/>
+          <w:color w:val="000000"/>
+          <w:sz w:val="20"/>
+          <w:szCs w:val="20"/>
+          <w:lang w:val="en-US"/>
+        </w:rPr>
+        <w:t xml:space="preserve">                 }</w:t>
+      </w:r>
+    </w:p>
+    <w:p>
+      <w:pPr>
+        <w:autoSpaceDE w:val="0"/>
+        <w:autoSpaceDN w:val="0"/>
+        <w:adjustRightInd w:val="0"/>
+        <w:spacing w:after="0" w:line="240" w:lineRule="auto"/>
+        <w:rPr>
+          <w:rFonts w:ascii="Consolas" w:hAnsi="Consolas" w:cs="Consolas"/>
+          <w:sz w:val="20"/>
+          <w:szCs w:val="20"/>
+          <w:lang w:val="en-US"/>
+        </w:rPr>
+      </w:pPr>
+      <w:r>
+        <w:rPr>
+          <w:rFonts w:ascii="Consolas" w:hAnsi="Consolas" w:cs="Consolas"/>
+          <w:color w:val="000000"/>
+          <w:sz w:val="20"/>
+          <w:szCs w:val="20"/>
+          <w:lang w:val="en-US"/>
+        </w:rPr>
+        <w:t xml:space="preserve">       } </w:t>
+      </w:r>
+      <w:r>
+        <w:rPr>
+          <w:rFonts w:ascii="Consolas" w:hAnsi="Consolas" w:cs="Consolas"/>
+          <w:b/>
+          <w:bCs/>
+          <w:color w:val="7F0055"/>
+          <w:sz w:val="20"/>
+          <w:szCs w:val="20"/>
+          <w:lang w:val="en-US"/>
+        </w:rPr>
+        <w:t>else</w:t>
+      </w:r>
+      <w:r>
+        <w:rPr>
+          <w:rFonts w:ascii="Consolas" w:hAnsi="Consolas" w:cs="Consolas"/>
+          <w:color w:val="000000"/>
+          <w:sz w:val="20"/>
+          <w:szCs w:val="20"/>
+          <w:lang w:val="en-US"/>
+        </w:rPr>
+        <w:t xml:space="preserve"> {</w:t>
+      </w:r>
+    </w:p>
+    <w:p>
+      <w:pPr>
+        <w:autoSpaceDE w:val="0"/>
+        <w:autoSpaceDN w:val="0"/>
+        <w:adjustRightInd w:val="0"/>
+        <w:spacing w:after="0" w:line="240" w:lineRule="auto"/>
+        <w:rPr>
+          <w:rFonts w:ascii="Consolas" w:hAnsi="Consolas" w:cs="Consolas"/>
+          <w:sz w:val="20"/>
+          <w:szCs w:val="20"/>
+        </w:rPr>
+      </w:pPr>
+      <w:r>
+        <w:rPr>
+          <w:rFonts w:ascii="Consolas" w:hAnsi="Consolas" w:cs="Consolas"/>
+          <w:color w:val="000000"/>
+          <w:sz w:val="20"/>
+          <w:szCs w:val="20"/>
+          <w:lang w:val="en-US"/>
+        </w:rPr>
+        <w:t xml:space="preserve">                </w:t>
+      </w:r>
+      <w:proofErr w:type="spellStart"/>
+      <w:r>
+        <w:rPr>
+          <w:rFonts w:ascii="Consolas" w:hAnsi="Consolas" w:cs="Consolas"/>
+          <w:b/>
+          <w:bCs/>
+          <w:color w:val="7F0055"/>
+          <w:sz w:val="20"/>
+          <w:szCs w:val="20"/>
+        </w:rPr>
+        <w:t>if</w:t>
+      </w:r>
+      <w:proofErr w:type="spellEnd"/>
+      <w:r>
+        <w:rPr>
+          <w:rFonts w:ascii="Consolas" w:hAnsi="Consolas" w:cs="Consolas"/>
+          <w:color w:val="000000"/>
+          <w:sz w:val="20"/>
+          <w:szCs w:val="20"/>
+        </w:rPr>
+        <w:t xml:space="preserve"> (</w:t>
+      </w:r>
+      <w:proofErr w:type="spellStart"/>
+      <w:r>
+        <w:rPr>
+          <w:rFonts w:ascii="Consolas" w:hAnsi="Consolas" w:cs="Consolas"/>
+          <w:color w:val="6A3E3E"/>
+          <w:sz w:val="20"/>
+          <w:szCs w:val="20"/>
+        </w:rPr>
+        <w:t>respostaPrisioneiroB</w:t>
+      </w:r>
+      <w:proofErr w:type="spellEnd"/>
+      <w:r>
+        <w:rPr>
+          <w:rFonts w:ascii="Consolas" w:hAnsi="Consolas" w:cs="Consolas"/>
+          <w:color w:val="000000"/>
+          <w:sz w:val="20"/>
+          <w:szCs w:val="20"/>
+        </w:rPr>
+        <w:t xml:space="preserve"> == </w:t>
+      </w:r>
+      <w:proofErr w:type="spellStart"/>
+      <w:r>
+        <w:rPr>
+          <w:rFonts w:ascii="Consolas" w:hAnsi="Consolas" w:cs="Consolas"/>
+          <w:color w:val="000000"/>
+          <w:sz w:val="20"/>
+          <w:szCs w:val="20"/>
+        </w:rPr>
+        <w:t>Resposta.</w:t>
+      </w:r>
+      <w:r>
+        <w:rPr>
+          <w:rFonts w:ascii="Consolas" w:hAnsi="Consolas" w:cs="Consolas"/>
+          <w:b/>
+          <w:bCs/>
+          <w:i/>
+          <w:iCs/>
+          <w:color w:val="0000C0"/>
+          <w:sz w:val="20"/>
+          <w:szCs w:val="20"/>
+          <w:shd w:val="clear" w:color="auto" w:fill="D4D4D4"/>
+        </w:rPr>
+        <w:t>DELACAO</w:t>
+      </w:r>
+      <w:proofErr w:type="spellEnd"/>
+      <w:r>
+        <w:rPr>
+          <w:rFonts w:ascii="Consolas" w:hAnsi="Consolas" w:cs="Consolas"/>
+          <w:color w:val="000000"/>
+          <w:sz w:val="20"/>
+          <w:szCs w:val="20"/>
+        </w:rPr>
+        <w:t>) {</w:t>
+      </w:r>
+    </w:p>
+    <w:p>
+      <w:pPr>
+        <w:autoSpaceDE w:val="0"/>
+        <w:autoSpaceDN w:val="0"/>
+        <w:adjustRightInd w:val="0"/>
+        <w:spacing w:after="0" w:line="240" w:lineRule="auto"/>
+        <w:rPr>
+          <w:rFonts w:ascii="Consolas" w:hAnsi="Consolas" w:cs="Consolas"/>
+          <w:sz w:val="20"/>
+          <w:szCs w:val="20"/>
+        </w:rPr>
+      </w:pPr>
+      <w:r>
+        <w:rPr>
+          <w:rFonts w:ascii="Consolas" w:hAnsi="Consolas" w:cs="Consolas"/>
+          <w:color w:val="000000"/>
+          <w:sz w:val="20"/>
+          <w:szCs w:val="20"/>
+        </w:rPr>
+        <w:t xml:space="preserve">                    </w:t>
+      </w:r>
+      <w:proofErr w:type="spellStart"/>
+      <w:r>
+        <w:rPr>
+          <w:rFonts w:ascii="Consolas" w:hAnsi="Consolas" w:cs="Consolas"/>
+          <w:b/>
+          <w:bCs/>
+          <w:color w:val="7F0055"/>
+          <w:sz w:val="20"/>
+          <w:szCs w:val="20"/>
+        </w:rPr>
+        <w:t>return</w:t>
+      </w:r>
+      <w:proofErr w:type="spellEnd"/>
+      <w:r>
+        <w:rPr>
+          <w:rFonts w:ascii="Consolas" w:hAnsi="Consolas" w:cs="Consolas"/>
+          <w:color w:val="000000"/>
+          <w:sz w:val="20"/>
+          <w:szCs w:val="20"/>
+        </w:rPr>
+        <w:t xml:space="preserve"> </w:t>
+      </w:r>
+      <w:r>
+        <w:rPr>
+          <w:rFonts w:ascii="Consolas" w:hAnsi="Consolas" w:cs="Consolas"/>
+          <w:color w:val="0000C0"/>
+          <w:sz w:val="20"/>
+          <w:szCs w:val="20"/>
+        </w:rPr>
+        <w:t>PENA_CONDENACAO_INDIVIDUAL</w:t>
+      </w:r>
+      <w:r>
+        <w:rPr>
+          <w:rFonts w:ascii="Consolas" w:hAnsi="Consolas" w:cs="Consolas"/>
+          <w:color w:val="000000"/>
+          <w:sz w:val="20"/>
+          <w:szCs w:val="20"/>
+        </w:rPr>
+        <w:t>;</w:t>
+      </w:r>
+    </w:p>
+    <w:p>
+      <w:pPr>
+        <w:autoSpaceDE w:val="0"/>
+        <w:autoSpaceDN w:val="0"/>
+        <w:adjustRightInd w:val="0"/>
+        <w:spacing w:after="0" w:line="240" w:lineRule="auto"/>
+        <w:rPr>
+          <w:rFonts w:ascii="Consolas" w:hAnsi="Consolas" w:cs="Consolas"/>
+          <w:sz w:val="20"/>
+          <w:szCs w:val="20"/>
+        </w:rPr>
+      </w:pPr>
+      <w:r>
+        <w:rPr>
+          <w:rFonts w:ascii="Consolas" w:hAnsi="Consolas" w:cs="Consolas"/>
+          <w:color w:val="000000"/>
+          <w:sz w:val="20"/>
+          <w:szCs w:val="20"/>
+        </w:rPr>
+        <w:t xml:space="preserve">                } </w:t>
+      </w:r>
+      <w:proofErr w:type="spellStart"/>
+      <w:r>
+        <w:rPr>
+          <w:rFonts w:ascii="Consolas" w:hAnsi="Consolas" w:cs="Consolas"/>
+          <w:b/>
+          <w:bCs/>
+          <w:color w:val="7F0055"/>
+          <w:sz w:val="20"/>
+          <w:szCs w:val="20"/>
+        </w:rPr>
+        <w:t>else</w:t>
+      </w:r>
+      <w:proofErr w:type="spellEnd"/>
+      <w:r>
+        <w:rPr>
+          <w:rFonts w:ascii="Consolas" w:hAnsi="Consolas" w:cs="Consolas"/>
+          <w:color w:val="000000"/>
+          <w:sz w:val="20"/>
+          <w:szCs w:val="20"/>
+        </w:rPr>
+        <w:t xml:space="preserve"> {</w:t>
+      </w:r>
+    </w:p>
+    <w:p>
+      <w:pPr>
+        <w:autoSpaceDE w:val="0"/>
+        <w:autoSpaceDN w:val="0"/>
+        <w:adjustRightInd w:val="0"/>
+        <w:spacing w:after="0" w:line="240" w:lineRule="auto"/>
+        <w:rPr>
+          <w:rFonts w:ascii="Consolas" w:hAnsi="Consolas" w:cs="Consolas"/>
+          <w:sz w:val="20"/>
+          <w:szCs w:val="20"/>
+        </w:rPr>
+      </w:pPr>
+      <w:r>
+        <w:rPr>
+          <w:rFonts w:ascii="Consolas" w:hAnsi="Consolas" w:cs="Consolas"/>
+          <w:color w:val="000000"/>
+          <w:sz w:val="20"/>
+          <w:szCs w:val="20"/>
+        </w:rPr>
+        <w:t xml:space="preserve">                         </w:t>
+      </w:r>
+      <w:proofErr w:type="spellStart"/>
+      <w:r>
+        <w:rPr>
+          <w:rFonts w:ascii="Consolas" w:hAnsi="Consolas" w:cs="Consolas"/>
+          <w:b/>
+          <w:bCs/>
+          <w:color w:val="7F0055"/>
+          <w:sz w:val="20"/>
+          <w:szCs w:val="20"/>
+        </w:rPr>
+        <w:t>return</w:t>
+      </w:r>
+      <w:proofErr w:type="spellEnd"/>
+      <w:r>
+        <w:rPr>
+          <w:rFonts w:ascii="Consolas" w:hAnsi="Consolas" w:cs="Consolas"/>
+          <w:color w:val="000000"/>
+          <w:sz w:val="20"/>
+          <w:szCs w:val="20"/>
+        </w:rPr>
+        <w:t xml:space="preserve"> </w:t>
+      </w:r>
+      <w:r>
+        <w:rPr>
+          <w:rFonts w:ascii="Consolas" w:hAnsi="Consolas" w:cs="Consolas"/>
+          <w:color w:val="0000C0"/>
+          <w:sz w:val="20"/>
+          <w:szCs w:val="20"/>
+        </w:rPr>
+        <w:t>PENA_CONDENACAO_CUMPLICES</w:t>
+      </w:r>
+      <w:r>
+        <w:rPr>
+          <w:rFonts w:ascii="Consolas" w:hAnsi="Consolas" w:cs="Consolas"/>
+          <w:color w:val="000000"/>
+          <w:sz w:val="20"/>
+          <w:szCs w:val="20"/>
+        </w:rPr>
+        <w:t>;</w:t>
+      </w:r>
+    </w:p>
+    <w:p>
+      <w:pPr>
+        <w:autoSpaceDE w:val="0"/>
+        <w:autoSpaceDN w:val="0"/>
+        <w:adjustRightInd w:val="0"/>
+        <w:spacing w:after="0" w:line="240" w:lineRule="auto"/>
+        <w:rPr>
+          <w:rFonts w:ascii="Consolas" w:hAnsi="Consolas" w:cs="Consolas"/>
+          <w:sz w:val="20"/>
+          <w:szCs w:val="20"/>
+        </w:rPr>
+      </w:pPr>
+      <w:r>
+        <w:rPr>
+          <w:rFonts w:ascii="Consolas" w:hAnsi="Consolas" w:cs="Consolas"/>
+          <w:color w:val="000000"/>
+          <w:sz w:val="20"/>
+          <w:szCs w:val="20"/>
+        </w:rPr>
+        <w:t xml:space="preserve">                        }</w:t>
+      </w:r>
+    </w:p>
+    <w:p>
+      <w:pPr>
+        <w:autoSpaceDE w:val="0"/>
+        <w:autoSpaceDN w:val="0"/>
+        <w:adjustRightInd w:val="0"/>
+        <w:spacing w:after="0" w:line="240" w:lineRule="auto"/>
+        <w:rPr>
+          <w:rFonts w:ascii="Consolas" w:hAnsi="Consolas" w:cs="Consolas"/>
+          <w:sz w:val="20"/>
+          <w:szCs w:val="20"/>
+        </w:rPr>
+      </w:pPr>
+      <w:r>
+        <w:rPr>
+          <w:rFonts w:ascii="Consolas" w:hAnsi="Consolas" w:cs="Consolas"/>
+          <w:color w:val="000000"/>
+          <w:sz w:val="20"/>
+          <w:szCs w:val="20"/>
+        </w:rPr>
+        <w:t xml:space="preserve">                }</w:t>
+      </w:r>
+    </w:p>
+    <w:p>
+      <w:pPr>
+        <w:autoSpaceDE w:val="0"/>
+        <w:autoSpaceDN w:val="0"/>
+        <w:adjustRightInd w:val="0"/>
+        <w:spacing w:after="0" w:line="240" w:lineRule="auto"/>
+        <w:rPr>
+          <w:rFonts w:ascii="Consolas" w:hAnsi="Consolas" w:cs="Consolas"/>
+          <w:sz w:val="20"/>
+          <w:szCs w:val="20"/>
+        </w:rPr>
+      </w:pPr>
+      <w:r>
+        <w:rPr>
+          <w:rFonts w:ascii="Consolas" w:hAnsi="Consolas" w:cs="Consolas"/>
+          <w:color w:val="000000"/>
+          <w:sz w:val="20"/>
+          <w:szCs w:val="20"/>
+        </w:rPr>
+        <w:t xml:space="preserve">     }</w:t>
+      </w:r>
+    </w:p>
+    <w:p>
+      <w:pPr>
+        <w:autoSpaceDE w:val="0"/>
+        <w:autoSpaceDN w:val="0"/>
+        <w:adjustRightInd w:val="0"/>
+        <w:spacing w:after="0" w:line="240" w:lineRule="auto"/>
+        <w:rPr>
+          <w:rFonts w:ascii="Consolas" w:hAnsi="Consolas" w:cs="Consolas"/>
+          <w:sz w:val="20"/>
+          <w:szCs w:val="20"/>
+        </w:rPr>
+      </w:pPr>
+      <w:r>
+        <w:rPr>
+          <w:rFonts w:ascii="Consolas" w:hAnsi="Consolas" w:cs="Consolas"/>
+          <w:color w:val="000000"/>
+          <w:sz w:val="20"/>
+          <w:szCs w:val="20"/>
+        </w:rPr>
+        <w:t>}</w:t>
+      </w:r>
+    </w:p>
+    <w:p>
+      <w:pPr>
+        <w:spacing w:after="0"/>
+        <w:jc w:val="center"/>
+        <w:rPr>
+          <w:rFonts w:ascii="Consolas" w:hAnsi="Consolas"/>
+          <w:b/>
+          <w:sz w:val="18"/>
+        </w:rPr>
+      </w:pPr>
+    </w:p>
+    <w:p>
+      <w:pPr>
+        <w:spacing w:after="0"/>
+        <w:rPr>
+          <w:rFonts w:ascii="Consolas" w:hAnsi="Consolas"/>
+          <w:sz w:val="18"/>
+        </w:rPr>
+      </w:pPr>
+    </w:p>
+    <w:p>
+      <w:pPr>
+        <w:spacing w:after="0"/>
+        <w:rPr>
+          <w:rFonts w:ascii="Consolas" w:hAnsi="Consolas"/>
+          <w:sz w:val="18"/>
+        </w:rPr>
+      </w:pPr>
+    </w:p>
+    <w:p>
+      <w:pPr>
+        <w:spacing w:after="0"/>
+        <w:rPr>
+          <w:rFonts w:ascii="Consolas" w:hAnsi="Consolas"/>
+          <w:color w:val="538135" w:themeColor="accent6" w:themeShade="BF"/>
+          <w:sz w:val="18"/>
+        </w:rPr>
+      </w:pPr>
+      <w:r>
+        <w:rPr>
+          <w:rFonts w:ascii="Consolas" w:hAnsi="Consolas"/>
+          <w:b/>
+          <w:color w:val="538135" w:themeColor="accent6" w:themeShade="BF"/>
+          <w:sz w:val="18"/>
+        </w:rPr>
+        <w:t>JulgamentoPrisioneiroTest.java</w:t>
+      </w:r>
+    </w:p>
+    <w:p>
+      <w:pPr>
+        <w:spacing w:after="0"/>
+        <w:rPr>
+          <w:rFonts w:ascii="Consolas" w:hAnsi="Consolas"/>
+          <w:sz w:val="18"/>
+        </w:rPr>
+      </w:pPr>
+    </w:p>
+    <w:p>
+      <w:pPr>
+        <w:spacing w:after="0" w:line="240" w:lineRule="auto"/>
+        <w:rPr>
+          <w:rFonts w:ascii="Consolas" w:hAnsi="Consolas"/>
+          <w:sz w:val="18"/>
+        </w:rPr>
+      </w:pPr>
+    </w:p>
+    <w:p>
+      <w:pPr>
+        <w:autoSpaceDE w:val="0"/>
+        <w:autoSpaceDN w:val="0"/>
+        <w:adjustRightInd w:val="0"/>
+        <w:spacing w:after="0" w:line="240" w:lineRule="auto"/>
+        <w:rPr>
+          <w:rFonts w:ascii="Consolas" w:hAnsi="Consolas" w:cs="Consolas"/>
+          <w:sz w:val="20"/>
+          <w:szCs w:val="20"/>
+          <w:lang w:val="en-US"/>
+        </w:rPr>
+      </w:pPr>
+      <w:r>
+        <w:rPr>
+          <w:rFonts w:ascii="Consolas" w:hAnsi="Consolas" w:cs="Consolas"/>
+          <w:b/>
+          <w:bCs/>
+          <w:color w:val="7F0055"/>
+          <w:sz w:val="20"/>
+          <w:szCs w:val="20"/>
+          <w:lang w:val="en-US"/>
+        </w:rPr>
+        <w:t>import</w:t>
+      </w:r>
+      <w:r>
+        <w:rPr>
+          <w:rFonts w:ascii="Consolas" w:hAnsi="Consolas" w:cs="Consolas"/>
+          <w:color w:val="000000"/>
+          <w:sz w:val="20"/>
+          <w:szCs w:val="20"/>
+          <w:lang w:val="en-US"/>
+        </w:rPr>
+        <w:t xml:space="preserve"> </w:t>
+      </w:r>
+      <w:r>
+        <w:rPr>
+          <w:rFonts w:ascii="Consolas" w:hAnsi="Consolas" w:cs="Consolas"/>
+          <w:b/>
+          <w:bCs/>
+          <w:color w:val="7F0055"/>
+          <w:sz w:val="20"/>
+          <w:szCs w:val="20"/>
+          <w:lang w:val="en-US"/>
+        </w:rPr>
+        <w:t>static</w:t>
+      </w:r>
+      <w:r>
+        <w:rPr>
+          <w:rFonts w:ascii="Consolas" w:hAnsi="Consolas" w:cs="Consolas"/>
+          <w:color w:val="000000"/>
+          <w:sz w:val="20"/>
+          <w:szCs w:val="20"/>
+          <w:lang w:val="en-US"/>
+        </w:rPr>
+        <w:t xml:space="preserve"> </w:t>
+      </w:r>
+      <w:proofErr w:type="spellStart"/>
+      <w:proofErr w:type="gramStart"/>
+      <w:r>
+        <w:rPr>
+          <w:rFonts w:ascii="Consolas" w:hAnsi="Consolas" w:cs="Consolas"/>
+          <w:color w:val="000000"/>
+          <w:sz w:val="20"/>
+          <w:szCs w:val="20"/>
+          <w:lang w:val="en-US"/>
+        </w:rPr>
+        <w:t>org.junit</w:t>
+      </w:r>
+      <w:proofErr w:type="gramEnd"/>
+      <w:r>
+        <w:rPr>
+          <w:rFonts w:ascii="Consolas" w:hAnsi="Consolas" w:cs="Consolas"/>
+          <w:color w:val="000000"/>
+          <w:sz w:val="20"/>
+          <w:szCs w:val="20"/>
+          <w:lang w:val="en-US"/>
+        </w:rPr>
+        <w:t>.Assert.</w:t>
+      </w:r>
+      <w:r>
+        <w:rPr>
+          <w:rFonts w:ascii="Consolas" w:hAnsi="Consolas" w:cs="Consolas"/>
+          <w:i/>
+          <w:iCs/>
+          <w:color w:val="000000"/>
+          <w:sz w:val="20"/>
+          <w:szCs w:val="20"/>
+          <w:lang w:val="en-US"/>
+        </w:rPr>
+        <w:t>assertNotNull</w:t>
+      </w:r>
+      <w:proofErr w:type="spellEnd"/>
+      <w:r>
+        <w:rPr>
+          <w:rFonts w:ascii="Consolas" w:hAnsi="Consolas" w:cs="Consolas"/>
+          <w:color w:val="000000"/>
+          <w:sz w:val="20"/>
+          <w:szCs w:val="20"/>
+          <w:lang w:val="en-US"/>
+        </w:rPr>
+        <w:t>;</w:t>
+      </w:r>
+    </w:p>
+    <w:p>
+      <w:pPr>
+        <w:autoSpaceDE w:val="0"/>
+        <w:autoSpaceDN w:val="0"/>
+        <w:adjustRightInd w:val="0"/>
+        <w:spacing w:after="0" w:line="240" w:lineRule="auto"/>
+        <w:rPr>
+          <w:rFonts w:ascii="Consolas" w:hAnsi="Consolas" w:cs="Consolas"/>
+          <w:sz w:val="20"/>
+          <w:szCs w:val="20"/>
+          <w:lang w:val="en-US"/>
+        </w:rPr>
+      </w:pPr>
+      <w:r>
+        <w:rPr>
+          <w:rFonts w:ascii="Consolas" w:hAnsi="Consolas" w:cs="Consolas"/>
+          <w:b/>
+          <w:bCs/>
+          <w:color w:val="7F0055"/>
+          <w:sz w:val="20"/>
+          <w:szCs w:val="20"/>
+          <w:lang w:val="en-US"/>
+        </w:rPr>
+        <w:t>import</w:t>
+      </w:r>
+      <w:r>
+        <w:rPr>
+          <w:rFonts w:ascii="Consolas" w:hAnsi="Consolas" w:cs="Consolas"/>
+          <w:color w:val="000000"/>
+          <w:sz w:val="20"/>
+          <w:szCs w:val="20"/>
+          <w:lang w:val="en-US"/>
+        </w:rPr>
+        <w:t xml:space="preserve"> </w:t>
+      </w:r>
+      <w:r>
+        <w:rPr>
+          <w:rFonts w:ascii="Consolas" w:hAnsi="Consolas" w:cs="Consolas"/>
+          <w:b/>
+          <w:bCs/>
+          <w:color w:val="7F0055"/>
+          <w:sz w:val="20"/>
+          <w:szCs w:val="20"/>
+          <w:lang w:val="en-US"/>
+        </w:rPr>
+        <w:t>static</w:t>
+      </w:r>
+      <w:r>
+        <w:rPr>
+          <w:rFonts w:ascii="Consolas" w:hAnsi="Consolas" w:cs="Consolas"/>
+          <w:color w:val="000000"/>
+          <w:sz w:val="20"/>
+          <w:szCs w:val="20"/>
+          <w:lang w:val="en-US"/>
+        </w:rPr>
+        <w:t xml:space="preserve"> </w:t>
+      </w:r>
+      <w:proofErr w:type="spellStart"/>
+      <w:proofErr w:type="gramStart"/>
+      <w:r>
+        <w:rPr>
+          <w:rFonts w:ascii="Consolas" w:hAnsi="Consolas" w:cs="Consolas"/>
+          <w:color w:val="000000"/>
+          <w:sz w:val="20"/>
+          <w:szCs w:val="20"/>
+          <w:lang w:val="en-US"/>
+        </w:rPr>
+        <w:t>org.junit.jupiter.api.Assertions.</w:t>
+      </w:r>
+      <w:r>
+        <w:rPr>
+          <w:rFonts w:ascii="Consolas" w:hAnsi="Consolas" w:cs="Consolas"/>
+          <w:i/>
+          <w:iCs/>
+          <w:color w:val="000000"/>
+          <w:sz w:val="20"/>
+          <w:szCs w:val="20"/>
+          <w:lang w:val="en-US"/>
+        </w:rPr>
+        <w:t>assertEquals</w:t>
+      </w:r>
+      <w:proofErr w:type="spellEnd"/>
+      <w:proofErr w:type="gramEnd"/>
+      <w:r>
+        <w:rPr>
+          <w:rFonts w:ascii="Consolas" w:hAnsi="Consolas" w:cs="Consolas"/>
+          <w:color w:val="000000"/>
+          <w:sz w:val="20"/>
+          <w:szCs w:val="20"/>
+          <w:lang w:val="en-US"/>
+        </w:rPr>
+        <w:t>;</w:t>
+      </w:r>
+    </w:p>
+    <w:p>
+      <w:pPr>
+        <w:autoSpaceDE w:val="0"/>
+        <w:autoSpaceDN w:val="0"/>
+        <w:adjustRightInd w:val="0"/>
+        <w:spacing w:after="0" w:line="240" w:lineRule="auto"/>
+        <w:rPr>
+          <w:rFonts w:ascii="Consolas" w:hAnsi="Consolas" w:cs="Consolas"/>
+          <w:sz w:val="20"/>
+          <w:szCs w:val="20"/>
+          <w:lang w:val="en-US"/>
+        </w:rPr>
+      </w:pPr>
+    </w:p>
+    <w:p>
+      <w:pPr>
+        <w:autoSpaceDE w:val="0"/>
+        <w:autoSpaceDN w:val="0"/>
+        <w:adjustRightInd w:val="0"/>
+        <w:spacing w:after="0" w:line="240" w:lineRule="auto"/>
+        <w:rPr>
+          <w:rFonts w:ascii="Consolas" w:hAnsi="Consolas" w:cs="Consolas"/>
+          <w:sz w:val="20"/>
+          <w:szCs w:val="20"/>
+          <w:lang w:val="en-US"/>
+        </w:rPr>
+      </w:pPr>
+      <w:r>
+        <w:rPr>
+          <w:rFonts w:ascii="Consolas" w:hAnsi="Consolas" w:cs="Consolas"/>
+          <w:b/>
+          <w:bCs/>
+          <w:color w:val="7F0055"/>
+          <w:sz w:val="20"/>
+          <w:szCs w:val="20"/>
+          <w:lang w:val="en-US"/>
+        </w:rPr>
+        <w:t>import</w:t>
+      </w:r>
+      <w:r>
+        <w:rPr>
+          <w:rFonts w:ascii="Consolas" w:hAnsi="Consolas" w:cs="Consolas"/>
+          <w:color w:val="000000"/>
+          <w:sz w:val="20"/>
+          <w:szCs w:val="20"/>
+          <w:lang w:val="en-US"/>
+        </w:rPr>
+        <w:t xml:space="preserve"> </w:t>
+      </w:r>
+      <w:proofErr w:type="spellStart"/>
+      <w:proofErr w:type="gramStart"/>
+      <w:r>
+        <w:rPr>
+          <w:rFonts w:ascii="Consolas" w:hAnsi="Consolas" w:cs="Consolas"/>
+          <w:color w:val="000000"/>
+          <w:sz w:val="20"/>
+          <w:szCs w:val="20"/>
+          <w:lang w:val="en-US"/>
+        </w:rPr>
+        <w:t>org.junit.jupiter.api.Test</w:t>
+      </w:r>
+      <w:proofErr w:type="spellEnd"/>
+      <w:proofErr w:type="gramEnd"/>
+      <w:r>
+        <w:rPr>
+          <w:rFonts w:ascii="Consolas" w:hAnsi="Consolas" w:cs="Consolas"/>
+          <w:color w:val="000000"/>
+          <w:sz w:val="20"/>
+          <w:szCs w:val="20"/>
+          <w:lang w:val="en-US"/>
+        </w:rPr>
+        <w:t>;</w:t>
+      </w:r>
+    </w:p>
+    <w:p>
+      <w:pPr>
+        <w:autoSpaceDE w:val="0"/>
+        <w:autoSpaceDN w:val="0"/>
+        <w:adjustRightInd w:val="0"/>
+        <w:spacing w:after="0" w:line="240" w:lineRule="auto"/>
+        <w:rPr>
+          <w:rFonts w:ascii="Consolas" w:hAnsi="Consolas" w:cs="Consolas"/>
+          <w:sz w:val="20"/>
+          <w:szCs w:val="20"/>
+          <w:lang w:val="en-US"/>
+        </w:rPr>
+      </w:pPr>
+    </w:p>
+    <w:p>
+      <w:pPr>
+        <w:autoSpaceDE w:val="0"/>
+        <w:autoSpaceDN w:val="0"/>
+        <w:adjustRightInd w:val="0"/>
+        <w:spacing w:after="0" w:line="240" w:lineRule="auto"/>
+        <w:rPr>
+          <w:rFonts w:ascii="Consolas" w:hAnsi="Consolas" w:cs="Consolas"/>
+          <w:sz w:val="20"/>
+          <w:szCs w:val="20"/>
+        </w:rPr>
+      </w:pPr>
+      <w:proofErr w:type="spellStart"/>
+      <w:r>
+        <w:rPr>
+          <w:rFonts w:ascii="Consolas" w:hAnsi="Consolas" w:cs="Consolas"/>
+          <w:b/>
+          <w:bCs/>
+          <w:color w:val="7F0055"/>
+          <w:sz w:val="20"/>
+          <w:szCs w:val="20"/>
+        </w:rPr>
+        <w:t>import</w:t>
+      </w:r>
+      <w:proofErr w:type="spellEnd"/>
+      <w:r>
+        <w:rPr>
+          <w:rFonts w:ascii="Consolas" w:hAnsi="Consolas" w:cs="Consolas"/>
+          <w:color w:val="000000"/>
+          <w:sz w:val="20"/>
+          <w:szCs w:val="20"/>
+        </w:rPr>
+        <w:t xml:space="preserve"> </w:t>
+      </w:r>
+      <w:proofErr w:type="spellStart"/>
+      <w:r>
+        <w:rPr>
+          <w:rFonts w:ascii="Consolas" w:hAnsi="Consolas" w:cs="Consolas"/>
+          <w:color w:val="000000"/>
+          <w:sz w:val="20"/>
+          <w:szCs w:val="20"/>
+          <w:u w:val="single"/>
+        </w:rPr>
+        <w:t>JulgamentoPrisioneiro</w:t>
+      </w:r>
+      <w:r>
+        <w:rPr>
+          <w:rFonts w:ascii="Consolas" w:hAnsi="Consolas" w:cs="Consolas"/>
+          <w:color w:val="000000"/>
+          <w:sz w:val="20"/>
+          <w:szCs w:val="20"/>
+        </w:rPr>
+        <w:t>.Resposta</w:t>
+      </w:r>
+      <w:proofErr w:type="spellEnd"/>
+      <w:r>
+        <w:rPr>
+          <w:rFonts w:ascii="Consolas" w:hAnsi="Consolas" w:cs="Consolas"/>
+          <w:color w:val="000000"/>
+          <w:sz w:val="20"/>
+          <w:szCs w:val="20"/>
+        </w:rPr>
+        <w:t>;</w:t>
+      </w:r>
+    </w:p>
+    <w:p>
+      <w:pPr>
+        <w:autoSpaceDE w:val="0"/>
+        <w:autoSpaceDN w:val="0"/>
+        <w:adjustRightInd w:val="0"/>
+        <w:spacing w:after="0" w:line="240" w:lineRule="auto"/>
+        <w:rPr>
+          <w:rFonts w:ascii="Consolas" w:hAnsi="Consolas" w:cs="Consolas"/>
+          <w:sz w:val="20"/>
+          <w:szCs w:val="20"/>
+        </w:rPr>
+      </w:pPr>
+    </w:p>
+    <w:p>
+      <w:pPr>
+        <w:autoSpaceDE w:val="0"/>
+        <w:autoSpaceDN w:val="0"/>
+        <w:adjustRightInd w:val="0"/>
+        <w:spacing w:after="0" w:line="240" w:lineRule="auto"/>
+        <w:rPr>
+          <w:rFonts w:ascii="Consolas" w:hAnsi="Consolas" w:cs="Consolas"/>
+          <w:sz w:val="20"/>
+          <w:szCs w:val="20"/>
+        </w:rPr>
+      </w:pPr>
+      <w:proofErr w:type="spellStart"/>
+      <w:r>
+        <w:rPr>
+          <w:rFonts w:ascii="Consolas" w:hAnsi="Consolas" w:cs="Consolas"/>
+          <w:b/>
+          <w:bCs/>
+          <w:color w:val="7F0055"/>
+          <w:sz w:val="20"/>
+          <w:szCs w:val="20"/>
+        </w:rPr>
+        <w:t>class</w:t>
+      </w:r>
+      <w:proofErr w:type="spellEnd"/>
+      <w:r>
+        <w:rPr>
+          <w:rFonts w:ascii="Consolas" w:hAnsi="Consolas" w:cs="Consolas"/>
+          <w:color w:val="000000"/>
+          <w:sz w:val="20"/>
+          <w:szCs w:val="20"/>
+        </w:rPr>
+        <w:t xml:space="preserve"> </w:t>
+      </w:r>
+      <w:proofErr w:type="spellStart"/>
+      <w:r>
+        <w:rPr>
+          <w:rFonts w:ascii="Consolas" w:hAnsi="Consolas" w:cs="Consolas"/>
+          <w:color w:val="000000"/>
+          <w:sz w:val="20"/>
+          <w:szCs w:val="20"/>
+        </w:rPr>
+        <w:t>JulgamentoPrisioneiroTest</w:t>
+      </w:r>
+      <w:proofErr w:type="spellEnd"/>
+      <w:r>
+        <w:rPr>
+          <w:rFonts w:ascii="Consolas" w:hAnsi="Consolas" w:cs="Consolas"/>
+          <w:color w:val="000000"/>
+          <w:sz w:val="20"/>
+          <w:szCs w:val="20"/>
+        </w:rPr>
+        <w:t xml:space="preserve"> {</w:t>
+      </w:r>
+    </w:p>
+    <w:p>
+      <w:pPr>
+        <w:autoSpaceDE w:val="0"/>
+        <w:autoSpaceDN w:val="0"/>
+        <w:adjustRightInd w:val="0"/>
+        <w:spacing w:after="0" w:line="240" w:lineRule="auto"/>
+        <w:rPr>
+          <w:rFonts w:ascii="Consolas" w:hAnsi="Consolas" w:cs="Consolas"/>
+          <w:sz w:val="20"/>
+          <w:szCs w:val="20"/>
+        </w:rPr>
+      </w:pPr>
+    </w:p>
+    <w:p>
+      <w:pPr>
+        <w:autoSpaceDE w:val="0"/>
+        <w:autoSpaceDN w:val="0"/>
+        <w:adjustRightInd w:val="0"/>
+        <w:spacing w:after="0" w:line="240" w:lineRule="auto"/>
+        <w:rPr>
+          <w:rFonts w:ascii="Consolas" w:hAnsi="Consolas" w:cs="Consolas"/>
+          <w:sz w:val="20"/>
+          <w:szCs w:val="20"/>
+        </w:rPr>
+      </w:pPr>
+      <w:r>
+        <w:rPr>
+          <w:rFonts w:ascii="Consolas" w:hAnsi="Consolas" w:cs="Consolas"/>
+          <w:color w:val="000000"/>
+          <w:sz w:val="20"/>
+          <w:szCs w:val="20"/>
+        </w:rPr>
+        <w:tab/>
+      </w:r>
+      <w:r>
+        <w:rPr>
+          <w:rFonts w:ascii="Consolas" w:hAnsi="Consolas" w:cs="Consolas"/>
+          <w:color w:val="646464"/>
+          <w:sz w:val="20"/>
+          <w:szCs w:val="20"/>
+        </w:rPr>
+        <w:t>@Test</w:t>
+      </w:r>
+    </w:p>
+    <w:p>
+      <w:pPr>
+        <w:autoSpaceDE w:val="0"/>
+        <w:autoSpaceDN w:val="0"/>
+        <w:adjustRightInd w:val="0"/>
+        <w:spacing w:after="0" w:line="240" w:lineRule="auto"/>
+        <w:rPr>
+          <w:rFonts w:ascii="Consolas" w:hAnsi="Consolas" w:cs="Consolas"/>
+          <w:sz w:val="20"/>
+          <w:szCs w:val="20"/>
+        </w:rPr>
+      </w:pPr>
+      <w:r>
+        <w:rPr>
+          <w:rFonts w:ascii="Consolas" w:hAnsi="Consolas" w:cs="Consolas"/>
+          <w:color w:val="000000"/>
+          <w:sz w:val="20"/>
+          <w:szCs w:val="20"/>
+        </w:rPr>
+        <w:tab/>
+      </w:r>
+      <w:proofErr w:type="spellStart"/>
+      <w:r>
+        <w:rPr>
+          <w:rFonts w:ascii="Consolas" w:hAnsi="Consolas" w:cs="Consolas"/>
+          <w:b/>
+          <w:bCs/>
+          <w:color w:val="7F0055"/>
+          <w:sz w:val="20"/>
+          <w:szCs w:val="20"/>
+        </w:rPr>
+        <w:t>void</w:t>
+      </w:r>
+      <w:proofErr w:type="spellEnd"/>
+      <w:r>
+        <w:rPr>
+          <w:rFonts w:ascii="Consolas" w:hAnsi="Consolas" w:cs="Consolas"/>
+          <w:color w:val="000000"/>
+          <w:sz w:val="20"/>
+          <w:szCs w:val="20"/>
+        </w:rPr>
+        <w:t xml:space="preserve"> </w:t>
+      </w:r>
+      <w:proofErr w:type="spellStart"/>
+      <w:proofErr w:type="gramStart"/>
+      <w:r>
+        <w:rPr>
+          <w:rFonts w:ascii="Consolas" w:hAnsi="Consolas" w:cs="Consolas"/>
+          <w:color w:val="000000"/>
+          <w:sz w:val="20"/>
+          <w:szCs w:val="20"/>
+        </w:rPr>
+        <w:t>testJulgamento</w:t>
+      </w:r>
+      <w:proofErr w:type="spellEnd"/>
+      <w:r>
+        <w:rPr>
+          <w:rFonts w:ascii="Consolas" w:hAnsi="Consolas" w:cs="Consolas"/>
+          <w:color w:val="000000"/>
+          <w:sz w:val="20"/>
+          <w:szCs w:val="20"/>
+        </w:rPr>
+        <w:t>(</w:t>
+      </w:r>
+      <w:proofErr w:type="gramEnd"/>
+      <w:r>
+        <w:rPr>
+          <w:rFonts w:ascii="Consolas" w:hAnsi="Consolas" w:cs="Consolas"/>
+          <w:color w:val="000000"/>
+          <w:sz w:val="20"/>
+          <w:szCs w:val="20"/>
+        </w:rPr>
+        <w:t>) {</w:t>
+      </w:r>
+    </w:p>
+    <w:p>
+      <w:pPr>
+        <w:autoSpaceDE w:val="0"/>
+        <w:autoSpaceDN w:val="0"/>
+        <w:adjustRightInd w:val="0"/>
+        <w:spacing w:after="0" w:line="240" w:lineRule="auto"/>
+        <w:rPr>
+          <w:rFonts w:ascii="Consolas" w:hAnsi="Consolas" w:cs="Consolas"/>
+          <w:sz w:val="20"/>
+          <w:szCs w:val="20"/>
+        </w:rPr>
+      </w:pPr>
+      <w:r>
+        <w:rPr>
+          <w:rFonts w:ascii="Consolas" w:hAnsi="Consolas" w:cs="Consolas"/>
+          <w:color w:val="000000"/>
+          <w:sz w:val="20"/>
+          <w:szCs w:val="20"/>
+        </w:rPr>
+        <w:tab/>
+      </w:r>
+      <w:r>
+        <w:rPr>
+          <w:rFonts w:ascii="Consolas" w:hAnsi="Consolas" w:cs="Consolas"/>
+          <w:color w:val="000000"/>
+          <w:sz w:val="20"/>
+          <w:szCs w:val="20"/>
+        </w:rPr>
+        <w:tab/>
+      </w:r>
+      <w:r>
+        <w:rPr>
+          <w:rFonts w:ascii="Consolas" w:hAnsi="Consolas" w:cs="Consolas"/>
+          <w:color w:val="000000"/>
+          <w:sz w:val="20"/>
+          <w:szCs w:val="20"/>
+          <w:u w:val="single"/>
+        </w:rPr>
+        <w:t>Resposta</w:t>
+      </w:r>
+      <w:r>
+        <w:rPr>
+          <w:rFonts w:ascii="Consolas" w:hAnsi="Consolas" w:cs="Consolas"/>
+          <w:color w:val="000000"/>
+          <w:sz w:val="20"/>
+          <w:szCs w:val="20"/>
+        </w:rPr>
+        <w:t xml:space="preserve"> </w:t>
+      </w:r>
+      <w:proofErr w:type="spellStart"/>
+      <w:r>
+        <w:rPr>
+          <w:rFonts w:ascii="Consolas" w:hAnsi="Consolas" w:cs="Consolas"/>
+          <w:color w:val="6A3E3E"/>
+          <w:sz w:val="20"/>
+          <w:szCs w:val="20"/>
+        </w:rPr>
+        <w:t>respSuspeitoA</w:t>
+      </w:r>
+      <w:proofErr w:type="spellEnd"/>
+      <w:r>
+        <w:rPr>
+          <w:rFonts w:ascii="Consolas" w:hAnsi="Consolas" w:cs="Consolas"/>
+          <w:color w:val="000000"/>
+          <w:sz w:val="20"/>
+          <w:szCs w:val="20"/>
+        </w:rPr>
+        <w:t xml:space="preserve"> = </w:t>
+      </w:r>
+      <w:proofErr w:type="spellStart"/>
+      <w:r>
+        <w:rPr>
+          <w:rFonts w:ascii="Consolas" w:hAnsi="Consolas" w:cs="Consolas"/>
+          <w:color w:val="000000"/>
+          <w:sz w:val="20"/>
+          <w:szCs w:val="20"/>
+          <w:u w:val="single"/>
+        </w:rPr>
+        <w:t>Resposta</w:t>
+      </w:r>
+      <w:r>
+        <w:rPr>
+          <w:rFonts w:ascii="Consolas" w:hAnsi="Consolas" w:cs="Consolas"/>
+          <w:color w:val="000000"/>
+          <w:sz w:val="20"/>
+          <w:szCs w:val="20"/>
+        </w:rPr>
+        <w:t>.DELACAO</w:t>
+      </w:r>
+      <w:proofErr w:type="spellEnd"/>
+      <w:r>
+        <w:rPr>
+          <w:rFonts w:ascii="Consolas" w:hAnsi="Consolas" w:cs="Consolas"/>
+          <w:color w:val="000000"/>
+          <w:sz w:val="20"/>
+          <w:szCs w:val="20"/>
+        </w:rPr>
+        <w:t>;</w:t>
+      </w:r>
+    </w:p>
+    <w:p>
+      <w:pPr>
+        <w:autoSpaceDE w:val="0"/>
+        <w:autoSpaceDN w:val="0"/>
+        <w:adjustRightInd w:val="0"/>
+        <w:spacing w:after="0" w:line="240" w:lineRule="auto"/>
+        <w:rPr>
+          <w:rFonts w:ascii="Consolas" w:hAnsi="Consolas" w:cs="Consolas"/>
+          <w:sz w:val="20"/>
+          <w:szCs w:val="20"/>
+        </w:rPr>
+      </w:pPr>
+      <w:r>
+        <w:rPr>
+          <w:rFonts w:ascii="Consolas" w:hAnsi="Consolas" w:cs="Consolas"/>
+          <w:color w:val="000000"/>
+          <w:sz w:val="20"/>
+          <w:szCs w:val="20"/>
+        </w:rPr>
+        <w:tab/>
+      </w:r>
+      <w:r>
+        <w:rPr>
+          <w:rFonts w:ascii="Consolas" w:hAnsi="Consolas" w:cs="Consolas"/>
+          <w:color w:val="000000"/>
+          <w:sz w:val="20"/>
+          <w:szCs w:val="20"/>
+        </w:rPr>
+        <w:tab/>
+      </w:r>
+      <w:r>
+        <w:rPr>
+          <w:rFonts w:ascii="Consolas" w:hAnsi="Consolas" w:cs="Consolas"/>
+          <w:color w:val="000000"/>
+          <w:sz w:val="20"/>
+          <w:szCs w:val="20"/>
+          <w:u w:val="single"/>
+        </w:rPr>
+        <w:t>Resposta</w:t>
+      </w:r>
+      <w:r>
+        <w:rPr>
+          <w:rFonts w:ascii="Consolas" w:hAnsi="Consolas" w:cs="Consolas"/>
+          <w:color w:val="000000"/>
+          <w:sz w:val="20"/>
+          <w:szCs w:val="20"/>
+        </w:rPr>
+        <w:t xml:space="preserve"> </w:t>
+      </w:r>
+      <w:proofErr w:type="spellStart"/>
+      <w:r>
+        <w:rPr>
+          <w:rFonts w:ascii="Consolas" w:hAnsi="Consolas" w:cs="Consolas"/>
+          <w:color w:val="6A3E3E"/>
+          <w:sz w:val="20"/>
+          <w:szCs w:val="20"/>
+        </w:rPr>
+        <w:t>respSuspeitoB</w:t>
+      </w:r>
+      <w:proofErr w:type="spellEnd"/>
+      <w:r>
+        <w:rPr>
+          <w:rFonts w:ascii="Consolas" w:hAnsi="Consolas" w:cs="Consolas"/>
+          <w:color w:val="000000"/>
+          <w:sz w:val="20"/>
+          <w:szCs w:val="20"/>
+        </w:rPr>
+        <w:t xml:space="preserve"> = </w:t>
+      </w:r>
+      <w:proofErr w:type="spellStart"/>
+      <w:r>
+        <w:rPr>
+          <w:rFonts w:ascii="Consolas" w:hAnsi="Consolas" w:cs="Consolas"/>
+          <w:color w:val="000000"/>
+          <w:sz w:val="20"/>
+          <w:szCs w:val="20"/>
+          <w:u w:val="single"/>
+        </w:rPr>
+        <w:t>Resposta</w:t>
+      </w:r>
+      <w:r>
+        <w:rPr>
+          <w:rFonts w:ascii="Consolas" w:hAnsi="Consolas" w:cs="Consolas"/>
+          <w:color w:val="000000"/>
+          <w:sz w:val="20"/>
+          <w:szCs w:val="20"/>
+        </w:rPr>
+        <w:t>.DELACAO</w:t>
+      </w:r>
+      <w:proofErr w:type="spellEnd"/>
+      <w:r>
+        <w:rPr>
+          <w:rFonts w:ascii="Consolas" w:hAnsi="Consolas" w:cs="Consolas"/>
+          <w:color w:val="000000"/>
+          <w:sz w:val="20"/>
+          <w:szCs w:val="20"/>
+        </w:rPr>
+        <w:t>;</w:t>
+      </w:r>
+    </w:p>
+    <w:p>
+      <w:pPr>
+        <w:autoSpaceDE w:val="0"/>
+        <w:autoSpaceDN w:val="0"/>
+        <w:adjustRightInd w:val="0"/>
+        <w:spacing w:after="0" w:line="240" w:lineRule="auto"/>
+        <w:rPr>
+          <w:rFonts w:ascii="Consolas" w:hAnsi="Consolas" w:cs="Consolas"/>
+          <w:sz w:val="20"/>
+          <w:szCs w:val="20"/>
+        </w:rPr>
+      </w:pPr>
+      <w:r>
+        <w:rPr>
+          <w:rFonts w:ascii="Consolas" w:hAnsi="Consolas" w:cs="Consolas"/>
+          <w:color w:val="000000"/>
+          <w:sz w:val="20"/>
+          <w:szCs w:val="20"/>
+        </w:rPr>
+        <w:tab/>
+      </w:r>
+      <w:r>
+        <w:rPr>
+          <w:rFonts w:ascii="Consolas" w:hAnsi="Consolas" w:cs="Consolas"/>
+          <w:color w:val="000000"/>
+          <w:sz w:val="20"/>
+          <w:szCs w:val="20"/>
+        </w:rPr>
+        <w:tab/>
+      </w:r>
+    </w:p>
+    <w:p>
+      <w:pPr>
+        <w:autoSpaceDE w:val="0"/>
+        <w:autoSpaceDN w:val="0"/>
+        <w:adjustRightInd w:val="0"/>
+        <w:spacing w:after="0" w:line="240" w:lineRule="auto"/>
+        <w:rPr>
+          <w:rFonts w:ascii="Consolas" w:hAnsi="Consolas" w:cs="Consolas"/>
+          <w:sz w:val="20"/>
+          <w:szCs w:val="20"/>
+        </w:rPr>
+      </w:pPr>
+      <w:r>
+        <w:rPr>
+          <w:rFonts w:ascii="Consolas" w:hAnsi="Consolas" w:cs="Consolas"/>
+          <w:color w:val="000000"/>
+          <w:sz w:val="20"/>
+          <w:szCs w:val="20"/>
+        </w:rPr>
+        <w:tab/>
+      </w:r>
+      <w:r>
+        <w:rPr>
+          <w:rFonts w:ascii="Consolas" w:hAnsi="Consolas" w:cs="Consolas"/>
+          <w:color w:val="000000"/>
+          <w:sz w:val="20"/>
+          <w:szCs w:val="20"/>
+        </w:rPr>
+        <w:tab/>
+      </w:r>
+      <w:proofErr w:type="spellStart"/>
+      <w:r>
+        <w:rPr>
+          <w:rFonts w:ascii="Consolas" w:hAnsi="Consolas" w:cs="Consolas"/>
+          <w:color w:val="000000"/>
+          <w:sz w:val="20"/>
+          <w:szCs w:val="20"/>
+        </w:rPr>
+        <w:t>JulgamentoPrisioneiro</w:t>
+      </w:r>
+      <w:proofErr w:type="spellEnd"/>
+      <w:r>
+        <w:rPr>
+          <w:rFonts w:ascii="Consolas" w:hAnsi="Consolas" w:cs="Consolas"/>
+          <w:color w:val="000000"/>
+          <w:sz w:val="20"/>
+          <w:szCs w:val="20"/>
+        </w:rPr>
+        <w:t xml:space="preserve"> </w:t>
+      </w:r>
+      <w:proofErr w:type="spellStart"/>
+      <w:r>
+        <w:rPr>
+          <w:rFonts w:ascii="Consolas" w:hAnsi="Consolas" w:cs="Consolas"/>
+          <w:color w:val="6A3E3E"/>
+          <w:sz w:val="20"/>
+          <w:szCs w:val="20"/>
+        </w:rPr>
+        <w:t>jp</w:t>
+      </w:r>
+      <w:proofErr w:type="spellEnd"/>
+      <w:r>
+        <w:rPr>
+          <w:rFonts w:ascii="Consolas" w:hAnsi="Consolas" w:cs="Consolas"/>
+          <w:color w:val="000000"/>
+          <w:sz w:val="20"/>
+          <w:szCs w:val="20"/>
+        </w:rPr>
+        <w:t xml:space="preserve"> = </w:t>
+      </w:r>
+      <w:r>
+        <w:rPr>
+          <w:rFonts w:ascii="Consolas" w:hAnsi="Consolas" w:cs="Consolas"/>
+          <w:b/>
+          <w:bCs/>
+          <w:color w:val="7F0055"/>
+          <w:sz w:val="20"/>
+          <w:szCs w:val="20"/>
+        </w:rPr>
+        <w:t>new</w:t>
+      </w:r>
+      <w:r>
+        <w:rPr>
+          <w:rFonts w:ascii="Consolas" w:hAnsi="Consolas" w:cs="Consolas"/>
+          <w:color w:val="000000"/>
+          <w:sz w:val="20"/>
+          <w:szCs w:val="20"/>
+        </w:rPr>
+        <w:t xml:space="preserve"> </w:t>
+      </w:r>
+      <w:proofErr w:type="spellStart"/>
+      <w:proofErr w:type="gramStart"/>
+      <w:r>
+        <w:rPr>
+          <w:rFonts w:ascii="Consolas" w:hAnsi="Consolas" w:cs="Consolas"/>
+          <w:color w:val="000000"/>
+          <w:sz w:val="20"/>
+          <w:szCs w:val="20"/>
+        </w:rPr>
+        <w:t>JulgamentoPrisioneiro</w:t>
+      </w:r>
+      <w:proofErr w:type="spellEnd"/>
+      <w:r>
+        <w:rPr>
+          <w:rFonts w:ascii="Consolas" w:hAnsi="Consolas" w:cs="Consolas"/>
+          <w:color w:val="000000"/>
+          <w:sz w:val="20"/>
+          <w:szCs w:val="20"/>
+        </w:rPr>
+        <w:t>(</w:t>
+      </w:r>
+      <w:proofErr w:type="gramEnd"/>
+      <w:r>
+        <w:rPr>
+          <w:rFonts w:ascii="Consolas" w:hAnsi="Consolas" w:cs="Consolas"/>
+          <w:color w:val="000000"/>
+          <w:sz w:val="20"/>
+          <w:szCs w:val="20"/>
+        </w:rPr>
+        <w:t>);</w:t>
+      </w:r>
+    </w:p>
+    <w:p>
+      <w:pPr>
+        <w:autoSpaceDE w:val="0"/>
+        <w:autoSpaceDN w:val="0"/>
+        <w:adjustRightInd w:val="0"/>
+        <w:spacing w:after="0" w:line="240" w:lineRule="auto"/>
+        <w:rPr>
+          <w:rFonts w:ascii="Consolas" w:hAnsi="Consolas" w:cs="Consolas"/>
+          <w:sz w:val="20"/>
+          <w:szCs w:val="20"/>
+        </w:rPr>
+      </w:pPr>
+      <w:r>
+        <w:rPr>
+          <w:rFonts w:ascii="Consolas" w:hAnsi="Consolas" w:cs="Consolas"/>
+          <w:color w:val="000000"/>
+          <w:sz w:val="20"/>
+          <w:szCs w:val="20"/>
+        </w:rPr>
+        <w:tab/>
+      </w:r>
+      <w:r>
+        <w:rPr>
+          <w:rFonts w:ascii="Consolas" w:hAnsi="Consolas" w:cs="Consolas"/>
+          <w:color w:val="000000"/>
+          <w:sz w:val="20"/>
+          <w:szCs w:val="20"/>
+        </w:rPr>
+        <w:tab/>
+      </w:r>
+      <w:proofErr w:type="spellStart"/>
+      <w:r>
+        <w:rPr>
+          <w:rFonts w:ascii="Consolas" w:hAnsi="Consolas" w:cs="Consolas"/>
+          <w:i/>
+          <w:iCs/>
+          <w:color w:val="000000"/>
+          <w:sz w:val="20"/>
+          <w:szCs w:val="20"/>
+        </w:rPr>
+        <w:t>assertNotNull</w:t>
+      </w:r>
+      <w:proofErr w:type="spellEnd"/>
+      <w:r>
+        <w:rPr>
+          <w:rFonts w:ascii="Consolas" w:hAnsi="Consolas" w:cs="Consolas"/>
+          <w:color w:val="000000"/>
+          <w:sz w:val="20"/>
+          <w:szCs w:val="20"/>
+        </w:rPr>
+        <w:t>(</w:t>
+      </w:r>
+      <w:proofErr w:type="spellStart"/>
+      <w:r>
+        <w:rPr>
+          <w:rFonts w:ascii="Consolas" w:hAnsi="Consolas" w:cs="Consolas"/>
+          <w:color w:val="6A3E3E"/>
+          <w:sz w:val="20"/>
+          <w:szCs w:val="20"/>
+        </w:rPr>
+        <w:t>jp</w:t>
+      </w:r>
+      <w:proofErr w:type="spellEnd"/>
+      <w:r>
+        <w:rPr>
+          <w:rFonts w:ascii="Consolas" w:hAnsi="Consolas" w:cs="Consolas"/>
+          <w:color w:val="000000"/>
+          <w:sz w:val="20"/>
+          <w:szCs w:val="20"/>
+        </w:rPr>
+        <w:t>);</w:t>
+      </w:r>
+    </w:p>
+    <w:p>
+      <w:pPr>
+        <w:autoSpaceDE w:val="0"/>
+        <w:autoSpaceDN w:val="0"/>
+        <w:adjustRightInd w:val="0"/>
+        <w:spacing w:after="0" w:line="240" w:lineRule="auto"/>
+        <w:rPr>
+          <w:rFonts w:ascii="Consolas" w:hAnsi="Consolas" w:cs="Consolas"/>
+          <w:sz w:val="20"/>
+          <w:szCs w:val="20"/>
+        </w:rPr>
+      </w:pPr>
+      <w:r>
+        <w:rPr>
+          <w:rFonts w:ascii="Consolas" w:hAnsi="Consolas" w:cs="Consolas"/>
+          <w:color w:val="000000"/>
+          <w:sz w:val="20"/>
+          <w:szCs w:val="20"/>
+        </w:rPr>
+        <w:tab/>
+      </w:r>
+      <w:r>
+        <w:rPr>
+          <w:rFonts w:ascii="Consolas" w:hAnsi="Consolas" w:cs="Consolas"/>
+          <w:color w:val="000000"/>
+          <w:sz w:val="20"/>
+          <w:szCs w:val="20"/>
+        </w:rPr>
+        <w:tab/>
+      </w:r>
+    </w:p>
+    <w:p>
+      <w:pPr>
+        <w:autoSpaceDE w:val="0"/>
+        <w:autoSpaceDN w:val="0"/>
+        <w:adjustRightInd w:val="0"/>
+        <w:spacing w:after="0" w:line="240" w:lineRule="auto"/>
+        <w:rPr>
+          <w:rFonts w:ascii="Consolas" w:hAnsi="Consolas" w:cs="Consolas"/>
+          <w:sz w:val="20"/>
+          <w:szCs w:val="20"/>
+        </w:rPr>
+      </w:pPr>
+      <w:r>
+        <w:rPr>
+          <w:rFonts w:ascii="Consolas" w:hAnsi="Consolas" w:cs="Consolas"/>
+          <w:color w:val="000000"/>
+          <w:sz w:val="20"/>
+          <w:szCs w:val="20"/>
+        </w:rPr>
+        <w:tab/>
+      </w:r>
+      <w:r>
+        <w:rPr>
+          <w:rFonts w:ascii="Consolas" w:hAnsi="Consolas" w:cs="Consolas"/>
+          <w:color w:val="000000"/>
+          <w:sz w:val="20"/>
+          <w:szCs w:val="20"/>
+        </w:rPr>
+        <w:tab/>
+      </w:r>
+      <w:proofErr w:type="spellStart"/>
+      <w:r>
+        <w:rPr>
+          <w:rFonts w:ascii="Consolas" w:hAnsi="Consolas" w:cs="Consolas"/>
+          <w:b/>
+          <w:bCs/>
+          <w:color w:val="7F0055"/>
+          <w:sz w:val="20"/>
+          <w:szCs w:val="20"/>
+        </w:rPr>
+        <w:t>int</w:t>
+      </w:r>
+      <w:proofErr w:type="spellEnd"/>
+      <w:r>
+        <w:rPr>
+          <w:rFonts w:ascii="Consolas" w:hAnsi="Consolas" w:cs="Consolas"/>
+          <w:color w:val="000000"/>
+          <w:sz w:val="20"/>
+          <w:szCs w:val="20"/>
+        </w:rPr>
+        <w:t xml:space="preserve"> </w:t>
+      </w:r>
+      <w:proofErr w:type="spellStart"/>
+      <w:r>
+        <w:rPr>
+          <w:rFonts w:ascii="Consolas" w:hAnsi="Consolas" w:cs="Consolas"/>
+          <w:color w:val="6A3E3E"/>
+          <w:sz w:val="20"/>
+          <w:szCs w:val="20"/>
+        </w:rPr>
+        <w:t>penaSuspeitoA</w:t>
+      </w:r>
+      <w:proofErr w:type="spellEnd"/>
+      <w:r>
+        <w:rPr>
+          <w:rFonts w:ascii="Consolas" w:hAnsi="Consolas" w:cs="Consolas"/>
+          <w:color w:val="000000"/>
+          <w:sz w:val="20"/>
+          <w:szCs w:val="20"/>
+        </w:rPr>
+        <w:t xml:space="preserve"> = </w:t>
+      </w:r>
+      <w:proofErr w:type="spellStart"/>
+      <w:proofErr w:type="gramStart"/>
+      <w:r>
+        <w:rPr>
+          <w:rFonts w:ascii="Consolas" w:hAnsi="Consolas" w:cs="Consolas"/>
+          <w:color w:val="6A3E3E"/>
+          <w:sz w:val="20"/>
+          <w:szCs w:val="20"/>
+        </w:rPr>
+        <w:t>jp</w:t>
+      </w:r>
+      <w:r>
+        <w:rPr>
+          <w:rFonts w:ascii="Consolas" w:hAnsi="Consolas" w:cs="Consolas"/>
+          <w:color w:val="000000"/>
+          <w:sz w:val="20"/>
+          <w:szCs w:val="20"/>
+        </w:rPr>
+        <w:t>.calculaPena</w:t>
+      </w:r>
+      <w:proofErr w:type="spellEnd"/>
+      <w:proofErr w:type="gramEnd"/>
+      <w:r>
+        <w:rPr>
+          <w:rFonts w:ascii="Consolas" w:hAnsi="Consolas" w:cs="Consolas"/>
+          <w:color w:val="000000"/>
+          <w:sz w:val="20"/>
+          <w:szCs w:val="20"/>
+        </w:rPr>
+        <w:t>(</w:t>
+      </w:r>
+      <w:proofErr w:type="spellStart"/>
+      <w:r>
+        <w:rPr>
+          <w:rFonts w:ascii="Consolas" w:hAnsi="Consolas" w:cs="Consolas"/>
+          <w:color w:val="6A3E3E"/>
+          <w:sz w:val="20"/>
+          <w:szCs w:val="20"/>
+        </w:rPr>
+        <w:t>respSuspeitoA</w:t>
+      </w:r>
+      <w:proofErr w:type="spellEnd"/>
+      <w:r>
+        <w:rPr>
+          <w:rFonts w:ascii="Consolas" w:hAnsi="Consolas" w:cs="Consolas"/>
+          <w:color w:val="000000"/>
+          <w:sz w:val="20"/>
+          <w:szCs w:val="20"/>
+        </w:rPr>
+        <w:t xml:space="preserve">, </w:t>
+      </w:r>
+      <w:proofErr w:type="spellStart"/>
+      <w:r>
+        <w:rPr>
+          <w:rFonts w:ascii="Consolas" w:hAnsi="Consolas" w:cs="Consolas"/>
+          <w:color w:val="6A3E3E"/>
+          <w:sz w:val="20"/>
+          <w:szCs w:val="20"/>
+        </w:rPr>
+        <w:t>respSuspeitoB</w:t>
+      </w:r>
+      <w:proofErr w:type="spellEnd"/>
+      <w:r>
+        <w:rPr>
+          <w:rFonts w:ascii="Consolas" w:hAnsi="Consolas" w:cs="Consolas"/>
+          <w:color w:val="000000"/>
+          <w:sz w:val="20"/>
+          <w:szCs w:val="20"/>
+        </w:rPr>
+        <w:t>);</w:t>
+      </w:r>
+    </w:p>
+    <w:p>
+      <w:pPr>
+        <w:autoSpaceDE w:val="0"/>
+        <w:autoSpaceDN w:val="0"/>
+        <w:adjustRightInd w:val="0"/>
+        <w:spacing w:after="0" w:line="240" w:lineRule="auto"/>
+        <w:rPr>
+          <w:rFonts w:ascii="Consolas" w:hAnsi="Consolas" w:cs="Consolas"/>
+          <w:sz w:val="20"/>
+          <w:szCs w:val="20"/>
+        </w:rPr>
+      </w:pPr>
+      <w:r>
+        <w:rPr>
+          <w:rFonts w:ascii="Consolas" w:hAnsi="Consolas" w:cs="Consolas"/>
+          <w:color w:val="000000"/>
+          <w:sz w:val="20"/>
+          <w:szCs w:val="20"/>
+        </w:rPr>
+        <w:tab/>
+      </w:r>
+      <w:r>
+        <w:rPr>
+          <w:rFonts w:ascii="Consolas" w:hAnsi="Consolas" w:cs="Consolas"/>
+          <w:color w:val="000000"/>
+          <w:sz w:val="20"/>
+          <w:szCs w:val="20"/>
+        </w:rPr>
+        <w:tab/>
+      </w:r>
+      <w:proofErr w:type="spellStart"/>
+      <w:r>
+        <w:rPr>
+          <w:rFonts w:ascii="Consolas" w:hAnsi="Consolas" w:cs="Consolas"/>
+          <w:b/>
+          <w:bCs/>
+          <w:color w:val="7F0055"/>
+          <w:sz w:val="20"/>
+          <w:szCs w:val="20"/>
+        </w:rPr>
+        <w:t>int</w:t>
+      </w:r>
+      <w:proofErr w:type="spellEnd"/>
+      <w:r>
+        <w:rPr>
+          <w:rFonts w:ascii="Consolas" w:hAnsi="Consolas" w:cs="Consolas"/>
+          <w:color w:val="000000"/>
+          <w:sz w:val="20"/>
+          <w:szCs w:val="20"/>
+        </w:rPr>
+        <w:t xml:space="preserve"> </w:t>
+      </w:r>
+      <w:proofErr w:type="spellStart"/>
+      <w:r>
+        <w:rPr>
+          <w:rFonts w:ascii="Consolas" w:hAnsi="Consolas" w:cs="Consolas"/>
+          <w:color w:val="6A3E3E"/>
+          <w:sz w:val="20"/>
+          <w:szCs w:val="20"/>
+        </w:rPr>
+        <w:t>penaSuspeitoB</w:t>
+      </w:r>
+      <w:proofErr w:type="spellEnd"/>
+      <w:r>
+        <w:rPr>
+          <w:rFonts w:ascii="Consolas" w:hAnsi="Consolas" w:cs="Consolas"/>
+          <w:color w:val="000000"/>
+          <w:sz w:val="20"/>
+          <w:szCs w:val="20"/>
+        </w:rPr>
+        <w:t xml:space="preserve"> = </w:t>
+      </w:r>
+      <w:proofErr w:type="spellStart"/>
+      <w:proofErr w:type="gramStart"/>
+      <w:r>
+        <w:rPr>
+          <w:rFonts w:ascii="Consolas" w:hAnsi="Consolas" w:cs="Consolas"/>
+          <w:color w:val="6A3E3E"/>
+          <w:sz w:val="20"/>
+          <w:szCs w:val="20"/>
+        </w:rPr>
+        <w:t>jp</w:t>
+      </w:r>
+      <w:r>
+        <w:rPr>
+          <w:rFonts w:ascii="Consolas" w:hAnsi="Consolas" w:cs="Consolas"/>
+          <w:color w:val="000000"/>
+          <w:sz w:val="20"/>
+          <w:szCs w:val="20"/>
+        </w:rPr>
+        <w:t>.calculaPena</w:t>
+      </w:r>
+      <w:proofErr w:type="spellEnd"/>
+      <w:proofErr w:type="gramEnd"/>
+      <w:r>
+        <w:rPr>
+          <w:rFonts w:ascii="Consolas" w:hAnsi="Consolas" w:cs="Consolas"/>
+          <w:color w:val="000000"/>
+          <w:sz w:val="20"/>
+          <w:szCs w:val="20"/>
+        </w:rPr>
+        <w:t>(</w:t>
+      </w:r>
+      <w:proofErr w:type="spellStart"/>
+      <w:r>
+        <w:rPr>
+          <w:rFonts w:ascii="Consolas" w:hAnsi="Consolas" w:cs="Consolas"/>
+          <w:color w:val="6A3E3E"/>
+          <w:sz w:val="20"/>
+          <w:szCs w:val="20"/>
+        </w:rPr>
+        <w:t>respSuspeitoB</w:t>
+      </w:r>
+      <w:proofErr w:type="spellEnd"/>
+      <w:r>
+        <w:rPr>
+          <w:rFonts w:ascii="Consolas" w:hAnsi="Consolas" w:cs="Consolas"/>
+          <w:color w:val="000000"/>
+          <w:sz w:val="20"/>
+          <w:szCs w:val="20"/>
+        </w:rPr>
+        <w:t xml:space="preserve">, </w:t>
+      </w:r>
+      <w:proofErr w:type="spellStart"/>
+      <w:r>
+        <w:rPr>
+          <w:rFonts w:ascii="Consolas" w:hAnsi="Consolas" w:cs="Consolas"/>
+          <w:color w:val="6A3E3E"/>
+          <w:sz w:val="20"/>
+          <w:szCs w:val="20"/>
+        </w:rPr>
+        <w:t>respSuspeitoA</w:t>
+      </w:r>
+      <w:proofErr w:type="spellEnd"/>
+      <w:r>
+        <w:rPr>
+          <w:rFonts w:ascii="Consolas" w:hAnsi="Consolas" w:cs="Consolas"/>
+          <w:color w:val="000000"/>
+          <w:sz w:val="20"/>
+          <w:szCs w:val="20"/>
+        </w:rPr>
+        <w:t>);</w:t>
+      </w:r>
+    </w:p>
+    <w:p>
+      <w:pPr>
+        <w:autoSpaceDE w:val="0"/>
+        <w:autoSpaceDN w:val="0"/>
+        <w:adjustRightInd w:val="0"/>
+        <w:spacing w:after="0" w:line="240" w:lineRule="auto"/>
+        <w:rPr>
+          <w:rFonts w:ascii="Consolas" w:hAnsi="Consolas" w:cs="Consolas"/>
+          <w:sz w:val="20"/>
+          <w:szCs w:val="20"/>
+        </w:rPr>
+      </w:pPr>
+      <w:r>
+        <w:rPr>
+          <w:rFonts w:ascii="Consolas" w:hAnsi="Consolas" w:cs="Consolas"/>
+          <w:color w:val="000000"/>
+          <w:sz w:val="20"/>
+          <w:szCs w:val="20"/>
+        </w:rPr>
+        <w:tab/>
+      </w:r>
+      <w:r>
+        <w:rPr>
+          <w:rFonts w:ascii="Consolas" w:hAnsi="Consolas" w:cs="Consolas"/>
+          <w:color w:val="000000"/>
+          <w:sz w:val="20"/>
+          <w:szCs w:val="20"/>
+        </w:rPr>
+        <w:tab/>
+      </w:r>
+    </w:p>
+    <w:p>
+      <w:pPr>
+        <w:autoSpaceDE w:val="0"/>
+        <w:autoSpaceDN w:val="0"/>
+        <w:adjustRightInd w:val="0"/>
+        <w:spacing w:after="0" w:line="240" w:lineRule="auto"/>
+        <w:rPr>
+          <w:rFonts w:ascii="Consolas" w:hAnsi="Consolas" w:cs="Consolas"/>
+          <w:sz w:val="20"/>
+          <w:szCs w:val="20"/>
+        </w:rPr>
+      </w:pPr>
+      <w:r>
+        <w:rPr>
+          <w:rFonts w:ascii="Consolas" w:hAnsi="Consolas" w:cs="Consolas"/>
+          <w:color w:val="000000"/>
+          <w:sz w:val="20"/>
+          <w:szCs w:val="20"/>
+        </w:rPr>
+        <w:tab/>
+      </w:r>
+      <w:r>
+        <w:rPr>
+          <w:rFonts w:ascii="Consolas" w:hAnsi="Consolas" w:cs="Consolas"/>
+          <w:color w:val="000000"/>
+          <w:sz w:val="20"/>
+          <w:szCs w:val="20"/>
+        </w:rPr>
+        <w:tab/>
+      </w:r>
+      <w:proofErr w:type="spellStart"/>
+      <w:proofErr w:type="gramStart"/>
+      <w:r>
+        <w:rPr>
+          <w:rFonts w:ascii="Consolas" w:hAnsi="Consolas" w:cs="Consolas"/>
+          <w:i/>
+          <w:iCs/>
+          <w:color w:val="000000"/>
+          <w:sz w:val="20"/>
+          <w:szCs w:val="20"/>
+        </w:rPr>
+        <w:t>assertEquals</w:t>
+      </w:r>
+      <w:proofErr w:type="spellEnd"/>
+      <w:r>
+        <w:rPr>
+          <w:rFonts w:ascii="Consolas" w:hAnsi="Consolas" w:cs="Consolas"/>
+          <w:color w:val="000000"/>
+          <w:sz w:val="20"/>
+          <w:szCs w:val="20"/>
+        </w:rPr>
+        <w:t>(</w:t>
+      </w:r>
+      <w:proofErr w:type="gramEnd"/>
+      <w:r>
+        <w:rPr>
+          <w:rFonts w:ascii="Consolas" w:hAnsi="Consolas" w:cs="Consolas"/>
+          <w:color w:val="000000"/>
+          <w:sz w:val="20"/>
+          <w:szCs w:val="20"/>
+        </w:rPr>
+        <w:t xml:space="preserve">5, </w:t>
+      </w:r>
+      <w:proofErr w:type="spellStart"/>
+      <w:r>
+        <w:rPr>
+          <w:rFonts w:ascii="Consolas" w:hAnsi="Consolas" w:cs="Consolas"/>
+          <w:color w:val="6A3E3E"/>
+          <w:sz w:val="20"/>
+          <w:szCs w:val="20"/>
+        </w:rPr>
+        <w:t>penaSuspeitoA</w:t>
+      </w:r>
+      <w:proofErr w:type="spellEnd"/>
+      <w:r>
+        <w:rPr>
+          <w:rFonts w:ascii="Consolas" w:hAnsi="Consolas" w:cs="Consolas"/>
+          <w:color w:val="000000"/>
+          <w:sz w:val="20"/>
+          <w:szCs w:val="20"/>
+        </w:rPr>
+        <w:t>);</w:t>
+      </w:r>
+    </w:p>
+    <w:p>
+      <w:pPr>
+        <w:autoSpaceDE w:val="0"/>
+        <w:autoSpaceDN w:val="0"/>
+        <w:adjustRightInd w:val="0"/>
+        <w:spacing w:after="0" w:line="240" w:lineRule="auto"/>
+        <w:rPr>
+          <w:rFonts w:ascii="Consolas" w:hAnsi="Consolas" w:cs="Consolas"/>
+          <w:sz w:val="20"/>
+          <w:szCs w:val="20"/>
+        </w:rPr>
+      </w:pPr>
+      <w:r>
+        <w:rPr>
+          <w:rFonts w:ascii="Consolas" w:hAnsi="Consolas" w:cs="Consolas"/>
+          <w:color w:val="000000"/>
+          <w:sz w:val="20"/>
+          <w:szCs w:val="20"/>
+        </w:rPr>
+        <w:tab/>
+      </w:r>
+      <w:r>
+        <w:rPr>
+          <w:rFonts w:ascii="Consolas" w:hAnsi="Consolas" w:cs="Consolas"/>
+          <w:color w:val="000000"/>
+          <w:sz w:val="20"/>
+          <w:szCs w:val="20"/>
+        </w:rPr>
+        <w:tab/>
+      </w:r>
+      <w:proofErr w:type="spellStart"/>
+      <w:proofErr w:type="gramStart"/>
+      <w:r>
+        <w:rPr>
+          <w:rFonts w:ascii="Consolas" w:hAnsi="Consolas" w:cs="Consolas"/>
+          <w:i/>
+          <w:iCs/>
+          <w:color w:val="000000"/>
+          <w:sz w:val="20"/>
+          <w:szCs w:val="20"/>
+        </w:rPr>
+        <w:t>assertEquals</w:t>
+      </w:r>
+      <w:proofErr w:type="spellEnd"/>
+      <w:r>
+        <w:rPr>
+          <w:rFonts w:ascii="Consolas" w:hAnsi="Consolas" w:cs="Consolas"/>
+          <w:color w:val="000000"/>
+          <w:sz w:val="20"/>
+          <w:szCs w:val="20"/>
+        </w:rPr>
+        <w:t>(</w:t>
+      </w:r>
+      <w:proofErr w:type="gramEnd"/>
+      <w:r>
+        <w:rPr>
+          <w:rFonts w:ascii="Consolas" w:hAnsi="Consolas" w:cs="Consolas"/>
+          <w:color w:val="000000"/>
+          <w:sz w:val="20"/>
+          <w:szCs w:val="20"/>
+        </w:rPr>
+        <w:t xml:space="preserve">5, </w:t>
+      </w:r>
+      <w:proofErr w:type="spellStart"/>
+      <w:r>
+        <w:rPr>
+          <w:rFonts w:ascii="Consolas" w:hAnsi="Consolas" w:cs="Consolas"/>
+          <w:color w:val="6A3E3E"/>
+          <w:sz w:val="20"/>
+          <w:szCs w:val="20"/>
+        </w:rPr>
+        <w:t>penaSuspeitoB</w:t>
+      </w:r>
+      <w:proofErr w:type="spellEnd"/>
+      <w:r>
+        <w:rPr>
+          <w:rFonts w:ascii="Consolas" w:hAnsi="Consolas" w:cs="Consolas"/>
+          <w:color w:val="000000"/>
+          <w:sz w:val="20"/>
+          <w:szCs w:val="20"/>
+        </w:rPr>
+        <w:t>);</w:t>
+      </w:r>
+    </w:p>
+    <w:p>
+      <w:pPr>
+        <w:autoSpaceDE w:val="0"/>
+        <w:autoSpaceDN w:val="0"/>
+        <w:adjustRightInd w:val="0"/>
+        <w:spacing w:after="0" w:line="240" w:lineRule="auto"/>
+        <w:rPr>
+          <w:rFonts w:ascii="Consolas" w:hAnsi="Consolas" w:cs="Consolas"/>
+          <w:sz w:val="20"/>
+          <w:szCs w:val="20"/>
+        </w:rPr>
+      </w:pPr>
+      <w:r>
+        <w:rPr>
+          <w:rFonts w:ascii="Consolas" w:hAnsi="Consolas" w:cs="Consolas"/>
+          <w:color w:val="000000"/>
+          <w:sz w:val="20"/>
+          <w:szCs w:val="20"/>
+        </w:rPr>
+        <w:lastRenderedPageBreak/>
+        <w:tab/>
+      </w:r>
+      <w:r>
+        <w:rPr>
+          <w:rFonts w:ascii="Consolas" w:hAnsi="Consolas" w:cs="Consolas"/>
+          <w:color w:val="000000"/>
+          <w:sz w:val="20"/>
+          <w:szCs w:val="20"/>
+        </w:rPr>
+        <w:tab/>
+      </w:r>
+    </w:p>
+    <w:p>
+      <w:pPr>
+        <w:autoSpaceDE w:val="0"/>
+        <w:autoSpaceDN w:val="0"/>
+        <w:adjustRightInd w:val="0"/>
+        <w:spacing w:after="0" w:line="240" w:lineRule="auto"/>
+        <w:rPr>
+          <w:rFonts w:ascii="Consolas" w:hAnsi="Consolas" w:cs="Consolas"/>
+          <w:sz w:val="20"/>
+          <w:szCs w:val="20"/>
+        </w:rPr>
+      </w:pPr>
+      <w:r>
+        <w:rPr>
+          <w:rFonts w:ascii="Consolas" w:hAnsi="Consolas" w:cs="Consolas"/>
+          <w:color w:val="000000"/>
+          <w:sz w:val="20"/>
+          <w:szCs w:val="20"/>
+        </w:rPr>
+        <w:tab/>
+        <w:t>}</w:t>
+      </w:r>
+    </w:p>
+    <w:p>
+      <w:pPr>
+        <w:autoSpaceDE w:val="0"/>
+        <w:autoSpaceDN w:val="0"/>
+        <w:adjustRightInd w:val="0"/>
+        <w:spacing w:after="0" w:line="240" w:lineRule="auto"/>
+        <w:rPr>
+          <w:rFonts w:ascii="Consolas" w:hAnsi="Consolas" w:cs="Consolas"/>
+          <w:sz w:val="20"/>
+          <w:szCs w:val="20"/>
+        </w:rPr>
+      </w:pPr>
+    </w:p>
+    <w:p>
+      <w:pPr>
+        <w:autoSpaceDE w:val="0"/>
+        <w:autoSpaceDN w:val="0"/>
+        <w:adjustRightInd w:val="0"/>
+        <w:spacing w:after="0" w:line="240" w:lineRule="auto"/>
+        <w:rPr>
+          <w:rFonts w:ascii="Consolas" w:hAnsi="Consolas" w:cs="Consolas"/>
+          <w:sz w:val="20"/>
+          <w:szCs w:val="20"/>
+        </w:rPr>
+      </w:pPr>
+      <w:r>
+        <w:rPr>
+          <w:rFonts w:ascii="Consolas" w:hAnsi="Consolas" w:cs="Consolas"/>
+          <w:color w:val="000000"/>
+          <w:sz w:val="20"/>
+          <w:szCs w:val="20"/>
+        </w:rPr>
+        <w:t>}</w:t>
+      </w:r>
+    </w:p>
+    <w:p>
+      <w:pPr>
+        <w:spacing w:after="0"/>
+        <w:rPr>
+          <w:rFonts w:ascii="Consolas" w:hAnsi="Consolas"/>
+          <w:sz w:val="18"/>
+        </w:rPr>
+      </w:pPr>
+    </w:p>
+    <w:p>
+      <w:pPr>
+        <w:spacing w:after="0"/>
+        <w:rPr>
+          <w:rFonts w:ascii="Consolas" w:hAnsi="Consolas"/>
+          <w:sz w:val="18"/>
+        </w:rPr>
+      </w:pPr>
+    </w:p>
+    <w:p>
+      <w:pPr>
+        <w:spacing w:after="0"/>
+        <w:rPr>
+          <w:rFonts w:ascii="Consolas" w:hAnsi="Consolas"/>
+          <w:sz w:val="18"/>
+        </w:rPr>
+      </w:pPr>
+    </w:p>
+    <w:p>
+      <w:pPr>
+        <w:spacing w:after="0"/>
+        <w:rPr>
+          <w:rFonts w:ascii="Consolas" w:hAnsi="Consolas"/>
+          <w:sz w:val="18"/>
+        </w:rPr>
+      </w:pPr>
+      <w:r>
+        <w:rPr>
+          <w:rFonts w:ascii="Consolas" w:hAnsi="Consolas"/>
+          <w:b/>
+          <w:sz w:val="18"/>
+          <w:highlight w:val="yellow"/>
+        </w:rPr>
+        <w:t xml:space="preserve">Observações: </w:t>
+      </w:r>
+      <w:r>
+        <w:rPr>
+          <w:rFonts w:ascii="Consolas" w:hAnsi="Consolas"/>
+          <w:sz w:val="18"/>
+          <w:highlight w:val="yellow"/>
+        </w:rPr>
+        <w:t xml:space="preserve">Erro na importação do </w:t>
+      </w:r>
+      <w:proofErr w:type="spellStart"/>
+      <w:r>
+        <w:rPr>
+          <w:rFonts w:ascii="Consolas" w:hAnsi="Consolas"/>
+          <w:i/>
+          <w:sz w:val="18"/>
+          <w:highlight w:val="yellow"/>
+        </w:rPr>
+        <w:t>enum</w:t>
+      </w:r>
+      <w:proofErr w:type="spellEnd"/>
+      <w:r>
+        <w:rPr>
+          <w:rFonts w:ascii="Consolas" w:hAnsi="Consolas"/>
+          <w:i/>
+          <w:sz w:val="18"/>
+          <w:highlight w:val="yellow"/>
+        </w:rPr>
+        <w:t xml:space="preserve"> </w:t>
+      </w:r>
+      <w:r>
+        <w:rPr>
+          <w:rFonts w:ascii="Consolas" w:hAnsi="Consolas"/>
+          <w:sz w:val="18"/>
+          <w:highlight w:val="yellow"/>
+        </w:rPr>
+        <w:t>Resposta e da utilização no teste.</w:t>
       </w:r>
       <w:bookmarkStart w:id="0" w:name="_GoBack"/>
       <w:bookmarkEnd w:id="0"/>
+    </w:p>
+    <w:p>
+      <w:pPr>
+        <w:spacing w:after="0"/>
+        <w:rPr>
+          <w:rFonts w:ascii="Consolas" w:hAnsi="Consolas"/>
+          <w:sz w:val="18"/>
+        </w:rPr>
+      </w:pPr>
     </w:p>
     <w:p>
       <w:pPr>

</xml_diff>

<commit_message>
Correção da ausência de enum
Adição de nova classe Resposta.java
</commit_message>
<xml_diff>
--- a/Testes/rm81238_GabrielPetillo.docx
+++ b/Testes/rm81238_GabrielPetillo.docx
@@ -9,14 +9,12 @@
         <w:rPr>
           <w:rFonts w:ascii="Consolas" w:hAnsi="Consolas"/>
           <w:b/>
-          <w:sz w:val="18"/>
-        </w:rPr>
-      </w:pPr>
-      <w:r>
-        <w:rPr>
-          <w:rFonts w:ascii="Consolas" w:hAnsi="Consolas"/>
-          <w:b/>
-          <w:sz w:val="18"/>
+        </w:rPr>
+      </w:pPr>
+      <w:r>
+        <w:rPr>
+          <w:rFonts w:ascii="Consolas" w:hAnsi="Consolas"/>
+          <w:b/>
           <w:highlight w:val="green"/>
         </w:rPr>
         <w:t>Etapa de Teste 1</w:t>
@@ -2015,27 +2013,34 @@
     <w:p>
       <w:pPr>
         <w:spacing w:after="0"/>
+        <w:rPr>
+          <w:rFonts w:ascii="Consolas" w:hAnsi="Consolas"/>
+          <w:sz w:val="18"/>
+        </w:rPr>
+      </w:pPr>
+    </w:p>
+    <w:p>
+      <w:pPr>
+        <w:spacing w:after="0"/>
         <w:jc w:val="center"/>
         <w:rPr>
           <w:rFonts w:ascii="Consolas" w:hAnsi="Consolas"/>
           <w:b/>
-          <w:sz w:val="18"/>
-        </w:rPr>
-      </w:pPr>
-      <w:r>
-        <w:rPr>
-          <w:rFonts w:ascii="Consolas" w:hAnsi="Consolas"/>
-          <w:b/>
-          <w:sz w:val="18"/>
+        </w:rPr>
+      </w:pPr>
+      <w:r>
+        <w:rPr>
+          <w:rFonts w:ascii="Consolas" w:hAnsi="Consolas"/>
+          <w:b/>
           <w:highlight w:val="green"/>
         </w:rPr>
+        <w:lastRenderedPageBreak/>
         <w:t xml:space="preserve">Etapa de Teste </w:t>
       </w:r>
       <w:r>
         <w:rPr>
           <w:rFonts w:ascii="Consolas" w:hAnsi="Consolas"/>
           <w:b/>
-          <w:sz w:val="18"/>
           <w:highlight w:val="green"/>
         </w:rPr>
         <w:t>2</w:t>
@@ -4231,31 +4236,11 @@
     <w:p>
       <w:pPr>
         <w:spacing w:after="0"/>
-        <w:jc w:val="center"/>
-        <w:rPr>
-          <w:rFonts w:ascii="Consolas" w:hAnsi="Consolas"/>
-          <w:b/>
-          <w:sz w:val="18"/>
-        </w:rPr>
-      </w:pPr>
-      <w:r>
-        <w:rPr>
-          <w:rFonts w:ascii="Consolas" w:hAnsi="Consolas"/>
-          <w:b/>
-          <w:sz w:val="18"/>
-          <w:highlight w:val="green"/>
-        </w:rPr>
-        <w:t xml:space="preserve">Etapa de Teste </w:t>
-      </w:r>
-      <w:r>
-        <w:rPr>
-          <w:rFonts w:ascii="Consolas" w:hAnsi="Consolas"/>
-          <w:b/>
-          <w:sz w:val="18"/>
-          <w:highlight w:val="green"/>
-        </w:rPr>
-        <w:t>2</w:t>
-      </w:r>
+        <w:rPr>
+          <w:rFonts w:ascii="Consolas" w:hAnsi="Consolas"/>
+          <w:sz w:val="18"/>
+        </w:rPr>
+      </w:pPr>
     </w:p>
     <w:p>
       <w:pPr>
@@ -4264,13 +4249,40 @@
         <w:rPr>
           <w:rFonts w:ascii="Consolas" w:hAnsi="Consolas"/>
           <w:b/>
-          <w:sz w:val="18"/>
-        </w:rPr>
-      </w:pPr>
+        </w:rPr>
+      </w:pPr>
+      <w:r>
+        <w:rPr>
+          <w:rFonts w:ascii="Consolas" w:hAnsi="Consolas"/>
+          <w:b/>
+          <w:highlight w:val="green"/>
+        </w:rPr>
+        <w:lastRenderedPageBreak/>
+        <w:t xml:space="preserve">Etapa de Teste </w:t>
+      </w:r>
+      <w:r>
+        <w:rPr>
+          <w:rFonts w:ascii="Consolas" w:hAnsi="Consolas"/>
+          <w:b/>
+          <w:highlight w:val="green"/>
+        </w:rPr>
+        <w:t>3</w:t>
+      </w:r>
     </w:p>
     <w:p>
       <w:pPr>
         <w:spacing w:after="0"/>
+        <w:jc w:val="center"/>
+        <w:rPr>
+          <w:rFonts w:ascii="Consolas" w:hAnsi="Consolas"/>
+          <w:b/>
+          <w:sz w:val="18"/>
+        </w:rPr>
+      </w:pPr>
+    </w:p>
+    <w:p>
+      <w:pPr>
+        <w:spacing w:after="0"/>
         <w:rPr>
           <w:rFonts w:ascii="Consolas" w:hAnsi="Consolas"/>
           <w:color w:val="538135" w:themeColor="accent6" w:themeShade="BF"/>
@@ -4284,7 +4296,6 @@
           <w:color w:val="538135" w:themeColor="accent6" w:themeShade="BF"/>
           <w:sz w:val="18"/>
         </w:rPr>
-        <w:lastRenderedPageBreak/>
         <w:t>JulgamentoPrisioneiro.java</w:t>
       </w:r>
     </w:p>
@@ -7229,6 +7240,7 @@
           <w:sz w:val="20"/>
           <w:szCs w:val="20"/>
         </w:rPr>
+        <w:lastRenderedPageBreak/>
         <w:tab/>
       </w:r>
       <w:r>
@@ -7428,7 +7440,6 @@
           <w:sz w:val="20"/>
           <w:szCs w:val="20"/>
         </w:rPr>
-        <w:lastRenderedPageBreak/>
         <w:tab/>
       </w:r>
       <w:r>
@@ -7532,15 +7543,16 @@
         <w:rPr>
           <w:rFonts w:ascii="Consolas" w:hAnsi="Consolas"/>
           <w:sz w:val="18"/>
-        </w:rPr>
-      </w:pPr>
-      <w:r>
-        <w:rPr>
-          <w:rFonts w:ascii="Consolas" w:hAnsi="Consolas"/>
-          <w:b/>
-          <w:sz w:val="18"/>
           <w:highlight w:val="yellow"/>
         </w:rPr>
+      </w:pPr>
+      <w:r>
+        <w:rPr>
+          <w:rFonts w:ascii="Consolas" w:hAnsi="Consolas"/>
+          <w:b/>
+          <w:sz w:val="18"/>
+          <w:highlight w:val="yellow"/>
+        </w:rPr>
         <w:t xml:space="preserve">Observações: </w:t>
       </w:r>
       <w:r>
@@ -7578,9 +7590,3669 @@
           <w:highlight w:val="yellow"/>
         </w:rPr>
         <w:t>Resposta e da utilização no teste.</w:t>
+      </w:r>
+    </w:p>
+    <w:p>
+      <w:pPr>
+        <w:spacing w:after="0"/>
+        <w:rPr>
+          <w:rFonts w:ascii="Consolas" w:hAnsi="Consolas"/>
+          <w:sz w:val="18"/>
+        </w:rPr>
+      </w:pPr>
+    </w:p>
+    <w:p>
+      <w:pPr>
+        <w:spacing w:after="0"/>
+        <w:jc w:val="center"/>
+        <w:rPr>
+          <w:rFonts w:ascii="Consolas" w:hAnsi="Consolas"/>
+          <w:b/>
+          <w:sz w:val="18"/>
+          <w:highlight w:val="green"/>
+        </w:rPr>
+      </w:pPr>
+    </w:p>
+    <w:p>
+      <w:pPr>
+        <w:spacing w:after="0"/>
+        <w:jc w:val="center"/>
+        <w:rPr>
+          <w:rFonts w:ascii="Consolas" w:hAnsi="Consolas"/>
+          <w:b/>
+          <w:sz w:val="18"/>
+          <w:highlight w:val="green"/>
+        </w:rPr>
+      </w:pPr>
+    </w:p>
+    <w:p>
+      <w:pPr>
+        <w:spacing w:after="0"/>
+        <w:jc w:val="center"/>
+        <w:rPr>
+          <w:rFonts w:ascii="Consolas" w:hAnsi="Consolas"/>
+          <w:b/>
+          <w:sz w:val="18"/>
+          <w:highlight w:val="green"/>
+        </w:rPr>
+      </w:pPr>
+    </w:p>
+    <w:p>
+      <w:pPr>
+        <w:spacing w:after="0"/>
+        <w:jc w:val="center"/>
+        <w:rPr>
+          <w:rFonts w:ascii="Consolas" w:hAnsi="Consolas"/>
+          <w:b/>
+        </w:rPr>
+      </w:pPr>
+      <w:r>
+        <w:rPr>
+          <w:rFonts w:ascii="Consolas" w:hAnsi="Consolas"/>
+          <w:b/>
+          <w:highlight w:val="green"/>
+        </w:rPr>
+        <w:t xml:space="preserve">Etapa de Teste </w:t>
+      </w:r>
+      <w:r>
+        <w:rPr>
+          <w:rFonts w:ascii="Consolas" w:hAnsi="Consolas"/>
+          <w:b/>
+          <w:highlight w:val="green"/>
+        </w:rPr>
+        <w:t>4</w:t>
+      </w:r>
+    </w:p>
+    <w:p>
+      <w:pPr>
+        <w:spacing w:after="0"/>
+        <w:jc w:val="center"/>
+        <w:rPr>
+          <w:rFonts w:ascii="Consolas" w:hAnsi="Consolas"/>
+          <w:b/>
+          <w:sz w:val="18"/>
+        </w:rPr>
+      </w:pPr>
+    </w:p>
+    <w:p>
+      <w:pPr>
+        <w:spacing w:after="0"/>
+        <w:rPr>
+          <w:rFonts w:ascii="Consolas" w:hAnsi="Consolas"/>
+          <w:color w:val="538135" w:themeColor="accent6" w:themeShade="BF"/>
+          <w:sz w:val="18"/>
+        </w:rPr>
+      </w:pPr>
+      <w:r>
+        <w:rPr>
+          <w:rFonts w:ascii="Consolas" w:hAnsi="Consolas"/>
+          <w:b/>
+          <w:color w:val="538135" w:themeColor="accent6" w:themeShade="BF"/>
+          <w:sz w:val="18"/>
+        </w:rPr>
+        <w:t>JulgamentoPrisioneiro.java</w:t>
+      </w:r>
+    </w:p>
+    <w:p>
+      <w:pPr>
+        <w:autoSpaceDE w:val="0"/>
+        <w:autoSpaceDN w:val="0"/>
+        <w:adjustRightInd w:val="0"/>
+        <w:spacing w:after="0" w:line="240" w:lineRule="auto"/>
+        <w:rPr>
+          <w:rFonts w:ascii="Consolas" w:hAnsi="Consolas" w:cs="Consolas"/>
+          <w:sz w:val="20"/>
+          <w:szCs w:val="20"/>
+        </w:rPr>
+      </w:pPr>
+    </w:p>
+    <w:p>
+      <w:pPr>
+        <w:autoSpaceDE w:val="0"/>
+        <w:autoSpaceDN w:val="0"/>
+        <w:adjustRightInd w:val="0"/>
+        <w:spacing w:after="0" w:line="240" w:lineRule="auto"/>
+        <w:rPr>
+          <w:rFonts w:ascii="Consolas" w:hAnsi="Consolas" w:cs="Consolas"/>
+          <w:sz w:val="20"/>
+          <w:szCs w:val="20"/>
+        </w:rPr>
+      </w:pPr>
+    </w:p>
+    <w:p>
+      <w:pPr>
+        <w:autoSpaceDE w:val="0"/>
+        <w:autoSpaceDN w:val="0"/>
+        <w:adjustRightInd w:val="0"/>
+        <w:spacing w:after="0" w:line="240" w:lineRule="auto"/>
+        <w:rPr>
+          <w:rFonts w:ascii="Consolas" w:hAnsi="Consolas" w:cs="Consolas"/>
+          <w:sz w:val="20"/>
+          <w:szCs w:val="20"/>
+        </w:rPr>
+      </w:pPr>
+      <w:proofErr w:type="spellStart"/>
+      <w:r>
+        <w:rPr>
+          <w:rFonts w:ascii="Consolas" w:hAnsi="Consolas" w:cs="Consolas"/>
+          <w:b/>
+          <w:bCs/>
+          <w:color w:val="7F0055"/>
+          <w:sz w:val="20"/>
+          <w:szCs w:val="20"/>
+        </w:rPr>
+        <w:t>public</w:t>
+      </w:r>
+      <w:proofErr w:type="spellEnd"/>
+      <w:r>
+        <w:rPr>
+          <w:rFonts w:ascii="Consolas" w:hAnsi="Consolas" w:cs="Consolas"/>
+          <w:color w:val="000000"/>
+          <w:sz w:val="20"/>
+          <w:szCs w:val="20"/>
+        </w:rPr>
+        <w:t xml:space="preserve"> </w:t>
+      </w:r>
+      <w:proofErr w:type="spellStart"/>
+      <w:r>
+        <w:rPr>
+          <w:rFonts w:ascii="Consolas" w:hAnsi="Consolas" w:cs="Consolas"/>
+          <w:b/>
+          <w:bCs/>
+          <w:color w:val="7F0055"/>
+          <w:sz w:val="20"/>
+          <w:szCs w:val="20"/>
+        </w:rPr>
+        <w:t>class</w:t>
+      </w:r>
+      <w:proofErr w:type="spellEnd"/>
+      <w:r>
+        <w:rPr>
+          <w:rFonts w:ascii="Consolas" w:hAnsi="Consolas" w:cs="Consolas"/>
+          <w:color w:val="000000"/>
+          <w:sz w:val="20"/>
+          <w:szCs w:val="20"/>
+        </w:rPr>
+        <w:t xml:space="preserve"> </w:t>
+      </w:r>
+      <w:proofErr w:type="spellStart"/>
+      <w:r>
+        <w:rPr>
+          <w:rFonts w:ascii="Consolas" w:hAnsi="Consolas" w:cs="Consolas"/>
+          <w:color w:val="000000"/>
+          <w:sz w:val="20"/>
+          <w:szCs w:val="20"/>
+        </w:rPr>
+        <w:t>JulgamentoPrisioneiro</w:t>
+      </w:r>
+      <w:proofErr w:type="spellEnd"/>
+      <w:r>
+        <w:rPr>
+          <w:rFonts w:ascii="Consolas" w:hAnsi="Consolas" w:cs="Consolas"/>
+          <w:color w:val="000000"/>
+          <w:sz w:val="20"/>
+          <w:szCs w:val="20"/>
+        </w:rPr>
+        <w:t xml:space="preserve"> {</w:t>
+      </w:r>
+    </w:p>
+    <w:p>
+      <w:pPr>
+        <w:autoSpaceDE w:val="0"/>
+        <w:autoSpaceDN w:val="0"/>
+        <w:adjustRightInd w:val="0"/>
+        <w:spacing w:after="0" w:line="240" w:lineRule="auto"/>
+        <w:rPr>
+          <w:rFonts w:ascii="Consolas" w:hAnsi="Consolas" w:cs="Consolas"/>
+          <w:sz w:val="20"/>
+          <w:szCs w:val="20"/>
+        </w:rPr>
+      </w:pPr>
+      <w:r>
+        <w:rPr>
+          <w:rFonts w:ascii="Consolas" w:hAnsi="Consolas" w:cs="Consolas"/>
+          <w:color w:val="000000"/>
+          <w:sz w:val="20"/>
+          <w:szCs w:val="20"/>
+        </w:rPr>
+        <w:t xml:space="preserve">   </w:t>
+      </w:r>
+      <w:proofErr w:type="spellStart"/>
+      <w:r>
+        <w:rPr>
+          <w:rFonts w:ascii="Consolas" w:hAnsi="Consolas" w:cs="Consolas"/>
+          <w:b/>
+          <w:bCs/>
+          <w:color w:val="7F0055"/>
+          <w:sz w:val="20"/>
+          <w:szCs w:val="20"/>
+        </w:rPr>
+        <w:t>private</w:t>
+      </w:r>
+      <w:proofErr w:type="spellEnd"/>
+      <w:r>
+        <w:rPr>
+          <w:rFonts w:ascii="Consolas" w:hAnsi="Consolas" w:cs="Consolas"/>
+          <w:color w:val="000000"/>
+          <w:sz w:val="20"/>
+          <w:szCs w:val="20"/>
+        </w:rPr>
+        <w:t xml:space="preserve"> </w:t>
+      </w:r>
+      <w:proofErr w:type="spellStart"/>
+      <w:r>
+        <w:rPr>
+          <w:rFonts w:ascii="Consolas" w:hAnsi="Consolas" w:cs="Consolas"/>
+          <w:b/>
+          <w:bCs/>
+          <w:color w:val="7F0055"/>
+          <w:sz w:val="20"/>
+          <w:szCs w:val="20"/>
+        </w:rPr>
+        <w:t>int</w:t>
+      </w:r>
+      <w:proofErr w:type="spellEnd"/>
+      <w:r>
+        <w:rPr>
+          <w:rFonts w:ascii="Consolas" w:hAnsi="Consolas" w:cs="Consolas"/>
+          <w:color w:val="000000"/>
+          <w:sz w:val="20"/>
+          <w:szCs w:val="20"/>
+        </w:rPr>
+        <w:t xml:space="preserve"> </w:t>
+      </w:r>
+      <w:r>
+        <w:rPr>
+          <w:rFonts w:ascii="Consolas" w:hAnsi="Consolas" w:cs="Consolas"/>
+          <w:color w:val="0000C0"/>
+          <w:sz w:val="20"/>
+          <w:szCs w:val="20"/>
+        </w:rPr>
+        <w:t>PENA_INOCENCIA</w:t>
+      </w:r>
+      <w:r>
+        <w:rPr>
+          <w:rFonts w:ascii="Consolas" w:hAnsi="Consolas" w:cs="Consolas"/>
+          <w:color w:val="000000"/>
+          <w:sz w:val="20"/>
+          <w:szCs w:val="20"/>
+        </w:rPr>
+        <w:t xml:space="preserve"> = 10;</w:t>
+      </w:r>
+    </w:p>
+    <w:p>
+      <w:pPr>
+        <w:autoSpaceDE w:val="0"/>
+        <w:autoSpaceDN w:val="0"/>
+        <w:adjustRightInd w:val="0"/>
+        <w:spacing w:after="0" w:line="240" w:lineRule="auto"/>
+        <w:rPr>
+          <w:rFonts w:ascii="Consolas" w:hAnsi="Consolas" w:cs="Consolas"/>
+          <w:sz w:val="20"/>
+          <w:szCs w:val="20"/>
+        </w:rPr>
+      </w:pPr>
+      <w:r>
+        <w:rPr>
+          <w:rFonts w:ascii="Consolas" w:hAnsi="Consolas" w:cs="Consolas"/>
+          <w:color w:val="000000"/>
+          <w:sz w:val="20"/>
+          <w:szCs w:val="20"/>
+        </w:rPr>
+        <w:t xml:space="preserve">   </w:t>
+      </w:r>
+      <w:proofErr w:type="spellStart"/>
+      <w:r>
+        <w:rPr>
+          <w:rFonts w:ascii="Consolas" w:hAnsi="Consolas" w:cs="Consolas"/>
+          <w:b/>
+          <w:bCs/>
+          <w:color w:val="7F0055"/>
+          <w:sz w:val="20"/>
+          <w:szCs w:val="20"/>
+        </w:rPr>
+        <w:t>private</w:t>
+      </w:r>
+      <w:proofErr w:type="spellEnd"/>
+      <w:r>
+        <w:rPr>
+          <w:rFonts w:ascii="Consolas" w:hAnsi="Consolas" w:cs="Consolas"/>
+          <w:color w:val="000000"/>
+          <w:sz w:val="20"/>
+          <w:szCs w:val="20"/>
+        </w:rPr>
+        <w:t xml:space="preserve"> </w:t>
+      </w:r>
+      <w:proofErr w:type="spellStart"/>
+      <w:r>
+        <w:rPr>
+          <w:rFonts w:ascii="Consolas" w:hAnsi="Consolas" w:cs="Consolas"/>
+          <w:b/>
+          <w:bCs/>
+          <w:color w:val="7F0055"/>
+          <w:sz w:val="20"/>
+          <w:szCs w:val="20"/>
+        </w:rPr>
+        <w:t>int</w:t>
+      </w:r>
+      <w:proofErr w:type="spellEnd"/>
+      <w:r>
+        <w:rPr>
+          <w:rFonts w:ascii="Consolas" w:hAnsi="Consolas" w:cs="Consolas"/>
+          <w:color w:val="000000"/>
+          <w:sz w:val="20"/>
+          <w:szCs w:val="20"/>
+        </w:rPr>
+        <w:t xml:space="preserve"> </w:t>
+      </w:r>
+      <w:r>
+        <w:rPr>
+          <w:rFonts w:ascii="Consolas" w:hAnsi="Consolas" w:cs="Consolas"/>
+          <w:color w:val="0000C0"/>
+          <w:sz w:val="20"/>
+          <w:szCs w:val="20"/>
+        </w:rPr>
+        <w:t>PENA_CONDENACAO_MUTUA</w:t>
+      </w:r>
+      <w:r>
+        <w:rPr>
+          <w:rFonts w:ascii="Consolas" w:hAnsi="Consolas" w:cs="Consolas"/>
+          <w:color w:val="000000"/>
+          <w:sz w:val="20"/>
+          <w:szCs w:val="20"/>
+        </w:rPr>
+        <w:t xml:space="preserve"> = 15;</w:t>
+      </w:r>
+    </w:p>
+    <w:p>
+      <w:pPr>
+        <w:autoSpaceDE w:val="0"/>
+        <w:autoSpaceDN w:val="0"/>
+        <w:adjustRightInd w:val="0"/>
+        <w:spacing w:after="0" w:line="240" w:lineRule="auto"/>
+        <w:rPr>
+          <w:rFonts w:ascii="Consolas" w:hAnsi="Consolas" w:cs="Consolas"/>
+          <w:sz w:val="20"/>
+          <w:szCs w:val="20"/>
+        </w:rPr>
+      </w:pPr>
+      <w:r>
+        <w:rPr>
+          <w:rFonts w:ascii="Consolas" w:hAnsi="Consolas" w:cs="Consolas"/>
+          <w:color w:val="000000"/>
+          <w:sz w:val="20"/>
+          <w:szCs w:val="20"/>
+        </w:rPr>
+        <w:t xml:space="preserve">   </w:t>
+      </w:r>
+      <w:proofErr w:type="spellStart"/>
+      <w:r>
+        <w:rPr>
+          <w:rFonts w:ascii="Consolas" w:hAnsi="Consolas" w:cs="Consolas"/>
+          <w:b/>
+          <w:bCs/>
+          <w:color w:val="7F0055"/>
+          <w:sz w:val="20"/>
+          <w:szCs w:val="20"/>
+        </w:rPr>
+        <w:t>private</w:t>
+      </w:r>
+      <w:proofErr w:type="spellEnd"/>
+      <w:r>
+        <w:rPr>
+          <w:rFonts w:ascii="Consolas" w:hAnsi="Consolas" w:cs="Consolas"/>
+          <w:color w:val="000000"/>
+          <w:sz w:val="20"/>
+          <w:szCs w:val="20"/>
+        </w:rPr>
+        <w:t xml:space="preserve"> </w:t>
+      </w:r>
+      <w:proofErr w:type="spellStart"/>
+      <w:r>
+        <w:rPr>
+          <w:rFonts w:ascii="Consolas" w:hAnsi="Consolas" w:cs="Consolas"/>
+          <w:b/>
+          <w:bCs/>
+          <w:color w:val="7F0055"/>
+          <w:sz w:val="20"/>
+          <w:szCs w:val="20"/>
+        </w:rPr>
+        <w:t>int</w:t>
+      </w:r>
+      <w:proofErr w:type="spellEnd"/>
+      <w:r>
+        <w:rPr>
+          <w:rFonts w:ascii="Consolas" w:hAnsi="Consolas" w:cs="Consolas"/>
+          <w:color w:val="000000"/>
+          <w:sz w:val="20"/>
+          <w:szCs w:val="20"/>
+        </w:rPr>
+        <w:t xml:space="preserve"> </w:t>
+      </w:r>
+      <w:r>
+        <w:rPr>
+          <w:rFonts w:ascii="Consolas" w:hAnsi="Consolas" w:cs="Consolas"/>
+          <w:color w:val="0000C0"/>
+          <w:sz w:val="20"/>
+          <w:szCs w:val="20"/>
+        </w:rPr>
+        <w:t>PENA_CONDENACAO_INDIVIDUAL</w:t>
+      </w:r>
+      <w:r>
+        <w:rPr>
+          <w:rFonts w:ascii="Consolas" w:hAnsi="Consolas" w:cs="Consolas"/>
+          <w:color w:val="000000"/>
+          <w:sz w:val="20"/>
+          <w:szCs w:val="20"/>
+        </w:rPr>
+        <w:t xml:space="preserve"> = 10;</w:t>
+      </w:r>
+    </w:p>
+    <w:p>
+      <w:pPr>
+        <w:autoSpaceDE w:val="0"/>
+        <w:autoSpaceDN w:val="0"/>
+        <w:adjustRightInd w:val="0"/>
+        <w:spacing w:after="0" w:line="240" w:lineRule="auto"/>
+        <w:rPr>
+          <w:rFonts w:ascii="Consolas" w:hAnsi="Consolas" w:cs="Consolas"/>
+          <w:sz w:val="20"/>
+          <w:szCs w:val="20"/>
+        </w:rPr>
+      </w:pPr>
+      <w:r>
+        <w:rPr>
+          <w:rFonts w:ascii="Consolas" w:hAnsi="Consolas" w:cs="Consolas"/>
+          <w:color w:val="000000"/>
+          <w:sz w:val="20"/>
+          <w:szCs w:val="20"/>
+        </w:rPr>
+        <w:t xml:space="preserve">   </w:t>
+      </w:r>
+      <w:proofErr w:type="spellStart"/>
+      <w:r>
+        <w:rPr>
+          <w:rFonts w:ascii="Consolas" w:hAnsi="Consolas" w:cs="Consolas"/>
+          <w:b/>
+          <w:bCs/>
+          <w:color w:val="7F0055"/>
+          <w:sz w:val="20"/>
+          <w:szCs w:val="20"/>
+        </w:rPr>
+        <w:t>private</w:t>
+      </w:r>
+      <w:proofErr w:type="spellEnd"/>
+      <w:r>
+        <w:rPr>
+          <w:rFonts w:ascii="Consolas" w:hAnsi="Consolas" w:cs="Consolas"/>
+          <w:color w:val="000000"/>
+          <w:sz w:val="20"/>
+          <w:szCs w:val="20"/>
+        </w:rPr>
+        <w:t xml:space="preserve"> </w:t>
+      </w:r>
+      <w:proofErr w:type="spellStart"/>
+      <w:r>
+        <w:rPr>
+          <w:rFonts w:ascii="Consolas" w:hAnsi="Consolas" w:cs="Consolas"/>
+          <w:b/>
+          <w:bCs/>
+          <w:color w:val="7F0055"/>
+          <w:sz w:val="20"/>
+          <w:szCs w:val="20"/>
+        </w:rPr>
+        <w:t>int</w:t>
+      </w:r>
+      <w:proofErr w:type="spellEnd"/>
+      <w:r>
+        <w:rPr>
+          <w:rFonts w:ascii="Consolas" w:hAnsi="Consolas" w:cs="Consolas"/>
+          <w:color w:val="000000"/>
+          <w:sz w:val="20"/>
+          <w:szCs w:val="20"/>
+        </w:rPr>
+        <w:t xml:space="preserve"> </w:t>
+      </w:r>
+      <w:r>
+        <w:rPr>
+          <w:rFonts w:ascii="Consolas" w:hAnsi="Consolas" w:cs="Consolas"/>
+          <w:color w:val="0000C0"/>
+          <w:sz w:val="20"/>
+          <w:szCs w:val="20"/>
+        </w:rPr>
+        <w:t>PENA_CONDENACAO_CUMPLICES</w:t>
+      </w:r>
+      <w:r>
+        <w:rPr>
+          <w:rFonts w:ascii="Consolas" w:hAnsi="Consolas" w:cs="Consolas"/>
+          <w:color w:val="000000"/>
+          <w:sz w:val="20"/>
+          <w:szCs w:val="20"/>
+        </w:rPr>
+        <w:t xml:space="preserve"> = 11;</w:t>
+      </w:r>
+    </w:p>
+    <w:p>
+      <w:pPr>
+        <w:autoSpaceDE w:val="0"/>
+        <w:autoSpaceDN w:val="0"/>
+        <w:adjustRightInd w:val="0"/>
+        <w:spacing w:after="0" w:line="240" w:lineRule="auto"/>
+        <w:rPr>
+          <w:rFonts w:ascii="Consolas" w:hAnsi="Consolas" w:cs="Consolas"/>
+          <w:sz w:val="20"/>
+          <w:szCs w:val="20"/>
+        </w:rPr>
+      </w:pPr>
+    </w:p>
+    <w:p>
+      <w:pPr>
+        <w:autoSpaceDE w:val="0"/>
+        <w:autoSpaceDN w:val="0"/>
+        <w:adjustRightInd w:val="0"/>
+        <w:spacing w:after="0" w:line="240" w:lineRule="auto"/>
+        <w:rPr>
+          <w:rFonts w:ascii="Consolas" w:hAnsi="Consolas" w:cs="Consolas"/>
+          <w:sz w:val="20"/>
+          <w:szCs w:val="20"/>
+        </w:rPr>
+      </w:pPr>
+      <w:r>
+        <w:rPr>
+          <w:rFonts w:ascii="Consolas" w:hAnsi="Consolas" w:cs="Consolas"/>
+          <w:color w:val="000000"/>
+          <w:sz w:val="20"/>
+          <w:szCs w:val="20"/>
+        </w:rPr>
+        <w:t xml:space="preserve">   </w:t>
+      </w:r>
+      <w:proofErr w:type="spellStart"/>
+      <w:r>
+        <w:rPr>
+          <w:rFonts w:ascii="Consolas" w:hAnsi="Consolas" w:cs="Consolas"/>
+          <w:b/>
+          <w:bCs/>
+          <w:color w:val="7F0055"/>
+          <w:sz w:val="20"/>
+          <w:szCs w:val="20"/>
+        </w:rPr>
+        <w:t>public</w:t>
+      </w:r>
+      <w:proofErr w:type="spellEnd"/>
+      <w:r>
+        <w:rPr>
+          <w:rFonts w:ascii="Consolas" w:hAnsi="Consolas" w:cs="Consolas"/>
+          <w:color w:val="000000"/>
+          <w:sz w:val="20"/>
+          <w:szCs w:val="20"/>
+        </w:rPr>
+        <w:t xml:space="preserve"> </w:t>
+      </w:r>
+      <w:proofErr w:type="spellStart"/>
+      <w:r>
+        <w:rPr>
+          <w:rFonts w:ascii="Consolas" w:hAnsi="Consolas" w:cs="Consolas"/>
+          <w:b/>
+          <w:bCs/>
+          <w:color w:val="7F0055"/>
+          <w:sz w:val="20"/>
+          <w:szCs w:val="20"/>
+        </w:rPr>
+        <w:t>enum</w:t>
+      </w:r>
+      <w:proofErr w:type="spellEnd"/>
+      <w:r>
+        <w:rPr>
+          <w:rFonts w:ascii="Consolas" w:hAnsi="Consolas" w:cs="Consolas"/>
+          <w:color w:val="000000"/>
+          <w:sz w:val="20"/>
+          <w:szCs w:val="20"/>
+        </w:rPr>
+        <w:t xml:space="preserve"> </w:t>
+      </w:r>
+      <w:proofErr w:type="gramStart"/>
+      <w:r>
+        <w:rPr>
+          <w:rFonts w:ascii="Consolas" w:hAnsi="Consolas" w:cs="Consolas"/>
+          <w:color w:val="000000"/>
+          <w:sz w:val="20"/>
+          <w:szCs w:val="20"/>
+        </w:rPr>
+        <w:t>Resposta{</w:t>
+      </w:r>
+      <w:proofErr w:type="gramEnd"/>
+    </w:p>
+    <w:p>
+      <w:pPr>
+        <w:autoSpaceDE w:val="0"/>
+        <w:autoSpaceDN w:val="0"/>
+        <w:adjustRightInd w:val="0"/>
+        <w:spacing w:after="0" w:line="240" w:lineRule="auto"/>
+        <w:rPr>
+          <w:rFonts w:ascii="Consolas" w:hAnsi="Consolas" w:cs="Consolas"/>
+          <w:sz w:val="20"/>
+          <w:szCs w:val="20"/>
+        </w:rPr>
+      </w:pPr>
+      <w:r>
+        <w:rPr>
+          <w:rFonts w:ascii="Consolas" w:hAnsi="Consolas" w:cs="Consolas"/>
+          <w:color w:val="000000"/>
+          <w:sz w:val="20"/>
+          <w:szCs w:val="20"/>
+        </w:rPr>
+        <w:tab/>
+        <w:t xml:space="preserve">   </w:t>
+      </w:r>
+      <w:r>
+        <w:rPr>
+          <w:rFonts w:ascii="Consolas" w:hAnsi="Consolas" w:cs="Consolas"/>
+          <w:b/>
+          <w:bCs/>
+          <w:i/>
+          <w:iCs/>
+          <w:color w:val="0000C0"/>
+          <w:sz w:val="20"/>
+          <w:szCs w:val="20"/>
+        </w:rPr>
+        <w:t>NEGACAO</w:t>
+      </w:r>
+      <w:r>
+        <w:rPr>
+          <w:rFonts w:ascii="Consolas" w:hAnsi="Consolas" w:cs="Consolas"/>
+          <w:color w:val="000000"/>
+          <w:sz w:val="20"/>
+          <w:szCs w:val="20"/>
+        </w:rPr>
+        <w:t xml:space="preserve">, </w:t>
+      </w:r>
+      <w:r>
+        <w:rPr>
+          <w:rFonts w:ascii="Consolas" w:hAnsi="Consolas" w:cs="Consolas"/>
+          <w:b/>
+          <w:bCs/>
+          <w:i/>
+          <w:iCs/>
+          <w:color w:val="0000C0"/>
+          <w:sz w:val="20"/>
+          <w:szCs w:val="20"/>
+          <w:shd w:val="clear" w:color="auto" w:fill="D4D4D4"/>
+        </w:rPr>
+        <w:t>DELACAO</w:t>
+      </w:r>
+    </w:p>
+    <w:p>
+      <w:pPr>
+        <w:autoSpaceDE w:val="0"/>
+        <w:autoSpaceDN w:val="0"/>
+        <w:adjustRightInd w:val="0"/>
+        <w:spacing w:after="0" w:line="240" w:lineRule="auto"/>
+        <w:rPr>
+          <w:rFonts w:ascii="Consolas" w:hAnsi="Consolas" w:cs="Consolas"/>
+          <w:sz w:val="20"/>
+          <w:szCs w:val="20"/>
+        </w:rPr>
+      </w:pPr>
+      <w:r>
+        <w:rPr>
+          <w:rFonts w:ascii="Consolas" w:hAnsi="Consolas" w:cs="Consolas"/>
+          <w:color w:val="000000"/>
+          <w:sz w:val="20"/>
+          <w:szCs w:val="20"/>
+        </w:rPr>
+        <w:t xml:space="preserve">   }</w:t>
+      </w:r>
+    </w:p>
+    <w:p>
+      <w:pPr>
+        <w:autoSpaceDE w:val="0"/>
+        <w:autoSpaceDN w:val="0"/>
+        <w:adjustRightInd w:val="0"/>
+        <w:spacing w:after="0" w:line="240" w:lineRule="auto"/>
+        <w:rPr>
+          <w:rFonts w:ascii="Consolas" w:hAnsi="Consolas" w:cs="Consolas"/>
+          <w:sz w:val="20"/>
+          <w:szCs w:val="20"/>
+        </w:rPr>
+      </w:pPr>
+      <w:r>
+        <w:rPr>
+          <w:rFonts w:ascii="Consolas" w:hAnsi="Consolas" w:cs="Consolas"/>
+          <w:color w:val="000000"/>
+          <w:sz w:val="20"/>
+          <w:szCs w:val="20"/>
+        </w:rPr>
+        <w:t xml:space="preserve">   </w:t>
+      </w:r>
+    </w:p>
+    <w:p>
+      <w:pPr>
+        <w:autoSpaceDE w:val="0"/>
+        <w:autoSpaceDN w:val="0"/>
+        <w:adjustRightInd w:val="0"/>
+        <w:spacing w:after="0" w:line="240" w:lineRule="auto"/>
+        <w:rPr>
+          <w:rFonts w:ascii="Consolas" w:hAnsi="Consolas" w:cs="Consolas"/>
+          <w:sz w:val="20"/>
+          <w:szCs w:val="20"/>
+        </w:rPr>
+      </w:pPr>
+      <w:r>
+        <w:rPr>
+          <w:rFonts w:ascii="Consolas" w:hAnsi="Consolas" w:cs="Consolas"/>
+          <w:color w:val="000000"/>
+          <w:sz w:val="20"/>
+          <w:szCs w:val="20"/>
+        </w:rPr>
+        <w:t xml:space="preserve">   </w:t>
+      </w:r>
+      <w:proofErr w:type="spellStart"/>
+      <w:r>
+        <w:rPr>
+          <w:rFonts w:ascii="Consolas" w:hAnsi="Consolas" w:cs="Consolas"/>
+          <w:b/>
+          <w:bCs/>
+          <w:color w:val="7F0055"/>
+          <w:sz w:val="20"/>
+          <w:szCs w:val="20"/>
+        </w:rPr>
+        <w:t>public</w:t>
+      </w:r>
+      <w:proofErr w:type="spellEnd"/>
+      <w:r>
+        <w:rPr>
+          <w:rFonts w:ascii="Consolas" w:hAnsi="Consolas" w:cs="Consolas"/>
+          <w:color w:val="000000"/>
+          <w:sz w:val="20"/>
+          <w:szCs w:val="20"/>
+        </w:rPr>
+        <w:t xml:space="preserve"> </w:t>
+      </w:r>
+      <w:proofErr w:type="spellStart"/>
+      <w:r>
+        <w:rPr>
+          <w:rFonts w:ascii="Consolas" w:hAnsi="Consolas" w:cs="Consolas"/>
+          <w:b/>
+          <w:bCs/>
+          <w:color w:val="7F0055"/>
+          <w:sz w:val="20"/>
+          <w:szCs w:val="20"/>
+        </w:rPr>
+        <w:t>int</w:t>
+      </w:r>
+      <w:proofErr w:type="spellEnd"/>
+      <w:r>
+        <w:rPr>
+          <w:rFonts w:ascii="Consolas" w:hAnsi="Consolas" w:cs="Consolas"/>
+          <w:color w:val="000000"/>
+          <w:sz w:val="20"/>
+          <w:szCs w:val="20"/>
+        </w:rPr>
+        <w:t xml:space="preserve"> </w:t>
+      </w:r>
+      <w:proofErr w:type="spellStart"/>
+      <w:proofErr w:type="gramStart"/>
+      <w:r>
+        <w:rPr>
+          <w:rFonts w:ascii="Consolas" w:hAnsi="Consolas" w:cs="Consolas"/>
+          <w:color w:val="000000"/>
+          <w:sz w:val="20"/>
+          <w:szCs w:val="20"/>
+        </w:rPr>
+        <w:t>calculaPena</w:t>
+      </w:r>
+      <w:proofErr w:type="spellEnd"/>
+      <w:r>
+        <w:rPr>
+          <w:rFonts w:ascii="Consolas" w:hAnsi="Consolas" w:cs="Consolas"/>
+          <w:color w:val="000000"/>
+          <w:sz w:val="20"/>
+          <w:szCs w:val="20"/>
+        </w:rPr>
+        <w:t>(</w:t>
+      </w:r>
+      <w:proofErr w:type="gramEnd"/>
+      <w:r>
+        <w:rPr>
+          <w:rFonts w:ascii="Consolas" w:hAnsi="Consolas" w:cs="Consolas"/>
+          <w:color w:val="000000"/>
+          <w:sz w:val="20"/>
+          <w:szCs w:val="20"/>
+        </w:rPr>
+        <w:t xml:space="preserve">Resposta </w:t>
+      </w:r>
+      <w:proofErr w:type="spellStart"/>
+      <w:r>
+        <w:rPr>
+          <w:rFonts w:ascii="Consolas" w:hAnsi="Consolas" w:cs="Consolas"/>
+          <w:color w:val="6A3E3E"/>
+          <w:sz w:val="20"/>
+          <w:szCs w:val="20"/>
+        </w:rPr>
+        <w:t>respostaPrisioneiroA</w:t>
+      </w:r>
+      <w:proofErr w:type="spellEnd"/>
+      <w:r>
+        <w:rPr>
+          <w:rFonts w:ascii="Consolas" w:hAnsi="Consolas" w:cs="Consolas"/>
+          <w:color w:val="000000"/>
+          <w:sz w:val="20"/>
+          <w:szCs w:val="20"/>
+        </w:rPr>
+        <w:t xml:space="preserve">, Resposta </w:t>
+      </w:r>
+      <w:proofErr w:type="spellStart"/>
+      <w:r>
+        <w:rPr>
+          <w:rFonts w:ascii="Consolas" w:hAnsi="Consolas" w:cs="Consolas"/>
+          <w:color w:val="6A3E3E"/>
+          <w:sz w:val="20"/>
+          <w:szCs w:val="20"/>
+        </w:rPr>
+        <w:t>respostaPrisioneiroB</w:t>
+      </w:r>
+      <w:proofErr w:type="spellEnd"/>
+      <w:r>
+        <w:rPr>
+          <w:rFonts w:ascii="Consolas" w:hAnsi="Consolas" w:cs="Consolas"/>
+          <w:color w:val="000000"/>
+          <w:sz w:val="20"/>
+          <w:szCs w:val="20"/>
+        </w:rPr>
+        <w:t>) {</w:t>
+      </w:r>
+    </w:p>
+    <w:p>
+      <w:pPr>
+        <w:autoSpaceDE w:val="0"/>
+        <w:autoSpaceDN w:val="0"/>
+        <w:adjustRightInd w:val="0"/>
+        <w:spacing w:after="0" w:line="240" w:lineRule="auto"/>
+        <w:rPr>
+          <w:rFonts w:ascii="Consolas" w:hAnsi="Consolas" w:cs="Consolas"/>
+          <w:sz w:val="20"/>
+          <w:szCs w:val="20"/>
+        </w:rPr>
+      </w:pPr>
+      <w:r>
+        <w:rPr>
+          <w:rFonts w:ascii="Consolas" w:hAnsi="Consolas" w:cs="Consolas"/>
+          <w:color w:val="000000"/>
+          <w:sz w:val="20"/>
+          <w:szCs w:val="20"/>
+        </w:rPr>
+        <w:t xml:space="preserve">      </w:t>
+      </w:r>
+      <w:proofErr w:type="spellStart"/>
+      <w:r>
+        <w:rPr>
+          <w:rFonts w:ascii="Consolas" w:hAnsi="Consolas" w:cs="Consolas"/>
+          <w:b/>
+          <w:bCs/>
+          <w:color w:val="7F0055"/>
+          <w:sz w:val="20"/>
+          <w:szCs w:val="20"/>
+        </w:rPr>
+        <w:t>if</w:t>
+      </w:r>
+      <w:proofErr w:type="spellEnd"/>
+      <w:r>
+        <w:rPr>
+          <w:rFonts w:ascii="Consolas" w:hAnsi="Consolas" w:cs="Consolas"/>
+          <w:color w:val="000000"/>
+          <w:sz w:val="20"/>
+          <w:szCs w:val="20"/>
+        </w:rPr>
+        <w:t xml:space="preserve"> (</w:t>
+      </w:r>
+      <w:proofErr w:type="spellStart"/>
+      <w:r>
+        <w:rPr>
+          <w:rFonts w:ascii="Consolas" w:hAnsi="Consolas" w:cs="Consolas"/>
+          <w:color w:val="6A3E3E"/>
+          <w:sz w:val="20"/>
+          <w:szCs w:val="20"/>
+        </w:rPr>
+        <w:t>respostaPrisioneiroA</w:t>
+      </w:r>
+      <w:proofErr w:type="spellEnd"/>
+      <w:r>
+        <w:rPr>
+          <w:rFonts w:ascii="Consolas" w:hAnsi="Consolas" w:cs="Consolas"/>
+          <w:color w:val="000000"/>
+          <w:sz w:val="20"/>
+          <w:szCs w:val="20"/>
+        </w:rPr>
+        <w:t xml:space="preserve"> == </w:t>
+      </w:r>
+      <w:proofErr w:type="spellStart"/>
+      <w:r>
+        <w:rPr>
+          <w:rFonts w:ascii="Consolas" w:hAnsi="Consolas" w:cs="Consolas"/>
+          <w:color w:val="000000"/>
+          <w:sz w:val="20"/>
+          <w:szCs w:val="20"/>
+        </w:rPr>
+        <w:t>Resposta.</w:t>
+      </w:r>
+      <w:r>
+        <w:rPr>
+          <w:rFonts w:ascii="Consolas" w:hAnsi="Consolas" w:cs="Consolas"/>
+          <w:b/>
+          <w:bCs/>
+          <w:i/>
+          <w:iCs/>
+          <w:color w:val="0000C0"/>
+          <w:sz w:val="20"/>
+          <w:szCs w:val="20"/>
+          <w:shd w:val="clear" w:color="auto" w:fill="D4D4D4"/>
+        </w:rPr>
+        <w:t>DELACAO</w:t>
+      </w:r>
+      <w:proofErr w:type="spellEnd"/>
+      <w:r>
+        <w:rPr>
+          <w:rFonts w:ascii="Consolas" w:hAnsi="Consolas" w:cs="Consolas"/>
+          <w:color w:val="000000"/>
+          <w:sz w:val="20"/>
+          <w:szCs w:val="20"/>
+        </w:rPr>
+        <w:t>) {</w:t>
+      </w:r>
+    </w:p>
+    <w:p>
+      <w:pPr>
+        <w:autoSpaceDE w:val="0"/>
+        <w:autoSpaceDN w:val="0"/>
+        <w:adjustRightInd w:val="0"/>
+        <w:spacing w:after="0" w:line="240" w:lineRule="auto"/>
+        <w:rPr>
+          <w:rFonts w:ascii="Consolas" w:hAnsi="Consolas" w:cs="Consolas"/>
+          <w:sz w:val="20"/>
+          <w:szCs w:val="20"/>
+        </w:rPr>
+      </w:pPr>
+      <w:r>
+        <w:rPr>
+          <w:rFonts w:ascii="Consolas" w:hAnsi="Consolas" w:cs="Consolas"/>
+          <w:color w:val="000000"/>
+          <w:sz w:val="20"/>
+          <w:szCs w:val="20"/>
+        </w:rPr>
+        <w:t xml:space="preserve">          </w:t>
+      </w:r>
+      <w:proofErr w:type="spellStart"/>
+      <w:r>
+        <w:rPr>
+          <w:rFonts w:ascii="Consolas" w:hAnsi="Consolas" w:cs="Consolas"/>
+          <w:b/>
+          <w:bCs/>
+          <w:color w:val="7F0055"/>
+          <w:sz w:val="20"/>
+          <w:szCs w:val="20"/>
+        </w:rPr>
+        <w:t>if</w:t>
+      </w:r>
+      <w:proofErr w:type="spellEnd"/>
+      <w:r>
+        <w:rPr>
+          <w:rFonts w:ascii="Consolas" w:hAnsi="Consolas" w:cs="Consolas"/>
+          <w:color w:val="000000"/>
+          <w:sz w:val="20"/>
+          <w:szCs w:val="20"/>
+        </w:rPr>
+        <w:t xml:space="preserve"> (</w:t>
+      </w:r>
+      <w:proofErr w:type="spellStart"/>
+      <w:r>
+        <w:rPr>
+          <w:rFonts w:ascii="Consolas" w:hAnsi="Consolas" w:cs="Consolas"/>
+          <w:color w:val="6A3E3E"/>
+          <w:sz w:val="20"/>
+          <w:szCs w:val="20"/>
+        </w:rPr>
+        <w:t>respostaPrisioneiroB</w:t>
+      </w:r>
+      <w:proofErr w:type="spellEnd"/>
+      <w:r>
+        <w:rPr>
+          <w:rFonts w:ascii="Consolas" w:hAnsi="Consolas" w:cs="Consolas"/>
+          <w:color w:val="000000"/>
+          <w:sz w:val="20"/>
+          <w:szCs w:val="20"/>
+        </w:rPr>
+        <w:t xml:space="preserve"> == </w:t>
+      </w:r>
+      <w:proofErr w:type="spellStart"/>
+      <w:r>
+        <w:rPr>
+          <w:rFonts w:ascii="Consolas" w:hAnsi="Consolas" w:cs="Consolas"/>
+          <w:color w:val="000000"/>
+          <w:sz w:val="20"/>
+          <w:szCs w:val="20"/>
+        </w:rPr>
+        <w:t>Resposta.</w:t>
+      </w:r>
+      <w:r>
+        <w:rPr>
+          <w:rFonts w:ascii="Consolas" w:hAnsi="Consolas" w:cs="Consolas"/>
+          <w:b/>
+          <w:bCs/>
+          <w:i/>
+          <w:iCs/>
+          <w:color w:val="0000C0"/>
+          <w:sz w:val="20"/>
+          <w:szCs w:val="20"/>
+          <w:shd w:val="clear" w:color="auto" w:fill="D4D4D4"/>
+        </w:rPr>
+        <w:t>DELACAO</w:t>
+      </w:r>
+      <w:proofErr w:type="spellEnd"/>
+      <w:r>
+        <w:rPr>
+          <w:rFonts w:ascii="Consolas" w:hAnsi="Consolas" w:cs="Consolas"/>
+          <w:color w:val="000000"/>
+          <w:sz w:val="20"/>
+          <w:szCs w:val="20"/>
+        </w:rPr>
+        <w:t>) {</w:t>
+      </w:r>
+    </w:p>
+    <w:p>
+      <w:pPr>
+        <w:autoSpaceDE w:val="0"/>
+        <w:autoSpaceDN w:val="0"/>
+        <w:adjustRightInd w:val="0"/>
+        <w:spacing w:after="0" w:line="240" w:lineRule="auto"/>
+        <w:rPr>
+          <w:rFonts w:ascii="Consolas" w:hAnsi="Consolas" w:cs="Consolas"/>
+          <w:sz w:val="20"/>
+          <w:szCs w:val="20"/>
+        </w:rPr>
+      </w:pPr>
+      <w:r>
+        <w:rPr>
+          <w:rFonts w:ascii="Consolas" w:hAnsi="Consolas" w:cs="Consolas"/>
+          <w:color w:val="000000"/>
+          <w:sz w:val="20"/>
+          <w:szCs w:val="20"/>
+        </w:rPr>
+        <w:t xml:space="preserve">            </w:t>
+      </w:r>
+      <w:proofErr w:type="spellStart"/>
+      <w:r>
+        <w:rPr>
+          <w:rFonts w:ascii="Consolas" w:hAnsi="Consolas" w:cs="Consolas"/>
+          <w:b/>
+          <w:bCs/>
+          <w:color w:val="7F0055"/>
+          <w:sz w:val="20"/>
+          <w:szCs w:val="20"/>
+        </w:rPr>
+        <w:t>return</w:t>
+      </w:r>
+      <w:proofErr w:type="spellEnd"/>
+      <w:r>
+        <w:rPr>
+          <w:rFonts w:ascii="Consolas" w:hAnsi="Consolas" w:cs="Consolas"/>
+          <w:color w:val="000000"/>
+          <w:sz w:val="20"/>
+          <w:szCs w:val="20"/>
+        </w:rPr>
+        <w:t xml:space="preserve"> </w:t>
+      </w:r>
+      <w:r>
+        <w:rPr>
+          <w:rFonts w:ascii="Consolas" w:hAnsi="Consolas" w:cs="Consolas"/>
+          <w:color w:val="0000C0"/>
+          <w:sz w:val="20"/>
+          <w:szCs w:val="20"/>
+        </w:rPr>
+        <w:t>PENA_CONDENACAO_MUTUA</w:t>
+      </w:r>
+      <w:r>
+        <w:rPr>
+          <w:rFonts w:ascii="Consolas" w:hAnsi="Consolas" w:cs="Consolas"/>
+          <w:color w:val="000000"/>
+          <w:sz w:val="20"/>
+          <w:szCs w:val="20"/>
+        </w:rPr>
+        <w:t>;</w:t>
+      </w:r>
+    </w:p>
+    <w:p>
+      <w:pPr>
+        <w:autoSpaceDE w:val="0"/>
+        <w:autoSpaceDN w:val="0"/>
+        <w:adjustRightInd w:val="0"/>
+        <w:spacing w:after="0" w:line="240" w:lineRule="auto"/>
+        <w:rPr>
+          <w:rFonts w:ascii="Consolas" w:hAnsi="Consolas" w:cs="Consolas"/>
+          <w:sz w:val="20"/>
+          <w:szCs w:val="20"/>
+        </w:rPr>
+      </w:pPr>
+      <w:r>
+        <w:rPr>
+          <w:rFonts w:ascii="Consolas" w:hAnsi="Consolas" w:cs="Consolas"/>
+          <w:color w:val="000000"/>
+          <w:sz w:val="20"/>
+          <w:szCs w:val="20"/>
+        </w:rPr>
+        <w:t xml:space="preserve">          </w:t>
+      </w:r>
+      <w:r>
+        <w:rPr>
+          <w:rFonts w:ascii="Consolas" w:hAnsi="Consolas" w:cs="Consolas"/>
+          <w:color w:val="000000"/>
+          <w:sz w:val="20"/>
+          <w:szCs w:val="20"/>
+        </w:rPr>
+        <w:t xml:space="preserve">} </w:t>
+      </w:r>
+      <w:proofErr w:type="spellStart"/>
+      <w:r>
+        <w:rPr>
+          <w:rFonts w:ascii="Consolas" w:hAnsi="Consolas" w:cs="Consolas"/>
+          <w:b/>
+          <w:bCs/>
+          <w:color w:val="7F0055"/>
+          <w:sz w:val="20"/>
+          <w:szCs w:val="20"/>
+        </w:rPr>
+        <w:t>else</w:t>
+      </w:r>
+      <w:proofErr w:type="spellEnd"/>
+      <w:r>
+        <w:rPr>
+          <w:rFonts w:ascii="Consolas" w:hAnsi="Consolas" w:cs="Consolas"/>
+          <w:color w:val="000000"/>
+          <w:sz w:val="20"/>
+          <w:szCs w:val="20"/>
+        </w:rPr>
+        <w:t xml:space="preserve"> {</w:t>
+      </w:r>
+    </w:p>
+    <w:p>
+      <w:pPr>
+        <w:autoSpaceDE w:val="0"/>
+        <w:autoSpaceDN w:val="0"/>
+        <w:adjustRightInd w:val="0"/>
+        <w:spacing w:after="0" w:line="240" w:lineRule="auto"/>
+        <w:rPr>
+          <w:rFonts w:ascii="Consolas" w:hAnsi="Consolas" w:cs="Consolas"/>
+          <w:sz w:val="20"/>
+          <w:szCs w:val="20"/>
+        </w:rPr>
+      </w:pPr>
+      <w:r>
+        <w:rPr>
+          <w:rFonts w:ascii="Consolas" w:hAnsi="Consolas" w:cs="Consolas"/>
+          <w:color w:val="000000"/>
+          <w:sz w:val="20"/>
+          <w:szCs w:val="20"/>
+        </w:rPr>
+        <w:t xml:space="preserve">                 </w:t>
+      </w:r>
+      <w:proofErr w:type="spellStart"/>
+      <w:r>
+        <w:rPr>
+          <w:rFonts w:ascii="Consolas" w:hAnsi="Consolas" w:cs="Consolas"/>
+          <w:b/>
+          <w:bCs/>
+          <w:color w:val="7F0055"/>
+          <w:sz w:val="20"/>
+          <w:szCs w:val="20"/>
+        </w:rPr>
+        <w:t>return</w:t>
+      </w:r>
+      <w:proofErr w:type="spellEnd"/>
+      <w:r>
+        <w:rPr>
+          <w:rFonts w:ascii="Consolas" w:hAnsi="Consolas" w:cs="Consolas"/>
+          <w:color w:val="000000"/>
+          <w:sz w:val="20"/>
+          <w:szCs w:val="20"/>
+        </w:rPr>
+        <w:t xml:space="preserve"> </w:t>
+      </w:r>
+      <w:r>
+        <w:rPr>
+          <w:rFonts w:ascii="Consolas" w:hAnsi="Consolas" w:cs="Consolas"/>
+          <w:color w:val="0000C0"/>
+          <w:sz w:val="20"/>
+          <w:szCs w:val="20"/>
+        </w:rPr>
+        <w:t>PENA_INOCENCIA</w:t>
+      </w:r>
+      <w:r>
+        <w:rPr>
+          <w:rFonts w:ascii="Consolas" w:hAnsi="Consolas" w:cs="Consolas"/>
+          <w:color w:val="000000"/>
+          <w:sz w:val="20"/>
+          <w:szCs w:val="20"/>
+        </w:rPr>
+        <w:t>;</w:t>
+      </w:r>
+    </w:p>
+    <w:p>
+      <w:pPr>
+        <w:autoSpaceDE w:val="0"/>
+        <w:autoSpaceDN w:val="0"/>
+        <w:adjustRightInd w:val="0"/>
+        <w:spacing w:after="0" w:line="240" w:lineRule="auto"/>
+        <w:rPr>
+          <w:rFonts w:ascii="Consolas" w:hAnsi="Consolas" w:cs="Consolas"/>
+          <w:sz w:val="20"/>
+          <w:szCs w:val="20"/>
+        </w:rPr>
+      </w:pPr>
+      <w:r>
+        <w:rPr>
+          <w:rFonts w:ascii="Consolas" w:hAnsi="Consolas" w:cs="Consolas"/>
+          <w:color w:val="000000"/>
+          <w:sz w:val="20"/>
+          <w:szCs w:val="20"/>
+        </w:rPr>
+        <w:t xml:space="preserve">                 }</w:t>
+      </w:r>
+    </w:p>
+    <w:p>
+      <w:pPr>
+        <w:autoSpaceDE w:val="0"/>
+        <w:autoSpaceDN w:val="0"/>
+        <w:adjustRightInd w:val="0"/>
+        <w:spacing w:after="0" w:line="240" w:lineRule="auto"/>
+        <w:rPr>
+          <w:rFonts w:ascii="Consolas" w:hAnsi="Consolas" w:cs="Consolas"/>
+          <w:sz w:val="20"/>
+          <w:szCs w:val="20"/>
+        </w:rPr>
+      </w:pPr>
+      <w:r>
+        <w:rPr>
+          <w:rFonts w:ascii="Consolas" w:hAnsi="Consolas" w:cs="Consolas"/>
+          <w:color w:val="000000"/>
+          <w:sz w:val="20"/>
+          <w:szCs w:val="20"/>
+        </w:rPr>
+        <w:t xml:space="preserve">       } </w:t>
+      </w:r>
+      <w:proofErr w:type="spellStart"/>
+      <w:r>
+        <w:rPr>
+          <w:rFonts w:ascii="Consolas" w:hAnsi="Consolas" w:cs="Consolas"/>
+          <w:b/>
+          <w:bCs/>
+          <w:color w:val="7F0055"/>
+          <w:sz w:val="20"/>
+          <w:szCs w:val="20"/>
+        </w:rPr>
+        <w:t>else</w:t>
+      </w:r>
+      <w:proofErr w:type="spellEnd"/>
+      <w:r>
+        <w:rPr>
+          <w:rFonts w:ascii="Consolas" w:hAnsi="Consolas" w:cs="Consolas"/>
+          <w:color w:val="000000"/>
+          <w:sz w:val="20"/>
+          <w:szCs w:val="20"/>
+        </w:rPr>
+        <w:t xml:space="preserve"> {</w:t>
+      </w:r>
+    </w:p>
+    <w:p>
+      <w:pPr>
+        <w:autoSpaceDE w:val="0"/>
+        <w:autoSpaceDN w:val="0"/>
+        <w:adjustRightInd w:val="0"/>
+        <w:spacing w:after="0" w:line="240" w:lineRule="auto"/>
+        <w:rPr>
+          <w:rFonts w:ascii="Consolas" w:hAnsi="Consolas" w:cs="Consolas"/>
+          <w:sz w:val="20"/>
+          <w:szCs w:val="20"/>
+        </w:rPr>
+      </w:pPr>
+      <w:r>
+        <w:rPr>
+          <w:rFonts w:ascii="Consolas" w:hAnsi="Consolas" w:cs="Consolas"/>
+          <w:color w:val="000000"/>
+          <w:sz w:val="20"/>
+          <w:szCs w:val="20"/>
+        </w:rPr>
+        <w:t xml:space="preserve">                </w:t>
+      </w:r>
+      <w:proofErr w:type="spellStart"/>
+      <w:r>
+        <w:rPr>
+          <w:rFonts w:ascii="Consolas" w:hAnsi="Consolas" w:cs="Consolas"/>
+          <w:b/>
+          <w:bCs/>
+          <w:color w:val="7F0055"/>
+          <w:sz w:val="20"/>
+          <w:szCs w:val="20"/>
+        </w:rPr>
+        <w:t>if</w:t>
+      </w:r>
+      <w:proofErr w:type="spellEnd"/>
+      <w:r>
+        <w:rPr>
+          <w:rFonts w:ascii="Consolas" w:hAnsi="Consolas" w:cs="Consolas"/>
+          <w:color w:val="000000"/>
+          <w:sz w:val="20"/>
+          <w:szCs w:val="20"/>
+        </w:rPr>
+        <w:t xml:space="preserve"> (</w:t>
+      </w:r>
+      <w:proofErr w:type="spellStart"/>
+      <w:r>
+        <w:rPr>
+          <w:rFonts w:ascii="Consolas" w:hAnsi="Consolas" w:cs="Consolas"/>
+          <w:color w:val="6A3E3E"/>
+          <w:sz w:val="20"/>
+          <w:szCs w:val="20"/>
+        </w:rPr>
+        <w:t>respostaPrisioneiroB</w:t>
+      </w:r>
+      <w:proofErr w:type="spellEnd"/>
+      <w:r>
+        <w:rPr>
+          <w:rFonts w:ascii="Consolas" w:hAnsi="Consolas" w:cs="Consolas"/>
+          <w:color w:val="000000"/>
+          <w:sz w:val="20"/>
+          <w:szCs w:val="20"/>
+        </w:rPr>
+        <w:t xml:space="preserve"> == </w:t>
+      </w:r>
+      <w:proofErr w:type="spellStart"/>
+      <w:r>
+        <w:rPr>
+          <w:rFonts w:ascii="Consolas" w:hAnsi="Consolas" w:cs="Consolas"/>
+          <w:color w:val="000000"/>
+          <w:sz w:val="20"/>
+          <w:szCs w:val="20"/>
+        </w:rPr>
+        <w:t>Resposta.</w:t>
+      </w:r>
+      <w:r>
+        <w:rPr>
+          <w:rFonts w:ascii="Consolas" w:hAnsi="Consolas" w:cs="Consolas"/>
+          <w:b/>
+          <w:bCs/>
+          <w:i/>
+          <w:iCs/>
+          <w:color w:val="0000C0"/>
+          <w:sz w:val="20"/>
+          <w:szCs w:val="20"/>
+          <w:shd w:val="clear" w:color="auto" w:fill="D4D4D4"/>
+        </w:rPr>
+        <w:t>DELACAO</w:t>
+      </w:r>
+      <w:proofErr w:type="spellEnd"/>
+      <w:r>
+        <w:rPr>
+          <w:rFonts w:ascii="Consolas" w:hAnsi="Consolas" w:cs="Consolas"/>
+          <w:color w:val="000000"/>
+          <w:sz w:val="20"/>
+          <w:szCs w:val="20"/>
+        </w:rPr>
+        <w:t>) {</w:t>
+      </w:r>
+    </w:p>
+    <w:p>
+      <w:pPr>
+        <w:autoSpaceDE w:val="0"/>
+        <w:autoSpaceDN w:val="0"/>
+        <w:adjustRightInd w:val="0"/>
+        <w:spacing w:after="0" w:line="240" w:lineRule="auto"/>
+        <w:rPr>
+          <w:rFonts w:ascii="Consolas" w:hAnsi="Consolas" w:cs="Consolas"/>
+          <w:sz w:val="20"/>
+          <w:szCs w:val="20"/>
+        </w:rPr>
+      </w:pPr>
+      <w:r>
+        <w:rPr>
+          <w:rFonts w:ascii="Consolas" w:hAnsi="Consolas" w:cs="Consolas"/>
+          <w:color w:val="000000"/>
+          <w:sz w:val="20"/>
+          <w:szCs w:val="20"/>
+        </w:rPr>
+        <w:t xml:space="preserve">                    </w:t>
+      </w:r>
+      <w:proofErr w:type="spellStart"/>
+      <w:r>
+        <w:rPr>
+          <w:rFonts w:ascii="Consolas" w:hAnsi="Consolas" w:cs="Consolas"/>
+          <w:b/>
+          <w:bCs/>
+          <w:color w:val="7F0055"/>
+          <w:sz w:val="20"/>
+          <w:szCs w:val="20"/>
+        </w:rPr>
+        <w:t>return</w:t>
+      </w:r>
+      <w:proofErr w:type="spellEnd"/>
+      <w:r>
+        <w:rPr>
+          <w:rFonts w:ascii="Consolas" w:hAnsi="Consolas" w:cs="Consolas"/>
+          <w:color w:val="000000"/>
+          <w:sz w:val="20"/>
+          <w:szCs w:val="20"/>
+        </w:rPr>
+        <w:t xml:space="preserve"> </w:t>
+      </w:r>
+      <w:r>
+        <w:rPr>
+          <w:rFonts w:ascii="Consolas" w:hAnsi="Consolas" w:cs="Consolas"/>
+          <w:color w:val="0000C0"/>
+          <w:sz w:val="20"/>
+          <w:szCs w:val="20"/>
+        </w:rPr>
+        <w:t>PENA_CONDENACAO_INDIVIDUAL</w:t>
+      </w:r>
+      <w:r>
+        <w:rPr>
+          <w:rFonts w:ascii="Consolas" w:hAnsi="Consolas" w:cs="Consolas"/>
+          <w:color w:val="000000"/>
+          <w:sz w:val="20"/>
+          <w:szCs w:val="20"/>
+        </w:rPr>
+        <w:t>;</w:t>
+      </w:r>
+    </w:p>
+    <w:p>
+      <w:pPr>
+        <w:autoSpaceDE w:val="0"/>
+        <w:autoSpaceDN w:val="0"/>
+        <w:adjustRightInd w:val="0"/>
+        <w:spacing w:after="0" w:line="240" w:lineRule="auto"/>
+        <w:rPr>
+          <w:rFonts w:ascii="Consolas" w:hAnsi="Consolas" w:cs="Consolas"/>
+          <w:sz w:val="20"/>
+          <w:szCs w:val="20"/>
+        </w:rPr>
+      </w:pPr>
+      <w:r>
+        <w:rPr>
+          <w:rFonts w:ascii="Consolas" w:hAnsi="Consolas" w:cs="Consolas"/>
+          <w:color w:val="000000"/>
+          <w:sz w:val="20"/>
+          <w:szCs w:val="20"/>
+        </w:rPr>
+        <w:t xml:space="preserve">                } </w:t>
+      </w:r>
+      <w:proofErr w:type="spellStart"/>
+      <w:r>
+        <w:rPr>
+          <w:rFonts w:ascii="Consolas" w:hAnsi="Consolas" w:cs="Consolas"/>
+          <w:b/>
+          <w:bCs/>
+          <w:color w:val="7F0055"/>
+          <w:sz w:val="20"/>
+          <w:szCs w:val="20"/>
+        </w:rPr>
+        <w:t>else</w:t>
+      </w:r>
+      <w:proofErr w:type="spellEnd"/>
+      <w:r>
+        <w:rPr>
+          <w:rFonts w:ascii="Consolas" w:hAnsi="Consolas" w:cs="Consolas"/>
+          <w:color w:val="000000"/>
+          <w:sz w:val="20"/>
+          <w:szCs w:val="20"/>
+        </w:rPr>
+        <w:t xml:space="preserve"> {</w:t>
+      </w:r>
+    </w:p>
+    <w:p>
+      <w:pPr>
+        <w:autoSpaceDE w:val="0"/>
+        <w:autoSpaceDN w:val="0"/>
+        <w:adjustRightInd w:val="0"/>
+        <w:spacing w:after="0" w:line="240" w:lineRule="auto"/>
+        <w:rPr>
+          <w:rFonts w:ascii="Consolas" w:hAnsi="Consolas" w:cs="Consolas"/>
+          <w:sz w:val="20"/>
+          <w:szCs w:val="20"/>
+        </w:rPr>
+      </w:pPr>
+      <w:r>
+        <w:rPr>
+          <w:rFonts w:ascii="Consolas" w:hAnsi="Consolas" w:cs="Consolas"/>
+          <w:color w:val="000000"/>
+          <w:sz w:val="20"/>
+          <w:szCs w:val="20"/>
+        </w:rPr>
+        <w:t xml:space="preserve">                         </w:t>
+      </w:r>
+      <w:proofErr w:type="spellStart"/>
+      <w:r>
+        <w:rPr>
+          <w:rFonts w:ascii="Consolas" w:hAnsi="Consolas" w:cs="Consolas"/>
+          <w:b/>
+          <w:bCs/>
+          <w:color w:val="7F0055"/>
+          <w:sz w:val="20"/>
+          <w:szCs w:val="20"/>
+        </w:rPr>
+        <w:t>return</w:t>
+      </w:r>
+      <w:proofErr w:type="spellEnd"/>
+      <w:r>
+        <w:rPr>
+          <w:rFonts w:ascii="Consolas" w:hAnsi="Consolas" w:cs="Consolas"/>
+          <w:color w:val="000000"/>
+          <w:sz w:val="20"/>
+          <w:szCs w:val="20"/>
+        </w:rPr>
+        <w:t xml:space="preserve"> </w:t>
+      </w:r>
+      <w:r>
+        <w:rPr>
+          <w:rFonts w:ascii="Consolas" w:hAnsi="Consolas" w:cs="Consolas"/>
+          <w:color w:val="0000C0"/>
+          <w:sz w:val="20"/>
+          <w:szCs w:val="20"/>
+        </w:rPr>
+        <w:t>PENA_CONDENACAO_CUMPLICES</w:t>
+      </w:r>
+      <w:r>
+        <w:rPr>
+          <w:rFonts w:ascii="Consolas" w:hAnsi="Consolas" w:cs="Consolas"/>
+          <w:color w:val="000000"/>
+          <w:sz w:val="20"/>
+          <w:szCs w:val="20"/>
+        </w:rPr>
+        <w:t>;</w:t>
+      </w:r>
+    </w:p>
+    <w:p>
+      <w:pPr>
+        <w:autoSpaceDE w:val="0"/>
+        <w:autoSpaceDN w:val="0"/>
+        <w:adjustRightInd w:val="0"/>
+        <w:spacing w:after="0" w:line="240" w:lineRule="auto"/>
+        <w:rPr>
+          <w:rFonts w:ascii="Consolas" w:hAnsi="Consolas" w:cs="Consolas"/>
+          <w:sz w:val="20"/>
+          <w:szCs w:val="20"/>
+        </w:rPr>
+      </w:pPr>
+      <w:r>
+        <w:rPr>
+          <w:rFonts w:ascii="Consolas" w:hAnsi="Consolas" w:cs="Consolas"/>
+          <w:color w:val="000000"/>
+          <w:sz w:val="20"/>
+          <w:szCs w:val="20"/>
+        </w:rPr>
+        <w:t xml:space="preserve">                        }</w:t>
+      </w:r>
+    </w:p>
+    <w:p>
+      <w:pPr>
+        <w:autoSpaceDE w:val="0"/>
+        <w:autoSpaceDN w:val="0"/>
+        <w:adjustRightInd w:val="0"/>
+        <w:spacing w:after="0" w:line="240" w:lineRule="auto"/>
+        <w:rPr>
+          <w:rFonts w:ascii="Consolas" w:hAnsi="Consolas" w:cs="Consolas"/>
+          <w:sz w:val="20"/>
+          <w:szCs w:val="20"/>
+        </w:rPr>
+      </w:pPr>
+      <w:r>
+        <w:rPr>
+          <w:rFonts w:ascii="Consolas" w:hAnsi="Consolas" w:cs="Consolas"/>
+          <w:color w:val="000000"/>
+          <w:sz w:val="20"/>
+          <w:szCs w:val="20"/>
+        </w:rPr>
+        <w:t xml:space="preserve">                }</w:t>
+      </w:r>
+    </w:p>
+    <w:p>
+      <w:pPr>
+        <w:autoSpaceDE w:val="0"/>
+        <w:autoSpaceDN w:val="0"/>
+        <w:adjustRightInd w:val="0"/>
+        <w:spacing w:after="0" w:line="240" w:lineRule="auto"/>
+        <w:rPr>
+          <w:rFonts w:ascii="Consolas" w:hAnsi="Consolas" w:cs="Consolas"/>
+          <w:sz w:val="20"/>
+          <w:szCs w:val="20"/>
+          <w:lang w:val="en-US"/>
+        </w:rPr>
+      </w:pPr>
+      <w:r>
+        <w:rPr>
+          <w:rFonts w:ascii="Consolas" w:hAnsi="Consolas" w:cs="Consolas"/>
+          <w:color w:val="000000"/>
+          <w:sz w:val="20"/>
+          <w:szCs w:val="20"/>
+        </w:rPr>
+        <w:t xml:space="preserve">     </w:t>
+      </w:r>
+      <w:r>
+        <w:rPr>
+          <w:rFonts w:ascii="Consolas" w:hAnsi="Consolas" w:cs="Consolas"/>
+          <w:color w:val="000000"/>
+          <w:sz w:val="20"/>
+          <w:szCs w:val="20"/>
+          <w:lang w:val="en-US"/>
+        </w:rPr>
+        <w:t>}</w:t>
+      </w:r>
+    </w:p>
+    <w:p>
+      <w:pPr>
+        <w:autoSpaceDE w:val="0"/>
+        <w:autoSpaceDN w:val="0"/>
+        <w:adjustRightInd w:val="0"/>
+        <w:spacing w:after="0" w:line="240" w:lineRule="auto"/>
+        <w:rPr>
+          <w:rFonts w:ascii="Consolas" w:hAnsi="Consolas" w:cs="Consolas"/>
+          <w:sz w:val="20"/>
+          <w:szCs w:val="20"/>
+          <w:lang w:val="en-US"/>
+        </w:rPr>
+      </w:pPr>
+      <w:r>
+        <w:rPr>
+          <w:rFonts w:ascii="Consolas" w:hAnsi="Consolas" w:cs="Consolas"/>
+          <w:color w:val="000000"/>
+          <w:sz w:val="20"/>
+          <w:szCs w:val="20"/>
+          <w:lang w:val="en-US"/>
+        </w:rPr>
+        <w:t>}</w:t>
+      </w:r>
+    </w:p>
+    <w:p>
+      <w:pPr>
+        <w:spacing w:after="0"/>
+        <w:jc w:val="center"/>
+        <w:rPr>
+          <w:rFonts w:ascii="Consolas" w:hAnsi="Consolas"/>
+          <w:b/>
+          <w:sz w:val="18"/>
+          <w:lang w:val="en-US"/>
+        </w:rPr>
+      </w:pPr>
+    </w:p>
+    <w:p>
+      <w:pPr>
+        <w:spacing w:after="0"/>
+        <w:jc w:val="center"/>
+        <w:rPr>
+          <w:rFonts w:ascii="Consolas" w:hAnsi="Consolas"/>
+          <w:b/>
+          <w:sz w:val="18"/>
+          <w:lang w:val="en-US"/>
+        </w:rPr>
+      </w:pPr>
+    </w:p>
+    <w:p>
+      <w:pPr>
+        <w:spacing w:after="0"/>
+        <w:jc w:val="center"/>
+        <w:rPr>
+          <w:rFonts w:ascii="Consolas" w:hAnsi="Consolas"/>
+          <w:b/>
+          <w:sz w:val="18"/>
+          <w:lang w:val="en-US"/>
+        </w:rPr>
+      </w:pPr>
+    </w:p>
+    <w:p>
+      <w:pPr>
+        <w:spacing w:after="0"/>
+        <w:rPr>
+          <w:rFonts w:ascii="Consolas" w:hAnsi="Consolas"/>
+          <w:sz w:val="18"/>
+          <w:lang w:val="en-US"/>
+        </w:rPr>
+      </w:pPr>
+    </w:p>
+    <w:p>
+      <w:pPr>
+        <w:spacing w:after="0"/>
+        <w:rPr>
+          <w:rFonts w:ascii="Consolas" w:hAnsi="Consolas"/>
+          <w:b/>
+          <w:color w:val="538135" w:themeColor="accent6" w:themeShade="BF"/>
+          <w:sz w:val="18"/>
+        </w:rPr>
+      </w:pPr>
+      <w:r>
+        <w:rPr>
+          <w:rFonts w:ascii="Consolas" w:hAnsi="Consolas"/>
+          <w:b/>
+          <w:color w:val="538135" w:themeColor="accent6" w:themeShade="BF"/>
+          <w:sz w:val="18"/>
+        </w:rPr>
+        <w:t>Resposta</w:t>
+      </w:r>
+      <w:r>
+        <w:rPr>
+          <w:rFonts w:ascii="Consolas" w:hAnsi="Consolas"/>
+          <w:b/>
+          <w:color w:val="538135" w:themeColor="accent6" w:themeShade="BF"/>
+          <w:sz w:val="18"/>
+        </w:rPr>
+        <w:t>.java</w:t>
+      </w:r>
+    </w:p>
+    <w:p>
+      <w:pPr>
+        <w:spacing w:after="0"/>
+        <w:rPr>
+          <w:rFonts w:ascii="Consolas" w:hAnsi="Consolas"/>
+          <w:color w:val="538135" w:themeColor="accent6" w:themeShade="BF"/>
+          <w:sz w:val="18"/>
+        </w:rPr>
+      </w:pPr>
+    </w:p>
+    <w:p>
+      <w:pPr>
+        <w:autoSpaceDE w:val="0"/>
+        <w:autoSpaceDN w:val="0"/>
+        <w:adjustRightInd w:val="0"/>
+        <w:spacing w:after="0" w:line="240" w:lineRule="auto"/>
+        <w:rPr>
+          <w:rFonts w:ascii="Consolas" w:hAnsi="Consolas" w:cs="Consolas"/>
+          <w:sz w:val="20"/>
+          <w:szCs w:val="20"/>
+        </w:rPr>
+      </w:pPr>
+      <w:proofErr w:type="spellStart"/>
+      <w:r>
+        <w:rPr>
+          <w:rFonts w:ascii="Consolas" w:hAnsi="Consolas" w:cs="Consolas"/>
+          <w:b/>
+          <w:bCs/>
+          <w:color w:val="7F0055"/>
+          <w:sz w:val="20"/>
+          <w:szCs w:val="20"/>
+        </w:rPr>
+        <w:t>public</w:t>
+      </w:r>
+      <w:proofErr w:type="spellEnd"/>
+      <w:r>
+        <w:rPr>
+          <w:rFonts w:ascii="Consolas" w:hAnsi="Consolas" w:cs="Consolas"/>
+          <w:color w:val="000000"/>
+          <w:sz w:val="20"/>
+          <w:szCs w:val="20"/>
+        </w:rPr>
+        <w:t xml:space="preserve"> </w:t>
+      </w:r>
+      <w:proofErr w:type="spellStart"/>
+      <w:r>
+        <w:rPr>
+          <w:rFonts w:ascii="Consolas" w:hAnsi="Consolas" w:cs="Consolas"/>
+          <w:b/>
+          <w:bCs/>
+          <w:color w:val="7F0055"/>
+          <w:sz w:val="20"/>
+          <w:szCs w:val="20"/>
+        </w:rPr>
+        <w:t>enum</w:t>
+      </w:r>
+      <w:proofErr w:type="spellEnd"/>
+      <w:r>
+        <w:rPr>
+          <w:rFonts w:ascii="Consolas" w:hAnsi="Consolas" w:cs="Consolas"/>
+          <w:color w:val="000000"/>
+          <w:sz w:val="20"/>
+          <w:szCs w:val="20"/>
+        </w:rPr>
+        <w:t xml:space="preserve"> Resposta {</w:t>
+      </w:r>
+    </w:p>
+    <w:p>
+      <w:pPr>
+        <w:autoSpaceDE w:val="0"/>
+        <w:autoSpaceDN w:val="0"/>
+        <w:adjustRightInd w:val="0"/>
+        <w:spacing w:after="0" w:line="240" w:lineRule="auto"/>
+        <w:rPr>
+          <w:rFonts w:ascii="Consolas" w:hAnsi="Consolas" w:cs="Consolas"/>
+          <w:sz w:val="20"/>
+          <w:szCs w:val="20"/>
+        </w:rPr>
+      </w:pPr>
+      <w:r>
+        <w:rPr>
+          <w:rFonts w:ascii="Consolas" w:hAnsi="Consolas" w:cs="Consolas"/>
+          <w:color w:val="000000"/>
+          <w:sz w:val="20"/>
+          <w:szCs w:val="20"/>
+        </w:rPr>
+        <w:tab/>
+      </w:r>
+      <w:r>
+        <w:rPr>
+          <w:rFonts w:ascii="Consolas" w:hAnsi="Consolas" w:cs="Consolas"/>
+          <w:b/>
+          <w:bCs/>
+          <w:i/>
+          <w:iCs/>
+          <w:color w:val="0000C0"/>
+          <w:sz w:val="20"/>
+          <w:szCs w:val="20"/>
+        </w:rPr>
+        <w:t>NEGACAO</w:t>
+      </w:r>
+      <w:r>
+        <w:rPr>
+          <w:rFonts w:ascii="Consolas" w:hAnsi="Consolas" w:cs="Consolas"/>
+          <w:color w:val="000000"/>
+          <w:sz w:val="20"/>
+          <w:szCs w:val="20"/>
+        </w:rPr>
+        <w:t xml:space="preserve">, </w:t>
+      </w:r>
+      <w:r>
+        <w:rPr>
+          <w:rFonts w:ascii="Consolas" w:hAnsi="Consolas" w:cs="Consolas"/>
+          <w:b/>
+          <w:bCs/>
+          <w:i/>
+          <w:iCs/>
+          <w:color w:val="0000C0"/>
+          <w:sz w:val="20"/>
+          <w:szCs w:val="20"/>
+          <w:shd w:val="clear" w:color="auto" w:fill="D4D4D4"/>
+        </w:rPr>
+        <w:t>DELACAO</w:t>
+      </w:r>
+    </w:p>
+    <w:p>
+      <w:pPr>
+        <w:autoSpaceDE w:val="0"/>
+        <w:autoSpaceDN w:val="0"/>
+        <w:adjustRightInd w:val="0"/>
+        <w:spacing w:after="0" w:line="240" w:lineRule="auto"/>
+        <w:rPr>
+          <w:rFonts w:ascii="Consolas" w:hAnsi="Consolas" w:cs="Consolas"/>
+          <w:sz w:val="20"/>
+          <w:szCs w:val="20"/>
+        </w:rPr>
+      </w:pPr>
+      <w:r>
+        <w:rPr>
+          <w:rFonts w:ascii="Consolas" w:hAnsi="Consolas" w:cs="Consolas"/>
+          <w:color w:val="000000"/>
+          <w:sz w:val="20"/>
+          <w:szCs w:val="20"/>
+        </w:rPr>
+        <w:t>}</w:t>
+      </w:r>
+    </w:p>
+    <w:p>
+      <w:pPr>
+        <w:spacing w:after="0"/>
+        <w:rPr>
+          <w:rFonts w:ascii="Consolas" w:hAnsi="Consolas"/>
+          <w:sz w:val="18"/>
+          <w:lang w:val="en-US"/>
+        </w:rPr>
+      </w:pPr>
+    </w:p>
+    <w:p>
+      <w:pPr>
+        <w:spacing w:after="0"/>
+        <w:rPr>
+          <w:rFonts w:ascii="Consolas" w:hAnsi="Consolas"/>
+          <w:sz w:val="18"/>
+          <w:lang w:val="en-US"/>
+        </w:rPr>
+      </w:pPr>
+    </w:p>
+    <w:p>
+      <w:pPr>
+        <w:spacing w:after="0"/>
+        <w:rPr>
+          <w:rFonts w:ascii="Consolas" w:hAnsi="Consolas"/>
+          <w:sz w:val="18"/>
+          <w:lang w:val="en-US"/>
+        </w:rPr>
+      </w:pPr>
+    </w:p>
+    <w:p>
+      <w:pPr>
+        <w:spacing w:after="0"/>
+        <w:rPr>
+          <w:rFonts w:ascii="Consolas" w:hAnsi="Consolas"/>
+          <w:sz w:val="18"/>
+          <w:lang w:val="en-US"/>
+        </w:rPr>
+      </w:pPr>
+    </w:p>
+    <w:p>
+      <w:pPr>
+        <w:spacing w:after="0"/>
+        <w:rPr>
+          <w:rFonts w:ascii="Consolas" w:hAnsi="Consolas"/>
+          <w:sz w:val="18"/>
+          <w:lang w:val="en-US"/>
+        </w:rPr>
+      </w:pPr>
+    </w:p>
+    <w:p>
+      <w:pPr>
+        <w:spacing w:after="0"/>
+        <w:rPr>
+          <w:rFonts w:ascii="Consolas" w:hAnsi="Consolas"/>
+          <w:sz w:val="18"/>
+          <w:lang w:val="en-US"/>
+        </w:rPr>
+      </w:pPr>
+    </w:p>
+    <w:p>
+      <w:pPr>
+        <w:spacing w:after="0"/>
+        <w:rPr>
+          <w:rFonts w:ascii="Consolas" w:hAnsi="Consolas"/>
+          <w:color w:val="538135" w:themeColor="accent6" w:themeShade="BF"/>
+          <w:sz w:val="18"/>
+          <w:lang w:val="en-US"/>
+        </w:rPr>
+      </w:pPr>
+      <w:r>
+        <w:rPr>
+          <w:rFonts w:ascii="Consolas" w:hAnsi="Consolas"/>
+          <w:b/>
+          <w:color w:val="538135" w:themeColor="accent6" w:themeShade="BF"/>
+          <w:sz w:val="18"/>
+          <w:lang w:val="en-US"/>
+        </w:rPr>
+        <w:t>JulgamentoPrisioneiroTest.java</w:t>
+      </w:r>
+    </w:p>
+    <w:p>
+      <w:pPr>
+        <w:spacing w:after="0"/>
+        <w:rPr>
+          <w:rFonts w:ascii="Consolas" w:hAnsi="Consolas"/>
+          <w:sz w:val="18"/>
+          <w:lang w:val="en-US"/>
+        </w:rPr>
+      </w:pPr>
+    </w:p>
+    <w:p>
+      <w:pPr>
+        <w:spacing w:after="0" w:line="240" w:lineRule="auto"/>
+        <w:rPr>
+          <w:rFonts w:ascii="Consolas" w:hAnsi="Consolas"/>
+          <w:sz w:val="18"/>
+          <w:lang w:val="en-US"/>
+        </w:rPr>
+      </w:pPr>
+    </w:p>
+    <w:p>
+      <w:pPr>
+        <w:autoSpaceDE w:val="0"/>
+        <w:autoSpaceDN w:val="0"/>
+        <w:adjustRightInd w:val="0"/>
+        <w:spacing w:after="0" w:line="240" w:lineRule="auto"/>
+        <w:rPr>
+          <w:rFonts w:ascii="Consolas" w:hAnsi="Consolas" w:cs="Consolas"/>
+          <w:sz w:val="20"/>
+          <w:szCs w:val="20"/>
+          <w:lang w:val="en-US"/>
+        </w:rPr>
+      </w:pPr>
+      <w:r>
+        <w:rPr>
+          <w:rFonts w:ascii="Consolas" w:hAnsi="Consolas" w:cs="Consolas"/>
+          <w:b/>
+          <w:bCs/>
+          <w:color w:val="7F0055"/>
+          <w:sz w:val="20"/>
+          <w:szCs w:val="20"/>
+          <w:lang w:val="en-US"/>
+        </w:rPr>
+        <w:t>import</w:t>
+      </w:r>
+      <w:r>
+        <w:rPr>
+          <w:rFonts w:ascii="Consolas" w:hAnsi="Consolas" w:cs="Consolas"/>
+          <w:color w:val="000000"/>
+          <w:sz w:val="20"/>
+          <w:szCs w:val="20"/>
+          <w:lang w:val="en-US"/>
+        </w:rPr>
+        <w:t xml:space="preserve"> </w:t>
+      </w:r>
+      <w:r>
+        <w:rPr>
+          <w:rFonts w:ascii="Consolas" w:hAnsi="Consolas" w:cs="Consolas"/>
+          <w:b/>
+          <w:bCs/>
+          <w:color w:val="7F0055"/>
+          <w:sz w:val="20"/>
+          <w:szCs w:val="20"/>
+          <w:lang w:val="en-US"/>
+        </w:rPr>
+        <w:t>static</w:t>
+      </w:r>
+      <w:r>
+        <w:rPr>
+          <w:rFonts w:ascii="Consolas" w:hAnsi="Consolas" w:cs="Consolas"/>
+          <w:color w:val="000000"/>
+          <w:sz w:val="20"/>
+          <w:szCs w:val="20"/>
+          <w:lang w:val="en-US"/>
+        </w:rPr>
+        <w:t xml:space="preserve"> </w:t>
+      </w:r>
+      <w:proofErr w:type="spellStart"/>
+      <w:proofErr w:type="gramStart"/>
+      <w:r>
+        <w:rPr>
+          <w:rFonts w:ascii="Consolas" w:hAnsi="Consolas" w:cs="Consolas"/>
+          <w:color w:val="000000"/>
+          <w:sz w:val="20"/>
+          <w:szCs w:val="20"/>
+          <w:lang w:val="en-US"/>
+        </w:rPr>
+        <w:t>org.junit</w:t>
+      </w:r>
+      <w:proofErr w:type="gramEnd"/>
+      <w:r>
+        <w:rPr>
+          <w:rFonts w:ascii="Consolas" w:hAnsi="Consolas" w:cs="Consolas"/>
+          <w:color w:val="000000"/>
+          <w:sz w:val="20"/>
+          <w:szCs w:val="20"/>
+          <w:lang w:val="en-US"/>
+        </w:rPr>
+        <w:t>.Assert.</w:t>
+      </w:r>
+      <w:r>
+        <w:rPr>
+          <w:rFonts w:ascii="Consolas" w:hAnsi="Consolas" w:cs="Consolas"/>
+          <w:i/>
+          <w:iCs/>
+          <w:color w:val="000000"/>
+          <w:sz w:val="20"/>
+          <w:szCs w:val="20"/>
+          <w:lang w:val="en-US"/>
+        </w:rPr>
+        <w:t>assertNotNull</w:t>
+      </w:r>
+      <w:proofErr w:type="spellEnd"/>
+      <w:r>
+        <w:rPr>
+          <w:rFonts w:ascii="Consolas" w:hAnsi="Consolas" w:cs="Consolas"/>
+          <w:color w:val="000000"/>
+          <w:sz w:val="20"/>
+          <w:szCs w:val="20"/>
+          <w:lang w:val="en-US"/>
+        </w:rPr>
+        <w:t>;</w:t>
+      </w:r>
+    </w:p>
+    <w:p>
+      <w:pPr>
+        <w:autoSpaceDE w:val="0"/>
+        <w:autoSpaceDN w:val="0"/>
+        <w:adjustRightInd w:val="0"/>
+        <w:spacing w:after="0" w:line="240" w:lineRule="auto"/>
+        <w:rPr>
+          <w:rFonts w:ascii="Consolas" w:hAnsi="Consolas" w:cs="Consolas"/>
+          <w:sz w:val="20"/>
+          <w:szCs w:val="20"/>
+          <w:lang w:val="en-US"/>
+        </w:rPr>
+      </w:pPr>
+      <w:r>
+        <w:rPr>
+          <w:rFonts w:ascii="Consolas" w:hAnsi="Consolas" w:cs="Consolas"/>
+          <w:b/>
+          <w:bCs/>
+          <w:color w:val="7F0055"/>
+          <w:sz w:val="20"/>
+          <w:szCs w:val="20"/>
+          <w:lang w:val="en-US"/>
+        </w:rPr>
+        <w:t>import</w:t>
+      </w:r>
+      <w:r>
+        <w:rPr>
+          <w:rFonts w:ascii="Consolas" w:hAnsi="Consolas" w:cs="Consolas"/>
+          <w:color w:val="000000"/>
+          <w:sz w:val="20"/>
+          <w:szCs w:val="20"/>
+          <w:lang w:val="en-US"/>
+        </w:rPr>
+        <w:t xml:space="preserve"> </w:t>
+      </w:r>
+      <w:r>
+        <w:rPr>
+          <w:rFonts w:ascii="Consolas" w:hAnsi="Consolas" w:cs="Consolas"/>
+          <w:b/>
+          <w:bCs/>
+          <w:color w:val="7F0055"/>
+          <w:sz w:val="20"/>
+          <w:szCs w:val="20"/>
+          <w:lang w:val="en-US"/>
+        </w:rPr>
+        <w:t>static</w:t>
+      </w:r>
+      <w:r>
+        <w:rPr>
+          <w:rFonts w:ascii="Consolas" w:hAnsi="Consolas" w:cs="Consolas"/>
+          <w:color w:val="000000"/>
+          <w:sz w:val="20"/>
+          <w:szCs w:val="20"/>
+          <w:lang w:val="en-US"/>
+        </w:rPr>
+        <w:t xml:space="preserve"> </w:t>
+      </w:r>
+      <w:proofErr w:type="spellStart"/>
+      <w:proofErr w:type="gramStart"/>
+      <w:r>
+        <w:rPr>
+          <w:rFonts w:ascii="Consolas" w:hAnsi="Consolas" w:cs="Consolas"/>
+          <w:color w:val="000000"/>
+          <w:sz w:val="20"/>
+          <w:szCs w:val="20"/>
+          <w:lang w:val="en-US"/>
+        </w:rPr>
+        <w:t>org.junit.jupiter.api.Assertions.</w:t>
+      </w:r>
+      <w:r>
+        <w:rPr>
+          <w:rFonts w:ascii="Consolas" w:hAnsi="Consolas" w:cs="Consolas"/>
+          <w:i/>
+          <w:iCs/>
+          <w:color w:val="000000"/>
+          <w:sz w:val="20"/>
+          <w:szCs w:val="20"/>
+          <w:lang w:val="en-US"/>
+        </w:rPr>
+        <w:t>assertEquals</w:t>
+      </w:r>
+      <w:proofErr w:type="spellEnd"/>
+      <w:proofErr w:type="gramEnd"/>
+      <w:r>
+        <w:rPr>
+          <w:rFonts w:ascii="Consolas" w:hAnsi="Consolas" w:cs="Consolas"/>
+          <w:color w:val="000000"/>
+          <w:sz w:val="20"/>
+          <w:szCs w:val="20"/>
+          <w:lang w:val="en-US"/>
+        </w:rPr>
+        <w:t>;</w:t>
+      </w:r>
+    </w:p>
+    <w:p>
+      <w:pPr>
+        <w:autoSpaceDE w:val="0"/>
+        <w:autoSpaceDN w:val="0"/>
+        <w:adjustRightInd w:val="0"/>
+        <w:spacing w:after="0" w:line="240" w:lineRule="auto"/>
+        <w:rPr>
+          <w:rFonts w:ascii="Consolas" w:hAnsi="Consolas" w:cs="Consolas"/>
+          <w:sz w:val="20"/>
+          <w:szCs w:val="20"/>
+          <w:lang w:val="en-US"/>
+        </w:rPr>
+      </w:pPr>
+    </w:p>
+    <w:p>
+      <w:pPr>
+        <w:autoSpaceDE w:val="0"/>
+        <w:autoSpaceDN w:val="0"/>
+        <w:adjustRightInd w:val="0"/>
+        <w:spacing w:after="0" w:line="240" w:lineRule="auto"/>
+        <w:rPr>
+          <w:rFonts w:ascii="Consolas" w:hAnsi="Consolas" w:cs="Consolas"/>
+          <w:sz w:val="20"/>
+          <w:szCs w:val="20"/>
+          <w:lang w:val="en-US"/>
+        </w:rPr>
+      </w:pPr>
+      <w:r>
+        <w:rPr>
+          <w:rFonts w:ascii="Consolas" w:hAnsi="Consolas" w:cs="Consolas"/>
+          <w:b/>
+          <w:bCs/>
+          <w:color w:val="7F0055"/>
+          <w:sz w:val="20"/>
+          <w:szCs w:val="20"/>
+          <w:lang w:val="en-US"/>
+        </w:rPr>
+        <w:t>import</w:t>
+      </w:r>
+      <w:r>
+        <w:rPr>
+          <w:rFonts w:ascii="Consolas" w:hAnsi="Consolas" w:cs="Consolas"/>
+          <w:color w:val="000000"/>
+          <w:sz w:val="20"/>
+          <w:szCs w:val="20"/>
+          <w:lang w:val="en-US"/>
+        </w:rPr>
+        <w:t xml:space="preserve"> </w:t>
+      </w:r>
+      <w:proofErr w:type="spellStart"/>
+      <w:proofErr w:type="gramStart"/>
+      <w:r>
+        <w:rPr>
+          <w:rFonts w:ascii="Consolas" w:hAnsi="Consolas" w:cs="Consolas"/>
+          <w:color w:val="000000"/>
+          <w:sz w:val="20"/>
+          <w:szCs w:val="20"/>
+          <w:lang w:val="en-US"/>
+        </w:rPr>
+        <w:t>org.junit.jupiter.api.Test</w:t>
+      </w:r>
+      <w:proofErr w:type="spellEnd"/>
+      <w:proofErr w:type="gramEnd"/>
+      <w:r>
+        <w:rPr>
+          <w:rFonts w:ascii="Consolas" w:hAnsi="Consolas" w:cs="Consolas"/>
+          <w:color w:val="000000"/>
+          <w:sz w:val="20"/>
+          <w:szCs w:val="20"/>
+          <w:lang w:val="en-US"/>
+        </w:rPr>
+        <w:t>;</w:t>
+      </w:r>
+    </w:p>
+    <w:p>
+      <w:pPr>
+        <w:autoSpaceDE w:val="0"/>
+        <w:autoSpaceDN w:val="0"/>
+        <w:adjustRightInd w:val="0"/>
+        <w:spacing w:after="0" w:line="240" w:lineRule="auto"/>
+        <w:rPr>
+          <w:rFonts w:ascii="Consolas" w:hAnsi="Consolas" w:cs="Consolas"/>
+          <w:sz w:val="20"/>
+          <w:szCs w:val="20"/>
+          <w:lang w:val="en-US"/>
+        </w:rPr>
+      </w:pPr>
+    </w:p>
+    <w:p>
+      <w:pPr>
+        <w:autoSpaceDE w:val="0"/>
+        <w:autoSpaceDN w:val="0"/>
+        <w:adjustRightInd w:val="0"/>
+        <w:spacing w:after="0" w:line="240" w:lineRule="auto"/>
+        <w:rPr>
+          <w:rFonts w:ascii="Consolas" w:hAnsi="Consolas" w:cs="Consolas"/>
+          <w:sz w:val="20"/>
+          <w:szCs w:val="20"/>
+        </w:rPr>
+      </w:pPr>
+      <w:proofErr w:type="spellStart"/>
+      <w:r>
+        <w:rPr>
+          <w:rFonts w:ascii="Consolas" w:hAnsi="Consolas" w:cs="Consolas"/>
+          <w:b/>
+          <w:bCs/>
+          <w:color w:val="7F0055"/>
+          <w:sz w:val="20"/>
+          <w:szCs w:val="20"/>
+        </w:rPr>
+        <w:t>import</w:t>
+      </w:r>
+      <w:proofErr w:type="spellEnd"/>
+      <w:r>
+        <w:rPr>
+          <w:rFonts w:ascii="Consolas" w:hAnsi="Consolas" w:cs="Consolas"/>
+          <w:color w:val="000000"/>
+          <w:sz w:val="20"/>
+          <w:szCs w:val="20"/>
+        </w:rPr>
+        <w:t xml:space="preserve"> </w:t>
+      </w:r>
+      <w:proofErr w:type="spellStart"/>
+      <w:r>
+        <w:rPr>
+          <w:rFonts w:ascii="Consolas" w:hAnsi="Consolas" w:cs="Consolas"/>
+          <w:color w:val="000000"/>
+          <w:sz w:val="20"/>
+          <w:szCs w:val="20"/>
+          <w:u w:val="single"/>
+        </w:rPr>
+        <w:t>JulgamentoPrisioneiro</w:t>
+      </w:r>
+      <w:r>
+        <w:rPr>
+          <w:rFonts w:ascii="Consolas" w:hAnsi="Consolas" w:cs="Consolas"/>
+          <w:color w:val="000000"/>
+          <w:sz w:val="20"/>
+          <w:szCs w:val="20"/>
+        </w:rPr>
+        <w:t>.Resposta</w:t>
+      </w:r>
+      <w:proofErr w:type="spellEnd"/>
+      <w:r>
+        <w:rPr>
+          <w:rFonts w:ascii="Consolas" w:hAnsi="Consolas" w:cs="Consolas"/>
+          <w:color w:val="000000"/>
+          <w:sz w:val="20"/>
+          <w:szCs w:val="20"/>
+        </w:rPr>
+        <w:t>;</w:t>
+      </w:r>
+    </w:p>
+    <w:p>
+      <w:pPr>
+        <w:autoSpaceDE w:val="0"/>
+        <w:autoSpaceDN w:val="0"/>
+        <w:adjustRightInd w:val="0"/>
+        <w:spacing w:after="0" w:line="240" w:lineRule="auto"/>
+        <w:rPr>
+          <w:rFonts w:ascii="Consolas" w:hAnsi="Consolas" w:cs="Consolas"/>
+          <w:sz w:val="20"/>
+          <w:szCs w:val="20"/>
+        </w:rPr>
+      </w:pPr>
+    </w:p>
+    <w:p>
+      <w:pPr>
+        <w:autoSpaceDE w:val="0"/>
+        <w:autoSpaceDN w:val="0"/>
+        <w:adjustRightInd w:val="0"/>
+        <w:spacing w:after="0" w:line="240" w:lineRule="auto"/>
+        <w:rPr>
+          <w:rFonts w:ascii="Consolas" w:hAnsi="Consolas" w:cs="Consolas"/>
+          <w:sz w:val="20"/>
+          <w:szCs w:val="20"/>
+        </w:rPr>
+      </w:pPr>
+      <w:proofErr w:type="spellStart"/>
+      <w:r>
+        <w:rPr>
+          <w:rFonts w:ascii="Consolas" w:hAnsi="Consolas" w:cs="Consolas"/>
+          <w:b/>
+          <w:bCs/>
+          <w:color w:val="7F0055"/>
+          <w:sz w:val="20"/>
+          <w:szCs w:val="20"/>
+        </w:rPr>
+        <w:t>class</w:t>
+      </w:r>
+      <w:proofErr w:type="spellEnd"/>
+      <w:r>
+        <w:rPr>
+          <w:rFonts w:ascii="Consolas" w:hAnsi="Consolas" w:cs="Consolas"/>
+          <w:color w:val="000000"/>
+          <w:sz w:val="20"/>
+          <w:szCs w:val="20"/>
+        </w:rPr>
+        <w:t xml:space="preserve"> </w:t>
+      </w:r>
+      <w:proofErr w:type="spellStart"/>
+      <w:r>
+        <w:rPr>
+          <w:rFonts w:ascii="Consolas" w:hAnsi="Consolas" w:cs="Consolas"/>
+          <w:color w:val="000000"/>
+          <w:sz w:val="20"/>
+          <w:szCs w:val="20"/>
+        </w:rPr>
+        <w:t>JulgamentoPrisioneiroTest</w:t>
+      </w:r>
+      <w:proofErr w:type="spellEnd"/>
+      <w:r>
+        <w:rPr>
+          <w:rFonts w:ascii="Consolas" w:hAnsi="Consolas" w:cs="Consolas"/>
+          <w:color w:val="000000"/>
+          <w:sz w:val="20"/>
+          <w:szCs w:val="20"/>
+        </w:rPr>
+        <w:t xml:space="preserve"> {</w:t>
+      </w:r>
+    </w:p>
+    <w:p>
+      <w:pPr>
+        <w:autoSpaceDE w:val="0"/>
+        <w:autoSpaceDN w:val="0"/>
+        <w:adjustRightInd w:val="0"/>
+        <w:spacing w:after="0" w:line="240" w:lineRule="auto"/>
+        <w:rPr>
+          <w:rFonts w:ascii="Consolas" w:hAnsi="Consolas" w:cs="Consolas"/>
+          <w:sz w:val="20"/>
+          <w:szCs w:val="20"/>
+        </w:rPr>
+      </w:pPr>
+    </w:p>
+    <w:p>
+      <w:pPr>
+        <w:autoSpaceDE w:val="0"/>
+        <w:autoSpaceDN w:val="0"/>
+        <w:adjustRightInd w:val="0"/>
+        <w:spacing w:after="0" w:line="240" w:lineRule="auto"/>
+        <w:rPr>
+          <w:rFonts w:ascii="Consolas" w:hAnsi="Consolas" w:cs="Consolas"/>
+          <w:sz w:val="20"/>
+          <w:szCs w:val="20"/>
+        </w:rPr>
+      </w:pPr>
+      <w:r>
+        <w:rPr>
+          <w:rFonts w:ascii="Consolas" w:hAnsi="Consolas" w:cs="Consolas"/>
+          <w:color w:val="000000"/>
+          <w:sz w:val="20"/>
+          <w:szCs w:val="20"/>
+        </w:rPr>
+        <w:tab/>
+      </w:r>
+      <w:r>
+        <w:rPr>
+          <w:rFonts w:ascii="Consolas" w:hAnsi="Consolas" w:cs="Consolas"/>
+          <w:color w:val="646464"/>
+          <w:sz w:val="20"/>
+          <w:szCs w:val="20"/>
+        </w:rPr>
+        <w:t>@Test</w:t>
+      </w:r>
+    </w:p>
+    <w:p>
+      <w:pPr>
+        <w:autoSpaceDE w:val="0"/>
+        <w:autoSpaceDN w:val="0"/>
+        <w:adjustRightInd w:val="0"/>
+        <w:spacing w:after="0" w:line="240" w:lineRule="auto"/>
+        <w:rPr>
+          <w:rFonts w:ascii="Consolas" w:hAnsi="Consolas" w:cs="Consolas"/>
+          <w:sz w:val="20"/>
+          <w:szCs w:val="20"/>
+        </w:rPr>
+      </w:pPr>
+      <w:r>
+        <w:rPr>
+          <w:rFonts w:ascii="Consolas" w:hAnsi="Consolas" w:cs="Consolas"/>
+          <w:color w:val="000000"/>
+          <w:sz w:val="20"/>
+          <w:szCs w:val="20"/>
+        </w:rPr>
+        <w:tab/>
+      </w:r>
+      <w:proofErr w:type="spellStart"/>
+      <w:r>
+        <w:rPr>
+          <w:rFonts w:ascii="Consolas" w:hAnsi="Consolas" w:cs="Consolas"/>
+          <w:b/>
+          <w:bCs/>
+          <w:color w:val="7F0055"/>
+          <w:sz w:val="20"/>
+          <w:szCs w:val="20"/>
+        </w:rPr>
+        <w:t>void</w:t>
+      </w:r>
+      <w:proofErr w:type="spellEnd"/>
+      <w:r>
+        <w:rPr>
+          <w:rFonts w:ascii="Consolas" w:hAnsi="Consolas" w:cs="Consolas"/>
+          <w:color w:val="000000"/>
+          <w:sz w:val="20"/>
+          <w:szCs w:val="20"/>
+        </w:rPr>
+        <w:t xml:space="preserve"> </w:t>
+      </w:r>
+      <w:proofErr w:type="spellStart"/>
+      <w:proofErr w:type="gramStart"/>
+      <w:r>
+        <w:rPr>
+          <w:rFonts w:ascii="Consolas" w:hAnsi="Consolas" w:cs="Consolas"/>
+          <w:color w:val="000000"/>
+          <w:sz w:val="20"/>
+          <w:szCs w:val="20"/>
+        </w:rPr>
+        <w:t>testJulgamento</w:t>
+      </w:r>
+      <w:proofErr w:type="spellEnd"/>
+      <w:r>
+        <w:rPr>
+          <w:rFonts w:ascii="Consolas" w:hAnsi="Consolas" w:cs="Consolas"/>
+          <w:color w:val="000000"/>
+          <w:sz w:val="20"/>
+          <w:szCs w:val="20"/>
+        </w:rPr>
+        <w:t>(</w:t>
+      </w:r>
+      <w:proofErr w:type="gramEnd"/>
+      <w:r>
+        <w:rPr>
+          <w:rFonts w:ascii="Consolas" w:hAnsi="Consolas" w:cs="Consolas"/>
+          <w:color w:val="000000"/>
+          <w:sz w:val="20"/>
+          <w:szCs w:val="20"/>
+        </w:rPr>
+        <w:t>) {</w:t>
+      </w:r>
+    </w:p>
+    <w:p>
+      <w:pPr>
+        <w:autoSpaceDE w:val="0"/>
+        <w:autoSpaceDN w:val="0"/>
+        <w:adjustRightInd w:val="0"/>
+        <w:spacing w:after="0" w:line="240" w:lineRule="auto"/>
+        <w:rPr>
+          <w:rFonts w:ascii="Consolas" w:hAnsi="Consolas" w:cs="Consolas"/>
+          <w:sz w:val="20"/>
+          <w:szCs w:val="20"/>
+        </w:rPr>
+      </w:pPr>
+      <w:r>
+        <w:rPr>
+          <w:rFonts w:ascii="Consolas" w:hAnsi="Consolas" w:cs="Consolas"/>
+          <w:color w:val="000000"/>
+          <w:sz w:val="20"/>
+          <w:szCs w:val="20"/>
+        </w:rPr>
+        <w:tab/>
+      </w:r>
+      <w:r>
+        <w:rPr>
+          <w:rFonts w:ascii="Consolas" w:hAnsi="Consolas" w:cs="Consolas"/>
+          <w:color w:val="000000"/>
+          <w:sz w:val="20"/>
+          <w:szCs w:val="20"/>
+        </w:rPr>
+        <w:tab/>
+      </w:r>
+      <w:r>
+        <w:rPr>
+          <w:rFonts w:ascii="Consolas" w:hAnsi="Consolas" w:cs="Consolas"/>
+          <w:color w:val="000000"/>
+          <w:sz w:val="20"/>
+          <w:szCs w:val="20"/>
+          <w:u w:val="single"/>
+        </w:rPr>
+        <w:t>Resposta</w:t>
+      </w:r>
+      <w:r>
+        <w:rPr>
+          <w:rFonts w:ascii="Consolas" w:hAnsi="Consolas" w:cs="Consolas"/>
+          <w:color w:val="000000"/>
+          <w:sz w:val="20"/>
+          <w:szCs w:val="20"/>
+        </w:rPr>
+        <w:t xml:space="preserve"> </w:t>
+      </w:r>
+      <w:proofErr w:type="spellStart"/>
+      <w:r>
+        <w:rPr>
+          <w:rFonts w:ascii="Consolas" w:hAnsi="Consolas" w:cs="Consolas"/>
+          <w:color w:val="6A3E3E"/>
+          <w:sz w:val="20"/>
+          <w:szCs w:val="20"/>
+        </w:rPr>
+        <w:t>respSuspeitoA</w:t>
+      </w:r>
+      <w:proofErr w:type="spellEnd"/>
+      <w:r>
+        <w:rPr>
+          <w:rFonts w:ascii="Consolas" w:hAnsi="Consolas" w:cs="Consolas"/>
+          <w:color w:val="000000"/>
+          <w:sz w:val="20"/>
+          <w:szCs w:val="20"/>
+        </w:rPr>
+        <w:t xml:space="preserve"> = </w:t>
+      </w:r>
+      <w:proofErr w:type="spellStart"/>
+      <w:r>
+        <w:rPr>
+          <w:rFonts w:ascii="Consolas" w:hAnsi="Consolas" w:cs="Consolas"/>
+          <w:color w:val="000000"/>
+          <w:sz w:val="20"/>
+          <w:szCs w:val="20"/>
+          <w:u w:val="single"/>
+        </w:rPr>
+        <w:t>Resposta</w:t>
+      </w:r>
+      <w:r>
+        <w:rPr>
+          <w:rFonts w:ascii="Consolas" w:hAnsi="Consolas" w:cs="Consolas"/>
+          <w:color w:val="000000"/>
+          <w:sz w:val="20"/>
+          <w:szCs w:val="20"/>
+        </w:rPr>
+        <w:t>.DELACAO</w:t>
+      </w:r>
+      <w:proofErr w:type="spellEnd"/>
+      <w:r>
+        <w:rPr>
+          <w:rFonts w:ascii="Consolas" w:hAnsi="Consolas" w:cs="Consolas"/>
+          <w:color w:val="000000"/>
+          <w:sz w:val="20"/>
+          <w:szCs w:val="20"/>
+        </w:rPr>
+        <w:t>;</w:t>
+      </w:r>
+    </w:p>
+    <w:p>
+      <w:pPr>
+        <w:autoSpaceDE w:val="0"/>
+        <w:autoSpaceDN w:val="0"/>
+        <w:adjustRightInd w:val="0"/>
+        <w:spacing w:after="0" w:line="240" w:lineRule="auto"/>
+        <w:rPr>
+          <w:rFonts w:ascii="Consolas" w:hAnsi="Consolas" w:cs="Consolas"/>
+          <w:sz w:val="20"/>
+          <w:szCs w:val="20"/>
+        </w:rPr>
+      </w:pPr>
+      <w:r>
+        <w:rPr>
+          <w:rFonts w:ascii="Consolas" w:hAnsi="Consolas" w:cs="Consolas"/>
+          <w:color w:val="000000"/>
+          <w:sz w:val="20"/>
+          <w:szCs w:val="20"/>
+        </w:rPr>
+        <w:tab/>
+      </w:r>
+      <w:r>
+        <w:rPr>
+          <w:rFonts w:ascii="Consolas" w:hAnsi="Consolas" w:cs="Consolas"/>
+          <w:color w:val="000000"/>
+          <w:sz w:val="20"/>
+          <w:szCs w:val="20"/>
+        </w:rPr>
+        <w:tab/>
+      </w:r>
+      <w:r>
+        <w:rPr>
+          <w:rFonts w:ascii="Consolas" w:hAnsi="Consolas" w:cs="Consolas"/>
+          <w:color w:val="000000"/>
+          <w:sz w:val="20"/>
+          <w:szCs w:val="20"/>
+          <w:u w:val="single"/>
+        </w:rPr>
+        <w:t>Resposta</w:t>
+      </w:r>
+      <w:r>
+        <w:rPr>
+          <w:rFonts w:ascii="Consolas" w:hAnsi="Consolas" w:cs="Consolas"/>
+          <w:color w:val="000000"/>
+          <w:sz w:val="20"/>
+          <w:szCs w:val="20"/>
+        </w:rPr>
+        <w:t xml:space="preserve"> </w:t>
+      </w:r>
+      <w:proofErr w:type="spellStart"/>
+      <w:r>
+        <w:rPr>
+          <w:rFonts w:ascii="Consolas" w:hAnsi="Consolas" w:cs="Consolas"/>
+          <w:color w:val="6A3E3E"/>
+          <w:sz w:val="20"/>
+          <w:szCs w:val="20"/>
+        </w:rPr>
+        <w:t>respSuspeitoB</w:t>
+      </w:r>
+      <w:proofErr w:type="spellEnd"/>
+      <w:r>
+        <w:rPr>
+          <w:rFonts w:ascii="Consolas" w:hAnsi="Consolas" w:cs="Consolas"/>
+          <w:color w:val="000000"/>
+          <w:sz w:val="20"/>
+          <w:szCs w:val="20"/>
+        </w:rPr>
+        <w:t xml:space="preserve"> = </w:t>
+      </w:r>
+      <w:proofErr w:type="spellStart"/>
+      <w:r>
+        <w:rPr>
+          <w:rFonts w:ascii="Consolas" w:hAnsi="Consolas" w:cs="Consolas"/>
+          <w:color w:val="000000"/>
+          <w:sz w:val="20"/>
+          <w:szCs w:val="20"/>
+          <w:u w:val="single"/>
+        </w:rPr>
+        <w:t>Resposta</w:t>
+      </w:r>
+      <w:r>
+        <w:rPr>
+          <w:rFonts w:ascii="Consolas" w:hAnsi="Consolas" w:cs="Consolas"/>
+          <w:color w:val="000000"/>
+          <w:sz w:val="20"/>
+          <w:szCs w:val="20"/>
+        </w:rPr>
+        <w:t>.DELACAO</w:t>
+      </w:r>
+      <w:proofErr w:type="spellEnd"/>
+      <w:r>
+        <w:rPr>
+          <w:rFonts w:ascii="Consolas" w:hAnsi="Consolas" w:cs="Consolas"/>
+          <w:color w:val="000000"/>
+          <w:sz w:val="20"/>
+          <w:szCs w:val="20"/>
+        </w:rPr>
+        <w:t>;</w:t>
+      </w:r>
+    </w:p>
+    <w:p>
+      <w:pPr>
+        <w:autoSpaceDE w:val="0"/>
+        <w:autoSpaceDN w:val="0"/>
+        <w:adjustRightInd w:val="0"/>
+        <w:spacing w:after="0" w:line="240" w:lineRule="auto"/>
+        <w:rPr>
+          <w:rFonts w:ascii="Consolas" w:hAnsi="Consolas" w:cs="Consolas"/>
+          <w:sz w:val="20"/>
+          <w:szCs w:val="20"/>
+        </w:rPr>
+      </w:pPr>
+      <w:r>
+        <w:rPr>
+          <w:rFonts w:ascii="Consolas" w:hAnsi="Consolas" w:cs="Consolas"/>
+          <w:color w:val="000000"/>
+          <w:sz w:val="20"/>
+          <w:szCs w:val="20"/>
+        </w:rPr>
+        <w:tab/>
+      </w:r>
+      <w:r>
+        <w:rPr>
+          <w:rFonts w:ascii="Consolas" w:hAnsi="Consolas" w:cs="Consolas"/>
+          <w:color w:val="000000"/>
+          <w:sz w:val="20"/>
+          <w:szCs w:val="20"/>
+        </w:rPr>
+        <w:tab/>
+      </w:r>
+    </w:p>
+    <w:p>
+      <w:pPr>
+        <w:autoSpaceDE w:val="0"/>
+        <w:autoSpaceDN w:val="0"/>
+        <w:adjustRightInd w:val="0"/>
+        <w:spacing w:after="0" w:line="240" w:lineRule="auto"/>
+        <w:rPr>
+          <w:rFonts w:ascii="Consolas" w:hAnsi="Consolas" w:cs="Consolas"/>
+          <w:sz w:val="20"/>
+          <w:szCs w:val="20"/>
+        </w:rPr>
+      </w:pPr>
+      <w:r>
+        <w:rPr>
+          <w:rFonts w:ascii="Consolas" w:hAnsi="Consolas" w:cs="Consolas"/>
+          <w:color w:val="000000"/>
+          <w:sz w:val="20"/>
+          <w:szCs w:val="20"/>
+        </w:rPr>
+        <w:tab/>
+      </w:r>
+      <w:r>
+        <w:rPr>
+          <w:rFonts w:ascii="Consolas" w:hAnsi="Consolas" w:cs="Consolas"/>
+          <w:color w:val="000000"/>
+          <w:sz w:val="20"/>
+          <w:szCs w:val="20"/>
+        </w:rPr>
+        <w:tab/>
+      </w:r>
+      <w:proofErr w:type="spellStart"/>
+      <w:r>
+        <w:rPr>
+          <w:rFonts w:ascii="Consolas" w:hAnsi="Consolas" w:cs="Consolas"/>
+          <w:color w:val="000000"/>
+          <w:sz w:val="20"/>
+          <w:szCs w:val="20"/>
+        </w:rPr>
+        <w:t>JulgamentoPrisioneiro</w:t>
+      </w:r>
+      <w:proofErr w:type="spellEnd"/>
+      <w:r>
+        <w:rPr>
+          <w:rFonts w:ascii="Consolas" w:hAnsi="Consolas" w:cs="Consolas"/>
+          <w:color w:val="000000"/>
+          <w:sz w:val="20"/>
+          <w:szCs w:val="20"/>
+        </w:rPr>
+        <w:t xml:space="preserve"> </w:t>
+      </w:r>
+      <w:proofErr w:type="spellStart"/>
+      <w:r>
+        <w:rPr>
+          <w:rFonts w:ascii="Consolas" w:hAnsi="Consolas" w:cs="Consolas"/>
+          <w:color w:val="6A3E3E"/>
+          <w:sz w:val="20"/>
+          <w:szCs w:val="20"/>
+        </w:rPr>
+        <w:t>jp</w:t>
+      </w:r>
+      <w:proofErr w:type="spellEnd"/>
+      <w:r>
+        <w:rPr>
+          <w:rFonts w:ascii="Consolas" w:hAnsi="Consolas" w:cs="Consolas"/>
+          <w:color w:val="000000"/>
+          <w:sz w:val="20"/>
+          <w:szCs w:val="20"/>
+        </w:rPr>
+        <w:t xml:space="preserve"> = </w:t>
+      </w:r>
+      <w:r>
+        <w:rPr>
+          <w:rFonts w:ascii="Consolas" w:hAnsi="Consolas" w:cs="Consolas"/>
+          <w:b/>
+          <w:bCs/>
+          <w:color w:val="7F0055"/>
+          <w:sz w:val="20"/>
+          <w:szCs w:val="20"/>
+        </w:rPr>
+        <w:t>new</w:t>
+      </w:r>
+      <w:r>
+        <w:rPr>
+          <w:rFonts w:ascii="Consolas" w:hAnsi="Consolas" w:cs="Consolas"/>
+          <w:color w:val="000000"/>
+          <w:sz w:val="20"/>
+          <w:szCs w:val="20"/>
+        </w:rPr>
+        <w:t xml:space="preserve"> </w:t>
+      </w:r>
+      <w:proofErr w:type="spellStart"/>
+      <w:proofErr w:type="gramStart"/>
+      <w:r>
+        <w:rPr>
+          <w:rFonts w:ascii="Consolas" w:hAnsi="Consolas" w:cs="Consolas"/>
+          <w:color w:val="000000"/>
+          <w:sz w:val="20"/>
+          <w:szCs w:val="20"/>
+        </w:rPr>
+        <w:t>JulgamentoPrisioneiro</w:t>
+      </w:r>
+      <w:proofErr w:type="spellEnd"/>
+      <w:r>
+        <w:rPr>
+          <w:rFonts w:ascii="Consolas" w:hAnsi="Consolas" w:cs="Consolas"/>
+          <w:color w:val="000000"/>
+          <w:sz w:val="20"/>
+          <w:szCs w:val="20"/>
+        </w:rPr>
+        <w:t>(</w:t>
+      </w:r>
+      <w:proofErr w:type="gramEnd"/>
+      <w:r>
+        <w:rPr>
+          <w:rFonts w:ascii="Consolas" w:hAnsi="Consolas" w:cs="Consolas"/>
+          <w:color w:val="000000"/>
+          <w:sz w:val="20"/>
+          <w:szCs w:val="20"/>
+        </w:rPr>
+        <w:t>);</w:t>
+      </w:r>
+    </w:p>
+    <w:p>
+      <w:pPr>
+        <w:autoSpaceDE w:val="0"/>
+        <w:autoSpaceDN w:val="0"/>
+        <w:adjustRightInd w:val="0"/>
+        <w:spacing w:after="0" w:line="240" w:lineRule="auto"/>
+        <w:rPr>
+          <w:rFonts w:ascii="Consolas" w:hAnsi="Consolas" w:cs="Consolas"/>
+          <w:sz w:val="20"/>
+          <w:szCs w:val="20"/>
+        </w:rPr>
+      </w:pPr>
+      <w:r>
+        <w:rPr>
+          <w:rFonts w:ascii="Consolas" w:hAnsi="Consolas" w:cs="Consolas"/>
+          <w:color w:val="000000"/>
+          <w:sz w:val="20"/>
+          <w:szCs w:val="20"/>
+        </w:rPr>
+        <w:tab/>
+      </w:r>
+      <w:r>
+        <w:rPr>
+          <w:rFonts w:ascii="Consolas" w:hAnsi="Consolas" w:cs="Consolas"/>
+          <w:color w:val="000000"/>
+          <w:sz w:val="20"/>
+          <w:szCs w:val="20"/>
+        </w:rPr>
+        <w:tab/>
+      </w:r>
+      <w:proofErr w:type="spellStart"/>
+      <w:r>
+        <w:rPr>
+          <w:rFonts w:ascii="Consolas" w:hAnsi="Consolas" w:cs="Consolas"/>
+          <w:i/>
+          <w:iCs/>
+          <w:color w:val="000000"/>
+          <w:sz w:val="20"/>
+          <w:szCs w:val="20"/>
+        </w:rPr>
+        <w:t>assertNotNull</w:t>
+      </w:r>
+      <w:proofErr w:type="spellEnd"/>
+      <w:r>
+        <w:rPr>
+          <w:rFonts w:ascii="Consolas" w:hAnsi="Consolas" w:cs="Consolas"/>
+          <w:color w:val="000000"/>
+          <w:sz w:val="20"/>
+          <w:szCs w:val="20"/>
+        </w:rPr>
+        <w:t>(</w:t>
+      </w:r>
+      <w:proofErr w:type="spellStart"/>
+      <w:r>
+        <w:rPr>
+          <w:rFonts w:ascii="Consolas" w:hAnsi="Consolas" w:cs="Consolas"/>
+          <w:color w:val="6A3E3E"/>
+          <w:sz w:val="20"/>
+          <w:szCs w:val="20"/>
+        </w:rPr>
+        <w:t>jp</w:t>
+      </w:r>
+      <w:proofErr w:type="spellEnd"/>
+      <w:r>
+        <w:rPr>
+          <w:rFonts w:ascii="Consolas" w:hAnsi="Consolas" w:cs="Consolas"/>
+          <w:color w:val="000000"/>
+          <w:sz w:val="20"/>
+          <w:szCs w:val="20"/>
+        </w:rPr>
+        <w:t>);</w:t>
+      </w:r>
+    </w:p>
+    <w:p>
+      <w:pPr>
+        <w:autoSpaceDE w:val="0"/>
+        <w:autoSpaceDN w:val="0"/>
+        <w:adjustRightInd w:val="0"/>
+        <w:spacing w:after="0" w:line="240" w:lineRule="auto"/>
+        <w:rPr>
+          <w:rFonts w:ascii="Consolas" w:hAnsi="Consolas" w:cs="Consolas"/>
+          <w:sz w:val="20"/>
+          <w:szCs w:val="20"/>
+        </w:rPr>
+      </w:pPr>
+      <w:r>
+        <w:rPr>
+          <w:rFonts w:ascii="Consolas" w:hAnsi="Consolas" w:cs="Consolas"/>
+          <w:color w:val="000000"/>
+          <w:sz w:val="20"/>
+          <w:szCs w:val="20"/>
+        </w:rPr>
+        <w:tab/>
+      </w:r>
+      <w:r>
+        <w:rPr>
+          <w:rFonts w:ascii="Consolas" w:hAnsi="Consolas" w:cs="Consolas"/>
+          <w:color w:val="000000"/>
+          <w:sz w:val="20"/>
+          <w:szCs w:val="20"/>
+        </w:rPr>
+        <w:tab/>
+      </w:r>
+    </w:p>
+    <w:p>
+      <w:pPr>
+        <w:autoSpaceDE w:val="0"/>
+        <w:autoSpaceDN w:val="0"/>
+        <w:adjustRightInd w:val="0"/>
+        <w:spacing w:after="0" w:line="240" w:lineRule="auto"/>
+        <w:rPr>
+          <w:rFonts w:ascii="Consolas" w:hAnsi="Consolas" w:cs="Consolas"/>
+          <w:sz w:val="20"/>
+          <w:szCs w:val="20"/>
+        </w:rPr>
+      </w:pPr>
+      <w:r>
+        <w:rPr>
+          <w:rFonts w:ascii="Consolas" w:hAnsi="Consolas" w:cs="Consolas"/>
+          <w:color w:val="000000"/>
+          <w:sz w:val="20"/>
+          <w:szCs w:val="20"/>
+        </w:rPr>
+        <w:tab/>
+      </w:r>
+      <w:r>
+        <w:rPr>
+          <w:rFonts w:ascii="Consolas" w:hAnsi="Consolas" w:cs="Consolas"/>
+          <w:color w:val="000000"/>
+          <w:sz w:val="20"/>
+          <w:szCs w:val="20"/>
+        </w:rPr>
+        <w:tab/>
+      </w:r>
+      <w:proofErr w:type="spellStart"/>
+      <w:r>
+        <w:rPr>
+          <w:rFonts w:ascii="Consolas" w:hAnsi="Consolas" w:cs="Consolas"/>
+          <w:b/>
+          <w:bCs/>
+          <w:color w:val="7F0055"/>
+          <w:sz w:val="20"/>
+          <w:szCs w:val="20"/>
+        </w:rPr>
+        <w:t>int</w:t>
+      </w:r>
+      <w:proofErr w:type="spellEnd"/>
+      <w:r>
+        <w:rPr>
+          <w:rFonts w:ascii="Consolas" w:hAnsi="Consolas" w:cs="Consolas"/>
+          <w:color w:val="000000"/>
+          <w:sz w:val="20"/>
+          <w:szCs w:val="20"/>
+        </w:rPr>
+        <w:t xml:space="preserve"> </w:t>
+      </w:r>
+      <w:proofErr w:type="spellStart"/>
+      <w:r>
+        <w:rPr>
+          <w:rFonts w:ascii="Consolas" w:hAnsi="Consolas" w:cs="Consolas"/>
+          <w:color w:val="6A3E3E"/>
+          <w:sz w:val="20"/>
+          <w:szCs w:val="20"/>
+        </w:rPr>
+        <w:t>penaSuspeitoA</w:t>
+      </w:r>
+      <w:proofErr w:type="spellEnd"/>
+      <w:r>
+        <w:rPr>
+          <w:rFonts w:ascii="Consolas" w:hAnsi="Consolas" w:cs="Consolas"/>
+          <w:color w:val="000000"/>
+          <w:sz w:val="20"/>
+          <w:szCs w:val="20"/>
+        </w:rPr>
+        <w:t xml:space="preserve"> = </w:t>
+      </w:r>
+      <w:proofErr w:type="spellStart"/>
+      <w:proofErr w:type="gramStart"/>
+      <w:r>
+        <w:rPr>
+          <w:rFonts w:ascii="Consolas" w:hAnsi="Consolas" w:cs="Consolas"/>
+          <w:color w:val="6A3E3E"/>
+          <w:sz w:val="20"/>
+          <w:szCs w:val="20"/>
+        </w:rPr>
+        <w:t>jp</w:t>
+      </w:r>
+      <w:r>
+        <w:rPr>
+          <w:rFonts w:ascii="Consolas" w:hAnsi="Consolas" w:cs="Consolas"/>
+          <w:color w:val="000000"/>
+          <w:sz w:val="20"/>
+          <w:szCs w:val="20"/>
+        </w:rPr>
+        <w:t>.calculaPena</w:t>
+      </w:r>
+      <w:proofErr w:type="spellEnd"/>
+      <w:proofErr w:type="gramEnd"/>
+      <w:r>
+        <w:rPr>
+          <w:rFonts w:ascii="Consolas" w:hAnsi="Consolas" w:cs="Consolas"/>
+          <w:color w:val="000000"/>
+          <w:sz w:val="20"/>
+          <w:szCs w:val="20"/>
+        </w:rPr>
+        <w:t>(</w:t>
+      </w:r>
+      <w:proofErr w:type="spellStart"/>
+      <w:r>
+        <w:rPr>
+          <w:rFonts w:ascii="Consolas" w:hAnsi="Consolas" w:cs="Consolas"/>
+          <w:color w:val="6A3E3E"/>
+          <w:sz w:val="20"/>
+          <w:szCs w:val="20"/>
+        </w:rPr>
+        <w:t>respSuspeitoA</w:t>
+      </w:r>
+      <w:proofErr w:type="spellEnd"/>
+      <w:r>
+        <w:rPr>
+          <w:rFonts w:ascii="Consolas" w:hAnsi="Consolas" w:cs="Consolas"/>
+          <w:color w:val="000000"/>
+          <w:sz w:val="20"/>
+          <w:szCs w:val="20"/>
+        </w:rPr>
+        <w:t xml:space="preserve">, </w:t>
+      </w:r>
+      <w:proofErr w:type="spellStart"/>
+      <w:r>
+        <w:rPr>
+          <w:rFonts w:ascii="Consolas" w:hAnsi="Consolas" w:cs="Consolas"/>
+          <w:color w:val="6A3E3E"/>
+          <w:sz w:val="20"/>
+          <w:szCs w:val="20"/>
+        </w:rPr>
+        <w:t>respSuspeitoB</w:t>
+      </w:r>
+      <w:proofErr w:type="spellEnd"/>
+      <w:r>
+        <w:rPr>
+          <w:rFonts w:ascii="Consolas" w:hAnsi="Consolas" w:cs="Consolas"/>
+          <w:color w:val="000000"/>
+          <w:sz w:val="20"/>
+          <w:szCs w:val="20"/>
+        </w:rPr>
+        <w:t>);</w:t>
+      </w:r>
+    </w:p>
+    <w:p>
+      <w:pPr>
+        <w:autoSpaceDE w:val="0"/>
+        <w:autoSpaceDN w:val="0"/>
+        <w:adjustRightInd w:val="0"/>
+        <w:spacing w:after="0" w:line="240" w:lineRule="auto"/>
+        <w:rPr>
+          <w:rFonts w:ascii="Consolas" w:hAnsi="Consolas" w:cs="Consolas"/>
+          <w:sz w:val="20"/>
+          <w:szCs w:val="20"/>
+        </w:rPr>
+      </w:pPr>
+      <w:r>
+        <w:rPr>
+          <w:rFonts w:ascii="Consolas" w:hAnsi="Consolas" w:cs="Consolas"/>
+          <w:color w:val="000000"/>
+          <w:sz w:val="20"/>
+          <w:szCs w:val="20"/>
+        </w:rPr>
+        <w:tab/>
+      </w:r>
+      <w:r>
+        <w:rPr>
+          <w:rFonts w:ascii="Consolas" w:hAnsi="Consolas" w:cs="Consolas"/>
+          <w:color w:val="000000"/>
+          <w:sz w:val="20"/>
+          <w:szCs w:val="20"/>
+        </w:rPr>
+        <w:tab/>
+      </w:r>
+      <w:proofErr w:type="spellStart"/>
+      <w:r>
+        <w:rPr>
+          <w:rFonts w:ascii="Consolas" w:hAnsi="Consolas" w:cs="Consolas"/>
+          <w:b/>
+          <w:bCs/>
+          <w:color w:val="7F0055"/>
+          <w:sz w:val="20"/>
+          <w:szCs w:val="20"/>
+        </w:rPr>
+        <w:t>int</w:t>
+      </w:r>
+      <w:proofErr w:type="spellEnd"/>
+      <w:r>
+        <w:rPr>
+          <w:rFonts w:ascii="Consolas" w:hAnsi="Consolas" w:cs="Consolas"/>
+          <w:color w:val="000000"/>
+          <w:sz w:val="20"/>
+          <w:szCs w:val="20"/>
+        </w:rPr>
+        <w:t xml:space="preserve"> </w:t>
+      </w:r>
+      <w:proofErr w:type="spellStart"/>
+      <w:r>
+        <w:rPr>
+          <w:rFonts w:ascii="Consolas" w:hAnsi="Consolas" w:cs="Consolas"/>
+          <w:color w:val="6A3E3E"/>
+          <w:sz w:val="20"/>
+          <w:szCs w:val="20"/>
+        </w:rPr>
+        <w:t>penaSuspeitoB</w:t>
+      </w:r>
+      <w:proofErr w:type="spellEnd"/>
+      <w:r>
+        <w:rPr>
+          <w:rFonts w:ascii="Consolas" w:hAnsi="Consolas" w:cs="Consolas"/>
+          <w:color w:val="000000"/>
+          <w:sz w:val="20"/>
+          <w:szCs w:val="20"/>
+        </w:rPr>
+        <w:t xml:space="preserve"> = </w:t>
+      </w:r>
+      <w:proofErr w:type="spellStart"/>
+      <w:proofErr w:type="gramStart"/>
+      <w:r>
+        <w:rPr>
+          <w:rFonts w:ascii="Consolas" w:hAnsi="Consolas" w:cs="Consolas"/>
+          <w:color w:val="6A3E3E"/>
+          <w:sz w:val="20"/>
+          <w:szCs w:val="20"/>
+        </w:rPr>
+        <w:t>jp</w:t>
+      </w:r>
+      <w:r>
+        <w:rPr>
+          <w:rFonts w:ascii="Consolas" w:hAnsi="Consolas" w:cs="Consolas"/>
+          <w:color w:val="000000"/>
+          <w:sz w:val="20"/>
+          <w:szCs w:val="20"/>
+        </w:rPr>
+        <w:t>.calculaPena</w:t>
+      </w:r>
+      <w:proofErr w:type="spellEnd"/>
+      <w:proofErr w:type="gramEnd"/>
+      <w:r>
+        <w:rPr>
+          <w:rFonts w:ascii="Consolas" w:hAnsi="Consolas" w:cs="Consolas"/>
+          <w:color w:val="000000"/>
+          <w:sz w:val="20"/>
+          <w:szCs w:val="20"/>
+        </w:rPr>
+        <w:t>(</w:t>
+      </w:r>
+      <w:proofErr w:type="spellStart"/>
+      <w:r>
+        <w:rPr>
+          <w:rFonts w:ascii="Consolas" w:hAnsi="Consolas" w:cs="Consolas"/>
+          <w:color w:val="6A3E3E"/>
+          <w:sz w:val="20"/>
+          <w:szCs w:val="20"/>
+        </w:rPr>
+        <w:t>respSuspeitoB</w:t>
+      </w:r>
+      <w:proofErr w:type="spellEnd"/>
+      <w:r>
+        <w:rPr>
+          <w:rFonts w:ascii="Consolas" w:hAnsi="Consolas" w:cs="Consolas"/>
+          <w:color w:val="000000"/>
+          <w:sz w:val="20"/>
+          <w:szCs w:val="20"/>
+        </w:rPr>
+        <w:t xml:space="preserve">, </w:t>
+      </w:r>
+      <w:proofErr w:type="spellStart"/>
+      <w:r>
+        <w:rPr>
+          <w:rFonts w:ascii="Consolas" w:hAnsi="Consolas" w:cs="Consolas"/>
+          <w:color w:val="6A3E3E"/>
+          <w:sz w:val="20"/>
+          <w:szCs w:val="20"/>
+        </w:rPr>
+        <w:t>respSuspeitoA</w:t>
+      </w:r>
+      <w:proofErr w:type="spellEnd"/>
+      <w:r>
+        <w:rPr>
+          <w:rFonts w:ascii="Consolas" w:hAnsi="Consolas" w:cs="Consolas"/>
+          <w:color w:val="000000"/>
+          <w:sz w:val="20"/>
+          <w:szCs w:val="20"/>
+        </w:rPr>
+        <w:t>);</w:t>
+      </w:r>
+    </w:p>
+    <w:p>
+      <w:pPr>
+        <w:autoSpaceDE w:val="0"/>
+        <w:autoSpaceDN w:val="0"/>
+        <w:adjustRightInd w:val="0"/>
+        <w:spacing w:after="0" w:line="240" w:lineRule="auto"/>
+        <w:rPr>
+          <w:rFonts w:ascii="Consolas" w:hAnsi="Consolas" w:cs="Consolas"/>
+          <w:sz w:val="20"/>
+          <w:szCs w:val="20"/>
+        </w:rPr>
+      </w:pPr>
+      <w:r>
+        <w:rPr>
+          <w:rFonts w:ascii="Consolas" w:hAnsi="Consolas" w:cs="Consolas"/>
+          <w:color w:val="000000"/>
+          <w:sz w:val="20"/>
+          <w:szCs w:val="20"/>
+        </w:rPr>
+        <w:tab/>
+      </w:r>
+      <w:r>
+        <w:rPr>
+          <w:rFonts w:ascii="Consolas" w:hAnsi="Consolas" w:cs="Consolas"/>
+          <w:color w:val="000000"/>
+          <w:sz w:val="20"/>
+          <w:szCs w:val="20"/>
+        </w:rPr>
+        <w:tab/>
+      </w:r>
+    </w:p>
+    <w:p>
+      <w:pPr>
+        <w:autoSpaceDE w:val="0"/>
+        <w:autoSpaceDN w:val="0"/>
+        <w:adjustRightInd w:val="0"/>
+        <w:spacing w:after="0" w:line="240" w:lineRule="auto"/>
+        <w:rPr>
+          <w:rFonts w:ascii="Consolas" w:hAnsi="Consolas" w:cs="Consolas"/>
+          <w:sz w:val="20"/>
+          <w:szCs w:val="20"/>
+        </w:rPr>
+      </w:pPr>
+      <w:r>
+        <w:rPr>
+          <w:rFonts w:ascii="Consolas" w:hAnsi="Consolas" w:cs="Consolas"/>
+          <w:color w:val="000000"/>
+          <w:sz w:val="20"/>
+          <w:szCs w:val="20"/>
+        </w:rPr>
+        <w:tab/>
+      </w:r>
+      <w:r>
+        <w:rPr>
+          <w:rFonts w:ascii="Consolas" w:hAnsi="Consolas" w:cs="Consolas"/>
+          <w:color w:val="000000"/>
+          <w:sz w:val="20"/>
+          <w:szCs w:val="20"/>
+        </w:rPr>
+        <w:tab/>
+      </w:r>
+      <w:proofErr w:type="spellStart"/>
+      <w:proofErr w:type="gramStart"/>
+      <w:r>
+        <w:rPr>
+          <w:rFonts w:ascii="Consolas" w:hAnsi="Consolas" w:cs="Consolas"/>
+          <w:i/>
+          <w:iCs/>
+          <w:color w:val="000000"/>
+          <w:sz w:val="20"/>
+          <w:szCs w:val="20"/>
+        </w:rPr>
+        <w:t>assertEquals</w:t>
+      </w:r>
+      <w:proofErr w:type="spellEnd"/>
+      <w:r>
+        <w:rPr>
+          <w:rFonts w:ascii="Consolas" w:hAnsi="Consolas" w:cs="Consolas"/>
+          <w:color w:val="000000"/>
+          <w:sz w:val="20"/>
+          <w:szCs w:val="20"/>
+        </w:rPr>
+        <w:t>(</w:t>
+      </w:r>
+      <w:proofErr w:type="gramEnd"/>
+      <w:r>
+        <w:rPr>
+          <w:rFonts w:ascii="Consolas" w:hAnsi="Consolas" w:cs="Consolas"/>
+          <w:color w:val="000000"/>
+          <w:sz w:val="20"/>
+          <w:szCs w:val="20"/>
+        </w:rPr>
+        <w:t xml:space="preserve">5, </w:t>
+      </w:r>
+      <w:proofErr w:type="spellStart"/>
+      <w:r>
+        <w:rPr>
+          <w:rFonts w:ascii="Consolas" w:hAnsi="Consolas" w:cs="Consolas"/>
+          <w:color w:val="6A3E3E"/>
+          <w:sz w:val="20"/>
+          <w:szCs w:val="20"/>
+        </w:rPr>
+        <w:t>penaSuspeitoA</w:t>
+      </w:r>
+      <w:proofErr w:type="spellEnd"/>
+      <w:r>
+        <w:rPr>
+          <w:rFonts w:ascii="Consolas" w:hAnsi="Consolas" w:cs="Consolas"/>
+          <w:color w:val="000000"/>
+          <w:sz w:val="20"/>
+          <w:szCs w:val="20"/>
+        </w:rPr>
+        <w:t>);</w:t>
+      </w:r>
+    </w:p>
+    <w:p>
+      <w:pPr>
+        <w:autoSpaceDE w:val="0"/>
+        <w:autoSpaceDN w:val="0"/>
+        <w:adjustRightInd w:val="0"/>
+        <w:spacing w:after="0" w:line="240" w:lineRule="auto"/>
+        <w:rPr>
+          <w:rFonts w:ascii="Consolas" w:hAnsi="Consolas" w:cs="Consolas"/>
+          <w:sz w:val="20"/>
+          <w:szCs w:val="20"/>
+        </w:rPr>
+      </w:pPr>
+      <w:r>
+        <w:rPr>
+          <w:rFonts w:ascii="Consolas" w:hAnsi="Consolas" w:cs="Consolas"/>
+          <w:color w:val="000000"/>
+          <w:sz w:val="20"/>
+          <w:szCs w:val="20"/>
+        </w:rPr>
+        <w:tab/>
+      </w:r>
+      <w:r>
+        <w:rPr>
+          <w:rFonts w:ascii="Consolas" w:hAnsi="Consolas" w:cs="Consolas"/>
+          <w:color w:val="000000"/>
+          <w:sz w:val="20"/>
+          <w:szCs w:val="20"/>
+        </w:rPr>
+        <w:tab/>
+      </w:r>
+      <w:proofErr w:type="spellStart"/>
+      <w:proofErr w:type="gramStart"/>
+      <w:r>
+        <w:rPr>
+          <w:rFonts w:ascii="Consolas" w:hAnsi="Consolas" w:cs="Consolas"/>
+          <w:i/>
+          <w:iCs/>
+          <w:color w:val="000000"/>
+          <w:sz w:val="20"/>
+          <w:szCs w:val="20"/>
+        </w:rPr>
+        <w:t>assertEquals</w:t>
+      </w:r>
+      <w:proofErr w:type="spellEnd"/>
+      <w:r>
+        <w:rPr>
+          <w:rFonts w:ascii="Consolas" w:hAnsi="Consolas" w:cs="Consolas"/>
+          <w:color w:val="000000"/>
+          <w:sz w:val="20"/>
+          <w:szCs w:val="20"/>
+        </w:rPr>
+        <w:t>(</w:t>
+      </w:r>
+      <w:proofErr w:type="gramEnd"/>
+      <w:r>
+        <w:rPr>
+          <w:rFonts w:ascii="Consolas" w:hAnsi="Consolas" w:cs="Consolas"/>
+          <w:color w:val="000000"/>
+          <w:sz w:val="20"/>
+          <w:szCs w:val="20"/>
+        </w:rPr>
+        <w:t xml:space="preserve">5, </w:t>
+      </w:r>
+      <w:proofErr w:type="spellStart"/>
+      <w:r>
+        <w:rPr>
+          <w:rFonts w:ascii="Consolas" w:hAnsi="Consolas" w:cs="Consolas"/>
+          <w:color w:val="6A3E3E"/>
+          <w:sz w:val="20"/>
+          <w:szCs w:val="20"/>
+        </w:rPr>
+        <w:t>penaSuspeitoB</w:t>
+      </w:r>
+      <w:proofErr w:type="spellEnd"/>
+      <w:r>
+        <w:rPr>
+          <w:rFonts w:ascii="Consolas" w:hAnsi="Consolas" w:cs="Consolas"/>
+          <w:color w:val="000000"/>
+          <w:sz w:val="20"/>
+          <w:szCs w:val="20"/>
+        </w:rPr>
+        <w:t>);</w:t>
+      </w:r>
+    </w:p>
+    <w:p>
+      <w:pPr>
+        <w:autoSpaceDE w:val="0"/>
+        <w:autoSpaceDN w:val="0"/>
+        <w:adjustRightInd w:val="0"/>
+        <w:spacing w:after="0" w:line="240" w:lineRule="auto"/>
+        <w:rPr>
+          <w:rFonts w:ascii="Consolas" w:hAnsi="Consolas" w:cs="Consolas"/>
+          <w:sz w:val="20"/>
+          <w:szCs w:val="20"/>
+        </w:rPr>
+      </w:pPr>
+      <w:r>
+        <w:rPr>
+          <w:rFonts w:ascii="Consolas" w:hAnsi="Consolas" w:cs="Consolas"/>
+          <w:color w:val="000000"/>
+          <w:sz w:val="20"/>
+          <w:szCs w:val="20"/>
+        </w:rPr>
+        <w:tab/>
+      </w:r>
+      <w:r>
+        <w:rPr>
+          <w:rFonts w:ascii="Consolas" w:hAnsi="Consolas" w:cs="Consolas"/>
+          <w:color w:val="000000"/>
+          <w:sz w:val="20"/>
+          <w:szCs w:val="20"/>
+        </w:rPr>
+        <w:tab/>
+      </w:r>
+    </w:p>
+    <w:p>
+      <w:pPr>
+        <w:autoSpaceDE w:val="0"/>
+        <w:autoSpaceDN w:val="0"/>
+        <w:adjustRightInd w:val="0"/>
+        <w:spacing w:after="0" w:line="240" w:lineRule="auto"/>
+        <w:rPr>
+          <w:rFonts w:ascii="Consolas" w:hAnsi="Consolas" w:cs="Consolas"/>
+          <w:sz w:val="20"/>
+          <w:szCs w:val="20"/>
+        </w:rPr>
+      </w:pPr>
+      <w:r>
+        <w:rPr>
+          <w:rFonts w:ascii="Consolas" w:hAnsi="Consolas" w:cs="Consolas"/>
+          <w:color w:val="000000"/>
+          <w:sz w:val="20"/>
+          <w:szCs w:val="20"/>
+        </w:rPr>
+        <w:tab/>
+        <w:t>}</w:t>
+      </w:r>
+    </w:p>
+    <w:p>
+      <w:pPr>
+        <w:autoSpaceDE w:val="0"/>
+        <w:autoSpaceDN w:val="0"/>
+        <w:adjustRightInd w:val="0"/>
+        <w:spacing w:after="0" w:line="240" w:lineRule="auto"/>
+        <w:rPr>
+          <w:rFonts w:ascii="Consolas" w:hAnsi="Consolas" w:cs="Consolas"/>
+          <w:sz w:val="20"/>
+          <w:szCs w:val="20"/>
+        </w:rPr>
+      </w:pPr>
+    </w:p>
+    <w:p>
+      <w:pPr>
+        <w:autoSpaceDE w:val="0"/>
+        <w:autoSpaceDN w:val="0"/>
+        <w:adjustRightInd w:val="0"/>
+        <w:spacing w:after="0" w:line="240" w:lineRule="auto"/>
+        <w:rPr>
+          <w:rFonts w:ascii="Consolas" w:hAnsi="Consolas" w:cs="Consolas"/>
+          <w:sz w:val="20"/>
+          <w:szCs w:val="20"/>
+        </w:rPr>
+      </w:pPr>
+      <w:r>
+        <w:rPr>
+          <w:rFonts w:ascii="Consolas" w:hAnsi="Consolas" w:cs="Consolas"/>
+          <w:color w:val="000000"/>
+          <w:sz w:val="20"/>
+          <w:szCs w:val="20"/>
+        </w:rPr>
+        <w:t>}</w:t>
+      </w:r>
+    </w:p>
+    <w:p>
+      <w:pPr>
+        <w:spacing w:after="0"/>
+        <w:rPr>
+          <w:rFonts w:ascii="Consolas" w:hAnsi="Consolas"/>
+          <w:sz w:val="18"/>
+        </w:rPr>
+      </w:pPr>
+    </w:p>
+    <w:p>
+      <w:pPr>
+        <w:spacing w:after="0"/>
+        <w:rPr>
+          <w:rFonts w:ascii="Consolas" w:hAnsi="Consolas"/>
+          <w:sz w:val="18"/>
+        </w:rPr>
+      </w:pPr>
+    </w:p>
+    <w:p>
+      <w:pPr>
+        <w:spacing w:after="0"/>
+        <w:rPr>
+          <w:rFonts w:ascii="Consolas" w:hAnsi="Consolas"/>
+          <w:sz w:val="18"/>
+        </w:rPr>
+      </w:pPr>
+    </w:p>
+    <w:p>
+      <w:pPr>
+        <w:spacing w:after="0"/>
+        <w:rPr>
+          <w:rFonts w:ascii="Consolas" w:hAnsi="Consolas"/>
+          <w:sz w:val="18"/>
+        </w:rPr>
+      </w:pPr>
+      <w:r>
+        <w:rPr>
+          <w:rFonts w:ascii="Consolas" w:hAnsi="Consolas"/>
+          <w:b/>
+          <w:sz w:val="18"/>
+          <w:highlight w:val="yellow"/>
+        </w:rPr>
+        <w:t xml:space="preserve">Observações: </w:t>
+      </w:r>
+      <w:r>
+        <w:rPr>
+          <w:rFonts w:ascii="Consolas" w:hAnsi="Consolas"/>
+          <w:sz w:val="18"/>
+          <w:highlight w:val="yellow"/>
+        </w:rPr>
+        <w:t xml:space="preserve">Adição da classe Resposta.java contendo o </w:t>
+      </w:r>
+      <w:proofErr w:type="spellStart"/>
+      <w:r>
+        <w:rPr>
+          <w:rFonts w:ascii="Consolas" w:hAnsi="Consolas"/>
+          <w:i/>
+          <w:sz w:val="18"/>
+          <w:highlight w:val="yellow"/>
+        </w:rPr>
+        <w:t>enum</w:t>
+      </w:r>
+      <w:proofErr w:type="spellEnd"/>
+      <w:r>
+        <w:rPr>
+          <w:rFonts w:ascii="Consolas" w:hAnsi="Consolas"/>
+          <w:i/>
+          <w:sz w:val="18"/>
+          <w:highlight w:val="yellow"/>
+        </w:rPr>
+        <w:t xml:space="preserve"> </w:t>
+      </w:r>
+      <w:r>
+        <w:rPr>
+          <w:rFonts w:ascii="Consolas" w:hAnsi="Consolas"/>
+          <w:sz w:val="18"/>
+          <w:highlight w:val="yellow"/>
+        </w:rPr>
+        <w:t>público para utilização na classe de implementação e de teste.</w:t>
       </w:r>
       <w:bookmarkStart w:id="0" w:name="_GoBack"/>
       <w:bookmarkEnd w:id="0"/>
+    </w:p>
+    <w:p>
+      <w:pPr>
+        <w:spacing w:after="0"/>
+        <w:rPr>
+          <w:rFonts w:ascii="Consolas" w:hAnsi="Consolas"/>
+          <w:sz w:val="18"/>
+        </w:rPr>
+      </w:pPr>
     </w:p>
     <w:p>
       <w:pPr>

</xml_diff>

<commit_message>
Remoção de repetições na classe de implementação
</commit_message>
<xml_diff>
--- a/Testes/rm81238_GabrielPetillo.docx
+++ b/Testes/rm81238_GabrielPetillo.docx
@@ -11241,6 +11241,3366 @@
           <w:highlight w:val="yellow"/>
         </w:rPr>
         <w:t>público para utilização na classe de implementação e de teste.</w:t>
+      </w:r>
+    </w:p>
+    <w:p>
+      <w:pPr>
+        <w:spacing w:after="0"/>
+        <w:rPr>
+          <w:rFonts w:ascii="Consolas" w:hAnsi="Consolas"/>
+          <w:sz w:val="18"/>
+        </w:rPr>
+      </w:pPr>
+    </w:p>
+    <w:p>
+      <w:pPr>
+        <w:spacing w:after="0"/>
+        <w:rPr>
+          <w:rFonts w:ascii="Consolas" w:hAnsi="Consolas"/>
+          <w:sz w:val="18"/>
+        </w:rPr>
+      </w:pPr>
+    </w:p>
+    <w:p>
+      <w:pPr>
+        <w:spacing w:after="0"/>
+        <w:rPr>
+          <w:rFonts w:ascii="Consolas" w:hAnsi="Consolas"/>
+          <w:sz w:val="18"/>
+        </w:rPr>
+      </w:pPr>
+    </w:p>
+    <w:p>
+      <w:pPr>
+        <w:spacing w:after="0"/>
+        <w:jc w:val="center"/>
+        <w:rPr>
+          <w:rFonts w:ascii="Consolas" w:hAnsi="Consolas"/>
+          <w:b/>
+        </w:rPr>
+      </w:pPr>
+      <w:r>
+        <w:rPr>
+          <w:rFonts w:ascii="Consolas" w:hAnsi="Consolas"/>
+          <w:b/>
+          <w:highlight w:val="green"/>
+        </w:rPr>
+        <w:t xml:space="preserve">Etapa de Teste </w:t>
+      </w:r>
+      <w:r>
+        <w:rPr>
+          <w:rFonts w:ascii="Consolas" w:hAnsi="Consolas"/>
+          <w:b/>
+          <w:highlight w:val="green"/>
+        </w:rPr>
+        <w:t>5</w:t>
+      </w:r>
+    </w:p>
+    <w:p>
+      <w:pPr>
+        <w:spacing w:after="0"/>
+        <w:jc w:val="center"/>
+        <w:rPr>
+          <w:rFonts w:ascii="Consolas" w:hAnsi="Consolas"/>
+          <w:b/>
+          <w:sz w:val="18"/>
+        </w:rPr>
+      </w:pPr>
+    </w:p>
+    <w:p>
+      <w:pPr>
+        <w:spacing w:after="0"/>
+        <w:rPr>
+          <w:rFonts w:ascii="Consolas" w:hAnsi="Consolas"/>
+          <w:color w:val="538135" w:themeColor="accent6" w:themeShade="BF"/>
+          <w:sz w:val="18"/>
+        </w:rPr>
+      </w:pPr>
+      <w:r>
+        <w:rPr>
+          <w:rFonts w:ascii="Consolas" w:hAnsi="Consolas"/>
+          <w:b/>
+          <w:color w:val="538135" w:themeColor="accent6" w:themeShade="BF"/>
+          <w:sz w:val="18"/>
+        </w:rPr>
+        <w:t>JulgamentoPrisioneiro.java</w:t>
+      </w:r>
+    </w:p>
+    <w:p>
+      <w:pPr>
+        <w:autoSpaceDE w:val="0"/>
+        <w:autoSpaceDN w:val="0"/>
+        <w:adjustRightInd w:val="0"/>
+        <w:spacing w:after="0" w:line="240" w:lineRule="auto"/>
+        <w:rPr>
+          <w:rFonts w:ascii="Consolas" w:hAnsi="Consolas" w:cs="Consolas"/>
+          <w:sz w:val="20"/>
+          <w:szCs w:val="20"/>
+        </w:rPr>
+      </w:pPr>
+    </w:p>
+    <w:p>
+      <w:pPr>
+        <w:autoSpaceDE w:val="0"/>
+        <w:autoSpaceDN w:val="0"/>
+        <w:adjustRightInd w:val="0"/>
+        <w:spacing w:after="0" w:line="240" w:lineRule="auto"/>
+        <w:rPr>
+          <w:rFonts w:ascii="Consolas" w:hAnsi="Consolas" w:cs="Consolas"/>
+          <w:sz w:val="20"/>
+          <w:szCs w:val="20"/>
+        </w:rPr>
+      </w:pPr>
+    </w:p>
+    <w:p>
+      <w:pPr>
+        <w:autoSpaceDE w:val="0"/>
+        <w:autoSpaceDN w:val="0"/>
+        <w:adjustRightInd w:val="0"/>
+        <w:spacing w:after="0" w:line="240" w:lineRule="auto"/>
+        <w:rPr>
+          <w:rFonts w:ascii="Consolas" w:hAnsi="Consolas" w:cs="Consolas"/>
+          <w:sz w:val="20"/>
+          <w:szCs w:val="20"/>
+        </w:rPr>
+      </w:pPr>
+      <w:proofErr w:type="spellStart"/>
+      <w:r>
+        <w:rPr>
+          <w:rFonts w:ascii="Consolas" w:hAnsi="Consolas" w:cs="Consolas"/>
+          <w:b/>
+          <w:bCs/>
+          <w:color w:val="7F0055"/>
+          <w:sz w:val="20"/>
+          <w:szCs w:val="20"/>
+        </w:rPr>
+        <w:t>public</w:t>
+      </w:r>
+      <w:proofErr w:type="spellEnd"/>
+      <w:r>
+        <w:rPr>
+          <w:rFonts w:ascii="Consolas" w:hAnsi="Consolas" w:cs="Consolas"/>
+          <w:color w:val="000000"/>
+          <w:sz w:val="20"/>
+          <w:szCs w:val="20"/>
+        </w:rPr>
+        <w:t xml:space="preserve"> </w:t>
+      </w:r>
+      <w:proofErr w:type="spellStart"/>
+      <w:r>
+        <w:rPr>
+          <w:rFonts w:ascii="Consolas" w:hAnsi="Consolas" w:cs="Consolas"/>
+          <w:b/>
+          <w:bCs/>
+          <w:color w:val="7F0055"/>
+          <w:sz w:val="20"/>
+          <w:szCs w:val="20"/>
+        </w:rPr>
+        <w:t>class</w:t>
+      </w:r>
+      <w:proofErr w:type="spellEnd"/>
+      <w:r>
+        <w:rPr>
+          <w:rFonts w:ascii="Consolas" w:hAnsi="Consolas" w:cs="Consolas"/>
+          <w:color w:val="000000"/>
+          <w:sz w:val="20"/>
+          <w:szCs w:val="20"/>
+        </w:rPr>
+        <w:t xml:space="preserve"> </w:t>
+      </w:r>
+      <w:proofErr w:type="spellStart"/>
+      <w:r>
+        <w:rPr>
+          <w:rFonts w:ascii="Consolas" w:hAnsi="Consolas" w:cs="Consolas"/>
+          <w:color w:val="000000"/>
+          <w:sz w:val="20"/>
+          <w:szCs w:val="20"/>
+        </w:rPr>
+        <w:t>JulgamentoPrisioneiro</w:t>
+      </w:r>
+      <w:proofErr w:type="spellEnd"/>
+      <w:r>
+        <w:rPr>
+          <w:rFonts w:ascii="Consolas" w:hAnsi="Consolas" w:cs="Consolas"/>
+          <w:color w:val="000000"/>
+          <w:sz w:val="20"/>
+          <w:szCs w:val="20"/>
+        </w:rPr>
+        <w:t xml:space="preserve"> {</w:t>
+      </w:r>
+    </w:p>
+    <w:p>
+      <w:pPr>
+        <w:autoSpaceDE w:val="0"/>
+        <w:autoSpaceDN w:val="0"/>
+        <w:adjustRightInd w:val="0"/>
+        <w:spacing w:after="0" w:line="240" w:lineRule="auto"/>
+        <w:rPr>
+          <w:rFonts w:ascii="Consolas" w:hAnsi="Consolas" w:cs="Consolas"/>
+          <w:sz w:val="20"/>
+          <w:szCs w:val="20"/>
+        </w:rPr>
+      </w:pPr>
+      <w:r>
+        <w:rPr>
+          <w:rFonts w:ascii="Consolas" w:hAnsi="Consolas" w:cs="Consolas"/>
+          <w:color w:val="000000"/>
+          <w:sz w:val="20"/>
+          <w:szCs w:val="20"/>
+        </w:rPr>
+        <w:t xml:space="preserve">   </w:t>
+      </w:r>
+      <w:proofErr w:type="spellStart"/>
+      <w:r>
+        <w:rPr>
+          <w:rFonts w:ascii="Consolas" w:hAnsi="Consolas" w:cs="Consolas"/>
+          <w:b/>
+          <w:bCs/>
+          <w:color w:val="7F0055"/>
+          <w:sz w:val="20"/>
+          <w:szCs w:val="20"/>
+        </w:rPr>
+        <w:t>private</w:t>
+      </w:r>
+      <w:proofErr w:type="spellEnd"/>
+      <w:r>
+        <w:rPr>
+          <w:rFonts w:ascii="Consolas" w:hAnsi="Consolas" w:cs="Consolas"/>
+          <w:color w:val="000000"/>
+          <w:sz w:val="20"/>
+          <w:szCs w:val="20"/>
+        </w:rPr>
+        <w:t xml:space="preserve"> </w:t>
+      </w:r>
+      <w:proofErr w:type="spellStart"/>
+      <w:r>
+        <w:rPr>
+          <w:rFonts w:ascii="Consolas" w:hAnsi="Consolas" w:cs="Consolas"/>
+          <w:b/>
+          <w:bCs/>
+          <w:color w:val="7F0055"/>
+          <w:sz w:val="20"/>
+          <w:szCs w:val="20"/>
+        </w:rPr>
+        <w:t>int</w:t>
+      </w:r>
+      <w:proofErr w:type="spellEnd"/>
+      <w:r>
+        <w:rPr>
+          <w:rFonts w:ascii="Consolas" w:hAnsi="Consolas" w:cs="Consolas"/>
+          <w:color w:val="000000"/>
+          <w:sz w:val="20"/>
+          <w:szCs w:val="20"/>
+        </w:rPr>
+        <w:t xml:space="preserve"> </w:t>
+      </w:r>
+      <w:r>
+        <w:rPr>
+          <w:rFonts w:ascii="Consolas" w:hAnsi="Consolas" w:cs="Consolas"/>
+          <w:color w:val="0000C0"/>
+          <w:sz w:val="20"/>
+          <w:szCs w:val="20"/>
+        </w:rPr>
+        <w:t>PENA_INOCENCIA</w:t>
+      </w:r>
+      <w:r>
+        <w:rPr>
+          <w:rFonts w:ascii="Consolas" w:hAnsi="Consolas" w:cs="Consolas"/>
+          <w:color w:val="000000"/>
+          <w:sz w:val="20"/>
+          <w:szCs w:val="20"/>
+        </w:rPr>
+        <w:t xml:space="preserve"> = 10;</w:t>
+      </w:r>
+    </w:p>
+    <w:p>
+      <w:pPr>
+        <w:autoSpaceDE w:val="0"/>
+        <w:autoSpaceDN w:val="0"/>
+        <w:adjustRightInd w:val="0"/>
+        <w:spacing w:after="0" w:line="240" w:lineRule="auto"/>
+        <w:rPr>
+          <w:rFonts w:ascii="Consolas" w:hAnsi="Consolas" w:cs="Consolas"/>
+          <w:sz w:val="20"/>
+          <w:szCs w:val="20"/>
+        </w:rPr>
+      </w:pPr>
+      <w:r>
+        <w:rPr>
+          <w:rFonts w:ascii="Consolas" w:hAnsi="Consolas" w:cs="Consolas"/>
+          <w:color w:val="000000"/>
+          <w:sz w:val="20"/>
+          <w:szCs w:val="20"/>
+        </w:rPr>
+        <w:t xml:space="preserve">   </w:t>
+      </w:r>
+      <w:proofErr w:type="spellStart"/>
+      <w:r>
+        <w:rPr>
+          <w:rFonts w:ascii="Consolas" w:hAnsi="Consolas" w:cs="Consolas"/>
+          <w:b/>
+          <w:bCs/>
+          <w:color w:val="7F0055"/>
+          <w:sz w:val="20"/>
+          <w:szCs w:val="20"/>
+        </w:rPr>
+        <w:t>private</w:t>
+      </w:r>
+      <w:proofErr w:type="spellEnd"/>
+      <w:r>
+        <w:rPr>
+          <w:rFonts w:ascii="Consolas" w:hAnsi="Consolas" w:cs="Consolas"/>
+          <w:color w:val="000000"/>
+          <w:sz w:val="20"/>
+          <w:szCs w:val="20"/>
+        </w:rPr>
+        <w:t xml:space="preserve"> </w:t>
+      </w:r>
+      <w:proofErr w:type="spellStart"/>
+      <w:r>
+        <w:rPr>
+          <w:rFonts w:ascii="Consolas" w:hAnsi="Consolas" w:cs="Consolas"/>
+          <w:b/>
+          <w:bCs/>
+          <w:color w:val="7F0055"/>
+          <w:sz w:val="20"/>
+          <w:szCs w:val="20"/>
+        </w:rPr>
+        <w:t>int</w:t>
+      </w:r>
+      <w:proofErr w:type="spellEnd"/>
+      <w:r>
+        <w:rPr>
+          <w:rFonts w:ascii="Consolas" w:hAnsi="Consolas" w:cs="Consolas"/>
+          <w:color w:val="000000"/>
+          <w:sz w:val="20"/>
+          <w:szCs w:val="20"/>
+        </w:rPr>
+        <w:t xml:space="preserve"> </w:t>
+      </w:r>
+      <w:r>
+        <w:rPr>
+          <w:rFonts w:ascii="Consolas" w:hAnsi="Consolas" w:cs="Consolas"/>
+          <w:color w:val="0000C0"/>
+          <w:sz w:val="20"/>
+          <w:szCs w:val="20"/>
+        </w:rPr>
+        <w:t>PENA_CONDENACAO_MUTUA</w:t>
+      </w:r>
+      <w:r>
+        <w:rPr>
+          <w:rFonts w:ascii="Consolas" w:hAnsi="Consolas" w:cs="Consolas"/>
+          <w:color w:val="000000"/>
+          <w:sz w:val="20"/>
+          <w:szCs w:val="20"/>
+        </w:rPr>
+        <w:t xml:space="preserve"> = 15;</w:t>
+      </w:r>
+    </w:p>
+    <w:p>
+      <w:pPr>
+        <w:autoSpaceDE w:val="0"/>
+        <w:autoSpaceDN w:val="0"/>
+        <w:adjustRightInd w:val="0"/>
+        <w:spacing w:after="0" w:line="240" w:lineRule="auto"/>
+        <w:rPr>
+          <w:rFonts w:ascii="Consolas" w:hAnsi="Consolas" w:cs="Consolas"/>
+          <w:sz w:val="20"/>
+          <w:szCs w:val="20"/>
+        </w:rPr>
+      </w:pPr>
+      <w:r>
+        <w:rPr>
+          <w:rFonts w:ascii="Consolas" w:hAnsi="Consolas" w:cs="Consolas"/>
+          <w:color w:val="000000"/>
+          <w:sz w:val="20"/>
+          <w:szCs w:val="20"/>
+        </w:rPr>
+        <w:t xml:space="preserve">   </w:t>
+      </w:r>
+      <w:proofErr w:type="spellStart"/>
+      <w:r>
+        <w:rPr>
+          <w:rFonts w:ascii="Consolas" w:hAnsi="Consolas" w:cs="Consolas"/>
+          <w:b/>
+          <w:bCs/>
+          <w:color w:val="7F0055"/>
+          <w:sz w:val="20"/>
+          <w:szCs w:val="20"/>
+        </w:rPr>
+        <w:t>private</w:t>
+      </w:r>
+      <w:proofErr w:type="spellEnd"/>
+      <w:r>
+        <w:rPr>
+          <w:rFonts w:ascii="Consolas" w:hAnsi="Consolas" w:cs="Consolas"/>
+          <w:color w:val="000000"/>
+          <w:sz w:val="20"/>
+          <w:szCs w:val="20"/>
+        </w:rPr>
+        <w:t xml:space="preserve"> </w:t>
+      </w:r>
+      <w:proofErr w:type="spellStart"/>
+      <w:r>
+        <w:rPr>
+          <w:rFonts w:ascii="Consolas" w:hAnsi="Consolas" w:cs="Consolas"/>
+          <w:b/>
+          <w:bCs/>
+          <w:color w:val="7F0055"/>
+          <w:sz w:val="20"/>
+          <w:szCs w:val="20"/>
+        </w:rPr>
+        <w:t>int</w:t>
+      </w:r>
+      <w:proofErr w:type="spellEnd"/>
+      <w:r>
+        <w:rPr>
+          <w:rFonts w:ascii="Consolas" w:hAnsi="Consolas" w:cs="Consolas"/>
+          <w:color w:val="000000"/>
+          <w:sz w:val="20"/>
+          <w:szCs w:val="20"/>
+        </w:rPr>
+        <w:t xml:space="preserve"> </w:t>
+      </w:r>
+      <w:r>
+        <w:rPr>
+          <w:rFonts w:ascii="Consolas" w:hAnsi="Consolas" w:cs="Consolas"/>
+          <w:color w:val="0000C0"/>
+          <w:sz w:val="20"/>
+          <w:szCs w:val="20"/>
+        </w:rPr>
+        <w:t>PENA_CONDENACAO_INDIVIDUAL</w:t>
+      </w:r>
+      <w:r>
+        <w:rPr>
+          <w:rFonts w:ascii="Consolas" w:hAnsi="Consolas" w:cs="Consolas"/>
+          <w:color w:val="000000"/>
+          <w:sz w:val="20"/>
+          <w:szCs w:val="20"/>
+        </w:rPr>
+        <w:t xml:space="preserve"> = 10;</w:t>
+      </w:r>
+    </w:p>
+    <w:p>
+      <w:pPr>
+        <w:autoSpaceDE w:val="0"/>
+        <w:autoSpaceDN w:val="0"/>
+        <w:adjustRightInd w:val="0"/>
+        <w:spacing w:after="0" w:line="240" w:lineRule="auto"/>
+        <w:rPr>
+          <w:rFonts w:ascii="Consolas" w:hAnsi="Consolas" w:cs="Consolas"/>
+          <w:sz w:val="20"/>
+          <w:szCs w:val="20"/>
+        </w:rPr>
+      </w:pPr>
+      <w:r>
+        <w:rPr>
+          <w:rFonts w:ascii="Consolas" w:hAnsi="Consolas" w:cs="Consolas"/>
+          <w:color w:val="000000"/>
+          <w:sz w:val="20"/>
+          <w:szCs w:val="20"/>
+        </w:rPr>
+        <w:t xml:space="preserve">   </w:t>
+      </w:r>
+      <w:proofErr w:type="spellStart"/>
+      <w:r>
+        <w:rPr>
+          <w:rFonts w:ascii="Consolas" w:hAnsi="Consolas" w:cs="Consolas"/>
+          <w:b/>
+          <w:bCs/>
+          <w:color w:val="7F0055"/>
+          <w:sz w:val="20"/>
+          <w:szCs w:val="20"/>
+        </w:rPr>
+        <w:t>private</w:t>
+      </w:r>
+      <w:proofErr w:type="spellEnd"/>
+      <w:r>
+        <w:rPr>
+          <w:rFonts w:ascii="Consolas" w:hAnsi="Consolas" w:cs="Consolas"/>
+          <w:color w:val="000000"/>
+          <w:sz w:val="20"/>
+          <w:szCs w:val="20"/>
+        </w:rPr>
+        <w:t xml:space="preserve"> </w:t>
+      </w:r>
+      <w:proofErr w:type="spellStart"/>
+      <w:r>
+        <w:rPr>
+          <w:rFonts w:ascii="Consolas" w:hAnsi="Consolas" w:cs="Consolas"/>
+          <w:b/>
+          <w:bCs/>
+          <w:color w:val="7F0055"/>
+          <w:sz w:val="20"/>
+          <w:szCs w:val="20"/>
+        </w:rPr>
+        <w:t>int</w:t>
+      </w:r>
+      <w:proofErr w:type="spellEnd"/>
+      <w:r>
+        <w:rPr>
+          <w:rFonts w:ascii="Consolas" w:hAnsi="Consolas" w:cs="Consolas"/>
+          <w:color w:val="000000"/>
+          <w:sz w:val="20"/>
+          <w:szCs w:val="20"/>
+        </w:rPr>
+        <w:t xml:space="preserve"> </w:t>
+      </w:r>
+      <w:r>
+        <w:rPr>
+          <w:rFonts w:ascii="Consolas" w:hAnsi="Consolas" w:cs="Consolas"/>
+          <w:color w:val="0000C0"/>
+          <w:sz w:val="20"/>
+          <w:szCs w:val="20"/>
+        </w:rPr>
+        <w:t>PENA_CONDENACAO_CUMPLICES</w:t>
+      </w:r>
+      <w:r>
+        <w:rPr>
+          <w:rFonts w:ascii="Consolas" w:hAnsi="Consolas" w:cs="Consolas"/>
+          <w:color w:val="000000"/>
+          <w:sz w:val="20"/>
+          <w:szCs w:val="20"/>
+        </w:rPr>
+        <w:t xml:space="preserve"> = 11;</w:t>
+      </w:r>
+    </w:p>
+    <w:p>
+      <w:pPr>
+        <w:autoSpaceDE w:val="0"/>
+        <w:autoSpaceDN w:val="0"/>
+        <w:adjustRightInd w:val="0"/>
+        <w:spacing w:after="0" w:line="240" w:lineRule="auto"/>
+        <w:rPr>
+          <w:rFonts w:ascii="Consolas" w:hAnsi="Consolas" w:cs="Consolas"/>
+          <w:sz w:val="20"/>
+          <w:szCs w:val="20"/>
+        </w:rPr>
+      </w:pPr>
+    </w:p>
+    <w:p>
+      <w:pPr>
+        <w:autoSpaceDE w:val="0"/>
+        <w:autoSpaceDN w:val="0"/>
+        <w:adjustRightInd w:val="0"/>
+        <w:spacing w:after="0" w:line="240" w:lineRule="auto"/>
+        <w:rPr>
+          <w:rFonts w:ascii="Consolas" w:hAnsi="Consolas" w:cs="Consolas"/>
+          <w:sz w:val="20"/>
+          <w:szCs w:val="20"/>
+        </w:rPr>
+      </w:pPr>
+      <w:r>
+        <w:rPr>
+          <w:rFonts w:ascii="Consolas" w:hAnsi="Consolas" w:cs="Consolas"/>
+          <w:color w:val="000000"/>
+          <w:sz w:val="20"/>
+          <w:szCs w:val="20"/>
+        </w:rPr>
+        <w:t xml:space="preserve">   </w:t>
+      </w:r>
+      <w:proofErr w:type="spellStart"/>
+      <w:r>
+        <w:rPr>
+          <w:rFonts w:ascii="Consolas" w:hAnsi="Consolas" w:cs="Consolas"/>
+          <w:b/>
+          <w:bCs/>
+          <w:color w:val="7F0055"/>
+          <w:sz w:val="20"/>
+          <w:szCs w:val="20"/>
+        </w:rPr>
+        <w:t>public</w:t>
+      </w:r>
+      <w:proofErr w:type="spellEnd"/>
+      <w:r>
+        <w:rPr>
+          <w:rFonts w:ascii="Consolas" w:hAnsi="Consolas" w:cs="Consolas"/>
+          <w:color w:val="000000"/>
+          <w:sz w:val="20"/>
+          <w:szCs w:val="20"/>
+        </w:rPr>
+        <w:t xml:space="preserve"> </w:t>
+      </w:r>
+      <w:proofErr w:type="spellStart"/>
+      <w:r>
+        <w:rPr>
+          <w:rFonts w:ascii="Consolas" w:hAnsi="Consolas" w:cs="Consolas"/>
+          <w:b/>
+          <w:bCs/>
+          <w:color w:val="7F0055"/>
+          <w:sz w:val="20"/>
+          <w:szCs w:val="20"/>
+        </w:rPr>
+        <w:t>int</w:t>
+      </w:r>
+      <w:proofErr w:type="spellEnd"/>
+      <w:r>
+        <w:rPr>
+          <w:rFonts w:ascii="Consolas" w:hAnsi="Consolas" w:cs="Consolas"/>
+          <w:color w:val="000000"/>
+          <w:sz w:val="20"/>
+          <w:szCs w:val="20"/>
+        </w:rPr>
+        <w:t xml:space="preserve"> </w:t>
+      </w:r>
+      <w:proofErr w:type="spellStart"/>
+      <w:proofErr w:type="gramStart"/>
+      <w:r>
+        <w:rPr>
+          <w:rFonts w:ascii="Consolas" w:hAnsi="Consolas" w:cs="Consolas"/>
+          <w:color w:val="000000"/>
+          <w:sz w:val="20"/>
+          <w:szCs w:val="20"/>
+        </w:rPr>
+        <w:t>calculaPena</w:t>
+      </w:r>
+      <w:proofErr w:type="spellEnd"/>
+      <w:r>
+        <w:rPr>
+          <w:rFonts w:ascii="Consolas" w:hAnsi="Consolas" w:cs="Consolas"/>
+          <w:color w:val="000000"/>
+          <w:sz w:val="20"/>
+          <w:szCs w:val="20"/>
+        </w:rPr>
+        <w:t>(</w:t>
+      </w:r>
+      <w:proofErr w:type="gramEnd"/>
+      <w:r>
+        <w:rPr>
+          <w:rFonts w:ascii="Consolas" w:hAnsi="Consolas" w:cs="Consolas"/>
+          <w:color w:val="000000"/>
+          <w:sz w:val="20"/>
+          <w:szCs w:val="20"/>
+        </w:rPr>
+        <w:t xml:space="preserve">Resposta </w:t>
+      </w:r>
+      <w:proofErr w:type="spellStart"/>
+      <w:r>
+        <w:rPr>
+          <w:rFonts w:ascii="Consolas" w:hAnsi="Consolas" w:cs="Consolas"/>
+          <w:color w:val="6A3E3E"/>
+          <w:sz w:val="20"/>
+          <w:szCs w:val="20"/>
+        </w:rPr>
+        <w:t>respostaPrisioneiroA</w:t>
+      </w:r>
+      <w:proofErr w:type="spellEnd"/>
+      <w:r>
+        <w:rPr>
+          <w:rFonts w:ascii="Consolas" w:hAnsi="Consolas" w:cs="Consolas"/>
+          <w:color w:val="000000"/>
+          <w:sz w:val="20"/>
+          <w:szCs w:val="20"/>
+        </w:rPr>
+        <w:t xml:space="preserve">, Resposta </w:t>
+      </w:r>
+      <w:proofErr w:type="spellStart"/>
+      <w:r>
+        <w:rPr>
+          <w:rFonts w:ascii="Consolas" w:hAnsi="Consolas" w:cs="Consolas"/>
+          <w:color w:val="6A3E3E"/>
+          <w:sz w:val="20"/>
+          <w:szCs w:val="20"/>
+        </w:rPr>
+        <w:t>respostaPrisioneiroB</w:t>
+      </w:r>
+      <w:proofErr w:type="spellEnd"/>
+      <w:r>
+        <w:rPr>
+          <w:rFonts w:ascii="Consolas" w:hAnsi="Consolas" w:cs="Consolas"/>
+          <w:color w:val="000000"/>
+          <w:sz w:val="20"/>
+          <w:szCs w:val="20"/>
+        </w:rPr>
+        <w:t>) {</w:t>
+      </w:r>
+    </w:p>
+    <w:p>
+      <w:pPr>
+        <w:autoSpaceDE w:val="0"/>
+        <w:autoSpaceDN w:val="0"/>
+        <w:adjustRightInd w:val="0"/>
+        <w:spacing w:after="0" w:line="240" w:lineRule="auto"/>
+        <w:rPr>
+          <w:rFonts w:ascii="Consolas" w:hAnsi="Consolas" w:cs="Consolas"/>
+          <w:sz w:val="20"/>
+          <w:szCs w:val="20"/>
+        </w:rPr>
+      </w:pPr>
+      <w:r>
+        <w:rPr>
+          <w:rFonts w:ascii="Consolas" w:hAnsi="Consolas" w:cs="Consolas"/>
+          <w:color w:val="000000"/>
+          <w:sz w:val="20"/>
+          <w:szCs w:val="20"/>
+        </w:rPr>
+        <w:t xml:space="preserve">      </w:t>
+      </w:r>
+      <w:proofErr w:type="spellStart"/>
+      <w:r>
+        <w:rPr>
+          <w:rFonts w:ascii="Consolas" w:hAnsi="Consolas" w:cs="Consolas"/>
+          <w:b/>
+          <w:bCs/>
+          <w:color w:val="7F0055"/>
+          <w:sz w:val="20"/>
+          <w:szCs w:val="20"/>
+        </w:rPr>
+        <w:t>if</w:t>
+      </w:r>
+      <w:proofErr w:type="spellEnd"/>
+      <w:r>
+        <w:rPr>
+          <w:rFonts w:ascii="Consolas" w:hAnsi="Consolas" w:cs="Consolas"/>
+          <w:color w:val="000000"/>
+          <w:sz w:val="20"/>
+          <w:szCs w:val="20"/>
+        </w:rPr>
+        <w:t xml:space="preserve"> (</w:t>
+      </w:r>
+      <w:proofErr w:type="spellStart"/>
+      <w:r>
+        <w:rPr>
+          <w:rFonts w:ascii="Consolas" w:hAnsi="Consolas" w:cs="Consolas"/>
+          <w:color w:val="6A3E3E"/>
+          <w:sz w:val="20"/>
+          <w:szCs w:val="20"/>
+        </w:rPr>
+        <w:t>respostaPrisioneiroA</w:t>
+      </w:r>
+      <w:proofErr w:type="spellEnd"/>
+      <w:r>
+        <w:rPr>
+          <w:rFonts w:ascii="Consolas" w:hAnsi="Consolas" w:cs="Consolas"/>
+          <w:color w:val="000000"/>
+          <w:sz w:val="20"/>
+          <w:szCs w:val="20"/>
+        </w:rPr>
+        <w:t xml:space="preserve"> == </w:t>
+      </w:r>
+      <w:proofErr w:type="spellStart"/>
+      <w:r>
+        <w:rPr>
+          <w:rFonts w:ascii="Consolas" w:hAnsi="Consolas" w:cs="Consolas"/>
+          <w:color w:val="000000"/>
+          <w:sz w:val="20"/>
+          <w:szCs w:val="20"/>
+        </w:rPr>
+        <w:t>Resposta.</w:t>
+      </w:r>
+      <w:r>
+        <w:rPr>
+          <w:rFonts w:ascii="Consolas" w:hAnsi="Consolas" w:cs="Consolas"/>
+          <w:b/>
+          <w:bCs/>
+          <w:i/>
+          <w:iCs/>
+          <w:color w:val="0000C0"/>
+          <w:sz w:val="20"/>
+          <w:szCs w:val="20"/>
+        </w:rPr>
+        <w:t>DELACAO</w:t>
+      </w:r>
+      <w:proofErr w:type="spellEnd"/>
+      <w:r>
+        <w:rPr>
+          <w:rFonts w:ascii="Consolas" w:hAnsi="Consolas" w:cs="Consolas"/>
+          <w:color w:val="000000"/>
+          <w:sz w:val="20"/>
+          <w:szCs w:val="20"/>
+        </w:rPr>
+        <w:t>) {</w:t>
+      </w:r>
+    </w:p>
+    <w:p>
+      <w:pPr>
+        <w:autoSpaceDE w:val="0"/>
+        <w:autoSpaceDN w:val="0"/>
+        <w:adjustRightInd w:val="0"/>
+        <w:spacing w:after="0" w:line="240" w:lineRule="auto"/>
+        <w:rPr>
+          <w:rFonts w:ascii="Consolas" w:hAnsi="Consolas" w:cs="Consolas"/>
+          <w:sz w:val="20"/>
+          <w:szCs w:val="20"/>
+        </w:rPr>
+      </w:pPr>
+      <w:r>
+        <w:rPr>
+          <w:rFonts w:ascii="Consolas" w:hAnsi="Consolas" w:cs="Consolas"/>
+          <w:color w:val="000000"/>
+          <w:sz w:val="20"/>
+          <w:szCs w:val="20"/>
+        </w:rPr>
+        <w:t xml:space="preserve">          </w:t>
+      </w:r>
+      <w:proofErr w:type="spellStart"/>
+      <w:r>
+        <w:rPr>
+          <w:rFonts w:ascii="Consolas" w:hAnsi="Consolas" w:cs="Consolas"/>
+          <w:b/>
+          <w:bCs/>
+          <w:color w:val="7F0055"/>
+          <w:sz w:val="20"/>
+          <w:szCs w:val="20"/>
+        </w:rPr>
+        <w:t>if</w:t>
+      </w:r>
+      <w:proofErr w:type="spellEnd"/>
+      <w:r>
+        <w:rPr>
+          <w:rFonts w:ascii="Consolas" w:hAnsi="Consolas" w:cs="Consolas"/>
+          <w:color w:val="000000"/>
+          <w:sz w:val="20"/>
+          <w:szCs w:val="20"/>
+        </w:rPr>
+        <w:t xml:space="preserve"> (</w:t>
+      </w:r>
+      <w:proofErr w:type="spellStart"/>
+      <w:r>
+        <w:rPr>
+          <w:rFonts w:ascii="Consolas" w:hAnsi="Consolas" w:cs="Consolas"/>
+          <w:color w:val="6A3E3E"/>
+          <w:sz w:val="20"/>
+          <w:szCs w:val="20"/>
+        </w:rPr>
+        <w:t>respostaPrisioneiroB</w:t>
+      </w:r>
+      <w:proofErr w:type="spellEnd"/>
+      <w:r>
+        <w:rPr>
+          <w:rFonts w:ascii="Consolas" w:hAnsi="Consolas" w:cs="Consolas"/>
+          <w:color w:val="000000"/>
+          <w:sz w:val="20"/>
+          <w:szCs w:val="20"/>
+        </w:rPr>
+        <w:t xml:space="preserve"> == </w:t>
+      </w:r>
+      <w:proofErr w:type="spellStart"/>
+      <w:r>
+        <w:rPr>
+          <w:rFonts w:ascii="Consolas" w:hAnsi="Consolas" w:cs="Consolas"/>
+          <w:color w:val="000000"/>
+          <w:sz w:val="20"/>
+          <w:szCs w:val="20"/>
+        </w:rPr>
+        <w:t>Resposta.</w:t>
+      </w:r>
+      <w:r>
+        <w:rPr>
+          <w:rFonts w:ascii="Consolas" w:hAnsi="Consolas" w:cs="Consolas"/>
+          <w:b/>
+          <w:bCs/>
+          <w:i/>
+          <w:iCs/>
+          <w:color w:val="0000C0"/>
+          <w:sz w:val="20"/>
+          <w:szCs w:val="20"/>
+        </w:rPr>
+        <w:t>DELACAO</w:t>
+      </w:r>
+      <w:proofErr w:type="spellEnd"/>
+      <w:r>
+        <w:rPr>
+          <w:rFonts w:ascii="Consolas" w:hAnsi="Consolas" w:cs="Consolas"/>
+          <w:color w:val="000000"/>
+          <w:sz w:val="20"/>
+          <w:szCs w:val="20"/>
+        </w:rPr>
+        <w:t>) {</w:t>
+      </w:r>
+    </w:p>
+    <w:p>
+      <w:pPr>
+        <w:autoSpaceDE w:val="0"/>
+        <w:autoSpaceDN w:val="0"/>
+        <w:adjustRightInd w:val="0"/>
+        <w:spacing w:after="0" w:line="240" w:lineRule="auto"/>
+        <w:rPr>
+          <w:rFonts w:ascii="Consolas" w:hAnsi="Consolas" w:cs="Consolas"/>
+          <w:sz w:val="20"/>
+          <w:szCs w:val="20"/>
+        </w:rPr>
+      </w:pPr>
+      <w:r>
+        <w:rPr>
+          <w:rFonts w:ascii="Consolas" w:hAnsi="Consolas" w:cs="Consolas"/>
+          <w:color w:val="000000"/>
+          <w:sz w:val="20"/>
+          <w:szCs w:val="20"/>
+        </w:rPr>
+        <w:t xml:space="preserve">            </w:t>
+      </w:r>
+      <w:proofErr w:type="spellStart"/>
+      <w:r>
+        <w:rPr>
+          <w:rFonts w:ascii="Consolas" w:hAnsi="Consolas" w:cs="Consolas"/>
+          <w:b/>
+          <w:bCs/>
+          <w:color w:val="7F0055"/>
+          <w:sz w:val="20"/>
+          <w:szCs w:val="20"/>
+        </w:rPr>
+        <w:t>return</w:t>
+      </w:r>
+      <w:proofErr w:type="spellEnd"/>
+      <w:r>
+        <w:rPr>
+          <w:rFonts w:ascii="Consolas" w:hAnsi="Consolas" w:cs="Consolas"/>
+          <w:color w:val="000000"/>
+          <w:sz w:val="20"/>
+          <w:szCs w:val="20"/>
+        </w:rPr>
+        <w:t xml:space="preserve"> </w:t>
+      </w:r>
+      <w:r>
+        <w:rPr>
+          <w:rFonts w:ascii="Consolas" w:hAnsi="Consolas" w:cs="Consolas"/>
+          <w:color w:val="0000C0"/>
+          <w:sz w:val="20"/>
+          <w:szCs w:val="20"/>
+        </w:rPr>
+        <w:t>PENA_CONDENACAO_MUTUA</w:t>
+      </w:r>
+      <w:r>
+        <w:rPr>
+          <w:rFonts w:ascii="Consolas" w:hAnsi="Consolas" w:cs="Consolas"/>
+          <w:color w:val="000000"/>
+          <w:sz w:val="20"/>
+          <w:szCs w:val="20"/>
+        </w:rPr>
+        <w:t>;</w:t>
+      </w:r>
+    </w:p>
+    <w:p>
+      <w:pPr>
+        <w:autoSpaceDE w:val="0"/>
+        <w:autoSpaceDN w:val="0"/>
+        <w:adjustRightInd w:val="0"/>
+        <w:spacing w:after="0" w:line="240" w:lineRule="auto"/>
+        <w:rPr>
+          <w:rFonts w:ascii="Consolas" w:hAnsi="Consolas" w:cs="Consolas"/>
+          <w:sz w:val="20"/>
+          <w:szCs w:val="20"/>
+          <w:lang w:val="en-US"/>
+        </w:rPr>
+      </w:pPr>
+      <w:r>
+        <w:rPr>
+          <w:rFonts w:ascii="Consolas" w:hAnsi="Consolas" w:cs="Consolas"/>
+          <w:color w:val="000000"/>
+          <w:sz w:val="20"/>
+          <w:szCs w:val="20"/>
+        </w:rPr>
+        <w:t xml:space="preserve">          </w:t>
+      </w:r>
+      <w:r>
+        <w:rPr>
+          <w:rFonts w:ascii="Consolas" w:hAnsi="Consolas" w:cs="Consolas"/>
+          <w:color w:val="000000"/>
+          <w:sz w:val="20"/>
+          <w:szCs w:val="20"/>
+          <w:lang w:val="en-US"/>
+        </w:rPr>
+        <w:t xml:space="preserve">} </w:t>
+      </w:r>
+      <w:r>
+        <w:rPr>
+          <w:rFonts w:ascii="Consolas" w:hAnsi="Consolas" w:cs="Consolas"/>
+          <w:b/>
+          <w:bCs/>
+          <w:color w:val="7F0055"/>
+          <w:sz w:val="20"/>
+          <w:szCs w:val="20"/>
+          <w:lang w:val="en-US"/>
+        </w:rPr>
+        <w:t>else</w:t>
+      </w:r>
+      <w:r>
+        <w:rPr>
+          <w:rFonts w:ascii="Consolas" w:hAnsi="Consolas" w:cs="Consolas"/>
+          <w:color w:val="000000"/>
+          <w:sz w:val="20"/>
+          <w:szCs w:val="20"/>
+          <w:lang w:val="en-US"/>
+        </w:rPr>
+        <w:t xml:space="preserve"> {</w:t>
+      </w:r>
+    </w:p>
+    <w:p>
+      <w:pPr>
+        <w:autoSpaceDE w:val="0"/>
+        <w:autoSpaceDN w:val="0"/>
+        <w:adjustRightInd w:val="0"/>
+        <w:spacing w:after="0" w:line="240" w:lineRule="auto"/>
+        <w:rPr>
+          <w:rFonts w:ascii="Consolas" w:hAnsi="Consolas" w:cs="Consolas"/>
+          <w:sz w:val="20"/>
+          <w:szCs w:val="20"/>
+          <w:lang w:val="en-US"/>
+        </w:rPr>
+      </w:pPr>
+      <w:r>
+        <w:rPr>
+          <w:rFonts w:ascii="Consolas" w:hAnsi="Consolas" w:cs="Consolas"/>
+          <w:color w:val="000000"/>
+          <w:sz w:val="20"/>
+          <w:szCs w:val="20"/>
+          <w:lang w:val="en-US"/>
+        </w:rPr>
+        <w:t xml:space="preserve">                 </w:t>
+      </w:r>
+      <w:r>
+        <w:rPr>
+          <w:rFonts w:ascii="Consolas" w:hAnsi="Consolas" w:cs="Consolas"/>
+          <w:b/>
+          <w:bCs/>
+          <w:color w:val="7F0055"/>
+          <w:sz w:val="20"/>
+          <w:szCs w:val="20"/>
+          <w:lang w:val="en-US"/>
+        </w:rPr>
+        <w:t>return</w:t>
+      </w:r>
+      <w:r>
+        <w:rPr>
+          <w:rFonts w:ascii="Consolas" w:hAnsi="Consolas" w:cs="Consolas"/>
+          <w:color w:val="000000"/>
+          <w:sz w:val="20"/>
+          <w:szCs w:val="20"/>
+          <w:lang w:val="en-US"/>
+        </w:rPr>
+        <w:t xml:space="preserve"> </w:t>
+      </w:r>
+      <w:r>
+        <w:rPr>
+          <w:rFonts w:ascii="Consolas" w:hAnsi="Consolas" w:cs="Consolas"/>
+          <w:color w:val="0000C0"/>
+          <w:sz w:val="20"/>
+          <w:szCs w:val="20"/>
+          <w:lang w:val="en-US"/>
+        </w:rPr>
+        <w:t>PENA_INOCENCIA</w:t>
+      </w:r>
+      <w:r>
+        <w:rPr>
+          <w:rFonts w:ascii="Consolas" w:hAnsi="Consolas" w:cs="Consolas"/>
+          <w:color w:val="000000"/>
+          <w:sz w:val="20"/>
+          <w:szCs w:val="20"/>
+          <w:lang w:val="en-US"/>
+        </w:rPr>
+        <w:t>;</w:t>
+      </w:r>
+    </w:p>
+    <w:p>
+      <w:pPr>
+        <w:autoSpaceDE w:val="0"/>
+        <w:autoSpaceDN w:val="0"/>
+        <w:adjustRightInd w:val="0"/>
+        <w:spacing w:after="0" w:line="240" w:lineRule="auto"/>
+        <w:rPr>
+          <w:rFonts w:ascii="Consolas" w:hAnsi="Consolas" w:cs="Consolas"/>
+          <w:sz w:val="20"/>
+          <w:szCs w:val="20"/>
+          <w:lang w:val="en-US"/>
+        </w:rPr>
+      </w:pPr>
+      <w:r>
+        <w:rPr>
+          <w:rFonts w:ascii="Consolas" w:hAnsi="Consolas" w:cs="Consolas"/>
+          <w:color w:val="000000"/>
+          <w:sz w:val="20"/>
+          <w:szCs w:val="20"/>
+          <w:lang w:val="en-US"/>
+        </w:rPr>
+        <w:t xml:space="preserve">                 }</w:t>
+      </w:r>
+    </w:p>
+    <w:p>
+      <w:pPr>
+        <w:autoSpaceDE w:val="0"/>
+        <w:autoSpaceDN w:val="0"/>
+        <w:adjustRightInd w:val="0"/>
+        <w:spacing w:after="0" w:line="240" w:lineRule="auto"/>
+        <w:rPr>
+          <w:rFonts w:ascii="Consolas" w:hAnsi="Consolas" w:cs="Consolas"/>
+          <w:sz w:val="20"/>
+          <w:szCs w:val="20"/>
+          <w:lang w:val="en-US"/>
+        </w:rPr>
+      </w:pPr>
+      <w:r>
+        <w:rPr>
+          <w:rFonts w:ascii="Consolas" w:hAnsi="Consolas" w:cs="Consolas"/>
+          <w:color w:val="000000"/>
+          <w:sz w:val="20"/>
+          <w:szCs w:val="20"/>
+          <w:lang w:val="en-US"/>
+        </w:rPr>
+        <w:lastRenderedPageBreak/>
+        <w:t xml:space="preserve">       } </w:t>
+      </w:r>
+      <w:r>
+        <w:rPr>
+          <w:rFonts w:ascii="Consolas" w:hAnsi="Consolas" w:cs="Consolas"/>
+          <w:b/>
+          <w:bCs/>
+          <w:color w:val="7F0055"/>
+          <w:sz w:val="20"/>
+          <w:szCs w:val="20"/>
+          <w:lang w:val="en-US"/>
+        </w:rPr>
+        <w:t>else</w:t>
+      </w:r>
+      <w:r>
+        <w:rPr>
+          <w:rFonts w:ascii="Consolas" w:hAnsi="Consolas" w:cs="Consolas"/>
+          <w:color w:val="000000"/>
+          <w:sz w:val="20"/>
+          <w:szCs w:val="20"/>
+          <w:lang w:val="en-US"/>
+        </w:rPr>
+        <w:t xml:space="preserve"> {</w:t>
+      </w:r>
+    </w:p>
+    <w:p>
+      <w:pPr>
+        <w:autoSpaceDE w:val="0"/>
+        <w:autoSpaceDN w:val="0"/>
+        <w:adjustRightInd w:val="0"/>
+        <w:spacing w:after="0" w:line="240" w:lineRule="auto"/>
+        <w:rPr>
+          <w:rFonts w:ascii="Consolas" w:hAnsi="Consolas" w:cs="Consolas"/>
+          <w:sz w:val="20"/>
+          <w:szCs w:val="20"/>
+        </w:rPr>
+      </w:pPr>
+      <w:r>
+        <w:rPr>
+          <w:rFonts w:ascii="Consolas" w:hAnsi="Consolas" w:cs="Consolas"/>
+          <w:color w:val="000000"/>
+          <w:sz w:val="20"/>
+          <w:szCs w:val="20"/>
+          <w:lang w:val="en-US"/>
+        </w:rPr>
+        <w:t xml:space="preserve">                </w:t>
+      </w:r>
+      <w:proofErr w:type="spellStart"/>
+      <w:r>
+        <w:rPr>
+          <w:rFonts w:ascii="Consolas" w:hAnsi="Consolas" w:cs="Consolas"/>
+          <w:b/>
+          <w:bCs/>
+          <w:color w:val="7F0055"/>
+          <w:sz w:val="20"/>
+          <w:szCs w:val="20"/>
+        </w:rPr>
+        <w:t>if</w:t>
+      </w:r>
+      <w:proofErr w:type="spellEnd"/>
+      <w:r>
+        <w:rPr>
+          <w:rFonts w:ascii="Consolas" w:hAnsi="Consolas" w:cs="Consolas"/>
+          <w:color w:val="000000"/>
+          <w:sz w:val="20"/>
+          <w:szCs w:val="20"/>
+        </w:rPr>
+        <w:t xml:space="preserve"> (</w:t>
+      </w:r>
+      <w:proofErr w:type="spellStart"/>
+      <w:r>
+        <w:rPr>
+          <w:rFonts w:ascii="Consolas" w:hAnsi="Consolas" w:cs="Consolas"/>
+          <w:color w:val="6A3E3E"/>
+          <w:sz w:val="20"/>
+          <w:szCs w:val="20"/>
+        </w:rPr>
+        <w:t>respostaPrisioneiroB</w:t>
+      </w:r>
+      <w:proofErr w:type="spellEnd"/>
+      <w:r>
+        <w:rPr>
+          <w:rFonts w:ascii="Consolas" w:hAnsi="Consolas" w:cs="Consolas"/>
+          <w:color w:val="000000"/>
+          <w:sz w:val="20"/>
+          <w:szCs w:val="20"/>
+        </w:rPr>
+        <w:t xml:space="preserve"> == </w:t>
+      </w:r>
+      <w:proofErr w:type="spellStart"/>
+      <w:r>
+        <w:rPr>
+          <w:rFonts w:ascii="Consolas" w:hAnsi="Consolas" w:cs="Consolas"/>
+          <w:color w:val="000000"/>
+          <w:sz w:val="20"/>
+          <w:szCs w:val="20"/>
+        </w:rPr>
+        <w:t>Resposta.</w:t>
+      </w:r>
+      <w:r>
+        <w:rPr>
+          <w:rFonts w:ascii="Consolas" w:hAnsi="Consolas" w:cs="Consolas"/>
+          <w:b/>
+          <w:bCs/>
+          <w:i/>
+          <w:iCs/>
+          <w:color w:val="0000C0"/>
+          <w:sz w:val="20"/>
+          <w:szCs w:val="20"/>
+        </w:rPr>
+        <w:t>DELACAO</w:t>
+      </w:r>
+      <w:proofErr w:type="spellEnd"/>
+      <w:r>
+        <w:rPr>
+          <w:rFonts w:ascii="Consolas" w:hAnsi="Consolas" w:cs="Consolas"/>
+          <w:color w:val="000000"/>
+          <w:sz w:val="20"/>
+          <w:szCs w:val="20"/>
+        </w:rPr>
+        <w:t>) {</w:t>
+      </w:r>
+    </w:p>
+    <w:p>
+      <w:pPr>
+        <w:autoSpaceDE w:val="0"/>
+        <w:autoSpaceDN w:val="0"/>
+        <w:adjustRightInd w:val="0"/>
+        <w:spacing w:after="0" w:line="240" w:lineRule="auto"/>
+        <w:rPr>
+          <w:rFonts w:ascii="Consolas" w:hAnsi="Consolas" w:cs="Consolas"/>
+          <w:sz w:val="20"/>
+          <w:szCs w:val="20"/>
+        </w:rPr>
+      </w:pPr>
+      <w:r>
+        <w:rPr>
+          <w:rFonts w:ascii="Consolas" w:hAnsi="Consolas" w:cs="Consolas"/>
+          <w:color w:val="000000"/>
+          <w:sz w:val="20"/>
+          <w:szCs w:val="20"/>
+        </w:rPr>
+        <w:t xml:space="preserve">                    </w:t>
+      </w:r>
+      <w:proofErr w:type="spellStart"/>
+      <w:r>
+        <w:rPr>
+          <w:rFonts w:ascii="Consolas" w:hAnsi="Consolas" w:cs="Consolas"/>
+          <w:b/>
+          <w:bCs/>
+          <w:color w:val="7F0055"/>
+          <w:sz w:val="20"/>
+          <w:szCs w:val="20"/>
+        </w:rPr>
+        <w:t>return</w:t>
+      </w:r>
+      <w:proofErr w:type="spellEnd"/>
+      <w:r>
+        <w:rPr>
+          <w:rFonts w:ascii="Consolas" w:hAnsi="Consolas" w:cs="Consolas"/>
+          <w:color w:val="000000"/>
+          <w:sz w:val="20"/>
+          <w:szCs w:val="20"/>
+        </w:rPr>
+        <w:t xml:space="preserve"> </w:t>
+      </w:r>
+      <w:r>
+        <w:rPr>
+          <w:rFonts w:ascii="Consolas" w:hAnsi="Consolas" w:cs="Consolas"/>
+          <w:color w:val="0000C0"/>
+          <w:sz w:val="20"/>
+          <w:szCs w:val="20"/>
+        </w:rPr>
+        <w:t>PENA_CONDENACAO_INDIVIDUAL</w:t>
+      </w:r>
+      <w:r>
+        <w:rPr>
+          <w:rFonts w:ascii="Consolas" w:hAnsi="Consolas" w:cs="Consolas"/>
+          <w:color w:val="000000"/>
+          <w:sz w:val="20"/>
+          <w:szCs w:val="20"/>
+        </w:rPr>
+        <w:t>;</w:t>
+      </w:r>
+    </w:p>
+    <w:p>
+      <w:pPr>
+        <w:autoSpaceDE w:val="0"/>
+        <w:autoSpaceDN w:val="0"/>
+        <w:adjustRightInd w:val="0"/>
+        <w:spacing w:after="0" w:line="240" w:lineRule="auto"/>
+        <w:rPr>
+          <w:rFonts w:ascii="Consolas" w:hAnsi="Consolas" w:cs="Consolas"/>
+          <w:sz w:val="20"/>
+          <w:szCs w:val="20"/>
+        </w:rPr>
+      </w:pPr>
+      <w:r>
+        <w:rPr>
+          <w:rFonts w:ascii="Consolas" w:hAnsi="Consolas" w:cs="Consolas"/>
+          <w:color w:val="000000"/>
+          <w:sz w:val="20"/>
+          <w:szCs w:val="20"/>
+        </w:rPr>
+        <w:t xml:space="preserve">                } </w:t>
+      </w:r>
+      <w:proofErr w:type="spellStart"/>
+      <w:r>
+        <w:rPr>
+          <w:rFonts w:ascii="Consolas" w:hAnsi="Consolas" w:cs="Consolas"/>
+          <w:b/>
+          <w:bCs/>
+          <w:color w:val="7F0055"/>
+          <w:sz w:val="20"/>
+          <w:szCs w:val="20"/>
+        </w:rPr>
+        <w:t>else</w:t>
+      </w:r>
+      <w:proofErr w:type="spellEnd"/>
+      <w:r>
+        <w:rPr>
+          <w:rFonts w:ascii="Consolas" w:hAnsi="Consolas" w:cs="Consolas"/>
+          <w:color w:val="000000"/>
+          <w:sz w:val="20"/>
+          <w:szCs w:val="20"/>
+        </w:rPr>
+        <w:t xml:space="preserve"> {</w:t>
+      </w:r>
+    </w:p>
+    <w:p>
+      <w:pPr>
+        <w:autoSpaceDE w:val="0"/>
+        <w:autoSpaceDN w:val="0"/>
+        <w:adjustRightInd w:val="0"/>
+        <w:spacing w:after="0" w:line="240" w:lineRule="auto"/>
+        <w:rPr>
+          <w:rFonts w:ascii="Consolas" w:hAnsi="Consolas" w:cs="Consolas"/>
+          <w:sz w:val="20"/>
+          <w:szCs w:val="20"/>
+        </w:rPr>
+      </w:pPr>
+      <w:r>
+        <w:rPr>
+          <w:rFonts w:ascii="Consolas" w:hAnsi="Consolas" w:cs="Consolas"/>
+          <w:color w:val="000000"/>
+          <w:sz w:val="20"/>
+          <w:szCs w:val="20"/>
+        </w:rPr>
+        <w:t xml:space="preserve">                         </w:t>
+      </w:r>
+      <w:proofErr w:type="spellStart"/>
+      <w:r>
+        <w:rPr>
+          <w:rFonts w:ascii="Consolas" w:hAnsi="Consolas" w:cs="Consolas"/>
+          <w:b/>
+          <w:bCs/>
+          <w:color w:val="7F0055"/>
+          <w:sz w:val="20"/>
+          <w:szCs w:val="20"/>
+        </w:rPr>
+        <w:t>return</w:t>
+      </w:r>
+      <w:proofErr w:type="spellEnd"/>
+      <w:r>
+        <w:rPr>
+          <w:rFonts w:ascii="Consolas" w:hAnsi="Consolas" w:cs="Consolas"/>
+          <w:color w:val="000000"/>
+          <w:sz w:val="20"/>
+          <w:szCs w:val="20"/>
+        </w:rPr>
+        <w:t xml:space="preserve"> </w:t>
+      </w:r>
+      <w:r>
+        <w:rPr>
+          <w:rFonts w:ascii="Consolas" w:hAnsi="Consolas" w:cs="Consolas"/>
+          <w:color w:val="0000C0"/>
+          <w:sz w:val="20"/>
+          <w:szCs w:val="20"/>
+        </w:rPr>
+        <w:t>PENA_CONDENACAO_CUMPLICES</w:t>
+      </w:r>
+      <w:r>
+        <w:rPr>
+          <w:rFonts w:ascii="Consolas" w:hAnsi="Consolas" w:cs="Consolas"/>
+          <w:color w:val="000000"/>
+          <w:sz w:val="20"/>
+          <w:szCs w:val="20"/>
+        </w:rPr>
+        <w:t>;</w:t>
+      </w:r>
+    </w:p>
+    <w:p>
+      <w:pPr>
+        <w:autoSpaceDE w:val="0"/>
+        <w:autoSpaceDN w:val="0"/>
+        <w:adjustRightInd w:val="0"/>
+        <w:spacing w:after="0" w:line="240" w:lineRule="auto"/>
+        <w:rPr>
+          <w:rFonts w:ascii="Consolas" w:hAnsi="Consolas" w:cs="Consolas"/>
+          <w:sz w:val="20"/>
+          <w:szCs w:val="20"/>
+        </w:rPr>
+      </w:pPr>
+      <w:r>
+        <w:rPr>
+          <w:rFonts w:ascii="Consolas" w:hAnsi="Consolas" w:cs="Consolas"/>
+          <w:color w:val="000000"/>
+          <w:sz w:val="20"/>
+          <w:szCs w:val="20"/>
+        </w:rPr>
+        <w:t xml:space="preserve">                        }</w:t>
+      </w:r>
+    </w:p>
+    <w:p>
+      <w:pPr>
+        <w:autoSpaceDE w:val="0"/>
+        <w:autoSpaceDN w:val="0"/>
+        <w:adjustRightInd w:val="0"/>
+        <w:spacing w:after="0" w:line="240" w:lineRule="auto"/>
+        <w:rPr>
+          <w:rFonts w:ascii="Consolas" w:hAnsi="Consolas" w:cs="Consolas"/>
+          <w:sz w:val="20"/>
+          <w:szCs w:val="20"/>
+        </w:rPr>
+      </w:pPr>
+      <w:r>
+        <w:rPr>
+          <w:rFonts w:ascii="Consolas" w:hAnsi="Consolas" w:cs="Consolas"/>
+          <w:color w:val="000000"/>
+          <w:sz w:val="20"/>
+          <w:szCs w:val="20"/>
+        </w:rPr>
+        <w:t xml:space="preserve">                }</w:t>
+      </w:r>
+    </w:p>
+    <w:p>
+      <w:pPr>
+        <w:autoSpaceDE w:val="0"/>
+        <w:autoSpaceDN w:val="0"/>
+        <w:adjustRightInd w:val="0"/>
+        <w:spacing w:after="0" w:line="240" w:lineRule="auto"/>
+        <w:rPr>
+          <w:rFonts w:ascii="Consolas" w:hAnsi="Consolas" w:cs="Consolas"/>
+          <w:sz w:val="20"/>
+          <w:szCs w:val="20"/>
+        </w:rPr>
+      </w:pPr>
+      <w:r>
+        <w:rPr>
+          <w:rFonts w:ascii="Consolas" w:hAnsi="Consolas" w:cs="Consolas"/>
+          <w:color w:val="000000"/>
+          <w:sz w:val="20"/>
+          <w:szCs w:val="20"/>
+        </w:rPr>
+        <w:t xml:space="preserve">     }</w:t>
+      </w:r>
+    </w:p>
+    <w:p>
+      <w:pPr>
+        <w:autoSpaceDE w:val="0"/>
+        <w:autoSpaceDN w:val="0"/>
+        <w:adjustRightInd w:val="0"/>
+        <w:spacing w:after="0" w:line="240" w:lineRule="auto"/>
+        <w:rPr>
+          <w:rFonts w:ascii="Consolas" w:hAnsi="Consolas" w:cs="Consolas"/>
+          <w:sz w:val="20"/>
+          <w:szCs w:val="20"/>
+        </w:rPr>
+      </w:pPr>
+      <w:r>
+        <w:rPr>
+          <w:rFonts w:ascii="Consolas" w:hAnsi="Consolas" w:cs="Consolas"/>
+          <w:color w:val="000000"/>
+          <w:sz w:val="20"/>
+          <w:szCs w:val="20"/>
+        </w:rPr>
+        <w:t>}</w:t>
+      </w:r>
+    </w:p>
+    <w:p>
+      <w:pPr>
+        <w:spacing w:after="0"/>
+        <w:jc w:val="center"/>
+        <w:rPr>
+          <w:rFonts w:ascii="Consolas" w:hAnsi="Consolas"/>
+          <w:b/>
+          <w:sz w:val="18"/>
+        </w:rPr>
+      </w:pPr>
+    </w:p>
+    <w:p>
+      <w:pPr>
+        <w:spacing w:after="0"/>
+        <w:jc w:val="center"/>
+        <w:rPr>
+          <w:rFonts w:ascii="Consolas" w:hAnsi="Consolas"/>
+          <w:b/>
+          <w:sz w:val="18"/>
+        </w:rPr>
+      </w:pPr>
+    </w:p>
+    <w:p>
+      <w:pPr>
+        <w:spacing w:after="0"/>
+        <w:jc w:val="center"/>
+        <w:rPr>
+          <w:rFonts w:ascii="Consolas" w:hAnsi="Consolas"/>
+          <w:b/>
+          <w:sz w:val="18"/>
+        </w:rPr>
+      </w:pPr>
+    </w:p>
+    <w:p>
+      <w:pPr>
+        <w:spacing w:after="0"/>
+        <w:rPr>
+          <w:rFonts w:ascii="Consolas" w:hAnsi="Consolas"/>
+          <w:sz w:val="18"/>
+        </w:rPr>
+      </w:pPr>
+    </w:p>
+    <w:p>
+      <w:pPr>
+        <w:spacing w:after="0"/>
+        <w:rPr>
+          <w:rFonts w:ascii="Consolas" w:hAnsi="Consolas"/>
+          <w:b/>
+          <w:color w:val="538135" w:themeColor="accent6" w:themeShade="BF"/>
+          <w:sz w:val="18"/>
+        </w:rPr>
+      </w:pPr>
+      <w:r>
+        <w:rPr>
+          <w:rFonts w:ascii="Consolas" w:hAnsi="Consolas"/>
+          <w:b/>
+          <w:color w:val="538135" w:themeColor="accent6" w:themeShade="BF"/>
+          <w:sz w:val="18"/>
+        </w:rPr>
+        <w:t>Resposta</w:t>
+      </w:r>
+      <w:r>
+        <w:rPr>
+          <w:rFonts w:ascii="Consolas" w:hAnsi="Consolas"/>
+          <w:b/>
+          <w:color w:val="538135" w:themeColor="accent6" w:themeShade="BF"/>
+          <w:sz w:val="18"/>
+        </w:rPr>
+        <w:t>.java</w:t>
+      </w:r>
+    </w:p>
+    <w:p>
+      <w:pPr>
+        <w:spacing w:after="0"/>
+        <w:rPr>
+          <w:rFonts w:ascii="Consolas" w:hAnsi="Consolas"/>
+          <w:color w:val="538135" w:themeColor="accent6" w:themeShade="BF"/>
+          <w:sz w:val="18"/>
+        </w:rPr>
+      </w:pPr>
+    </w:p>
+    <w:p>
+      <w:pPr>
+        <w:autoSpaceDE w:val="0"/>
+        <w:autoSpaceDN w:val="0"/>
+        <w:adjustRightInd w:val="0"/>
+        <w:spacing w:after="0" w:line="240" w:lineRule="auto"/>
+        <w:rPr>
+          <w:rFonts w:ascii="Consolas" w:hAnsi="Consolas" w:cs="Consolas"/>
+          <w:sz w:val="20"/>
+          <w:szCs w:val="20"/>
+        </w:rPr>
+      </w:pPr>
+      <w:proofErr w:type="spellStart"/>
+      <w:r>
+        <w:rPr>
+          <w:rFonts w:ascii="Consolas" w:hAnsi="Consolas" w:cs="Consolas"/>
+          <w:b/>
+          <w:bCs/>
+          <w:color w:val="7F0055"/>
+          <w:sz w:val="20"/>
+          <w:szCs w:val="20"/>
+        </w:rPr>
+        <w:t>public</w:t>
+      </w:r>
+      <w:proofErr w:type="spellEnd"/>
+      <w:r>
+        <w:rPr>
+          <w:rFonts w:ascii="Consolas" w:hAnsi="Consolas" w:cs="Consolas"/>
+          <w:color w:val="000000"/>
+          <w:sz w:val="20"/>
+          <w:szCs w:val="20"/>
+        </w:rPr>
+        <w:t xml:space="preserve"> </w:t>
+      </w:r>
+      <w:proofErr w:type="spellStart"/>
+      <w:r>
+        <w:rPr>
+          <w:rFonts w:ascii="Consolas" w:hAnsi="Consolas" w:cs="Consolas"/>
+          <w:b/>
+          <w:bCs/>
+          <w:color w:val="7F0055"/>
+          <w:sz w:val="20"/>
+          <w:szCs w:val="20"/>
+        </w:rPr>
+        <w:t>enum</w:t>
+      </w:r>
+      <w:proofErr w:type="spellEnd"/>
+      <w:r>
+        <w:rPr>
+          <w:rFonts w:ascii="Consolas" w:hAnsi="Consolas" w:cs="Consolas"/>
+          <w:color w:val="000000"/>
+          <w:sz w:val="20"/>
+          <w:szCs w:val="20"/>
+        </w:rPr>
+        <w:t xml:space="preserve"> Resposta {</w:t>
+      </w:r>
+    </w:p>
+    <w:p>
+      <w:pPr>
+        <w:autoSpaceDE w:val="0"/>
+        <w:autoSpaceDN w:val="0"/>
+        <w:adjustRightInd w:val="0"/>
+        <w:spacing w:after="0" w:line="240" w:lineRule="auto"/>
+        <w:rPr>
+          <w:rFonts w:ascii="Consolas" w:hAnsi="Consolas" w:cs="Consolas"/>
+          <w:sz w:val="20"/>
+          <w:szCs w:val="20"/>
+        </w:rPr>
+      </w:pPr>
+      <w:r>
+        <w:rPr>
+          <w:rFonts w:ascii="Consolas" w:hAnsi="Consolas" w:cs="Consolas"/>
+          <w:color w:val="000000"/>
+          <w:sz w:val="20"/>
+          <w:szCs w:val="20"/>
+        </w:rPr>
+        <w:tab/>
+      </w:r>
+      <w:r>
+        <w:rPr>
+          <w:rFonts w:ascii="Consolas" w:hAnsi="Consolas" w:cs="Consolas"/>
+          <w:b/>
+          <w:bCs/>
+          <w:i/>
+          <w:iCs/>
+          <w:color w:val="0000C0"/>
+          <w:sz w:val="20"/>
+          <w:szCs w:val="20"/>
+        </w:rPr>
+        <w:t>NEGACAO</w:t>
+      </w:r>
+      <w:r>
+        <w:rPr>
+          <w:rFonts w:ascii="Consolas" w:hAnsi="Consolas" w:cs="Consolas"/>
+          <w:color w:val="000000"/>
+          <w:sz w:val="20"/>
+          <w:szCs w:val="20"/>
+        </w:rPr>
+        <w:t xml:space="preserve">, </w:t>
+      </w:r>
+      <w:r>
+        <w:rPr>
+          <w:rFonts w:ascii="Consolas" w:hAnsi="Consolas" w:cs="Consolas"/>
+          <w:b/>
+          <w:bCs/>
+          <w:i/>
+          <w:iCs/>
+          <w:color w:val="0000C0"/>
+          <w:sz w:val="20"/>
+          <w:szCs w:val="20"/>
+          <w:shd w:val="clear" w:color="auto" w:fill="D4D4D4"/>
+        </w:rPr>
+        <w:t>DELACAO</w:t>
+      </w:r>
+    </w:p>
+    <w:p>
+      <w:pPr>
+        <w:autoSpaceDE w:val="0"/>
+        <w:autoSpaceDN w:val="0"/>
+        <w:adjustRightInd w:val="0"/>
+        <w:spacing w:after="0" w:line="240" w:lineRule="auto"/>
+        <w:rPr>
+          <w:rFonts w:ascii="Consolas" w:hAnsi="Consolas" w:cs="Consolas"/>
+          <w:sz w:val="20"/>
+          <w:szCs w:val="20"/>
+        </w:rPr>
+      </w:pPr>
+      <w:r>
+        <w:rPr>
+          <w:rFonts w:ascii="Consolas" w:hAnsi="Consolas" w:cs="Consolas"/>
+          <w:color w:val="000000"/>
+          <w:sz w:val="20"/>
+          <w:szCs w:val="20"/>
+        </w:rPr>
+        <w:t>}</w:t>
+      </w:r>
+    </w:p>
+    <w:p>
+      <w:pPr>
+        <w:spacing w:after="0"/>
+        <w:rPr>
+          <w:rFonts w:ascii="Consolas" w:hAnsi="Consolas"/>
+          <w:sz w:val="18"/>
+        </w:rPr>
+      </w:pPr>
+    </w:p>
+    <w:p>
+      <w:pPr>
+        <w:spacing w:after="0"/>
+        <w:rPr>
+          <w:rFonts w:ascii="Consolas" w:hAnsi="Consolas"/>
+          <w:sz w:val="18"/>
+        </w:rPr>
+      </w:pPr>
+    </w:p>
+    <w:p>
+      <w:pPr>
+        <w:spacing w:after="0"/>
+        <w:rPr>
+          <w:rFonts w:ascii="Consolas" w:hAnsi="Consolas"/>
+          <w:sz w:val="18"/>
+        </w:rPr>
+      </w:pPr>
+    </w:p>
+    <w:p>
+      <w:pPr>
+        <w:spacing w:after="0"/>
+        <w:rPr>
+          <w:rFonts w:ascii="Consolas" w:hAnsi="Consolas"/>
+          <w:sz w:val="18"/>
+        </w:rPr>
+      </w:pPr>
+    </w:p>
+    <w:p>
+      <w:pPr>
+        <w:spacing w:after="0"/>
+        <w:rPr>
+          <w:rFonts w:ascii="Consolas" w:hAnsi="Consolas"/>
+          <w:color w:val="538135" w:themeColor="accent6" w:themeShade="BF"/>
+          <w:sz w:val="18"/>
+        </w:rPr>
+      </w:pPr>
+      <w:r>
+        <w:rPr>
+          <w:rFonts w:ascii="Consolas" w:hAnsi="Consolas"/>
+          <w:b/>
+          <w:color w:val="538135" w:themeColor="accent6" w:themeShade="BF"/>
+          <w:sz w:val="18"/>
+        </w:rPr>
+        <w:t>JulgamentoPrisioneiroTest.java</w:t>
+      </w:r>
+    </w:p>
+    <w:p>
+      <w:pPr>
+        <w:spacing w:after="0"/>
+        <w:rPr>
+          <w:rFonts w:ascii="Consolas" w:hAnsi="Consolas"/>
+          <w:sz w:val="18"/>
+        </w:rPr>
+      </w:pPr>
+    </w:p>
+    <w:p>
+      <w:pPr>
+        <w:spacing w:after="0" w:line="240" w:lineRule="auto"/>
+        <w:rPr>
+          <w:rFonts w:ascii="Consolas" w:hAnsi="Consolas"/>
+          <w:sz w:val="18"/>
+        </w:rPr>
+      </w:pPr>
+    </w:p>
+    <w:p>
+      <w:pPr>
+        <w:autoSpaceDE w:val="0"/>
+        <w:autoSpaceDN w:val="0"/>
+        <w:adjustRightInd w:val="0"/>
+        <w:spacing w:after="0" w:line="240" w:lineRule="auto"/>
+        <w:rPr>
+          <w:rFonts w:ascii="Consolas" w:hAnsi="Consolas" w:cs="Consolas"/>
+          <w:sz w:val="20"/>
+          <w:szCs w:val="20"/>
+          <w:lang w:val="en-US"/>
+        </w:rPr>
+      </w:pPr>
+      <w:r>
+        <w:rPr>
+          <w:rFonts w:ascii="Consolas" w:hAnsi="Consolas" w:cs="Consolas"/>
+          <w:b/>
+          <w:bCs/>
+          <w:color w:val="7F0055"/>
+          <w:sz w:val="20"/>
+          <w:szCs w:val="20"/>
+          <w:lang w:val="en-US"/>
+        </w:rPr>
+        <w:t>import</w:t>
+      </w:r>
+      <w:r>
+        <w:rPr>
+          <w:rFonts w:ascii="Consolas" w:hAnsi="Consolas" w:cs="Consolas"/>
+          <w:color w:val="000000"/>
+          <w:sz w:val="20"/>
+          <w:szCs w:val="20"/>
+          <w:lang w:val="en-US"/>
+        </w:rPr>
+        <w:t xml:space="preserve"> </w:t>
+      </w:r>
+      <w:r>
+        <w:rPr>
+          <w:rFonts w:ascii="Consolas" w:hAnsi="Consolas" w:cs="Consolas"/>
+          <w:b/>
+          <w:bCs/>
+          <w:color w:val="7F0055"/>
+          <w:sz w:val="20"/>
+          <w:szCs w:val="20"/>
+          <w:lang w:val="en-US"/>
+        </w:rPr>
+        <w:t>static</w:t>
+      </w:r>
+      <w:r>
+        <w:rPr>
+          <w:rFonts w:ascii="Consolas" w:hAnsi="Consolas" w:cs="Consolas"/>
+          <w:color w:val="000000"/>
+          <w:sz w:val="20"/>
+          <w:szCs w:val="20"/>
+          <w:lang w:val="en-US"/>
+        </w:rPr>
+        <w:t xml:space="preserve"> </w:t>
+      </w:r>
+      <w:proofErr w:type="spellStart"/>
+      <w:proofErr w:type="gramStart"/>
+      <w:r>
+        <w:rPr>
+          <w:rFonts w:ascii="Consolas" w:hAnsi="Consolas" w:cs="Consolas"/>
+          <w:color w:val="000000"/>
+          <w:sz w:val="20"/>
+          <w:szCs w:val="20"/>
+          <w:lang w:val="en-US"/>
+        </w:rPr>
+        <w:t>org.junit</w:t>
+      </w:r>
+      <w:proofErr w:type="gramEnd"/>
+      <w:r>
+        <w:rPr>
+          <w:rFonts w:ascii="Consolas" w:hAnsi="Consolas" w:cs="Consolas"/>
+          <w:color w:val="000000"/>
+          <w:sz w:val="20"/>
+          <w:szCs w:val="20"/>
+          <w:lang w:val="en-US"/>
+        </w:rPr>
+        <w:t>.Assert.</w:t>
+      </w:r>
+      <w:r>
+        <w:rPr>
+          <w:rFonts w:ascii="Consolas" w:hAnsi="Consolas" w:cs="Consolas"/>
+          <w:i/>
+          <w:iCs/>
+          <w:color w:val="000000"/>
+          <w:sz w:val="20"/>
+          <w:szCs w:val="20"/>
+          <w:lang w:val="en-US"/>
+        </w:rPr>
+        <w:t>assertNotNull</w:t>
+      </w:r>
+      <w:proofErr w:type="spellEnd"/>
+      <w:r>
+        <w:rPr>
+          <w:rFonts w:ascii="Consolas" w:hAnsi="Consolas" w:cs="Consolas"/>
+          <w:color w:val="000000"/>
+          <w:sz w:val="20"/>
+          <w:szCs w:val="20"/>
+          <w:lang w:val="en-US"/>
+        </w:rPr>
+        <w:t>;</w:t>
+      </w:r>
+    </w:p>
+    <w:p>
+      <w:pPr>
+        <w:autoSpaceDE w:val="0"/>
+        <w:autoSpaceDN w:val="0"/>
+        <w:adjustRightInd w:val="0"/>
+        <w:spacing w:after="0" w:line="240" w:lineRule="auto"/>
+        <w:rPr>
+          <w:rFonts w:ascii="Consolas" w:hAnsi="Consolas" w:cs="Consolas"/>
+          <w:sz w:val="20"/>
+          <w:szCs w:val="20"/>
+          <w:lang w:val="en-US"/>
+        </w:rPr>
+      </w:pPr>
+      <w:r>
+        <w:rPr>
+          <w:rFonts w:ascii="Consolas" w:hAnsi="Consolas" w:cs="Consolas"/>
+          <w:b/>
+          <w:bCs/>
+          <w:color w:val="7F0055"/>
+          <w:sz w:val="20"/>
+          <w:szCs w:val="20"/>
+          <w:lang w:val="en-US"/>
+        </w:rPr>
+        <w:t>import</w:t>
+      </w:r>
+      <w:r>
+        <w:rPr>
+          <w:rFonts w:ascii="Consolas" w:hAnsi="Consolas" w:cs="Consolas"/>
+          <w:color w:val="000000"/>
+          <w:sz w:val="20"/>
+          <w:szCs w:val="20"/>
+          <w:lang w:val="en-US"/>
+        </w:rPr>
+        <w:t xml:space="preserve"> </w:t>
+      </w:r>
+      <w:r>
+        <w:rPr>
+          <w:rFonts w:ascii="Consolas" w:hAnsi="Consolas" w:cs="Consolas"/>
+          <w:b/>
+          <w:bCs/>
+          <w:color w:val="7F0055"/>
+          <w:sz w:val="20"/>
+          <w:szCs w:val="20"/>
+          <w:lang w:val="en-US"/>
+        </w:rPr>
+        <w:t>static</w:t>
+      </w:r>
+      <w:r>
+        <w:rPr>
+          <w:rFonts w:ascii="Consolas" w:hAnsi="Consolas" w:cs="Consolas"/>
+          <w:color w:val="000000"/>
+          <w:sz w:val="20"/>
+          <w:szCs w:val="20"/>
+          <w:lang w:val="en-US"/>
+        </w:rPr>
+        <w:t xml:space="preserve"> </w:t>
+      </w:r>
+      <w:proofErr w:type="spellStart"/>
+      <w:proofErr w:type="gramStart"/>
+      <w:r>
+        <w:rPr>
+          <w:rFonts w:ascii="Consolas" w:hAnsi="Consolas" w:cs="Consolas"/>
+          <w:color w:val="000000"/>
+          <w:sz w:val="20"/>
+          <w:szCs w:val="20"/>
+          <w:lang w:val="en-US"/>
+        </w:rPr>
+        <w:t>org.junit.jupiter.api.Assertions.</w:t>
+      </w:r>
+      <w:r>
+        <w:rPr>
+          <w:rFonts w:ascii="Consolas" w:hAnsi="Consolas" w:cs="Consolas"/>
+          <w:i/>
+          <w:iCs/>
+          <w:color w:val="000000"/>
+          <w:sz w:val="20"/>
+          <w:szCs w:val="20"/>
+          <w:lang w:val="en-US"/>
+        </w:rPr>
+        <w:t>assertEquals</w:t>
+      </w:r>
+      <w:proofErr w:type="spellEnd"/>
+      <w:proofErr w:type="gramEnd"/>
+      <w:r>
+        <w:rPr>
+          <w:rFonts w:ascii="Consolas" w:hAnsi="Consolas" w:cs="Consolas"/>
+          <w:color w:val="000000"/>
+          <w:sz w:val="20"/>
+          <w:szCs w:val="20"/>
+          <w:lang w:val="en-US"/>
+        </w:rPr>
+        <w:t>;</w:t>
+      </w:r>
+    </w:p>
+    <w:p>
+      <w:pPr>
+        <w:autoSpaceDE w:val="0"/>
+        <w:autoSpaceDN w:val="0"/>
+        <w:adjustRightInd w:val="0"/>
+        <w:spacing w:after="0" w:line="240" w:lineRule="auto"/>
+        <w:rPr>
+          <w:rFonts w:ascii="Consolas" w:hAnsi="Consolas" w:cs="Consolas"/>
+          <w:sz w:val="20"/>
+          <w:szCs w:val="20"/>
+          <w:lang w:val="en-US"/>
+        </w:rPr>
+      </w:pPr>
+    </w:p>
+    <w:p>
+      <w:pPr>
+        <w:autoSpaceDE w:val="0"/>
+        <w:autoSpaceDN w:val="0"/>
+        <w:adjustRightInd w:val="0"/>
+        <w:spacing w:after="0" w:line="240" w:lineRule="auto"/>
+        <w:rPr>
+          <w:rFonts w:ascii="Consolas" w:hAnsi="Consolas" w:cs="Consolas"/>
+          <w:sz w:val="20"/>
+          <w:szCs w:val="20"/>
+          <w:lang w:val="en-US"/>
+        </w:rPr>
+      </w:pPr>
+      <w:r>
+        <w:rPr>
+          <w:rFonts w:ascii="Consolas" w:hAnsi="Consolas" w:cs="Consolas"/>
+          <w:b/>
+          <w:bCs/>
+          <w:color w:val="7F0055"/>
+          <w:sz w:val="20"/>
+          <w:szCs w:val="20"/>
+          <w:lang w:val="en-US"/>
+        </w:rPr>
+        <w:t>import</w:t>
+      </w:r>
+      <w:r>
+        <w:rPr>
+          <w:rFonts w:ascii="Consolas" w:hAnsi="Consolas" w:cs="Consolas"/>
+          <w:color w:val="000000"/>
+          <w:sz w:val="20"/>
+          <w:szCs w:val="20"/>
+          <w:lang w:val="en-US"/>
+        </w:rPr>
+        <w:t xml:space="preserve"> </w:t>
+      </w:r>
+      <w:proofErr w:type="spellStart"/>
+      <w:proofErr w:type="gramStart"/>
+      <w:r>
+        <w:rPr>
+          <w:rFonts w:ascii="Consolas" w:hAnsi="Consolas" w:cs="Consolas"/>
+          <w:color w:val="000000"/>
+          <w:sz w:val="20"/>
+          <w:szCs w:val="20"/>
+          <w:lang w:val="en-US"/>
+        </w:rPr>
+        <w:t>org.junit.jupiter.api.Test</w:t>
+      </w:r>
+      <w:proofErr w:type="spellEnd"/>
+      <w:proofErr w:type="gramEnd"/>
+      <w:r>
+        <w:rPr>
+          <w:rFonts w:ascii="Consolas" w:hAnsi="Consolas" w:cs="Consolas"/>
+          <w:color w:val="000000"/>
+          <w:sz w:val="20"/>
+          <w:szCs w:val="20"/>
+          <w:lang w:val="en-US"/>
+        </w:rPr>
+        <w:t>;</w:t>
+      </w:r>
+    </w:p>
+    <w:p>
+      <w:pPr>
+        <w:autoSpaceDE w:val="0"/>
+        <w:autoSpaceDN w:val="0"/>
+        <w:adjustRightInd w:val="0"/>
+        <w:spacing w:after="0" w:line="240" w:lineRule="auto"/>
+        <w:rPr>
+          <w:rFonts w:ascii="Consolas" w:hAnsi="Consolas" w:cs="Consolas"/>
+          <w:sz w:val="20"/>
+          <w:szCs w:val="20"/>
+          <w:lang w:val="en-US"/>
+        </w:rPr>
+      </w:pPr>
+    </w:p>
+    <w:p>
+      <w:pPr>
+        <w:autoSpaceDE w:val="0"/>
+        <w:autoSpaceDN w:val="0"/>
+        <w:adjustRightInd w:val="0"/>
+        <w:spacing w:after="0" w:line="240" w:lineRule="auto"/>
+        <w:rPr>
+          <w:rFonts w:ascii="Consolas" w:hAnsi="Consolas" w:cs="Consolas"/>
+          <w:sz w:val="20"/>
+          <w:szCs w:val="20"/>
+          <w:lang w:val="en-US"/>
+        </w:rPr>
+      </w:pPr>
+    </w:p>
+    <w:p>
+      <w:pPr>
+        <w:autoSpaceDE w:val="0"/>
+        <w:autoSpaceDN w:val="0"/>
+        <w:adjustRightInd w:val="0"/>
+        <w:spacing w:after="0" w:line="240" w:lineRule="auto"/>
+        <w:rPr>
+          <w:rFonts w:ascii="Consolas" w:hAnsi="Consolas" w:cs="Consolas"/>
+          <w:sz w:val="20"/>
+          <w:szCs w:val="20"/>
+        </w:rPr>
+      </w:pPr>
+      <w:proofErr w:type="spellStart"/>
+      <w:r>
+        <w:rPr>
+          <w:rFonts w:ascii="Consolas" w:hAnsi="Consolas" w:cs="Consolas"/>
+          <w:b/>
+          <w:bCs/>
+          <w:color w:val="7F0055"/>
+          <w:sz w:val="20"/>
+          <w:szCs w:val="20"/>
+        </w:rPr>
+        <w:t>class</w:t>
+      </w:r>
+      <w:proofErr w:type="spellEnd"/>
+      <w:r>
+        <w:rPr>
+          <w:rFonts w:ascii="Consolas" w:hAnsi="Consolas" w:cs="Consolas"/>
+          <w:color w:val="000000"/>
+          <w:sz w:val="20"/>
+          <w:szCs w:val="20"/>
+        </w:rPr>
+        <w:t xml:space="preserve"> </w:t>
+      </w:r>
+      <w:proofErr w:type="spellStart"/>
+      <w:r>
+        <w:rPr>
+          <w:rFonts w:ascii="Consolas" w:hAnsi="Consolas" w:cs="Consolas"/>
+          <w:color w:val="000000"/>
+          <w:sz w:val="20"/>
+          <w:szCs w:val="20"/>
+        </w:rPr>
+        <w:t>JulgamentoPrisioneiroTest</w:t>
+      </w:r>
+      <w:proofErr w:type="spellEnd"/>
+      <w:r>
+        <w:rPr>
+          <w:rFonts w:ascii="Consolas" w:hAnsi="Consolas" w:cs="Consolas"/>
+          <w:color w:val="000000"/>
+          <w:sz w:val="20"/>
+          <w:szCs w:val="20"/>
+        </w:rPr>
+        <w:t xml:space="preserve"> {</w:t>
+      </w:r>
+    </w:p>
+    <w:p>
+      <w:pPr>
+        <w:autoSpaceDE w:val="0"/>
+        <w:autoSpaceDN w:val="0"/>
+        <w:adjustRightInd w:val="0"/>
+        <w:spacing w:after="0" w:line="240" w:lineRule="auto"/>
+        <w:rPr>
+          <w:rFonts w:ascii="Consolas" w:hAnsi="Consolas" w:cs="Consolas"/>
+          <w:sz w:val="20"/>
+          <w:szCs w:val="20"/>
+        </w:rPr>
+      </w:pPr>
+    </w:p>
+    <w:p>
+      <w:pPr>
+        <w:autoSpaceDE w:val="0"/>
+        <w:autoSpaceDN w:val="0"/>
+        <w:adjustRightInd w:val="0"/>
+        <w:spacing w:after="0" w:line="240" w:lineRule="auto"/>
+        <w:rPr>
+          <w:rFonts w:ascii="Consolas" w:hAnsi="Consolas" w:cs="Consolas"/>
+          <w:sz w:val="20"/>
+          <w:szCs w:val="20"/>
+        </w:rPr>
+      </w:pPr>
+      <w:r>
+        <w:rPr>
+          <w:rFonts w:ascii="Consolas" w:hAnsi="Consolas" w:cs="Consolas"/>
+          <w:color w:val="000000"/>
+          <w:sz w:val="20"/>
+          <w:szCs w:val="20"/>
+        </w:rPr>
+        <w:tab/>
+      </w:r>
+      <w:r>
+        <w:rPr>
+          <w:rFonts w:ascii="Consolas" w:hAnsi="Consolas" w:cs="Consolas"/>
+          <w:color w:val="646464"/>
+          <w:sz w:val="20"/>
+          <w:szCs w:val="20"/>
+        </w:rPr>
+        <w:t>@Test</w:t>
+      </w:r>
+    </w:p>
+    <w:p>
+      <w:pPr>
+        <w:autoSpaceDE w:val="0"/>
+        <w:autoSpaceDN w:val="0"/>
+        <w:adjustRightInd w:val="0"/>
+        <w:spacing w:after="0" w:line="240" w:lineRule="auto"/>
+        <w:rPr>
+          <w:rFonts w:ascii="Consolas" w:hAnsi="Consolas" w:cs="Consolas"/>
+          <w:sz w:val="20"/>
+          <w:szCs w:val="20"/>
+        </w:rPr>
+      </w:pPr>
+      <w:r>
+        <w:rPr>
+          <w:rFonts w:ascii="Consolas" w:hAnsi="Consolas" w:cs="Consolas"/>
+          <w:color w:val="000000"/>
+          <w:sz w:val="20"/>
+          <w:szCs w:val="20"/>
+        </w:rPr>
+        <w:tab/>
+      </w:r>
+      <w:proofErr w:type="spellStart"/>
+      <w:r>
+        <w:rPr>
+          <w:rFonts w:ascii="Consolas" w:hAnsi="Consolas" w:cs="Consolas"/>
+          <w:b/>
+          <w:bCs/>
+          <w:color w:val="7F0055"/>
+          <w:sz w:val="20"/>
+          <w:szCs w:val="20"/>
+        </w:rPr>
+        <w:t>public</w:t>
+      </w:r>
+      <w:proofErr w:type="spellEnd"/>
+      <w:r>
+        <w:rPr>
+          <w:rFonts w:ascii="Consolas" w:hAnsi="Consolas" w:cs="Consolas"/>
+          <w:color w:val="000000"/>
+          <w:sz w:val="20"/>
+          <w:szCs w:val="20"/>
+        </w:rPr>
+        <w:t xml:space="preserve"> </w:t>
+      </w:r>
+      <w:proofErr w:type="spellStart"/>
+      <w:r>
+        <w:rPr>
+          <w:rFonts w:ascii="Consolas" w:hAnsi="Consolas" w:cs="Consolas"/>
+          <w:b/>
+          <w:bCs/>
+          <w:color w:val="7F0055"/>
+          <w:sz w:val="20"/>
+          <w:szCs w:val="20"/>
+        </w:rPr>
+        <w:t>void</w:t>
+      </w:r>
+      <w:proofErr w:type="spellEnd"/>
+      <w:r>
+        <w:rPr>
+          <w:rFonts w:ascii="Consolas" w:hAnsi="Consolas" w:cs="Consolas"/>
+          <w:color w:val="000000"/>
+          <w:sz w:val="20"/>
+          <w:szCs w:val="20"/>
+        </w:rPr>
+        <w:t xml:space="preserve"> </w:t>
+      </w:r>
+      <w:proofErr w:type="spellStart"/>
+      <w:proofErr w:type="gramStart"/>
+      <w:r>
+        <w:rPr>
+          <w:rFonts w:ascii="Consolas" w:hAnsi="Consolas" w:cs="Consolas"/>
+          <w:color w:val="000000"/>
+          <w:sz w:val="20"/>
+          <w:szCs w:val="20"/>
+        </w:rPr>
+        <w:t>testJulgamento</w:t>
+      </w:r>
+      <w:proofErr w:type="spellEnd"/>
+      <w:r>
+        <w:rPr>
+          <w:rFonts w:ascii="Consolas" w:hAnsi="Consolas" w:cs="Consolas"/>
+          <w:color w:val="000000"/>
+          <w:sz w:val="20"/>
+          <w:szCs w:val="20"/>
+        </w:rPr>
+        <w:t>(</w:t>
+      </w:r>
+      <w:proofErr w:type="gramEnd"/>
+      <w:r>
+        <w:rPr>
+          <w:rFonts w:ascii="Consolas" w:hAnsi="Consolas" w:cs="Consolas"/>
+          <w:color w:val="000000"/>
+          <w:sz w:val="20"/>
+          <w:szCs w:val="20"/>
+        </w:rPr>
+        <w:t>) {</w:t>
+      </w:r>
+    </w:p>
+    <w:p>
+      <w:pPr>
+        <w:autoSpaceDE w:val="0"/>
+        <w:autoSpaceDN w:val="0"/>
+        <w:adjustRightInd w:val="0"/>
+        <w:spacing w:after="0" w:line="240" w:lineRule="auto"/>
+        <w:rPr>
+          <w:rFonts w:ascii="Consolas" w:hAnsi="Consolas" w:cs="Consolas"/>
+          <w:sz w:val="20"/>
+          <w:szCs w:val="20"/>
+        </w:rPr>
+      </w:pPr>
+      <w:r>
+        <w:rPr>
+          <w:rFonts w:ascii="Consolas" w:hAnsi="Consolas" w:cs="Consolas"/>
+          <w:color w:val="000000"/>
+          <w:sz w:val="20"/>
+          <w:szCs w:val="20"/>
+        </w:rPr>
+        <w:tab/>
+      </w:r>
+      <w:r>
+        <w:rPr>
+          <w:rFonts w:ascii="Consolas" w:hAnsi="Consolas" w:cs="Consolas"/>
+          <w:color w:val="000000"/>
+          <w:sz w:val="20"/>
+          <w:szCs w:val="20"/>
+        </w:rPr>
+        <w:tab/>
+        <w:t xml:space="preserve">Resposta </w:t>
+      </w:r>
+      <w:proofErr w:type="spellStart"/>
+      <w:r>
+        <w:rPr>
+          <w:rFonts w:ascii="Consolas" w:hAnsi="Consolas" w:cs="Consolas"/>
+          <w:color w:val="6A3E3E"/>
+          <w:sz w:val="20"/>
+          <w:szCs w:val="20"/>
+        </w:rPr>
+        <w:t>respSuspeitoA</w:t>
+      </w:r>
+      <w:proofErr w:type="spellEnd"/>
+      <w:r>
+        <w:rPr>
+          <w:rFonts w:ascii="Consolas" w:hAnsi="Consolas" w:cs="Consolas"/>
+          <w:color w:val="000000"/>
+          <w:sz w:val="20"/>
+          <w:szCs w:val="20"/>
+        </w:rPr>
+        <w:t xml:space="preserve"> = </w:t>
+      </w:r>
+      <w:proofErr w:type="spellStart"/>
+      <w:r>
+        <w:rPr>
+          <w:rFonts w:ascii="Consolas" w:hAnsi="Consolas" w:cs="Consolas"/>
+          <w:color w:val="000000"/>
+          <w:sz w:val="20"/>
+          <w:szCs w:val="20"/>
+        </w:rPr>
+        <w:t>Resposta.</w:t>
+      </w:r>
+      <w:r>
+        <w:rPr>
+          <w:rFonts w:ascii="Consolas" w:hAnsi="Consolas" w:cs="Consolas"/>
+          <w:b/>
+          <w:bCs/>
+          <w:i/>
+          <w:iCs/>
+          <w:color w:val="0000C0"/>
+          <w:sz w:val="20"/>
+          <w:szCs w:val="20"/>
+        </w:rPr>
+        <w:t>DELACAO</w:t>
+      </w:r>
+      <w:proofErr w:type="spellEnd"/>
+      <w:r>
+        <w:rPr>
+          <w:rFonts w:ascii="Consolas" w:hAnsi="Consolas" w:cs="Consolas"/>
+          <w:color w:val="000000"/>
+          <w:sz w:val="20"/>
+          <w:szCs w:val="20"/>
+        </w:rPr>
+        <w:t>;</w:t>
+      </w:r>
+    </w:p>
+    <w:p>
+      <w:pPr>
+        <w:autoSpaceDE w:val="0"/>
+        <w:autoSpaceDN w:val="0"/>
+        <w:adjustRightInd w:val="0"/>
+        <w:spacing w:after="0" w:line="240" w:lineRule="auto"/>
+        <w:rPr>
+          <w:rFonts w:ascii="Consolas" w:hAnsi="Consolas" w:cs="Consolas"/>
+          <w:sz w:val="20"/>
+          <w:szCs w:val="20"/>
+        </w:rPr>
+      </w:pPr>
+      <w:r>
+        <w:rPr>
+          <w:rFonts w:ascii="Consolas" w:hAnsi="Consolas" w:cs="Consolas"/>
+          <w:color w:val="000000"/>
+          <w:sz w:val="20"/>
+          <w:szCs w:val="20"/>
+        </w:rPr>
+        <w:tab/>
+      </w:r>
+      <w:r>
+        <w:rPr>
+          <w:rFonts w:ascii="Consolas" w:hAnsi="Consolas" w:cs="Consolas"/>
+          <w:color w:val="000000"/>
+          <w:sz w:val="20"/>
+          <w:szCs w:val="20"/>
+        </w:rPr>
+        <w:tab/>
+        <w:t xml:space="preserve">Resposta </w:t>
+      </w:r>
+      <w:proofErr w:type="spellStart"/>
+      <w:r>
+        <w:rPr>
+          <w:rFonts w:ascii="Consolas" w:hAnsi="Consolas" w:cs="Consolas"/>
+          <w:color w:val="6A3E3E"/>
+          <w:sz w:val="20"/>
+          <w:szCs w:val="20"/>
+        </w:rPr>
+        <w:t>respSuspeitoB</w:t>
+      </w:r>
+      <w:proofErr w:type="spellEnd"/>
+      <w:r>
+        <w:rPr>
+          <w:rFonts w:ascii="Consolas" w:hAnsi="Consolas" w:cs="Consolas"/>
+          <w:color w:val="000000"/>
+          <w:sz w:val="20"/>
+          <w:szCs w:val="20"/>
+        </w:rPr>
+        <w:t xml:space="preserve"> = </w:t>
+      </w:r>
+      <w:proofErr w:type="spellStart"/>
+      <w:r>
+        <w:rPr>
+          <w:rFonts w:ascii="Consolas" w:hAnsi="Consolas" w:cs="Consolas"/>
+          <w:color w:val="000000"/>
+          <w:sz w:val="20"/>
+          <w:szCs w:val="20"/>
+        </w:rPr>
+        <w:t>Resposta.</w:t>
+      </w:r>
+      <w:r>
+        <w:rPr>
+          <w:rFonts w:ascii="Consolas" w:hAnsi="Consolas" w:cs="Consolas"/>
+          <w:b/>
+          <w:bCs/>
+          <w:i/>
+          <w:iCs/>
+          <w:color w:val="0000C0"/>
+          <w:sz w:val="20"/>
+          <w:szCs w:val="20"/>
+        </w:rPr>
+        <w:t>DELACAO</w:t>
+      </w:r>
+      <w:proofErr w:type="spellEnd"/>
+      <w:r>
+        <w:rPr>
+          <w:rFonts w:ascii="Consolas" w:hAnsi="Consolas" w:cs="Consolas"/>
+          <w:color w:val="000000"/>
+          <w:sz w:val="20"/>
+          <w:szCs w:val="20"/>
+        </w:rPr>
+        <w:t>;</w:t>
+      </w:r>
+    </w:p>
+    <w:p>
+      <w:pPr>
+        <w:autoSpaceDE w:val="0"/>
+        <w:autoSpaceDN w:val="0"/>
+        <w:adjustRightInd w:val="0"/>
+        <w:spacing w:after="0" w:line="240" w:lineRule="auto"/>
+        <w:rPr>
+          <w:rFonts w:ascii="Consolas" w:hAnsi="Consolas" w:cs="Consolas"/>
+          <w:sz w:val="20"/>
+          <w:szCs w:val="20"/>
+        </w:rPr>
+      </w:pPr>
+      <w:r>
+        <w:rPr>
+          <w:rFonts w:ascii="Consolas" w:hAnsi="Consolas" w:cs="Consolas"/>
+          <w:color w:val="000000"/>
+          <w:sz w:val="20"/>
+          <w:szCs w:val="20"/>
+        </w:rPr>
+        <w:tab/>
+      </w:r>
+      <w:r>
+        <w:rPr>
+          <w:rFonts w:ascii="Consolas" w:hAnsi="Consolas" w:cs="Consolas"/>
+          <w:color w:val="000000"/>
+          <w:sz w:val="20"/>
+          <w:szCs w:val="20"/>
+        </w:rPr>
+        <w:tab/>
+      </w:r>
+    </w:p>
+    <w:p>
+      <w:pPr>
+        <w:autoSpaceDE w:val="0"/>
+        <w:autoSpaceDN w:val="0"/>
+        <w:adjustRightInd w:val="0"/>
+        <w:spacing w:after="0" w:line="240" w:lineRule="auto"/>
+        <w:rPr>
+          <w:rFonts w:ascii="Consolas" w:hAnsi="Consolas" w:cs="Consolas"/>
+          <w:sz w:val="20"/>
+          <w:szCs w:val="20"/>
+        </w:rPr>
+      </w:pPr>
+      <w:r>
+        <w:rPr>
+          <w:rFonts w:ascii="Consolas" w:hAnsi="Consolas" w:cs="Consolas"/>
+          <w:color w:val="000000"/>
+          <w:sz w:val="20"/>
+          <w:szCs w:val="20"/>
+        </w:rPr>
+        <w:tab/>
+      </w:r>
+      <w:r>
+        <w:rPr>
+          <w:rFonts w:ascii="Consolas" w:hAnsi="Consolas" w:cs="Consolas"/>
+          <w:color w:val="000000"/>
+          <w:sz w:val="20"/>
+          <w:szCs w:val="20"/>
+        </w:rPr>
+        <w:tab/>
+      </w:r>
+      <w:proofErr w:type="spellStart"/>
+      <w:r>
+        <w:rPr>
+          <w:rFonts w:ascii="Consolas" w:hAnsi="Consolas" w:cs="Consolas"/>
+          <w:color w:val="000000"/>
+          <w:sz w:val="20"/>
+          <w:szCs w:val="20"/>
+        </w:rPr>
+        <w:t>JulgamentoPrisioneiro</w:t>
+      </w:r>
+      <w:proofErr w:type="spellEnd"/>
+      <w:r>
+        <w:rPr>
+          <w:rFonts w:ascii="Consolas" w:hAnsi="Consolas" w:cs="Consolas"/>
+          <w:color w:val="000000"/>
+          <w:sz w:val="20"/>
+          <w:szCs w:val="20"/>
+        </w:rPr>
+        <w:t xml:space="preserve"> </w:t>
+      </w:r>
+      <w:proofErr w:type="spellStart"/>
+      <w:r>
+        <w:rPr>
+          <w:rFonts w:ascii="Consolas" w:hAnsi="Consolas" w:cs="Consolas"/>
+          <w:color w:val="6A3E3E"/>
+          <w:sz w:val="20"/>
+          <w:szCs w:val="20"/>
+        </w:rPr>
+        <w:t>jp</w:t>
+      </w:r>
+      <w:proofErr w:type="spellEnd"/>
+      <w:r>
+        <w:rPr>
+          <w:rFonts w:ascii="Consolas" w:hAnsi="Consolas" w:cs="Consolas"/>
+          <w:color w:val="000000"/>
+          <w:sz w:val="20"/>
+          <w:szCs w:val="20"/>
+        </w:rPr>
+        <w:t xml:space="preserve"> = </w:t>
+      </w:r>
+      <w:r>
+        <w:rPr>
+          <w:rFonts w:ascii="Consolas" w:hAnsi="Consolas" w:cs="Consolas"/>
+          <w:b/>
+          <w:bCs/>
+          <w:color w:val="7F0055"/>
+          <w:sz w:val="20"/>
+          <w:szCs w:val="20"/>
+        </w:rPr>
+        <w:t>new</w:t>
+      </w:r>
+      <w:r>
+        <w:rPr>
+          <w:rFonts w:ascii="Consolas" w:hAnsi="Consolas" w:cs="Consolas"/>
+          <w:color w:val="000000"/>
+          <w:sz w:val="20"/>
+          <w:szCs w:val="20"/>
+        </w:rPr>
+        <w:t xml:space="preserve"> </w:t>
+      </w:r>
+      <w:proofErr w:type="spellStart"/>
+      <w:proofErr w:type="gramStart"/>
+      <w:r>
+        <w:rPr>
+          <w:rFonts w:ascii="Consolas" w:hAnsi="Consolas" w:cs="Consolas"/>
+          <w:color w:val="000000"/>
+          <w:sz w:val="20"/>
+          <w:szCs w:val="20"/>
+        </w:rPr>
+        <w:t>JulgamentoPrisioneiro</w:t>
+      </w:r>
+      <w:proofErr w:type="spellEnd"/>
+      <w:r>
+        <w:rPr>
+          <w:rFonts w:ascii="Consolas" w:hAnsi="Consolas" w:cs="Consolas"/>
+          <w:color w:val="000000"/>
+          <w:sz w:val="20"/>
+          <w:szCs w:val="20"/>
+        </w:rPr>
+        <w:t>(</w:t>
+      </w:r>
+      <w:proofErr w:type="gramEnd"/>
+      <w:r>
+        <w:rPr>
+          <w:rFonts w:ascii="Consolas" w:hAnsi="Consolas" w:cs="Consolas"/>
+          <w:color w:val="000000"/>
+          <w:sz w:val="20"/>
+          <w:szCs w:val="20"/>
+        </w:rPr>
+        <w:t>);</w:t>
+      </w:r>
+    </w:p>
+    <w:p>
+      <w:pPr>
+        <w:autoSpaceDE w:val="0"/>
+        <w:autoSpaceDN w:val="0"/>
+        <w:adjustRightInd w:val="0"/>
+        <w:spacing w:after="0" w:line="240" w:lineRule="auto"/>
+        <w:rPr>
+          <w:rFonts w:ascii="Consolas" w:hAnsi="Consolas" w:cs="Consolas"/>
+          <w:sz w:val="20"/>
+          <w:szCs w:val="20"/>
+        </w:rPr>
+      </w:pPr>
+      <w:r>
+        <w:rPr>
+          <w:rFonts w:ascii="Consolas" w:hAnsi="Consolas" w:cs="Consolas"/>
+          <w:color w:val="000000"/>
+          <w:sz w:val="20"/>
+          <w:szCs w:val="20"/>
+        </w:rPr>
+        <w:tab/>
+      </w:r>
+      <w:r>
+        <w:rPr>
+          <w:rFonts w:ascii="Consolas" w:hAnsi="Consolas" w:cs="Consolas"/>
+          <w:color w:val="000000"/>
+          <w:sz w:val="20"/>
+          <w:szCs w:val="20"/>
+        </w:rPr>
+        <w:tab/>
+      </w:r>
+      <w:proofErr w:type="spellStart"/>
+      <w:r>
+        <w:rPr>
+          <w:rFonts w:ascii="Consolas" w:hAnsi="Consolas" w:cs="Consolas"/>
+          <w:i/>
+          <w:iCs/>
+          <w:color w:val="000000"/>
+          <w:sz w:val="20"/>
+          <w:szCs w:val="20"/>
+        </w:rPr>
+        <w:t>assertNotNull</w:t>
+      </w:r>
+      <w:proofErr w:type="spellEnd"/>
+      <w:r>
+        <w:rPr>
+          <w:rFonts w:ascii="Consolas" w:hAnsi="Consolas" w:cs="Consolas"/>
+          <w:color w:val="000000"/>
+          <w:sz w:val="20"/>
+          <w:szCs w:val="20"/>
+        </w:rPr>
+        <w:t>(</w:t>
+      </w:r>
+      <w:proofErr w:type="spellStart"/>
+      <w:r>
+        <w:rPr>
+          <w:rFonts w:ascii="Consolas" w:hAnsi="Consolas" w:cs="Consolas"/>
+          <w:color w:val="6A3E3E"/>
+          <w:sz w:val="20"/>
+          <w:szCs w:val="20"/>
+        </w:rPr>
+        <w:t>jp</w:t>
+      </w:r>
+      <w:proofErr w:type="spellEnd"/>
+      <w:r>
+        <w:rPr>
+          <w:rFonts w:ascii="Consolas" w:hAnsi="Consolas" w:cs="Consolas"/>
+          <w:color w:val="000000"/>
+          <w:sz w:val="20"/>
+          <w:szCs w:val="20"/>
+        </w:rPr>
+        <w:t>);</w:t>
+      </w:r>
+    </w:p>
+    <w:p>
+      <w:pPr>
+        <w:autoSpaceDE w:val="0"/>
+        <w:autoSpaceDN w:val="0"/>
+        <w:adjustRightInd w:val="0"/>
+        <w:spacing w:after="0" w:line="240" w:lineRule="auto"/>
+        <w:rPr>
+          <w:rFonts w:ascii="Consolas" w:hAnsi="Consolas" w:cs="Consolas"/>
+          <w:sz w:val="20"/>
+          <w:szCs w:val="20"/>
+        </w:rPr>
+      </w:pPr>
+      <w:r>
+        <w:rPr>
+          <w:rFonts w:ascii="Consolas" w:hAnsi="Consolas" w:cs="Consolas"/>
+          <w:color w:val="000000"/>
+          <w:sz w:val="20"/>
+          <w:szCs w:val="20"/>
+        </w:rPr>
+        <w:tab/>
+      </w:r>
+      <w:r>
+        <w:rPr>
+          <w:rFonts w:ascii="Consolas" w:hAnsi="Consolas" w:cs="Consolas"/>
+          <w:color w:val="000000"/>
+          <w:sz w:val="20"/>
+          <w:szCs w:val="20"/>
+        </w:rPr>
+        <w:tab/>
+      </w:r>
+    </w:p>
+    <w:p>
+      <w:pPr>
+        <w:autoSpaceDE w:val="0"/>
+        <w:autoSpaceDN w:val="0"/>
+        <w:adjustRightInd w:val="0"/>
+        <w:spacing w:after="0" w:line="240" w:lineRule="auto"/>
+        <w:rPr>
+          <w:rFonts w:ascii="Consolas" w:hAnsi="Consolas" w:cs="Consolas"/>
+          <w:sz w:val="20"/>
+          <w:szCs w:val="20"/>
+        </w:rPr>
+      </w:pPr>
+      <w:r>
+        <w:rPr>
+          <w:rFonts w:ascii="Consolas" w:hAnsi="Consolas" w:cs="Consolas"/>
+          <w:color w:val="000000"/>
+          <w:sz w:val="20"/>
+          <w:szCs w:val="20"/>
+        </w:rPr>
+        <w:tab/>
+      </w:r>
+      <w:r>
+        <w:rPr>
+          <w:rFonts w:ascii="Consolas" w:hAnsi="Consolas" w:cs="Consolas"/>
+          <w:color w:val="000000"/>
+          <w:sz w:val="20"/>
+          <w:szCs w:val="20"/>
+        </w:rPr>
+        <w:tab/>
+      </w:r>
+      <w:proofErr w:type="spellStart"/>
+      <w:r>
+        <w:rPr>
+          <w:rFonts w:ascii="Consolas" w:hAnsi="Consolas" w:cs="Consolas"/>
+          <w:b/>
+          <w:bCs/>
+          <w:color w:val="7F0055"/>
+          <w:sz w:val="20"/>
+          <w:szCs w:val="20"/>
+        </w:rPr>
+        <w:t>int</w:t>
+      </w:r>
+      <w:proofErr w:type="spellEnd"/>
+      <w:r>
+        <w:rPr>
+          <w:rFonts w:ascii="Consolas" w:hAnsi="Consolas" w:cs="Consolas"/>
+          <w:color w:val="000000"/>
+          <w:sz w:val="20"/>
+          <w:szCs w:val="20"/>
+        </w:rPr>
+        <w:t xml:space="preserve"> </w:t>
+      </w:r>
+      <w:proofErr w:type="spellStart"/>
+      <w:r>
+        <w:rPr>
+          <w:rFonts w:ascii="Consolas" w:hAnsi="Consolas" w:cs="Consolas"/>
+          <w:color w:val="6A3E3E"/>
+          <w:sz w:val="20"/>
+          <w:szCs w:val="20"/>
+        </w:rPr>
+        <w:t>penaSuspeitoA</w:t>
+      </w:r>
+      <w:proofErr w:type="spellEnd"/>
+      <w:r>
+        <w:rPr>
+          <w:rFonts w:ascii="Consolas" w:hAnsi="Consolas" w:cs="Consolas"/>
+          <w:color w:val="000000"/>
+          <w:sz w:val="20"/>
+          <w:szCs w:val="20"/>
+        </w:rPr>
+        <w:t xml:space="preserve"> = </w:t>
+      </w:r>
+      <w:proofErr w:type="spellStart"/>
+      <w:proofErr w:type="gramStart"/>
+      <w:r>
+        <w:rPr>
+          <w:rFonts w:ascii="Consolas" w:hAnsi="Consolas" w:cs="Consolas"/>
+          <w:color w:val="6A3E3E"/>
+          <w:sz w:val="20"/>
+          <w:szCs w:val="20"/>
+        </w:rPr>
+        <w:t>jp</w:t>
+      </w:r>
+      <w:r>
+        <w:rPr>
+          <w:rFonts w:ascii="Consolas" w:hAnsi="Consolas" w:cs="Consolas"/>
+          <w:color w:val="000000"/>
+          <w:sz w:val="20"/>
+          <w:szCs w:val="20"/>
+        </w:rPr>
+        <w:t>.calculaPena</w:t>
+      </w:r>
+      <w:proofErr w:type="spellEnd"/>
+      <w:proofErr w:type="gramEnd"/>
+      <w:r>
+        <w:rPr>
+          <w:rFonts w:ascii="Consolas" w:hAnsi="Consolas" w:cs="Consolas"/>
+          <w:color w:val="000000"/>
+          <w:sz w:val="20"/>
+          <w:szCs w:val="20"/>
+        </w:rPr>
+        <w:t>(</w:t>
+      </w:r>
+      <w:proofErr w:type="spellStart"/>
+      <w:r>
+        <w:rPr>
+          <w:rFonts w:ascii="Consolas" w:hAnsi="Consolas" w:cs="Consolas"/>
+          <w:color w:val="6A3E3E"/>
+          <w:sz w:val="20"/>
+          <w:szCs w:val="20"/>
+        </w:rPr>
+        <w:t>respSuspeitoA</w:t>
+      </w:r>
+      <w:proofErr w:type="spellEnd"/>
+      <w:r>
+        <w:rPr>
+          <w:rFonts w:ascii="Consolas" w:hAnsi="Consolas" w:cs="Consolas"/>
+          <w:color w:val="000000"/>
+          <w:sz w:val="20"/>
+          <w:szCs w:val="20"/>
+        </w:rPr>
+        <w:t xml:space="preserve">, </w:t>
+      </w:r>
+      <w:proofErr w:type="spellStart"/>
+      <w:r>
+        <w:rPr>
+          <w:rFonts w:ascii="Consolas" w:hAnsi="Consolas" w:cs="Consolas"/>
+          <w:color w:val="6A3E3E"/>
+          <w:sz w:val="20"/>
+          <w:szCs w:val="20"/>
+        </w:rPr>
+        <w:t>respSuspeitoB</w:t>
+      </w:r>
+      <w:proofErr w:type="spellEnd"/>
+      <w:r>
+        <w:rPr>
+          <w:rFonts w:ascii="Consolas" w:hAnsi="Consolas" w:cs="Consolas"/>
+          <w:color w:val="000000"/>
+          <w:sz w:val="20"/>
+          <w:szCs w:val="20"/>
+        </w:rPr>
+        <w:t>);</w:t>
+      </w:r>
+    </w:p>
+    <w:p>
+      <w:pPr>
+        <w:autoSpaceDE w:val="0"/>
+        <w:autoSpaceDN w:val="0"/>
+        <w:adjustRightInd w:val="0"/>
+        <w:spacing w:after="0" w:line="240" w:lineRule="auto"/>
+        <w:rPr>
+          <w:rFonts w:ascii="Consolas" w:hAnsi="Consolas" w:cs="Consolas"/>
+          <w:sz w:val="20"/>
+          <w:szCs w:val="20"/>
+        </w:rPr>
+      </w:pPr>
+      <w:r>
+        <w:rPr>
+          <w:rFonts w:ascii="Consolas" w:hAnsi="Consolas" w:cs="Consolas"/>
+          <w:color w:val="000000"/>
+          <w:sz w:val="20"/>
+          <w:szCs w:val="20"/>
+        </w:rPr>
+        <w:tab/>
+      </w:r>
+      <w:r>
+        <w:rPr>
+          <w:rFonts w:ascii="Consolas" w:hAnsi="Consolas" w:cs="Consolas"/>
+          <w:color w:val="000000"/>
+          <w:sz w:val="20"/>
+          <w:szCs w:val="20"/>
+        </w:rPr>
+        <w:tab/>
+      </w:r>
+      <w:proofErr w:type="spellStart"/>
+      <w:r>
+        <w:rPr>
+          <w:rFonts w:ascii="Consolas" w:hAnsi="Consolas" w:cs="Consolas"/>
+          <w:b/>
+          <w:bCs/>
+          <w:color w:val="7F0055"/>
+          <w:sz w:val="20"/>
+          <w:szCs w:val="20"/>
+        </w:rPr>
+        <w:t>int</w:t>
+      </w:r>
+      <w:proofErr w:type="spellEnd"/>
+      <w:r>
+        <w:rPr>
+          <w:rFonts w:ascii="Consolas" w:hAnsi="Consolas" w:cs="Consolas"/>
+          <w:color w:val="000000"/>
+          <w:sz w:val="20"/>
+          <w:szCs w:val="20"/>
+        </w:rPr>
+        <w:t xml:space="preserve"> </w:t>
+      </w:r>
+      <w:proofErr w:type="spellStart"/>
+      <w:r>
+        <w:rPr>
+          <w:rFonts w:ascii="Consolas" w:hAnsi="Consolas" w:cs="Consolas"/>
+          <w:color w:val="6A3E3E"/>
+          <w:sz w:val="20"/>
+          <w:szCs w:val="20"/>
+        </w:rPr>
+        <w:t>penaSuspeitoB</w:t>
+      </w:r>
+      <w:proofErr w:type="spellEnd"/>
+      <w:r>
+        <w:rPr>
+          <w:rFonts w:ascii="Consolas" w:hAnsi="Consolas" w:cs="Consolas"/>
+          <w:color w:val="000000"/>
+          <w:sz w:val="20"/>
+          <w:szCs w:val="20"/>
+        </w:rPr>
+        <w:t xml:space="preserve"> = </w:t>
+      </w:r>
+      <w:proofErr w:type="spellStart"/>
+      <w:proofErr w:type="gramStart"/>
+      <w:r>
+        <w:rPr>
+          <w:rFonts w:ascii="Consolas" w:hAnsi="Consolas" w:cs="Consolas"/>
+          <w:color w:val="6A3E3E"/>
+          <w:sz w:val="20"/>
+          <w:szCs w:val="20"/>
+        </w:rPr>
+        <w:t>jp</w:t>
+      </w:r>
+      <w:r>
+        <w:rPr>
+          <w:rFonts w:ascii="Consolas" w:hAnsi="Consolas" w:cs="Consolas"/>
+          <w:color w:val="000000"/>
+          <w:sz w:val="20"/>
+          <w:szCs w:val="20"/>
+        </w:rPr>
+        <w:t>.calculaPena</w:t>
+      </w:r>
+      <w:proofErr w:type="spellEnd"/>
+      <w:proofErr w:type="gramEnd"/>
+      <w:r>
+        <w:rPr>
+          <w:rFonts w:ascii="Consolas" w:hAnsi="Consolas" w:cs="Consolas"/>
+          <w:color w:val="000000"/>
+          <w:sz w:val="20"/>
+          <w:szCs w:val="20"/>
+        </w:rPr>
+        <w:t>(</w:t>
+      </w:r>
+      <w:proofErr w:type="spellStart"/>
+      <w:r>
+        <w:rPr>
+          <w:rFonts w:ascii="Consolas" w:hAnsi="Consolas" w:cs="Consolas"/>
+          <w:color w:val="6A3E3E"/>
+          <w:sz w:val="20"/>
+          <w:szCs w:val="20"/>
+        </w:rPr>
+        <w:t>respSuspeitoB</w:t>
+      </w:r>
+      <w:proofErr w:type="spellEnd"/>
+      <w:r>
+        <w:rPr>
+          <w:rFonts w:ascii="Consolas" w:hAnsi="Consolas" w:cs="Consolas"/>
+          <w:color w:val="000000"/>
+          <w:sz w:val="20"/>
+          <w:szCs w:val="20"/>
+        </w:rPr>
+        <w:t xml:space="preserve">, </w:t>
+      </w:r>
+      <w:proofErr w:type="spellStart"/>
+      <w:r>
+        <w:rPr>
+          <w:rFonts w:ascii="Consolas" w:hAnsi="Consolas" w:cs="Consolas"/>
+          <w:color w:val="6A3E3E"/>
+          <w:sz w:val="20"/>
+          <w:szCs w:val="20"/>
+        </w:rPr>
+        <w:t>respSuspeitoA</w:t>
+      </w:r>
+      <w:proofErr w:type="spellEnd"/>
+      <w:r>
+        <w:rPr>
+          <w:rFonts w:ascii="Consolas" w:hAnsi="Consolas" w:cs="Consolas"/>
+          <w:color w:val="000000"/>
+          <w:sz w:val="20"/>
+          <w:szCs w:val="20"/>
+        </w:rPr>
+        <w:t>);</w:t>
+      </w:r>
+    </w:p>
+    <w:p>
+      <w:pPr>
+        <w:autoSpaceDE w:val="0"/>
+        <w:autoSpaceDN w:val="0"/>
+        <w:adjustRightInd w:val="0"/>
+        <w:spacing w:after="0" w:line="240" w:lineRule="auto"/>
+        <w:rPr>
+          <w:rFonts w:ascii="Consolas" w:hAnsi="Consolas" w:cs="Consolas"/>
+          <w:sz w:val="20"/>
+          <w:szCs w:val="20"/>
+        </w:rPr>
+      </w:pPr>
+      <w:r>
+        <w:rPr>
+          <w:rFonts w:ascii="Consolas" w:hAnsi="Consolas" w:cs="Consolas"/>
+          <w:color w:val="000000"/>
+          <w:sz w:val="20"/>
+          <w:szCs w:val="20"/>
+        </w:rPr>
+        <w:tab/>
+      </w:r>
+      <w:r>
+        <w:rPr>
+          <w:rFonts w:ascii="Consolas" w:hAnsi="Consolas" w:cs="Consolas"/>
+          <w:color w:val="000000"/>
+          <w:sz w:val="20"/>
+          <w:szCs w:val="20"/>
+        </w:rPr>
+        <w:tab/>
+      </w:r>
+    </w:p>
+    <w:p>
+      <w:pPr>
+        <w:autoSpaceDE w:val="0"/>
+        <w:autoSpaceDN w:val="0"/>
+        <w:adjustRightInd w:val="0"/>
+        <w:spacing w:after="0" w:line="240" w:lineRule="auto"/>
+        <w:rPr>
+          <w:rFonts w:ascii="Consolas" w:hAnsi="Consolas" w:cs="Consolas"/>
+          <w:sz w:val="20"/>
+          <w:szCs w:val="20"/>
+        </w:rPr>
+      </w:pPr>
+      <w:r>
+        <w:rPr>
+          <w:rFonts w:ascii="Consolas" w:hAnsi="Consolas" w:cs="Consolas"/>
+          <w:color w:val="000000"/>
+          <w:sz w:val="20"/>
+          <w:szCs w:val="20"/>
+        </w:rPr>
+        <w:tab/>
+      </w:r>
+      <w:r>
+        <w:rPr>
+          <w:rFonts w:ascii="Consolas" w:hAnsi="Consolas" w:cs="Consolas"/>
+          <w:color w:val="000000"/>
+          <w:sz w:val="20"/>
+          <w:szCs w:val="20"/>
+        </w:rPr>
+        <w:tab/>
+      </w:r>
+      <w:proofErr w:type="spellStart"/>
+      <w:proofErr w:type="gramStart"/>
+      <w:r>
+        <w:rPr>
+          <w:rFonts w:ascii="Consolas" w:hAnsi="Consolas" w:cs="Consolas"/>
+          <w:i/>
+          <w:iCs/>
+          <w:color w:val="000000"/>
+          <w:sz w:val="20"/>
+          <w:szCs w:val="20"/>
+        </w:rPr>
+        <w:t>assertEquals</w:t>
+      </w:r>
+      <w:proofErr w:type="spellEnd"/>
+      <w:r>
+        <w:rPr>
+          <w:rFonts w:ascii="Consolas" w:hAnsi="Consolas" w:cs="Consolas"/>
+          <w:color w:val="000000"/>
+          <w:sz w:val="20"/>
+          <w:szCs w:val="20"/>
+        </w:rPr>
+        <w:t>(</w:t>
+      </w:r>
+      <w:proofErr w:type="gramEnd"/>
+      <w:r>
+        <w:rPr>
+          <w:rFonts w:ascii="Consolas" w:hAnsi="Consolas" w:cs="Consolas"/>
+          <w:color w:val="000000"/>
+          <w:sz w:val="20"/>
+          <w:szCs w:val="20"/>
+        </w:rPr>
+        <w:t xml:space="preserve">5, </w:t>
+      </w:r>
+      <w:proofErr w:type="spellStart"/>
+      <w:r>
+        <w:rPr>
+          <w:rFonts w:ascii="Consolas" w:hAnsi="Consolas" w:cs="Consolas"/>
+          <w:color w:val="6A3E3E"/>
+          <w:sz w:val="20"/>
+          <w:szCs w:val="20"/>
+        </w:rPr>
+        <w:t>penaSuspeitoA</w:t>
+      </w:r>
+      <w:proofErr w:type="spellEnd"/>
+      <w:r>
+        <w:rPr>
+          <w:rFonts w:ascii="Consolas" w:hAnsi="Consolas" w:cs="Consolas"/>
+          <w:color w:val="000000"/>
+          <w:sz w:val="20"/>
+          <w:szCs w:val="20"/>
+        </w:rPr>
+        <w:t>);</w:t>
+      </w:r>
+    </w:p>
+    <w:p>
+      <w:pPr>
+        <w:autoSpaceDE w:val="0"/>
+        <w:autoSpaceDN w:val="0"/>
+        <w:adjustRightInd w:val="0"/>
+        <w:spacing w:after="0" w:line="240" w:lineRule="auto"/>
+        <w:rPr>
+          <w:rFonts w:ascii="Consolas" w:hAnsi="Consolas" w:cs="Consolas"/>
+          <w:sz w:val="20"/>
+          <w:szCs w:val="20"/>
+        </w:rPr>
+      </w:pPr>
+      <w:r>
+        <w:rPr>
+          <w:rFonts w:ascii="Consolas" w:hAnsi="Consolas" w:cs="Consolas"/>
+          <w:color w:val="000000"/>
+          <w:sz w:val="20"/>
+          <w:szCs w:val="20"/>
+        </w:rPr>
+        <w:tab/>
+      </w:r>
+      <w:r>
+        <w:rPr>
+          <w:rFonts w:ascii="Consolas" w:hAnsi="Consolas" w:cs="Consolas"/>
+          <w:color w:val="000000"/>
+          <w:sz w:val="20"/>
+          <w:szCs w:val="20"/>
+        </w:rPr>
+        <w:tab/>
+      </w:r>
+      <w:proofErr w:type="spellStart"/>
+      <w:proofErr w:type="gramStart"/>
+      <w:r>
+        <w:rPr>
+          <w:rFonts w:ascii="Consolas" w:hAnsi="Consolas" w:cs="Consolas"/>
+          <w:i/>
+          <w:iCs/>
+          <w:color w:val="000000"/>
+          <w:sz w:val="20"/>
+          <w:szCs w:val="20"/>
+        </w:rPr>
+        <w:t>assertEquals</w:t>
+      </w:r>
+      <w:proofErr w:type="spellEnd"/>
+      <w:r>
+        <w:rPr>
+          <w:rFonts w:ascii="Consolas" w:hAnsi="Consolas" w:cs="Consolas"/>
+          <w:color w:val="000000"/>
+          <w:sz w:val="20"/>
+          <w:szCs w:val="20"/>
+        </w:rPr>
+        <w:t>(</w:t>
+      </w:r>
+      <w:proofErr w:type="gramEnd"/>
+      <w:r>
+        <w:rPr>
+          <w:rFonts w:ascii="Consolas" w:hAnsi="Consolas" w:cs="Consolas"/>
+          <w:color w:val="000000"/>
+          <w:sz w:val="20"/>
+          <w:szCs w:val="20"/>
+        </w:rPr>
+        <w:t xml:space="preserve">5, </w:t>
+      </w:r>
+      <w:proofErr w:type="spellStart"/>
+      <w:r>
+        <w:rPr>
+          <w:rFonts w:ascii="Consolas" w:hAnsi="Consolas" w:cs="Consolas"/>
+          <w:color w:val="6A3E3E"/>
+          <w:sz w:val="20"/>
+          <w:szCs w:val="20"/>
+        </w:rPr>
+        <w:t>penaSuspeitoB</w:t>
+      </w:r>
+      <w:proofErr w:type="spellEnd"/>
+      <w:r>
+        <w:rPr>
+          <w:rFonts w:ascii="Consolas" w:hAnsi="Consolas" w:cs="Consolas"/>
+          <w:color w:val="000000"/>
+          <w:sz w:val="20"/>
+          <w:szCs w:val="20"/>
+        </w:rPr>
+        <w:t>);</w:t>
+      </w:r>
+    </w:p>
+    <w:p>
+      <w:pPr>
+        <w:autoSpaceDE w:val="0"/>
+        <w:autoSpaceDN w:val="0"/>
+        <w:adjustRightInd w:val="0"/>
+        <w:spacing w:after="0" w:line="240" w:lineRule="auto"/>
+        <w:rPr>
+          <w:rFonts w:ascii="Consolas" w:hAnsi="Consolas" w:cs="Consolas"/>
+          <w:sz w:val="20"/>
+          <w:szCs w:val="20"/>
+        </w:rPr>
+      </w:pPr>
+      <w:r>
+        <w:rPr>
+          <w:rFonts w:ascii="Consolas" w:hAnsi="Consolas" w:cs="Consolas"/>
+          <w:color w:val="000000"/>
+          <w:sz w:val="20"/>
+          <w:szCs w:val="20"/>
+        </w:rPr>
+        <w:tab/>
+      </w:r>
+      <w:r>
+        <w:rPr>
+          <w:rFonts w:ascii="Consolas" w:hAnsi="Consolas" w:cs="Consolas"/>
+          <w:color w:val="000000"/>
+          <w:sz w:val="20"/>
+          <w:szCs w:val="20"/>
+        </w:rPr>
+        <w:tab/>
+      </w:r>
+    </w:p>
+    <w:p>
+      <w:pPr>
+        <w:autoSpaceDE w:val="0"/>
+        <w:autoSpaceDN w:val="0"/>
+        <w:adjustRightInd w:val="0"/>
+        <w:spacing w:after="0" w:line="240" w:lineRule="auto"/>
+        <w:rPr>
+          <w:rFonts w:ascii="Consolas" w:hAnsi="Consolas" w:cs="Consolas"/>
+          <w:sz w:val="20"/>
+          <w:szCs w:val="20"/>
+        </w:rPr>
+      </w:pPr>
+      <w:r>
+        <w:rPr>
+          <w:rFonts w:ascii="Consolas" w:hAnsi="Consolas" w:cs="Consolas"/>
+          <w:color w:val="000000"/>
+          <w:sz w:val="20"/>
+          <w:szCs w:val="20"/>
+        </w:rPr>
+        <w:tab/>
+        <w:t>}</w:t>
+      </w:r>
+    </w:p>
+    <w:p>
+      <w:pPr>
+        <w:autoSpaceDE w:val="0"/>
+        <w:autoSpaceDN w:val="0"/>
+        <w:adjustRightInd w:val="0"/>
+        <w:spacing w:after="0" w:line="240" w:lineRule="auto"/>
+        <w:rPr>
+          <w:rFonts w:ascii="Consolas" w:hAnsi="Consolas" w:cs="Consolas"/>
+          <w:sz w:val="20"/>
+          <w:szCs w:val="20"/>
+        </w:rPr>
+      </w:pPr>
+    </w:p>
+    <w:p>
+      <w:pPr>
+        <w:spacing w:after="0"/>
+        <w:rPr>
+          <w:rFonts w:ascii="Consolas" w:hAnsi="Consolas"/>
+          <w:sz w:val="18"/>
+        </w:rPr>
+      </w:pPr>
+      <w:r>
+        <w:rPr>
+          <w:rFonts w:ascii="Consolas" w:hAnsi="Consolas" w:cs="Consolas"/>
+          <w:color w:val="000000"/>
+          <w:sz w:val="20"/>
+          <w:szCs w:val="20"/>
+        </w:rPr>
+        <w:t>}</w:t>
+      </w:r>
+    </w:p>
+    <w:p>
+      <w:pPr>
+        <w:spacing w:after="0"/>
+        <w:rPr>
+          <w:rFonts w:ascii="Consolas" w:hAnsi="Consolas"/>
+          <w:sz w:val="18"/>
+        </w:rPr>
+      </w:pPr>
+    </w:p>
+    <w:p>
+      <w:pPr>
+        <w:spacing w:after="0"/>
+        <w:rPr>
+          <w:rFonts w:ascii="Consolas" w:hAnsi="Consolas"/>
+          <w:sz w:val="18"/>
+        </w:rPr>
+      </w:pPr>
+    </w:p>
+    <w:p>
+      <w:pPr>
+        <w:spacing w:after="0"/>
+        <w:rPr>
+          <w:rFonts w:ascii="Consolas" w:hAnsi="Consolas"/>
+          <w:b/>
+          <w:color w:val="538135" w:themeColor="accent6" w:themeShade="BF"/>
+          <w:sz w:val="18"/>
+        </w:rPr>
+      </w:pPr>
+      <w:r>
+        <w:rPr>
+          <w:rFonts w:ascii="Consolas" w:hAnsi="Consolas"/>
+          <w:b/>
+          <w:sz w:val="18"/>
+          <w:highlight w:val="yellow"/>
+        </w:rPr>
+        <w:t xml:space="preserve">Observações: </w:t>
+      </w:r>
+      <w:r>
+        <w:rPr>
+          <w:rFonts w:ascii="Consolas" w:hAnsi="Consolas"/>
+          <w:sz w:val="18"/>
+          <w:highlight w:val="yellow"/>
+        </w:rPr>
+        <w:t xml:space="preserve">Remoção do </w:t>
+      </w:r>
+      <w:proofErr w:type="spellStart"/>
+      <w:r>
+        <w:rPr>
+          <w:rFonts w:ascii="Consolas" w:hAnsi="Consolas"/>
+          <w:sz w:val="18"/>
+          <w:highlight w:val="yellow"/>
+        </w:rPr>
+        <w:t>enum</w:t>
+      </w:r>
+      <w:proofErr w:type="spellEnd"/>
+      <w:r>
+        <w:rPr>
+          <w:rFonts w:ascii="Consolas" w:hAnsi="Consolas"/>
+          <w:sz w:val="18"/>
+          <w:highlight w:val="yellow"/>
+        </w:rPr>
+        <w:t xml:space="preserve"> Resposta na classe de implementação (</w:t>
+      </w:r>
+      <w:r>
+        <w:rPr>
+          <w:rFonts w:ascii="Consolas" w:hAnsi="Consolas"/>
+          <w:b/>
+          <w:color w:val="538135" w:themeColor="accent6" w:themeShade="BF"/>
+          <w:sz w:val="18"/>
+          <w:highlight w:val="yellow"/>
+        </w:rPr>
+        <w:t>JulgamentoPrisioneiro.java</w:t>
+      </w:r>
+      <w:r>
+        <w:rPr>
+          <w:rFonts w:ascii="Consolas" w:hAnsi="Consolas"/>
+          <w:sz w:val="18"/>
+          <w:highlight w:val="yellow"/>
+        </w:rPr>
+        <w:t>) para utilização do correspondente que consta na classe (</w:t>
+      </w:r>
+      <w:r>
+        <w:rPr>
+          <w:rFonts w:ascii="Consolas" w:hAnsi="Consolas"/>
+          <w:b/>
+          <w:color w:val="538135" w:themeColor="accent6" w:themeShade="BF"/>
+          <w:sz w:val="18"/>
+          <w:highlight w:val="yellow"/>
+        </w:rPr>
+        <w:t>Resposta.java</w:t>
+      </w:r>
+      <w:r>
+        <w:rPr>
+          <w:rFonts w:ascii="Consolas" w:hAnsi="Consolas"/>
+          <w:sz w:val="18"/>
+          <w:highlight w:val="yellow"/>
+        </w:rPr>
+        <w:t>)</w:t>
       </w:r>
       <w:bookmarkStart w:id="0" w:name="_GoBack"/>
       <w:bookmarkEnd w:id="0"/>

</xml_diff>

<commit_message>
Realização de teste de sucesso
</commit_message>
<xml_diff>
--- a/Testes/rm81238_GabrielPetillo.docx
+++ b/Testes/rm81238_GabrielPetillo.docx
@@ -14602,35 +14602,3403 @@
         </w:rPr>
         <w:t>)</w:t>
       </w:r>
+    </w:p>
+    <w:p>
+      <w:pPr>
+        <w:spacing w:after="0"/>
+        <w:rPr>
+          <w:rFonts w:ascii="Consolas" w:hAnsi="Consolas"/>
+          <w:sz w:val="18"/>
+        </w:rPr>
+      </w:pPr>
+    </w:p>
+    <w:p>
+      <w:pPr>
+        <w:spacing w:after="0"/>
+        <w:rPr>
+          <w:rFonts w:ascii="Consolas" w:hAnsi="Consolas"/>
+          <w:sz w:val="18"/>
+        </w:rPr>
+      </w:pPr>
+    </w:p>
+    <w:p>
+      <w:pPr>
+        <w:spacing w:after="0"/>
+        <w:rPr>
+          <w:rFonts w:ascii="Consolas" w:hAnsi="Consolas"/>
+          <w:sz w:val="18"/>
+        </w:rPr>
+      </w:pPr>
+    </w:p>
+    <w:p>
+      <w:pPr>
+        <w:spacing w:after="0"/>
+        <w:jc w:val="center"/>
+        <w:rPr>
+          <w:rFonts w:ascii="Consolas" w:hAnsi="Consolas"/>
+          <w:b/>
+        </w:rPr>
+      </w:pPr>
+      <w:r>
+        <w:rPr>
+          <w:rFonts w:ascii="Consolas" w:hAnsi="Consolas"/>
+          <w:b/>
+          <w:highlight w:val="green"/>
+        </w:rPr>
+        <w:lastRenderedPageBreak/>
+        <w:t xml:space="preserve">Etapa de Teste </w:t>
+      </w:r>
+      <w:r>
+        <w:rPr>
+          <w:rFonts w:ascii="Consolas" w:hAnsi="Consolas"/>
+          <w:b/>
+          <w:highlight w:val="green"/>
+        </w:rPr>
+        <w:t>6</w:t>
+      </w:r>
+    </w:p>
+    <w:p>
+      <w:pPr>
+        <w:spacing w:after="0"/>
+        <w:jc w:val="center"/>
+        <w:rPr>
+          <w:rFonts w:ascii="Consolas" w:hAnsi="Consolas"/>
+          <w:b/>
+          <w:sz w:val="18"/>
+        </w:rPr>
+      </w:pPr>
+    </w:p>
+    <w:p>
+      <w:pPr>
+        <w:spacing w:after="0"/>
+        <w:rPr>
+          <w:rFonts w:ascii="Consolas" w:hAnsi="Consolas"/>
+          <w:color w:val="538135" w:themeColor="accent6" w:themeShade="BF"/>
+          <w:sz w:val="18"/>
+        </w:rPr>
+      </w:pPr>
+      <w:r>
+        <w:rPr>
+          <w:rFonts w:ascii="Consolas" w:hAnsi="Consolas"/>
+          <w:b/>
+          <w:color w:val="538135" w:themeColor="accent6" w:themeShade="BF"/>
+          <w:sz w:val="18"/>
+        </w:rPr>
+        <w:t>JulgamentoPrisioneiro.java</w:t>
+      </w:r>
+    </w:p>
+    <w:p>
+      <w:pPr>
+        <w:autoSpaceDE w:val="0"/>
+        <w:autoSpaceDN w:val="0"/>
+        <w:adjustRightInd w:val="0"/>
+        <w:spacing w:after="0" w:line="240" w:lineRule="auto"/>
+        <w:rPr>
+          <w:rFonts w:ascii="Consolas" w:hAnsi="Consolas" w:cs="Consolas"/>
+          <w:sz w:val="20"/>
+          <w:szCs w:val="20"/>
+        </w:rPr>
+      </w:pPr>
+    </w:p>
+    <w:p>
+      <w:pPr>
+        <w:autoSpaceDE w:val="0"/>
+        <w:autoSpaceDN w:val="0"/>
+        <w:adjustRightInd w:val="0"/>
+        <w:spacing w:after="0" w:line="240" w:lineRule="auto"/>
+        <w:rPr>
+          <w:rFonts w:ascii="Consolas" w:hAnsi="Consolas" w:cs="Consolas"/>
+          <w:sz w:val="20"/>
+          <w:szCs w:val="20"/>
+        </w:rPr>
+      </w:pPr>
+    </w:p>
+    <w:p>
+      <w:pPr>
+        <w:autoSpaceDE w:val="0"/>
+        <w:autoSpaceDN w:val="0"/>
+        <w:adjustRightInd w:val="0"/>
+        <w:spacing w:after="0" w:line="240" w:lineRule="auto"/>
+        <w:rPr>
+          <w:rFonts w:ascii="Consolas" w:hAnsi="Consolas" w:cs="Consolas"/>
+          <w:sz w:val="20"/>
+          <w:szCs w:val="20"/>
+        </w:rPr>
+      </w:pPr>
+      <w:proofErr w:type="spellStart"/>
+      <w:r>
+        <w:rPr>
+          <w:rFonts w:ascii="Consolas" w:hAnsi="Consolas" w:cs="Consolas"/>
+          <w:b/>
+          <w:bCs/>
+          <w:color w:val="7F0055"/>
+          <w:sz w:val="20"/>
+          <w:szCs w:val="20"/>
+        </w:rPr>
+        <w:t>public</w:t>
+      </w:r>
+      <w:proofErr w:type="spellEnd"/>
+      <w:r>
+        <w:rPr>
+          <w:rFonts w:ascii="Consolas" w:hAnsi="Consolas" w:cs="Consolas"/>
+          <w:color w:val="000000"/>
+          <w:sz w:val="20"/>
+          <w:szCs w:val="20"/>
+        </w:rPr>
+        <w:t xml:space="preserve"> </w:t>
+      </w:r>
+      <w:proofErr w:type="spellStart"/>
+      <w:r>
+        <w:rPr>
+          <w:rFonts w:ascii="Consolas" w:hAnsi="Consolas" w:cs="Consolas"/>
+          <w:b/>
+          <w:bCs/>
+          <w:color w:val="7F0055"/>
+          <w:sz w:val="20"/>
+          <w:szCs w:val="20"/>
+        </w:rPr>
+        <w:t>class</w:t>
+      </w:r>
+      <w:proofErr w:type="spellEnd"/>
+      <w:r>
+        <w:rPr>
+          <w:rFonts w:ascii="Consolas" w:hAnsi="Consolas" w:cs="Consolas"/>
+          <w:color w:val="000000"/>
+          <w:sz w:val="20"/>
+          <w:szCs w:val="20"/>
+        </w:rPr>
+        <w:t xml:space="preserve"> </w:t>
+      </w:r>
+      <w:proofErr w:type="spellStart"/>
+      <w:r>
+        <w:rPr>
+          <w:rFonts w:ascii="Consolas" w:hAnsi="Consolas" w:cs="Consolas"/>
+          <w:color w:val="000000"/>
+          <w:sz w:val="20"/>
+          <w:szCs w:val="20"/>
+        </w:rPr>
+        <w:t>JulgamentoPrisioneiro</w:t>
+      </w:r>
+      <w:proofErr w:type="spellEnd"/>
+      <w:r>
+        <w:rPr>
+          <w:rFonts w:ascii="Consolas" w:hAnsi="Consolas" w:cs="Consolas"/>
+          <w:color w:val="000000"/>
+          <w:sz w:val="20"/>
+          <w:szCs w:val="20"/>
+        </w:rPr>
+        <w:t xml:space="preserve"> {</w:t>
+      </w:r>
+    </w:p>
+    <w:p>
+      <w:pPr>
+        <w:autoSpaceDE w:val="0"/>
+        <w:autoSpaceDN w:val="0"/>
+        <w:adjustRightInd w:val="0"/>
+        <w:spacing w:after="0" w:line="240" w:lineRule="auto"/>
+        <w:rPr>
+          <w:rFonts w:ascii="Consolas" w:hAnsi="Consolas" w:cs="Consolas"/>
+          <w:sz w:val="20"/>
+          <w:szCs w:val="20"/>
+        </w:rPr>
+      </w:pPr>
+      <w:r>
+        <w:rPr>
+          <w:rFonts w:ascii="Consolas" w:hAnsi="Consolas" w:cs="Consolas"/>
+          <w:color w:val="000000"/>
+          <w:sz w:val="20"/>
+          <w:szCs w:val="20"/>
+        </w:rPr>
+        <w:t xml:space="preserve">   </w:t>
+      </w:r>
+      <w:proofErr w:type="spellStart"/>
+      <w:r>
+        <w:rPr>
+          <w:rFonts w:ascii="Consolas" w:hAnsi="Consolas" w:cs="Consolas"/>
+          <w:b/>
+          <w:bCs/>
+          <w:color w:val="7F0055"/>
+          <w:sz w:val="20"/>
+          <w:szCs w:val="20"/>
+        </w:rPr>
+        <w:t>private</w:t>
+      </w:r>
+      <w:proofErr w:type="spellEnd"/>
+      <w:r>
+        <w:rPr>
+          <w:rFonts w:ascii="Consolas" w:hAnsi="Consolas" w:cs="Consolas"/>
+          <w:color w:val="000000"/>
+          <w:sz w:val="20"/>
+          <w:szCs w:val="20"/>
+        </w:rPr>
+        <w:t xml:space="preserve"> </w:t>
+      </w:r>
+      <w:proofErr w:type="spellStart"/>
+      <w:r>
+        <w:rPr>
+          <w:rFonts w:ascii="Consolas" w:hAnsi="Consolas" w:cs="Consolas"/>
+          <w:b/>
+          <w:bCs/>
+          <w:color w:val="7F0055"/>
+          <w:sz w:val="20"/>
+          <w:szCs w:val="20"/>
+        </w:rPr>
+        <w:t>int</w:t>
+      </w:r>
+      <w:proofErr w:type="spellEnd"/>
+      <w:r>
+        <w:rPr>
+          <w:rFonts w:ascii="Consolas" w:hAnsi="Consolas" w:cs="Consolas"/>
+          <w:color w:val="000000"/>
+          <w:sz w:val="20"/>
+          <w:szCs w:val="20"/>
+        </w:rPr>
+        <w:t xml:space="preserve"> </w:t>
+      </w:r>
+      <w:r>
+        <w:rPr>
+          <w:rFonts w:ascii="Consolas" w:hAnsi="Consolas" w:cs="Consolas"/>
+          <w:color w:val="0000C0"/>
+          <w:sz w:val="20"/>
+          <w:szCs w:val="20"/>
+        </w:rPr>
+        <w:t>PENA_INOCENCIA</w:t>
+      </w:r>
+      <w:r>
+        <w:rPr>
+          <w:rFonts w:ascii="Consolas" w:hAnsi="Consolas" w:cs="Consolas"/>
+          <w:color w:val="000000"/>
+          <w:sz w:val="20"/>
+          <w:szCs w:val="20"/>
+        </w:rPr>
+        <w:t xml:space="preserve"> = 10;</w:t>
+      </w:r>
+    </w:p>
+    <w:p>
+      <w:pPr>
+        <w:autoSpaceDE w:val="0"/>
+        <w:autoSpaceDN w:val="0"/>
+        <w:adjustRightInd w:val="0"/>
+        <w:spacing w:after="0" w:line="240" w:lineRule="auto"/>
+        <w:rPr>
+          <w:rFonts w:ascii="Consolas" w:hAnsi="Consolas" w:cs="Consolas"/>
+          <w:sz w:val="20"/>
+          <w:szCs w:val="20"/>
+        </w:rPr>
+      </w:pPr>
+      <w:r>
+        <w:rPr>
+          <w:rFonts w:ascii="Consolas" w:hAnsi="Consolas" w:cs="Consolas"/>
+          <w:color w:val="000000"/>
+          <w:sz w:val="20"/>
+          <w:szCs w:val="20"/>
+        </w:rPr>
+        <w:t xml:space="preserve">   </w:t>
+      </w:r>
+      <w:proofErr w:type="spellStart"/>
+      <w:r>
+        <w:rPr>
+          <w:rFonts w:ascii="Consolas" w:hAnsi="Consolas" w:cs="Consolas"/>
+          <w:b/>
+          <w:bCs/>
+          <w:color w:val="7F0055"/>
+          <w:sz w:val="20"/>
+          <w:szCs w:val="20"/>
+        </w:rPr>
+        <w:t>private</w:t>
+      </w:r>
+      <w:proofErr w:type="spellEnd"/>
+      <w:r>
+        <w:rPr>
+          <w:rFonts w:ascii="Consolas" w:hAnsi="Consolas" w:cs="Consolas"/>
+          <w:color w:val="000000"/>
+          <w:sz w:val="20"/>
+          <w:szCs w:val="20"/>
+        </w:rPr>
+        <w:t xml:space="preserve"> </w:t>
+      </w:r>
+      <w:proofErr w:type="spellStart"/>
+      <w:r>
+        <w:rPr>
+          <w:rFonts w:ascii="Consolas" w:hAnsi="Consolas" w:cs="Consolas"/>
+          <w:b/>
+          <w:bCs/>
+          <w:color w:val="7F0055"/>
+          <w:sz w:val="20"/>
+          <w:szCs w:val="20"/>
+        </w:rPr>
+        <w:t>int</w:t>
+      </w:r>
+      <w:proofErr w:type="spellEnd"/>
+      <w:r>
+        <w:rPr>
+          <w:rFonts w:ascii="Consolas" w:hAnsi="Consolas" w:cs="Consolas"/>
+          <w:color w:val="000000"/>
+          <w:sz w:val="20"/>
+          <w:szCs w:val="20"/>
+        </w:rPr>
+        <w:t xml:space="preserve"> </w:t>
+      </w:r>
+      <w:r>
+        <w:rPr>
+          <w:rFonts w:ascii="Consolas" w:hAnsi="Consolas" w:cs="Consolas"/>
+          <w:color w:val="0000C0"/>
+          <w:sz w:val="20"/>
+          <w:szCs w:val="20"/>
+        </w:rPr>
+        <w:t>PENA_CONDENACAO_MUTUA</w:t>
+      </w:r>
+      <w:r>
+        <w:rPr>
+          <w:rFonts w:ascii="Consolas" w:hAnsi="Consolas" w:cs="Consolas"/>
+          <w:color w:val="000000"/>
+          <w:sz w:val="20"/>
+          <w:szCs w:val="20"/>
+        </w:rPr>
+        <w:t xml:space="preserve"> = 15;</w:t>
+      </w:r>
+    </w:p>
+    <w:p>
+      <w:pPr>
+        <w:autoSpaceDE w:val="0"/>
+        <w:autoSpaceDN w:val="0"/>
+        <w:adjustRightInd w:val="0"/>
+        <w:spacing w:after="0" w:line="240" w:lineRule="auto"/>
+        <w:rPr>
+          <w:rFonts w:ascii="Consolas" w:hAnsi="Consolas" w:cs="Consolas"/>
+          <w:sz w:val="20"/>
+          <w:szCs w:val="20"/>
+        </w:rPr>
+      </w:pPr>
+      <w:r>
+        <w:rPr>
+          <w:rFonts w:ascii="Consolas" w:hAnsi="Consolas" w:cs="Consolas"/>
+          <w:color w:val="000000"/>
+          <w:sz w:val="20"/>
+          <w:szCs w:val="20"/>
+        </w:rPr>
+        <w:t xml:space="preserve">   </w:t>
+      </w:r>
+      <w:proofErr w:type="spellStart"/>
+      <w:r>
+        <w:rPr>
+          <w:rFonts w:ascii="Consolas" w:hAnsi="Consolas" w:cs="Consolas"/>
+          <w:b/>
+          <w:bCs/>
+          <w:color w:val="7F0055"/>
+          <w:sz w:val="20"/>
+          <w:szCs w:val="20"/>
+        </w:rPr>
+        <w:t>private</w:t>
+      </w:r>
+      <w:proofErr w:type="spellEnd"/>
+      <w:r>
+        <w:rPr>
+          <w:rFonts w:ascii="Consolas" w:hAnsi="Consolas" w:cs="Consolas"/>
+          <w:color w:val="000000"/>
+          <w:sz w:val="20"/>
+          <w:szCs w:val="20"/>
+        </w:rPr>
+        <w:t xml:space="preserve"> </w:t>
+      </w:r>
+      <w:proofErr w:type="spellStart"/>
+      <w:r>
+        <w:rPr>
+          <w:rFonts w:ascii="Consolas" w:hAnsi="Consolas" w:cs="Consolas"/>
+          <w:b/>
+          <w:bCs/>
+          <w:color w:val="7F0055"/>
+          <w:sz w:val="20"/>
+          <w:szCs w:val="20"/>
+        </w:rPr>
+        <w:t>int</w:t>
+      </w:r>
+      <w:proofErr w:type="spellEnd"/>
+      <w:r>
+        <w:rPr>
+          <w:rFonts w:ascii="Consolas" w:hAnsi="Consolas" w:cs="Consolas"/>
+          <w:color w:val="000000"/>
+          <w:sz w:val="20"/>
+          <w:szCs w:val="20"/>
+        </w:rPr>
+        <w:t xml:space="preserve"> </w:t>
+      </w:r>
+      <w:r>
+        <w:rPr>
+          <w:rFonts w:ascii="Consolas" w:hAnsi="Consolas" w:cs="Consolas"/>
+          <w:color w:val="0000C0"/>
+          <w:sz w:val="20"/>
+          <w:szCs w:val="20"/>
+        </w:rPr>
+        <w:t>PENA_CONDENACAO_INDIVIDUAL</w:t>
+      </w:r>
+      <w:r>
+        <w:rPr>
+          <w:rFonts w:ascii="Consolas" w:hAnsi="Consolas" w:cs="Consolas"/>
+          <w:color w:val="000000"/>
+          <w:sz w:val="20"/>
+          <w:szCs w:val="20"/>
+        </w:rPr>
+        <w:t xml:space="preserve"> = 10;</w:t>
+      </w:r>
+    </w:p>
+    <w:p>
+      <w:pPr>
+        <w:autoSpaceDE w:val="0"/>
+        <w:autoSpaceDN w:val="0"/>
+        <w:adjustRightInd w:val="0"/>
+        <w:spacing w:after="0" w:line="240" w:lineRule="auto"/>
+        <w:rPr>
+          <w:rFonts w:ascii="Consolas" w:hAnsi="Consolas" w:cs="Consolas"/>
+          <w:sz w:val="20"/>
+          <w:szCs w:val="20"/>
+        </w:rPr>
+      </w:pPr>
+      <w:r>
+        <w:rPr>
+          <w:rFonts w:ascii="Consolas" w:hAnsi="Consolas" w:cs="Consolas"/>
+          <w:color w:val="000000"/>
+          <w:sz w:val="20"/>
+          <w:szCs w:val="20"/>
+        </w:rPr>
+        <w:t xml:space="preserve">   </w:t>
+      </w:r>
+      <w:proofErr w:type="spellStart"/>
+      <w:r>
+        <w:rPr>
+          <w:rFonts w:ascii="Consolas" w:hAnsi="Consolas" w:cs="Consolas"/>
+          <w:b/>
+          <w:bCs/>
+          <w:color w:val="7F0055"/>
+          <w:sz w:val="20"/>
+          <w:szCs w:val="20"/>
+        </w:rPr>
+        <w:t>private</w:t>
+      </w:r>
+      <w:proofErr w:type="spellEnd"/>
+      <w:r>
+        <w:rPr>
+          <w:rFonts w:ascii="Consolas" w:hAnsi="Consolas" w:cs="Consolas"/>
+          <w:color w:val="000000"/>
+          <w:sz w:val="20"/>
+          <w:szCs w:val="20"/>
+        </w:rPr>
+        <w:t xml:space="preserve"> </w:t>
+      </w:r>
+      <w:proofErr w:type="spellStart"/>
+      <w:r>
+        <w:rPr>
+          <w:rFonts w:ascii="Consolas" w:hAnsi="Consolas" w:cs="Consolas"/>
+          <w:b/>
+          <w:bCs/>
+          <w:color w:val="7F0055"/>
+          <w:sz w:val="20"/>
+          <w:szCs w:val="20"/>
+        </w:rPr>
+        <w:t>int</w:t>
+      </w:r>
+      <w:proofErr w:type="spellEnd"/>
+      <w:r>
+        <w:rPr>
+          <w:rFonts w:ascii="Consolas" w:hAnsi="Consolas" w:cs="Consolas"/>
+          <w:color w:val="000000"/>
+          <w:sz w:val="20"/>
+          <w:szCs w:val="20"/>
+        </w:rPr>
+        <w:t xml:space="preserve"> </w:t>
+      </w:r>
+      <w:r>
+        <w:rPr>
+          <w:rFonts w:ascii="Consolas" w:hAnsi="Consolas" w:cs="Consolas"/>
+          <w:color w:val="0000C0"/>
+          <w:sz w:val="20"/>
+          <w:szCs w:val="20"/>
+        </w:rPr>
+        <w:t>PENA_CONDENACAO_CUMPLICES</w:t>
+      </w:r>
+      <w:r>
+        <w:rPr>
+          <w:rFonts w:ascii="Consolas" w:hAnsi="Consolas" w:cs="Consolas"/>
+          <w:color w:val="000000"/>
+          <w:sz w:val="20"/>
+          <w:szCs w:val="20"/>
+        </w:rPr>
+        <w:t xml:space="preserve"> = 11;</w:t>
+      </w:r>
+    </w:p>
+    <w:p>
+      <w:pPr>
+        <w:autoSpaceDE w:val="0"/>
+        <w:autoSpaceDN w:val="0"/>
+        <w:adjustRightInd w:val="0"/>
+        <w:spacing w:after="0" w:line="240" w:lineRule="auto"/>
+        <w:rPr>
+          <w:rFonts w:ascii="Consolas" w:hAnsi="Consolas" w:cs="Consolas"/>
+          <w:sz w:val="20"/>
+          <w:szCs w:val="20"/>
+        </w:rPr>
+      </w:pPr>
+    </w:p>
+    <w:p>
+      <w:pPr>
+        <w:autoSpaceDE w:val="0"/>
+        <w:autoSpaceDN w:val="0"/>
+        <w:adjustRightInd w:val="0"/>
+        <w:spacing w:after="0" w:line="240" w:lineRule="auto"/>
+        <w:rPr>
+          <w:rFonts w:ascii="Consolas" w:hAnsi="Consolas" w:cs="Consolas"/>
+          <w:sz w:val="20"/>
+          <w:szCs w:val="20"/>
+        </w:rPr>
+      </w:pPr>
+      <w:r>
+        <w:rPr>
+          <w:rFonts w:ascii="Consolas" w:hAnsi="Consolas" w:cs="Consolas"/>
+          <w:color w:val="000000"/>
+          <w:sz w:val="20"/>
+          <w:szCs w:val="20"/>
+        </w:rPr>
+        <w:t xml:space="preserve">   </w:t>
+      </w:r>
+      <w:proofErr w:type="spellStart"/>
+      <w:r>
+        <w:rPr>
+          <w:rFonts w:ascii="Consolas" w:hAnsi="Consolas" w:cs="Consolas"/>
+          <w:b/>
+          <w:bCs/>
+          <w:color w:val="7F0055"/>
+          <w:sz w:val="20"/>
+          <w:szCs w:val="20"/>
+        </w:rPr>
+        <w:t>public</w:t>
+      </w:r>
+      <w:proofErr w:type="spellEnd"/>
+      <w:r>
+        <w:rPr>
+          <w:rFonts w:ascii="Consolas" w:hAnsi="Consolas" w:cs="Consolas"/>
+          <w:color w:val="000000"/>
+          <w:sz w:val="20"/>
+          <w:szCs w:val="20"/>
+        </w:rPr>
+        <w:t xml:space="preserve"> </w:t>
+      </w:r>
+      <w:proofErr w:type="spellStart"/>
+      <w:r>
+        <w:rPr>
+          <w:rFonts w:ascii="Consolas" w:hAnsi="Consolas" w:cs="Consolas"/>
+          <w:b/>
+          <w:bCs/>
+          <w:color w:val="7F0055"/>
+          <w:sz w:val="20"/>
+          <w:szCs w:val="20"/>
+        </w:rPr>
+        <w:t>int</w:t>
+      </w:r>
+      <w:proofErr w:type="spellEnd"/>
+      <w:r>
+        <w:rPr>
+          <w:rFonts w:ascii="Consolas" w:hAnsi="Consolas" w:cs="Consolas"/>
+          <w:color w:val="000000"/>
+          <w:sz w:val="20"/>
+          <w:szCs w:val="20"/>
+        </w:rPr>
+        <w:t xml:space="preserve"> </w:t>
+      </w:r>
+      <w:proofErr w:type="spellStart"/>
+      <w:proofErr w:type="gramStart"/>
+      <w:r>
+        <w:rPr>
+          <w:rFonts w:ascii="Consolas" w:hAnsi="Consolas" w:cs="Consolas"/>
+          <w:color w:val="000000"/>
+          <w:sz w:val="20"/>
+          <w:szCs w:val="20"/>
+        </w:rPr>
+        <w:t>calculaPena</w:t>
+      </w:r>
+      <w:proofErr w:type="spellEnd"/>
+      <w:r>
+        <w:rPr>
+          <w:rFonts w:ascii="Consolas" w:hAnsi="Consolas" w:cs="Consolas"/>
+          <w:color w:val="000000"/>
+          <w:sz w:val="20"/>
+          <w:szCs w:val="20"/>
+        </w:rPr>
+        <w:t>(</w:t>
+      </w:r>
+      <w:proofErr w:type="gramEnd"/>
+      <w:r>
+        <w:rPr>
+          <w:rFonts w:ascii="Consolas" w:hAnsi="Consolas" w:cs="Consolas"/>
+          <w:color w:val="000000"/>
+          <w:sz w:val="20"/>
+          <w:szCs w:val="20"/>
+        </w:rPr>
+        <w:t xml:space="preserve">Resposta </w:t>
+      </w:r>
+      <w:proofErr w:type="spellStart"/>
+      <w:r>
+        <w:rPr>
+          <w:rFonts w:ascii="Consolas" w:hAnsi="Consolas" w:cs="Consolas"/>
+          <w:color w:val="6A3E3E"/>
+          <w:sz w:val="20"/>
+          <w:szCs w:val="20"/>
+        </w:rPr>
+        <w:t>respostaPrisioneiroA</w:t>
+      </w:r>
+      <w:proofErr w:type="spellEnd"/>
+      <w:r>
+        <w:rPr>
+          <w:rFonts w:ascii="Consolas" w:hAnsi="Consolas" w:cs="Consolas"/>
+          <w:color w:val="000000"/>
+          <w:sz w:val="20"/>
+          <w:szCs w:val="20"/>
+        </w:rPr>
+        <w:t xml:space="preserve">, Resposta </w:t>
+      </w:r>
+      <w:proofErr w:type="spellStart"/>
+      <w:r>
+        <w:rPr>
+          <w:rFonts w:ascii="Consolas" w:hAnsi="Consolas" w:cs="Consolas"/>
+          <w:color w:val="6A3E3E"/>
+          <w:sz w:val="20"/>
+          <w:szCs w:val="20"/>
+        </w:rPr>
+        <w:t>respostaPrisioneiroB</w:t>
+      </w:r>
+      <w:proofErr w:type="spellEnd"/>
+      <w:r>
+        <w:rPr>
+          <w:rFonts w:ascii="Consolas" w:hAnsi="Consolas" w:cs="Consolas"/>
+          <w:color w:val="000000"/>
+          <w:sz w:val="20"/>
+          <w:szCs w:val="20"/>
+        </w:rPr>
+        <w:t>) {</w:t>
+      </w:r>
+    </w:p>
+    <w:p>
+      <w:pPr>
+        <w:autoSpaceDE w:val="0"/>
+        <w:autoSpaceDN w:val="0"/>
+        <w:adjustRightInd w:val="0"/>
+        <w:spacing w:after="0" w:line="240" w:lineRule="auto"/>
+        <w:rPr>
+          <w:rFonts w:ascii="Consolas" w:hAnsi="Consolas" w:cs="Consolas"/>
+          <w:sz w:val="20"/>
+          <w:szCs w:val="20"/>
+        </w:rPr>
+      </w:pPr>
+      <w:r>
+        <w:rPr>
+          <w:rFonts w:ascii="Consolas" w:hAnsi="Consolas" w:cs="Consolas"/>
+          <w:color w:val="000000"/>
+          <w:sz w:val="20"/>
+          <w:szCs w:val="20"/>
+        </w:rPr>
+        <w:t xml:space="preserve">      </w:t>
+      </w:r>
+      <w:proofErr w:type="spellStart"/>
+      <w:r>
+        <w:rPr>
+          <w:rFonts w:ascii="Consolas" w:hAnsi="Consolas" w:cs="Consolas"/>
+          <w:b/>
+          <w:bCs/>
+          <w:color w:val="7F0055"/>
+          <w:sz w:val="20"/>
+          <w:szCs w:val="20"/>
+        </w:rPr>
+        <w:t>if</w:t>
+      </w:r>
+      <w:proofErr w:type="spellEnd"/>
+      <w:r>
+        <w:rPr>
+          <w:rFonts w:ascii="Consolas" w:hAnsi="Consolas" w:cs="Consolas"/>
+          <w:color w:val="000000"/>
+          <w:sz w:val="20"/>
+          <w:szCs w:val="20"/>
+        </w:rPr>
+        <w:t xml:space="preserve"> (</w:t>
+      </w:r>
+      <w:proofErr w:type="spellStart"/>
+      <w:r>
+        <w:rPr>
+          <w:rFonts w:ascii="Consolas" w:hAnsi="Consolas" w:cs="Consolas"/>
+          <w:color w:val="6A3E3E"/>
+          <w:sz w:val="20"/>
+          <w:szCs w:val="20"/>
+        </w:rPr>
+        <w:t>respostaPrisioneiroA</w:t>
+      </w:r>
+      <w:proofErr w:type="spellEnd"/>
+      <w:r>
+        <w:rPr>
+          <w:rFonts w:ascii="Consolas" w:hAnsi="Consolas" w:cs="Consolas"/>
+          <w:color w:val="000000"/>
+          <w:sz w:val="20"/>
+          <w:szCs w:val="20"/>
+        </w:rPr>
+        <w:t xml:space="preserve"> == </w:t>
+      </w:r>
+      <w:proofErr w:type="spellStart"/>
+      <w:r>
+        <w:rPr>
+          <w:rFonts w:ascii="Consolas" w:hAnsi="Consolas" w:cs="Consolas"/>
+          <w:color w:val="000000"/>
+          <w:sz w:val="20"/>
+          <w:szCs w:val="20"/>
+        </w:rPr>
+        <w:t>Resposta.</w:t>
+      </w:r>
+      <w:r>
+        <w:rPr>
+          <w:rFonts w:ascii="Consolas" w:hAnsi="Consolas" w:cs="Consolas"/>
+          <w:b/>
+          <w:bCs/>
+          <w:i/>
+          <w:iCs/>
+          <w:color w:val="0000C0"/>
+          <w:sz w:val="20"/>
+          <w:szCs w:val="20"/>
+        </w:rPr>
+        <w:t>DELACAO</w:t>
+      </w:r>
+      <w:proofErr w:type="spellEnd"/>
+      <w:r>
+        <w:rPr>
+          <w:rFonts w:ascii="Consolas" w:hAnsi="Consolas" w:cs="Consolas"/>
+          <w:color w:val="000000"/>
+          <w:sz w:val="20"/>
+          <w:szCs w:val="20"/>
+        </w:rPr>
+        <w:t>) {</w:t>
+      </w:r>
+    </w:p>
+    <w:p>
+      <w:pPr>
+        <w:autoSpaceDE w:val="0"/>
+        <w:autoSpaceDN w:val="0"/>
+        <w:adjustRightInd w:val="0"/>
+        <w:spacing w:after="0" w:line="240" w:lineRule="auto"/>
+        <w:rPr>
+          <w:rFonts w:ascii="Consolas" w:hAnsi="Consolas" w:cs="Consolas"/>
+          <w:sz w:val="20"/>
+          <w:szCs w:val="20"/>
+        </w:rPr>
+      </w:pPr>
+      <w:r>
+        <w:rPr>
+          <w:rFonts w:ascii="Consolas" w:hAnsi="Consolas" w:cs="Consolas"/>
+          <w:color w:val="000000"/>
+          <w:sz w:val="20"/>
+          <w:szCs w:val="20"/>
+        </w:rPr>
+        <w:t xml:space="preserve">          </w:t>
+      </w:r>
+      <w:proofErr w:type="spellStart"/>
+      <w:r>
+        <w:rPr>
+          <w:rFonts w:ascii="Consolas" w:hAnsi="Consolas" w:cs="Consolas"/>
+          <w:b/>
+          <w:bCs/>
+          <w:color w:val="7F0055"/>
+          <w:sz w:val="20"/>
+          <w:szCs w:val="20"/>
+        </w:rPr>
+        <w:t>if</w:t>
+      </w:r>
+      <w:proofErr w:type="spellEnd"/>
+      <w:r>
+        <w:rPr>
+          <w:rFonts w:ascii="Consolas" w:hAnsi="Consolas" w:cs="Consolas"/>
+          <w:color w:val="000000"/>
+          <w:sz w:val="20"/>
+          <w:szCs w:val="20"/>
+        </w:rPr>
+        <w:t xml:space="preserve"> (</w:t>
+      </w:r>
+      <w:proofErr w:type="spellStart"/>
+      <w:r>
+        <w:rPr>
+          <w:rFonts w:ascii="Consolas" w:hAnsi="Consolas" w:cs="Consolas"/>
+          <w:color w:val="6A3E3E"/>
+          <w:sz w:val="20"/>
+          <w:szCs w:val="20"/>
+        </w:rPr>
+        <w:t>respostaPrisioneiroB</w:t>
+      </w:r>
+      <w:proofErr w:type="spellEnd"/>
+      <w:r>
+        <w:rPr>
+          <w:rFonts w:ascii="Consolas" w:hAnsi="Consolas" w:cs="Consolas"/>
+          <w:color w:val="000000"/>
+          <w:sz w:val="20"/>
+          <w:szCs w:val="20"/>
+        </w:rPr>
+        <w:t xml:space="preserve"> == </w:t>
+      </w:r>
+      <w:proofErr w:type="spellStart"/>
+      <w:r>
+        <w:rPr>
+          <w:rFonts w:ascii="Consolas" w:hAnsi="Consolas" w:cs="Consolas"/>
+          <w:color w:val="000000"/>
+          <w:sz w:val="20"/>
+          <w:szCs w:val="20"/>
+        </w:rPr>
+        <w:t>Resposta.</w:t>
+      </w:r>
+      <w:r>
+        <w:rPr>
+          <w:rFonts w:ascii="Consolas" w:hAnsi="Consolas" w:cs="Consolas"/>
+          <w:b/>
+          <w:bCs/>
+          <w:i/>
+          <w:iCs/>
+          <w:color w:val="0000C0"/>
+          <w:sz w:val="20"/>
+          <w:szCs w:val="20"/>
+        </w:rPr>
+        <w:t>DELACAO</w:t>
+      </w:r>
+      <w:proofErr w:type="spellEnd"/>
+      <w:r>
+        <w:rPr>
+          <w:rFonts w:ascii="Consolas" w:hAnsi="Consolas" w:cs="Consolas"/>
+          <w:color w:val="000000"/>
+          <w:sz w:val="20"/>
+          <w:szCs w:val="20"/>
+        </w:rPr>
+        <w:t>) {</w:t>
+      </w:r>
+    </w:p>
+    <w:p>
+      <w:pPr>
+        <w:autoSpaceDE w:val="0"/>
+        <w:autoSpaceDN w:val="0"/>
+        <w:adjustRightInd w:val="0"/>
+        <w:spacing w:after="0" w:line="240" w:lineRule="auto"/>
+        <w:rPr>
+          <w:rFonts w:ascii="Consolas" w:hAnsi="Consolas" w:cs="Consolas"/>
+          <w:sz w:val="20"/>
+          <w:szCs w:val="20"/>
+        </w:rPr>
+      </w:pPr>
+      <w:r>
+        <w:rPr>
+          <w:rFonts w:ascii="Consolas" w:hAnsi="Consolas" w:cs="Consolas"/>
+          <w:color w:val="000000"/>
+          <w:sz w:val="20"/>
+          <w:szCs w:val="20"/>
+        </w:rPr>
+        <w:t xml:space="preserve">            </w:t>
+      </w:r>
+      <w:proofErr w:type="spellStart"/>
+      <w:r>
+        <w:rPr>
+          <w:rFonts w:ascii="Consolas" w:hAnsi="Consolas" w:cs="Consolas"/>
+          <w:b/>
+          <w:bCs/>
+          <w:color w:val="7F0055"/>
+          <w:sz w:val="20"/>
+          <w:szCs w:val="20"/>
+        </w:rPr>
+        <w:t>return</w:t>
+      </w:r>
+      <w:proofErr w:type="spellEnd"/>
+      <w:r>
+        <w:rPr>
+          <w:rFonts w:ascii="Consolas" w:hAnsi="Consolas" w:cs="Consolas"/>
+          <w:color w:val="000000"/>
+          <w:sz w:val="20"/>
+          <w:szCs w:val="20"/>
+        </w:rPr>
+        <w:t xml:space="preserve"> </w:t>
+      </w:r>
+      <w:r>
+        <w:rPr>
+          <w:rFonts w:ascii="Consolas" w:hAnsi="Consolas" w:cs="Consolas"/>
+          <w:color w:val="0000C0"/>
+          <w:sz w:val="20"/>
+          <w:szCs w:val="20"/>
+        </w:rPr>
+        <w:t>PENA_CONDENACAO_MUTUA</w:t>
+      </w:r>
+      <w:r>
+        <w:rPr>
+          <w:rFonts w:ascii="Consolas" w:hAnsi="Consolas" w:cs="Consolas"/>
+          <w:color w:val="000000"/>
+          <w:sz w:val="20"/>
+          <w:szCs w:val="20"/>
+        </w:rPr>
+        <w:t>;</w:t>
+      </w:r>
+    </w:p>
+    <w:p>
+      <w:pPr>
+        <w:autoSpaceDE w:val="0"/>
+        <w:autoSpaceDN w:val="0"/>
+        <w:adjustRightInd w:val="0"/>
+        <w:spacing w:after="0" w:line="240" w:lineRule="auto"/>
+        <w:rPr>
+          <w:rFonts w:ascii="Consolas" w:hAnsi="Consolas" w:cs="Consolas"/>
+          <w:sz w:val="20"/>
+          <w:szCs w:val="20"/>
+          <w:lang w:val="en-US"/>
+        </w:rPr>
+      </w:pPr>
+      <w:r>
+        <w:rPr>
+          <w:rFonts w:ascii="Consolas" w:hAnsi="Consolas" w:cs="Consolas"/>
+          <w:color w:val="000000"/>
+          <w:sz w:val="20"/>
+          <w:szCs w:val="20"/>
+        </w:rPr>
+        <w:t xml:space="preserve">          </w:t>
+      </w:r>
+      <w:r>
+        <w:rPr>
+          <w:rFonts w:ascii="Consolas" w:hAnsi="Consolas" w:cs="Consolas"/>
+          <w:color w:val="000000"/>
+          <w:sz w:val="20"/>
+          <w:szCs w:val="20"/>
+          <w:lang w:val="en-US"/>
+        </w:rPr>
+        <w:t xml:space="preserve">} </w:t>
+      </w:r>
+      <w:r>
+        <w:rPr>
+          <w:rFonts w:ascii="Consolas" w:hAnsi="Consolas" w:cs="Consolas"/>
+          <w:b/>
+          <w:bCs/>
+          <w:color w:val="7F0055"/>
+          <w:sz w:val="20"/>
+          <w:szCs w:val="20"/>
+          <w:lang w:val="en-US"/>
+        </w:rPr>
+        <w:t>else</w:t>
+      </w:r>
+      <w:r>
+        <w:rPr>
+          <w:rFonts w:ascii="Consolas" w:hAnsi="Consolas" w:cs="Consolas"/>
+          <w:color w:val="000000"/>
+          <w:sz w:val="20"/>
+          <w:szCs w:val="20"/>
+          <w:lang w:val="en-US"/>
+        </w:rPr>
+        <w:t xml:space="preserve"> {</w:t>
+      </w:r>
+    </w:p>
+    <w:p>
+      <w:pPr>
+        <w:autoSpaceDE w:val="0"/>
+        <w:autoSpaceDN w:val="0"/>
+        <w:adjustRightInd w:val="0"/>
+        <w:spacing w:after="0" w:line="240" w:lineRule="auto"/>
+        <w:rPr>
+          <w:rFonts w:ascii="Consolas" w:hAnsi="Consolas" w:cs="Consolas"/>
+          <w:sz w:val="20"/>
+          <w:szCs w:val="20"/>
+          <w:lang w:val="en-US"/>
+        </w:rPr>
+      </w:pPr>
+      <w:r>
+        <w:rPr>
+          <w:rFonts w:ascii="Consolas" w:hAnsi="Consolas" w:cs="Consolas"/>
+          <w:color w:val="000000"/>
+          <w:sz w:val="20"/>
+          <w:szCs w:val="20"/>
+          <w:lang w:val="en-US"/>
+        </w:rPr>
+        <w:t xml:space="preserve">                 </w:t>
+      </w:r>
+      <w:r>
+        <w:rPr>
+          <w:rFonts w:ascii="Consolas" w:hAnsi="Consolas" w:cs="Consolas"/>
+          <w:b/>
+          <w:bCs/>
+          <w:color w:val="7F0055"/>
+          <w:sz w:val="20"/>
+          <w:szCs w:val="20"/>
+          <w:lang w:val="en-US"/>
+        </w:rPr>
+        <w:t>return</w:t>
+      </w:r>
+      <w:r>
+        <w:rPr>
+          <w:rFonts w:ascii="Consolas" w:hAnsi="Consolas" w:cs="Consolas"/>
+          <w:color w:val="000000"/>
+          <w:sz w:val="20"/>
+          <w:szCs w:val="20"/>
+          <w:lang w:val="en-US"/>
+        </w:rPr>
+        <w:t xml:space="preserve"> </w:t>
+      </w:r>
+      <w:r>
+        <w:rPr>
+          <w:rFonts w:ascii="Consolas" w:hAnsi="Consolas" w:cs="Consolas"/>
+          <w:color w:val="0000C0"/>
+          <w:sz w:val="20"/>
+          <w:szCs w:val="20"/>
+          <w:lang w:val="en-US"/>
+        </w:rPr>
+        <w:t>PENA_INOCENCIA</w:t>
+      </w:r>
+      <w:r>
+        <w:rPr>
+          <w:rFonts w:ascii="Consolas" w:hAnsi="Consolas" w:cs="Consolas"/>
+          <w:color w:val="000000"/>
+          <w:sz w:val="20"/>
+          <w:szCs w:val="20"/>
+          <w:lang w:val="en-US"/>
+        </w:rPr>
+        <w:t>;</w:t>
+      </w:r>
+    </w:p>
+    <w:p>
+      <w:pPr>
+        <w:autoSpaceDE w:val="0"/>
+        <w:autoSpaceDN w:val="0"/>
+        <w:adjustRightInd w:val="0"/>
+        <w:spacing w:after="0" w:line="240" w:lineRule="auto"/>
+        <w:rPr>
+          <w:rFonts w:ascii="Consolas" w:hAnsi="Consolas" w:cs="Consolas"/>
+          <w:sz w:val="20"/>
+          <w:szCs w:val="20"/>
+          <w:lang w:val="en-US"/>
+        </w:rPr>
+      </w:pPr>
+      <w:r>
+        <w:rPr>
+          <w:rFonts w:ascii="Consolas" w:hAnsi="Consolas" w:cs="Consolas"/>
+          <w:color w:val="000000"/>
+          <w:sz w:val="20"/>
+          <w:szCs w:val="20"/>
+          <w:lang w:val="en-US"/>
+        </w:rPr>
+        <w:t xml:space="preserve">                 }</w:t>
+      </w:r>
+    </w:p>
+    <w:p>
+      <w:pPr>
+        <w:autoSpaceDE w:val="0"/>
+        <w:autoSpaceDN w:val="0"/>
+        <w:adjustRightInd w:val="0"/>
+        <w:spacing w:after="0" w:line="240" w:lineRule="auto"/>
+        <w:rPr>
+          <w:rFonts w:ascii="Consolas" w:hAnsi="Consolas" w:cs="Consolas"/>
+          <w:sz w:val="20"/>
+          <w:szCs w:val="20"/>
+          <w:lang w:val="en-US"/>
+        </w:rPr>
+      </w:pPr>
+      <w:r>
+        <w:rPr>
+          <w:rFonts w:ascii="Consolas" w:hAnsi="Consolas" w:cs="Consolas"/>
+          <w:color w:val="000000"/>
+          <w:sz w:val="20"/>
+          <w:szCs w:val="20"/>
+          <w:lang w:val="en-US"/>
+        </w:rPr>
+        <w:t xml:space="preserve">       } </w:t>
+      </w:r>
+      <w:r>
+        <w:rPr>
+          <w:rFonts w:ascii="Consolas" w:hAnsi="Consolas" w:cs="Consolas"/>
+          <w:b/>
+          <w:bCs/>
+          <w:color w:val="7F0055"/>
+          <w:sz w:val="20"/>
+          <w:szCs w:val="20"/>
+          <w:lang w:val="en-US"/>
+        </w:rPr>
+        <w:t>else</w:t>
+      </w:r>
+      <w:r>
+        <w:rPr>
+          <w:rFonts w:ascii="Consolas" w:hAnsi="Consolas" w:cs="Consolas"/>
+          <w:color w:val="000000"/>
+          <w:sz w:val="20"/>
+          <w:szCs w:val="20"/>
+          <w:lang w:val="en-US"/>
+        </w:rPr>
+        <w:t xml:space="preserve"> {</w:t>
+      </w:r>
+    </w:p>
+    <w:p>
+      <w:pPr>
+        <w:autoSpaceDE w:val="0"/>
+        <w:autoSpaceDN w:val="0"/>
+        <w:adjustRightInd w:val="0"/>
+        <w:spacing w:after="0" w:line="240" w:lineRule="auto"/>
+        <w:rPr>
+          <w:rFonts w:ascii="Consolas" w:hAnsi="Consolas" w:cs="Consolas"/>
+          <w:sz w:val="20"/>
+          <w:szCs w:val="20"/>
+        </w:rPr>
+      </w:pPr>
+      <w:r>
+        <w:rPr>
+          <w:rFonts w:ascii="Consolas" w:hAnsi="Consolas" w:cs="Consolas"/>
+          <w:color w:val="000000"/>
+          <w:sz w:val="20"/>
+          <w:szCs w:val="20"/>
+          <w:lang w:val="en-US"/>
+        </w:rPr>
+        <w:t xml:space="preserve">                </w:t>
+      </w:r>
+      <w:proofErr w:type="spellStart"/>
+      <w:r>
+        <w:rPr>
+          <w:rFonts w:ascii="Consolas" w:hAnsi="Consolas" w:cs="Consolas"/>
+          <w:b/>
+          <w:bCs/>
+          <w:color w:val="7F0055"/>
+          <w:sz w:val="20"/>
+          <w:szCs w:val="20"/>
+        </w:rPr>
+        <w:t>if</w:t>
+      </w:r>
+      <w:proofErr w:type="spellEnd"/>
+      <w:r>
+        <w:rPr>
+          <w:rFonts w:ascii="Consolas" w:hAnsi="Consolas" w:cs="Consolas"/>
+          <w:color w:val="000000"/>
+          <w:sz w:val="20"/>
+          <w:szCs w:val="20"/>
+        </w:rPr>
+        <w:t xml:space="preserve"> (</w:t>
+      </w:r>
+      <w:proofErr w:type="spellStart"/>
+      <w:r>
+        <w:rPr>
+          <w:rFonts w:ascii="Consolas" w:hAnsi="Consolas" w:cs="Consolas"/>
+          <w:color w:val="6A3E3E"/>
+          <w:sz w:val="20"/>
+          <w:szCs w:val="20"/>
+        </w:rPr>
+        <w:t>respostaPrisioneiroB</w:t>
+      </w:r>
+      <w:proofErr w:type="spellEnd"/>
+      <w:r>
+        <w:rPr>
+          <w:rFonts w:ascii="Consolas" w:hAnsi="Consolas" w:cs="Consolas"/>
+          <w:color w:val="000000"/>
+          <w:sz w:val="20"/>
+          <w:szCs w:val="20"/>
+        </w:rPr>
+        <w:t xml:space="preserve"> == </w:t>
+      </w:r>
+      <w:proofErr w:type="spellStart"/>
+      <w:r>
+        <w:rPr>
+          <w:rFonts w:ascii="Consolas" w:hAnsi="Consolas" w:cs="Consolas"/>
+          <w:color w:val="000000"/>
+          <w:sz w:val="20"/>
+          <w:szCs w:val="20"/>
+        </w:rPr>
+        <w:t>Resposta.</w:t>
+      </w:r>
+      <w:r>
+        <w:rPr>
+          <w:rFonts w:ascii="Consolas" w:hAnsi="Consolas" w:cs="Consolas"/>
+          <w:b/>
+          <w:bCs/>
+          <w:i/>
+          <w:iCs/>
+          <w:color w:val="0000C0"/>
+          <w:sz w:val="20"/>
+          <w:szCs w:val="20"/>
+        </w:rPr>
+        <w:t>DELACAO</w:t>
+      </w:r>
+      <w:proofErr w:type="spellEnd"/>
+      <w:r>
+        <w:rPr>
+          <w:rFonts w:ascii="Consolas" w:hAnsi="Consolas" w:cs="Consolas"/>
+          <w:color w:val="000000"/>
+          <w:sz w:val="20"/>
+          <w:szCs w:val="20"/>
+        </w:rPr>
+        <w:t>) {</w:t>
+      </w:r>
+    </w:p>
+    <w:p>
+      <w:pPr>
+        <w:autoSpaceDE w:val="0"/>
+        <w:autoSpaceDN w:val="0"/>
+        <w:adjustRightInd w:val="0"/>
+        <w:spacing w:after="0" w:line="240" w:lineRule="auto"/>
+        <w:rPr>
+          <w:rFonts w:ascii="Consolas" w:hAnsi="Consolas" w:cs="Consolas"/>
+          <w:sz w:val="20"/>
+          <w:szCs w:val="20"/>
+        </w:rPr>
+      </w:pPr>
+      <w:r>
+        <w:rPr>
+          <w:rFonts w:ascii="Consolas" w:hAnsi="Consolas" w:cs="Consolas"/>
+          <w:color w:val="000000"/>
+          <w:sz w:val="20"/>
+          <w:szCs w:val="20"/>
+        </w:rPr>
+        <w:t xml:space="preserve">                    </w:t>
+      </w:r>
+      <w:proofErr w:type="spellStart"/>
+      <w:r>
+        <w:rPr>
+          <w:rFonts w:ascii="Consolas" w:hAnsi="Consolas" w:cs="Consolas"/>
+          <w:b/>
+          <w:bCs/>
+          <w:color w:val="7F0055"/>
+          <w:sz w:val="20"/>
+          <w:szCs w:val="20"/>
+        </w:rPr>
+        <w:t>return</w:t>
+      </w:r>
+      <w:proofErr w:type="spellEnd"/>
+      <w:r>
+        <w:rPr>
+          <w:rFonts w:ascii="Consolas" w:hAnsi="Consolas" w:cs="Consolas"/>
+          <w:color w:val="000000"/>
+          <w:sz w:val="20"/>
+          <w:szCs w:val="20"/>
+        </w:rPr>
+        <w:t xml:space="preserve"> </w:t>
+      </w:r>
+      <w:r>
+        <w:rPr>
+          <w:rFonts w:ascii="Consolas" w:hAnsi="Consolas" w:cs="Consolas"/>
+          <w:color w:val="0000C0"/>
+          <w:sz w:val="20"/>
+          <w:szCs w:val="20"/>
+        </w:rPr>
+        <w:t>PENA_CONDENACAO_INDIVIDUAL</w:t>
+      </w:r>
+      <w:r>
+        <w:rPr>
+          <w:rFonts w:ascii="Consolas" w:hAnsi="Consolas" w:cs="Consolas"/>
+          <w:color w:val="000000"/>
+          <w:sz w:val="20"/>
+          <w:szCs w:val="20"/>
+        </w:rPr>
+        <w:t>;</w:t>
+      </w:r>
+    </w:p>
+    <w:p>
+      <w:pPr>
+        <w:autoSpaceDE w:val="0"/>
+        <w:autoSpaceDN w:val="0"/>
+        <w:adjustRightInd w:val="0"/>
+        <w:spacing w:after="0" w:line="240" w:lineRule="auto"/>
+        <w:rPr>
+          <w:rFonts w:ascii="Consolas" w:hAnsi="Consolas" w:cs="Consolas"/>
+          <w:sz w:val="20"/>
+          <w:szCs w:val="20"/>
+        </w:rPr>
+      </w:pPr>
+      <w:r>
+        <w:rPr>
+          <w:rFonts w:ascii="Consolas" w:hAnsi="Consolas" w:cs="Consolas"/>
+          <w:color w:val="000000"/>
+          <w:sz w:val="20"/>
+          <w:szCs w:val="20"/>
+        </w:rPr>
+        <w:t xml:space="preserve">                } </w:t>
+      </w:r>
+      <w:proofErr w:type="spellStart"/>
+      <w:r>
+        <w:rPr>
+          <w:rFonts w:ascii="Consolas" w:hAnsi="Consolas" w:cs="Consolas"/>
+          <w:b/>
+          <w:bCs/>
+          <w:color w:val="7F0055"/>
+          <w:sz w:val="20"/>
+          <w:szCs w:val="20"/>
+        </w:rPr>
+        <w:t>else</w:t>
+      </w:r>
+      <w:proofErr w:type="spellEnd"/>
+      <w:r>
+        <w:rPr>
+          <w:rFonts w:ascii="Consolas" w:hAnsi="Consolas" w:cs="Consolas"/>
+          <w:color w:val="000000"/>
+          <w:sz w:val="20"/>
+          <w:szCs w:val="20"/>
+        </w:rPr>
+        <w:t xml:space="preserve"> {</w:t>
+      </w:r>
+    </w:p>
+    <w:p>
+      <w:pPr>
+        <w:autoSpaceDE w:val="0"/>
+        <w:autoSpaceDN w:val="0"/>
+        <w:adjustRightInd w:val="0"/>
+        <w:spacing w:after="0" w:line="240" w:lineRule="auto"/>
+        <w:rPr>
+          <w:rFonts w:ascii="Consolas" w:hAnsi="Consolas" w:cs="Consolas"/>
+          <w:sz w:val="20"/>
+          <w:szCs w:val="20"/>
+        </w:rPr>
+      </w:pPr>
+      <w:r>
+        <w:rPr>
+          <w:rFonts w:ascii="Consolas" w:hAnsi="Consolas" w:cs="Consolas"/>
+          <w:color w:val="000000"/>
+          <w:sz w:val="20"/>
+          <w:szCs w:val="20"/>
+        </w:rPr>
+        <w:t xml:space="preserve">                         </w:t>
+      </w:r>
+      <w:proofErr w:type="spellStart"/>
+      <w:r>
+        <w:rPr>
+          <w:rFonts w:ascii="Consolas" w:hAnsi="Consolas" w:cs="Consolas"/>
+          <w:b/>
+          <w:bCs/>
+          <w:color w:val="7F0055"/>
+          <w:sz w:val="20"/>
+          <w:szCs w:val="20"/>
+        </w:rPr>
+        <w:t>return</w:t>
+      </w:r>
+      <w:proofErr w:type="spellEnd"/>
+      <w:r>
+        <w:rPr>
+          <w:rFonts w:ascii="Consolas" w:hAnsi="Consolas" w:cs="Consolas"/>
+          <w:color w:val="000000"/>
+          <w:sz w:val="20"/>
+          <w:szCs w:val="20"/>
+        </w:rPr>
+        <w:t xml:space="preserve"> </w:t>
+      </w:r>
+      <w:r>
+        <w:rPr>
+          <w:rFonts w:ascii="Consolas" w:hAnsi="Consolas" w:cs="Consolas"/>
+          <w:color w:val="0000C0"/>
+          <w:sz w:val="20"/>
+          <w:szCs w:val="20"/>
+        </w:rPr>
+        <w:t>PENA_CONDENACAO_CUMPLICES</w:t>
+      </w:r>
+      <w:r>
+        <w:rPr>
+          <w:rFonts w:ascii="Consolas" w:hAnsi="Consolas" w:cs="Consolas"/>
+          <w:color w:val="000000"/>
+          <w:sz w:val="20"/>
+          <w:szCs w:val="20"/>
+        </w:rPr>
+        <w:t>;</w:t>
+      </w:r>
+    </w:p>
+    <w:p>
+      <w:pPr>
+        <w:autoSpaceDE w:val="0"/>
+        <w:autoSpaceDN w:val="0"/>
+        <w:adjustRightInd w:val="0"/>
+        <w:spacing w:after="0" w:line="240" w:lineRule="auto"/>
+        <w:rPr>
+          <w:rFonts w:ascii="Consolas" w:hAnsi="Consolas" w:cs="Consolas"/>
+          <w:sz w:val="20"/>
+          <w:szCs w:val="20"/>
+        </w:rPr>
+      </w:pPr>
+      <w:r>
+        <w:rPr>
+          <w:rFonts w:ascii="Consolas" w:hAnsi="Consolas" w:cs="Consolas"/>
+          <w:color w:val="000000"/>
+          <w:sz w:val="20"/>
+          <w:szCs w:val="20"/>
+        </w:rPr>
+        <w:t xml:space="preserve">                        }</w:t>
+      </w:r>
+    </w:p>
+    <w:p>
+      <w:pPr>
+        <w:autoSpaceDE w:val="0"/>
+        <w:autoSpaceDN w:val="0"/>
+        <w:adjustRightInd w:val="0"/>
+        <w:spacing w:after="0" w:line="240" w:lineRule="auto"/>
+        <w:rPr>
+          <w:rFonts w:ascii="Consolas" w:hAnsi="Consolas" w:cs="Consolas"/>
+          <w:sz w:val="20"/>
+          <w:szCs w:val="20"/>
+        </w:rPr>
+      </w:pPr>
+      <w:r>
+        <w:rPr>
+          <w:rFonts w:ascii="Consolas" w:hAnsi="Consolas" w:cs="Consolas"/>
+          <w:color w:val="000000"/>
+          <w:sz w:val="20"/>
+          <w:szCs w:val="20"/>
+        </w:rPr>
+        <w:t xml:space="preserve">                }</w:t>
+      </w:r>
+    </w:p>
+    <w:p>
+      <w:pPr>
+        <w:autoSpaceDE w:val="0"/>
+        <w:autoSpaceDN w:val="0"/>
+        <w:adjustRightInd w:val="0"/>
+        <w:spacing w:after="0" w:line="240" w:lineRule="auto"/>
+        <w:rPr>
+          <w:rFonts w:ascii="Consolas" w:hAnsi="Consolas" w:cs="Consolas"/>
+          <w:sz w:val="20"/>
+          <w:szCs w:val="20"/>
+        </w:rPr>
+      </w:pPr>
+      <w:r>
+        <w:rPr>
+          <w:rFonts w:ascii="Consolas" w:hAnsi="Consolas" w:cs="Consolas"/>
+          <w:color w:val="000000"/>
+          <w:sz w:val="20"/>
+          <w:szCs w:val="20"/>
+        </w:rPr>
+        <w:t xml:space="preserve">     }</w:t>
+      </w:r>
+    </w:p>
+    <w:p>
+      <w:pPr>
+        <w:autoSpaceDE w:val="0"/>
+        <w:autoSpaceDN w:val="0"/>
+        <w:adjustRightInd w:val="0"/>
+        <w:spacing w:after="0" w:line="240" w:lineRule="auto"/>
+        <w:rPr>
+          <w:rFonts w:ascii="Consolas" w:hAnsi="Consolas" w:cs="Consolas"/>
+          <w:sz w:val="20"/>
+          <w:szCs w:val="20"/>
+        </w:rPr>
+      </w:pPr>
+      <w:r>
+        <w:rPr>
+          <w:rFonts w:ascii="Consolas" w:hAnsi="Consolas" w:cs="Consolas"/>
+          <w:color w:val="000000"/>
+          <w:sz w:val="20"/>
+          <w:szCs w:val="20"/>
+        </w:rPr>
+        <w:t>}</w:t>
+      </w:r>
+    </w:p>
+    <w:p>
+      <w:pPr>
+        <w:spacing w:after="0"/>
+        <w:jc w:val="center"/>
+        <w:rPr>
+          <w:rFonts w:ascii="Consolas" w:hAnsi="Consolas"/>
+          <w:b/>
+          <w:sz w:val="18"/>
+        </w:rPr>
+      </w:pPr>
+    </w:p>
+    <w:p>
+      <w:pPr>
+        <w:spacing w:after="0"/>
+        <w:jc w:val="center"/>
+        <w:rPr>
+          <w:rFonts w:ascii="Consolas" w:hAnsi="Consolas"/>
+          <w:b/>
+          <w:sz w:val="18"/>
+        </w:rPr>
+      </w:pPr>
+    </w:p>
+    <w:p>
+      <w:pPr>
+        <w:spacing w:after="0"/>
+        <w:jc w:val="center"/>
+        <w:rPr>
+          <w:rFonts w:ascii="Consolas" w:hAnsi="Consolas"/>
+          <w:b/>
+          <w:sz w:val="18"/>
+        </w:rPr>
+      </w:pPr>
+    </w:p>
+    <w:p>
+      <w:pPr>
+        <w:spacing w:after="0"/>
+        <w:rPr>
+          <w:rFonts w:ascii="Consolas" w:hAnsi="Consolas"/>
+          <w:sz w:val="18"/>
+        </w:rPr>
+      </w:pPr>
+    </w:p>
+    <w:p>
+      <w:pPr>
+        <w:spacing w:after="0"/>
+        <w:rPr>
+          <w:rFonts w:ascii="Consolas" w:hAnsi="Consolas"/>
+          <w:b/>
+          <w:color w:val="538135" w:themeColor="accent6" w:themeShade="BF"/>
+          <w:sz w:val="18"/>
+        </w:rPr>
+      </w:pPr>
+      <w:r>
+        <w:rPr>
+          <w:rFonts w:ascii="Consolas" w:hAnsi="Consolas"/>
+          <w:b/>
+          <w:color w:val="538135" w:themeColor="accent6" w:themeShade="BF"/>
+          <w:sz w:val="18"/>
+        </w:rPr>
+        <w:t>Resposta</w:t>
+      </w:r>
+      <w:r>
+        <w:rPr>
+          <w:rFonts w:ascii="Consolas" w:hAnsi="Consolas"/>
+          <w:b/>
+          <w:color w:val="538135" w:themeColor="accent6" w:themeShade="BF"/>
+          <w:sz w:val="18"/>
+        </w:rPr>
+        <w:t>.java</w:t>
+      </w:r>
+    </w:p>
+    <w:p>
+      <w:pPr>
+        <w:spacing w:after="0"/>
+        <w:rPr>
+          <w:rFonts w:ascii="Consolas" w:hAnsi="Consolas"/>
+          <w:color w:val="538135" w:themeColor="accent6" w:themeShade="BF"/>
+          <w:sz w:val="18"/>
+        </w:rPr>
+      </w:pPr>
+    </w:p>
+    <w:p>
+      <w:pPr>
+        <w:autoSpaceDE w:val="0"/>
+        <w:autoSpaceDN w:val="0"/>
+        <w:adjustRightInd w:val="0"/>
+        <w:spacing w:after="0" w:line="240" w:lineRule="auto"/>
+        <w:rPr>
+          <w:rFonts w:ascii="Consolas" w:hAnsi="Consolas" w:cs="Consolas"/>
+          <w:sz w:val="20"/>
+          <w:szCs w:val="20"/>
+        </w:rPr>
+      </w:pPr>
+      <w:proofErr w:type="spellStart"/>
+      <w:r>
+        <w:rPr>
+          <w:rFonts w:ascii="Consolas" w:hAnsi="Consolas" w:cs="Consolas"/>
+          <w:b/>
+          <w:bCs/>
+          <w:color w:val="7F0055"/>
+          <w:sz w:val="20"/>
+          <w:szCs w:val="20"/>
+        </w:rPr>
+        <w:t>public</w:t>
+      </w:r>
+      <w:proofErr w:type="spellEnd"/>
+      <w:r>
+        <w:rPr>
+          <w:rFonts w:ascii="Consolas" w:hAnsi="Consolas" w:cs="Consolas"/>
+          <w:color w:val="000000"/>
+          <w:sz w:val="20"/>
+          <w:szCs w:val="20"/>
+        </w:rPr>
+        <w:t xml:space="preserve"> </w:t>
+      </w:r>
+      <w:proofErr w:type="spellStart"/>
+      <w:r>
+        <w:rPr>
+          <w:rFonts w:ascii="Consolas" w:hAnsi="Consolas" w:cs="Consolas"/>
+          <w:b/>
+          <w:bCs/>
+          <w:color w:val="7F0055"/>
+          <w:sz w:val="20"/>
+          <w:szCs w:val="20"/>
+        </w:rPr>
+        <w:t>enum</w:t>
+      </w:r>
+      <w:proofErr w:type="spellEnd"/>
+      <w:r>
+        <w:rPr>
+          <w:rFonts w:ascii="Consolas" w:hAnsi="Consolas" w:cs="Consolas"/>
+          <w:color w:val="000000"/>
+          <w:sz w:val="20"/>
+          <w:szCs w:val="20"/>
+        </w:rPr>
+        <w:t xml:space="preserve"> Resposta {</w:t>
+      </w:r>
+    </w:p>
+    <w:p>
+      <w:pPr>
+        <w:autoSpaceDE w:val="0"/>
+        <w:autoSpaceDN w:val="0"/>
+        <w:adjustRightInd w:val="0"/>
+        <w:spacing w:after="0" w:line="240" w:lineRule="auto"/>
+        <w:rPr>
+          <w:rFonts w:ascii="Consolas" w:hAnsi="Consolas" w:cs="Consolas"/>
+          <w:sz w:val="20"/>
+          <w:szCs w:val="20"/>
+        </w:rPr>
+      </w:pPr>
+      <w:r>
+        <w:rPr>
+          <w:rFonts w:ascii="Consolas" w:hAnsi="Consolas" w:cs="Consolas"/>
+          <w:color w:val="000000"/>
+          <w:sz w:val="20"/>
+          <w:szCs w:val="20"/>
+        </w:rPr>
+        <w:tab/>
+      </w:r>
+      <w:r>
+        <w:rPr>
+          <w:rFonts w:ascii="Consolas" w:hAnsi="Consolas" w:cs="Consolas"/>
+          <w:b/>
+          <w:bCs/>
+          <w:i/>
+          <w:iCs/>
+          <w:color w:val="0000C0"/>
+          <w:sz w:val="20"/>
+          <w:szCs w:val="20"/>
+        </w:rPr>
+        <w:t>NEGACAO</w:t>
+      </w:r>
+      <w:r>
+        <w:rPr>
+          <w:rFonts w:ascii="Consolas" w:hAnsi="Consolas" w:cs="Consolas"/>
+          <w:color w:val="000000"/>
+          <w:sz w:val="20"/>
+          <w:szCs w:val="20"/>
+        </w:rPr>
+        <w:t xml:space="preserve">, </w:t>
+      </w:r>
+      <w:r>
+        <w:rPr>
+          <w:rFonts w:ascii="Consolas" w:hAnsi="Consolas" w:cs="Consolas"/>
+          <w:b/>
+          <w:bCs/>
+          <w:i/>
+          <w:iCs/>
+          <w:color w:val="0000C0"/>
+          <w:sz w:val="20"/>
+          <w:szCs w:val="20"/>
+          <w:shd w:val="clear" w:color="auto" w:fill="D4D4D4"/>
+        </w:rPr>
+        <w:t>DELACAO</w:t>
+      </w:r>
+    </w:p>
+    <w:p>
+      <w:pPr>
+        <w:autoSpaceDE w:val="0"/>
+        <w:autoSpaceDN w:val="0"/>
+        <w:adjustRightInd w:val="0"/>
+        <w:spacing w:after="0" w:line="240" w:lineRule="auto"/>
+        <w:rPr>
+          <w:rFonts w:ascii="Consolas" w:hAnsi="Consolas" w:cs="Consolas"/>
+          <w:sz w:val="20"/>
+          <w:szCs w:val="20"/>
+        </w:rPr>
+      </w:pPr>
+      <w:r>
+        <w:rPr>
+          <w:rFonts w:ascii="Consolas" w:hAnsi="Consolas" w:cs="Consolas"/>
+          <w:color w:val="000000"/>
+          <w:sz w:val="20"/>
+          <w:szCs w:val="20"/>
+        </w:rPr>
+        <w:t>}</w:t>
+      </w:r>
+    </w:p>
+    <w:p>
+      <w:pPr>
+        <w:spacing w:after="0"/>
+        <w:rPr>
+          <w:rFonts w:ascii="Consolas" w:hAnsi="Consolas"/>
+          <w:sz w:val="18"/>
+        </w:rPr>
+      </w:pPr>
+    </w:p>
+    <w:p>
+      <w:pPr>
+        <w:spacing w:after="0"/>
+        <w:rPr>
+          <w:rFonts w:ascii="Consolas" w:hAnsi="Consolas"/>
+          <w:sz w:val="18"/>
+        </w:rPr>
+      </w:pPr>
+    </w:p>
+    <w:p>
+      <w:pPr>
+        <w:spacing w:after="0"/>
+        <w:rPr>
+          <w:rFonts w:ascii="Consolas" w:hAnsi="Consolas"/>
+          <w:sz w:val="18"/>
+        </w:rPr>
+      </w:pPr>
+    </w:p>
+    <w:p>
+      <w:pPr>
+        <w:spacing w:after="0"/>
+        <w:rPr>
+          <w:rFonts w:ascii="Consolas" w:hAnsi="Consolas"/>
+          <w:sz w:val="18"/>
+        </w:rPr>
+      </w:pPr>
+    </w:p>
+    <w:p>
+      <w:pPr>
+        <w:spacing w:after="0"/>
+        <w:rPr>
+          <w:rFonts w:ascii="Consolas" w:hAnsi="Consolas"/>
+          <w:color w:val="538135" w:themeColor="accent6" w:themeShade="BF"/>
+          <w:sz w:val="18"/>
+        </w:rPr>
+      </w:pPr>
+      <w:r>
+        <w:rPr>
+          <w:rFonts w:ascii="Consolas" w:hAnsi="Consolas"/>
+          <w:b/>
+          <w:color w:val="538135" w:themeColor="accent6" w:themeShade="BF"/>
+          <w:sz w:val="18"/>
+        </w:rPr>
+        <w:t>JulgamentoPrisioneiroTest.java</w:t>
+      </w:r>
+    </w:p>
+    <w:p>
+      <w:pPr>
+        <w:spacing w:after="0"/>
+        <w:rPr>
+          <w:rFonts w:ascii="Consolas" w:hAnsi="Consolas"/>
+          <w:sz w:val="18"/>
+        </w:rPr>
+      </w:pPr>
+    </w:p>
+    <w:p>
+      <w:pPr>
+        <w:spacing w:after="0" w:line="240" w:lineRule="auto"/>
+        <w:rPr>
+          <w:rFonts w:ascii="Consolas" w:hAnsi="Consolas"/>
+          <w:sz w:val="18"/>
+        </w:rPr>
+      </w:pPr>
+    </w:p>
+    <w:p>
+      <w:pPr>
+        <w:autoSpaceDE w:val="0"/>
+        <w:autoSpaceDN w:val="0"/>
+        <w:adjustRightInd w:val="0"/>
+        <w:spacing w:after="0" w:line="240" w:lineRule="auto"/>
+        <w:rPr>
+          <w:rFonts w:ascii="Consolas" w:hAnsi="Consolas" w:cs="Consolas"/>
+          <w:sz w:val="20"/>
+          <w:szCs w:val="20"/>
+        </w:rPr>
+      </w:pPr>
+      <w:proofErr w:type="spellStart"/>
+      <w:r>
+        <w:rPr>
+          <w:rFonts w:ascii="Consolas" w:hAnsi="Consolas" w:cs="Consolas"/>
+          <w:b/>
+          <w:bCs/>
+          <w:color w:val="7F0055"/>
+          <w:sz w:val="20"/>
+          <w:szCs w:val="20"/>
+        </w:rPr>
+        <w:t>import</w:t>
+      </w:r>
+      <w:proofErr w:type="spellEnd"/>
+      <w:r>
+        <w:rPr>
+          <w:rFonts w:ascii="Consolas" w:hAnsi="Consolas" w:cs="Consolas"/>
+          <w:color w:val="000000"/>
+          <w:sz w:val="20"/>
+          <w:szCs w:val="20"/>
+        </w:rPr>
+        <w:t xml:space="preserve"> </w:t>
+      </w:r>
+      <w:proofErr w:type="spellStart"/>
+      <w:r>
+        <w:rPr>
+          <w:rFonts w:ascii="Consolas" w:hAnsi="Consolas" w:cs="Consolas"/>
+          <w:b/>
+          <w:bCs/>
+          <w:color w:val="7F0055"/>
+          <w:sz w:val="20"/>
+          <w:szCs w:val="20"/>
+        </w:rPr>
+        <w:t>static</w:t>
+      </w:r>
+      <w:proofErr w:type="spellEnd"/>
+      <w:r>
+        <w:rPr>
+          <w:rFonts w:ascii="Consolas" w:hAnsi="Consolas" w:cs="Consolas"/>
+          <w:color w:val="000000"/>
+          <w:sz w:val="20"/>
+          <w:szCs w:val="20"/>
+        </w:rPr>
+        <w:t xml:space="preserve"> </w:t>
+      </w:r>
+      <w:proofErr w:type="spellStart"/>
+      <w:proofErr w:type="gramStart"/>
+      <w:r>
+        <w:rPr>
+          <w:rFonts w:ascii="Consolas" w:hAnsi="Consolas" w:cs="Consolas"/>
+          <w:color w:val="000000"/>
+          <w:sz w:val="20"/>
+          <w:szCs w:val="20"/>
+        </w:rPr>
+        <w:t>org.junit</w:t>
+      </w:r>
+      <w:proofErr w:type="gramEnd"/>
+      <w:r>
+        <w:rPr>
+          <w:rFonts w:ascii="Consolas" w:hAnsi="Consolas" w:cs="Consolas"/>
+          <w:color w:val="000000"/>
+          <w:sz w:val="20"/>
+          <w:szCs w:val="20"/>
+        </w:rPr>
+        <w:t>.Assert.</w:t>
+      </w:r>
+      <w:r>
+        <w:rPr>
+          <w:rFonts w:ascii="Consolas" w:hAnsi="Consolas" w:cs="Consolas"/>
+          <w:i/>
+          <w:iCs/>
+          <w:color w:val="000000"/>
+          <w:sz w:val="20"/>
+          <w:szCs w:val="20"/>
+        </w:rPr>
+        <w:t>assertNotNull</w:t>
+      </w:r>
+      <w:proofErr w:type="spellEnd"/>
+      <w:r>
+        <w:rPr>
+          <w:rFonts w:ascii="Consolas" w:hAnsi="Consolas" w:cs="Consolas"/>
+          <w:color w:val="000000"/>
+          <w:sz w:val="20"/>
+          <w:szCs w:val="20"/>
+        </w:rPr>
+        <w:t>;</w:t>
+      </w:r>
+    </w:p>
+    <w:p>
+      <w:pPr>
+        <w:autoSpaceDE w:val="0"/>
+        <w:autoSpaceDN w:val="0"/>
+        <w:adjustRightInd w:val="0"/>
+        <w:spacing w:after="0" w:line="240" w:lineRule="auto"/>
+        <w:rPr>
+          <w:rFonts w:ascii="Consolas" w:hAnsi="Consolas" w:cs="Consolas"/>
+          <w:sz w:val="20"/>
+          <w:szCs w:val="20"/>
+          <w:lang w:val="en-US"/>
+        </w:rPr>
+      </w:pPr>
+      <w:r>
+        <w:rPr>
+          <w:rFonts w:ascii="Consolas" w:hAnsi="Consolas" w:cs="Consolas"/>
+          <w:b/>
+          <w:bCs/>
+          <w:color w:val="7F0055"/>
+          <w:sz w:val="20"/>
+          <w:szCs w:val="20"/>
+          <w:lang w:val="en-US"/>
+        </w:rPr>
+        <w:t>import</w:t>
+      </w:r>
+      <w:r>
+        <w:rPr>
+          <w:rFonts w:ascii="Consolas" w:hAnsi="Consolas" w:cs="Consolas"/>
+          <w:color w:val="000000"/>
+          <w:sz w:val="20"/>
+          <w:szCs w:val="20"/>
+          <w:lang w:val="en-US"/>
+        </w:rPr>
+        <w:t xml:space="preserve"> </w:t>
+      </w:r>
+      <w:r>
+        <w:rPr>
+          <w:rFonts w:ascii="Consolas" w:hAnsi="Consolas" w:cs="Consolas"/>
+          <w:b/>
+          <w:bCs/>
+          <w:color w:val="7F0055"/>
+          <w:sz w:val="20"/>
+          <w:szCs w:val="20"/>
+          <w:lang w:val="en-US"/>
+        </w:rPr>
+        <w:t>static</w:t>
+      </w:r>
+      <w:r>
+        <w:rPr>
+          <w:rFonts w:ascii="Consolas" w:hAnsi="Consolas" w:cs="Consolas"/>
+          <w:color w:val="000000"/>
+          <w:sz w:val="20"/>
+          <w:szCs w:val="20"/>
+          <w:lang w:val="en-US"/>
+        </w:rPr>
+        <w:t xml:space="preserve"> </w:t>
+      </w:r>
+      <w:proofErr w:type="spellStart"/>
+      <w:proofErr w:type="gramStart"/>
+      <w:r>
+        <w:rPr>
+          <w:rFonts w:ascii="Consolas" w:hAnsi="Consolas" w:cs="Consolas"/>
+          <w:color w:val="000000"/>
+          <w:sz w:val="20"/>
+          <w:szCs w:val="20"/>
+          <w:lang w:val="en-US"/>
+        </w:rPr>
+        <w:t>org.junit.jupiter.api.Assertions.</w:t>
+      </w:r>
+      <w:r>
+        <w:rPr>
+          <w:rFonts w:ascii="Consolas" w:hAnsi="Consolas" w:cs="Consolas"/>
+          <w:i/>
+          <w:iCs/>
+          <w:color w:val="000000"/>
+          <w:sz w:val="20"/>
+          <w:szCs w:val="20"/>
+          <w:lang w:val="en-US"/>
+        </w:rPr>
+        <w:t>assertEquals</w:t>
+      </w:r>
+      <w:proofErr w:type="spellEnd"/>
+      <w:proofErr w:type="gramEnd"/>
+      <w:r>
+        <w:rPr>
+          <w:rFonts w:ascii="Consolas" w:hAnsi="Consolas" w:cs="Consolas"/>
+          <w:color w:val="000000"/>
+          <w:sz w:val="20"/>
+          <w:szCs w:val="20"/>
+          <w:lang w:val="en-US"/>
+        </w:rPr>
+        <w:t>;</w:t>
+      </w:r>
+    </w:p>
+    <w:p>
+      <w:pPr>
+        <w:autoSpaceDE w:val="0"/>
+        <w:autoSpaceDN w:val="0"/>
+        <w:adjustRightInd w:val="0"/>
+        <w:spacing w:after="0" w:line="240" w:lineRule="auto"/>
+        <w:rPr>
+          <w:rFonts w:ascii="Consolas" w:hAnsi="Consolas" w:cs="Consolas"/>
+          <w:sz w:val="20"/>
+          <w:szCs w:val="20"/>
+          <w:lang w:val="en-US"/>
+        </w:rPr>
+      </w:pPr>
+    </w:p>
+    <w:p>
+      <w:pPr>
+        <w:autoSpaceDE w:val="0"/>
+        <w:autoSpaceDN w:val="0"/>
+        <w:adjustRightInd w:val="0"/>
+        <w:spacing w:after="0" w:line="240" w:lineRule="auto"/>
+        <w:rPr>
+          <w:rFonts w:ascii="Consolas" w:hAnsi="Consolas" w:cs="Consolas"/>
+          <w:sz w:val="20"/>
+          <w:szCs w:val="20"/>
+          <w:lang w:val="en-US"/>
+        </w:rPr>
+      </w:pPr>
+      <w:r>
+        <w:rPr>
+          <w:rFonts w:ascii="Consolas" w:hAnsi="Consolas" w:cs="Consolas"/>
+          <w:b/>
+          <w:bCs/>
+          <w:color w:val="7F0055"/>
+          <w:sz w:val="20"/>
+          <w:szCs w:val="20"/>
+          <w:lang w:val="en-US"/>
+        </w:rPr>
+        <w:t>import</w:t>
+      </w:r>
+      <w:r>
+        <w:rPr>
+          <w:rFonts w:ascii="Consolas" w:hAnsi="Consolas" w:cs="Consolas"/>
+          <w:color w:val="000000"/>
+          <w:sz w:val="20"/>
+          <w:szCs w:val="20"/>
+          <w:lang w:val="en-US"/>
+        </w:rPr>
+        <w:t xml:space="preserve"> </w:t>
+      </w:r>
+      <w:proofErr w:type="spellStart"/>
+      <w:proofErr w:type="gramStart"/>
+      <w:r>
+        <w:rPr>
+          <w:rFonts w:ascii="Consolas" w:hAnsi="Consolas" w:cs="Consolas"/>
+          <w:color w:val="000000"/>
+          <w:sz w:val="20"/>
+          <w:szCs w:val="20"/>
+          <w:lang w:val="en-US"/>
+        </w:rPr>
+        <w:t>org.junit.jupiter.api.Test</w:t>
+      </w:r>
+      <w:proofErr w:type="spellEnd"/>
+      <w:proofErr w:type="gramEnd"/>
+      <w:r>
+        <w:rPr>
+          <w:rFonts w:ascii="Consolas" w:hAnsi="Consolas" w:cs="Consolas"/>
+          <w:color w:val="000000"/>
+          <w:sz w:val="20"/>
+          <w:szCs w:val="20"/>
+          <w:lang w:val="en-US"/>
+        </w:rPr>
+        <w:t>;</w:t>
+      </w:r>
+    </w:p>
+    <w:p>
+      <w:pPr>
+        <w:autoSpaceDE w:val="0"/>
+        <w:autoSpaceDN w:val="0"/>
+        <w:adjustRightInd w:val="0"/>
+        <w:spacing w:after="0" w:line="240" w:lineRule="auto"/>
+        <w:rPr>
+          <w:rFonts w:ascii="Consolas" w:hAnsi="Consolas" w:cs="Consolas"/>
+          <w:sz w:val="20"/>
+          <w:szCs w:val="20"/>
+          <w:lang w:val="en-US"/>
+        </w:rPr>
+      </w:pPr>
+    </w:p>
+    <w:p>
+      <w:pPr>
+        <w:autoSpaceDE w:val="0"/>
+        <w:autoSpaceDN w:val="0"/>
+        <w:adjustRightInd w:val="0"/>
+        <w:spacing w:after="0" w:line="240" w:lineRule="auto"/>
+        <w:rPr>
+          <w:rFonts w:ascii="Consolas" w:hAnsi="Consolas" w:cs="Consolas"/>
+          <w:sz w:val="20"/>
+          <w:szCs w:val="20"/>
+          <w:lang w:val="en-US"/>
+        </w:rPr>
+      </w:pPr>
+    </w:p>
+    <w:p>
+      <w:pPr>
+        <w:autoSpaceDE w:val="0"/>
+        <w:autoSpaceDN w:val="0"/>
+        <w:adjustRightInd w:val="0"/>
+        <w:spacing w:after="0" w:line="240" w:lineRule="auto"/>
+        <w:rPr>
+          <w:rFonts w:ascii="Consolas" w:hAnsi="Consolas" w:cs="Consolas"/>
+          <w:sz w:val="20"/>
+          <w:szCs w:val="20"/>
+        </w:rPr>
+      </w:pPr>
+      <w:proofErr w:type="spellStart"/>
+      <w:r>
+        <w:rPr>
+          <w:rFonts w:ascii="Consolas" w:hAnsi="Consolas" w:cs="Consolas"/>
+          <w:b/>
+          <w:bCs/>
+          <w:color w:val="7F0055"/>
+          <w:sz w:val="20"/>
+          <w:szCs w:val="20"/>
+        </w:rPr>
+        <w:t>class</w:t>
+      </w:r>
+      <w:proofErr w:type="spellEnd"/>
+      <w:r>
+        <w:rPr>
+          <w:rFonts w:ascii="Consolas" w:hAnsi="Consolas" w:cs="Consolas"/>
+          <w:color w:val="000000"/>
+          <w:sz w:val="20"/>
+          <w:szCs w:val="20"/>
+        </w:rPr>
+        <w:t xml:space="preserve"> </w:t>
+      </w:r>
+      <w:proofErr w:type="spellStart"/>
+      <w:r>
+        <w:rPr>
+          <w:rFonts w:ascii="Consolas" w:hAnsi="Consolas" w:cs="Consolas"/>
+          <w:color w:val="000000"/>
+          <w:sz w:val="20"/>
+          <w:szCs w:val="20"/>
+        </w:rPr>
+        <w:t>JulgamentoPrisioneiroTest</w:t>
+      </w:r>
+      <w:proofErr w:type="spellEnd"/>
+      <w:r>
+        <w:rPr>
+          <w:rFonts w:ascii="Consolas" w:hAnsi="Consolas" w:cs="Consolas"/>
+          <w:color w:val="000000"/>
+          <w:sz w:val="20"/>
+          <w:szCs w:val="20"/>
+        </w:rPr>
+        <w:t xml:space="preserve"> {</w:t>
+      </w:r>
+    </w:p>
+    <w:p>
+      <w:pPr>
+        <w:autoSpaceDE w:val="0"/>
+        <w:autoSpaceDN w:val="0"/>
+        <w:adjustRightInd w:val="0"/>
+        <w:spacing w:after="0" w:line="240" w:lineRule="auto"/>
+        <w:rPr>
+          <w:rFonts w:ascii="Consolas" w:hAnsi="Consolas" w:cs="Consolas"/>
+          <w:sz w:val="20"/>
+          <w:szCs w:val="20"/>
+        </w:rPr>
+      </w:pPr>
+    </w:p>
+    <w:p>
+      <w:pPr>
+        <w:autoSpaceDE w:val="0"/>
+        <w:autoSpaceDN w:val="0"/>
+        <w:adjustRightInd w:val="0"/>
+        <w:spacing w:after="0" w:line="240" w:lineRule="auto"/>
+        <w:rPr>
+          <w:rFonts w:ascii="Consolas" w:hAnsi="Consolas" w:cs="Consolas"/>
+          <w:sz w:val="20"/>
+          <w:szCs w:val="20"/>
+        </w:rPr>
+      </w:pPr>
+      <w:r>
+        <w:rPr>
+          <w:rFonts w:ascii="Consolas" w:hAnsi="Consolas" w:cs="Consolas"/>
+          <w:color w:val="000000"/>
+          <w:sz w:val="20"/>
+          <w:szCs w:val="20"/>
+        </w:rPr>
+        <w:tab/>
+      </w:r>
+      <w:r>
+        <w:rPr>
+          <w:rFonts w:ascii="Consolas" w:hAnsi="Consolas" w:cs="Consolas"/>
+          <w:color w:val="646464"/>
+          <w:sz w:val="20"/>
+          <w:szCs w:val="20"/>
+        </w:rPr>
+        <w:t>@Test</w:t>
+      </w:r>
+    </w:p>
+    <w:p>
+      <w:pPr>
+        <w:autoSpaceDE w:val="0"/>
+        <w:autoSpaceDN w:val="0"/>
+        <w:adjustRightInd w:val="0"/>
+        <w:spacing w:after="0" w:line="240" w:lineRule="auto"/>
+        <w:rPr>
+          <w:rFonts w:ascii="Consolas" w:hAnsi="Consolas" w:cs="Consolas"/>
+          <w:sz w:val="20"/>
+          <w:szCs w:val="20"/>
+        </w:rPr>
+      </w:pPr>
+      <w:r>
+        <w:rPr>
+          <w:rFonts w:ascii="Consolas" w:hAnsi="Consolas" w:cs="Consolas"/>
+          <w:color w:val="000000"/>
+          <w:sz w:val="20"/>
+          <w:szCs w:val="20"/>
+        </w:rPr>
+        <w:tab/>
+      </w:r>
+      <w:proofErr w:type="spellStart"/>
+      <w:r>
+        <w:rPr>
+          <w:rFonts w:ascii="Consolas" w:hAnsi="Consolas" w:cs="Consolas"/>
+          <w:b/>
+          <w:bCs/>
+          <w:color w:val="7F0055"/>
+          <w:sz w:val="20"/>
+          <w:szCs w:val="20"/>
+        </w:rPr>
+        <w:t>public</w:t>
+      </w:r>
+      <w:proofErr w:type="spellEnd"/>
+      <w:r>
+        <w:rPr>
+          <w:rFonts w:ascii="Consolas" w:hAnsi="Consolas" w:cs="Consolas"/>
+          <w:color w:val="000000"/>
+          <w:sz w:val="20"/>
+          <w:szCs w:val="20"/>
+        </w:rPr>
+        <w:t xml:space="preserve"> </w:t>
+      </w:r>
+      <w:proofErr w:type="spellStart"/>
+      <w:r>
+        <w:rPr>
+          <w:rFonts w:ascii="Consolas" w:hAnsi="Consolas" w:cs="Consolas"/>
+          <w:b/>
+          <w:bCs/>
+          <w:color w:val="7F0055"/>
+          <w:sz w:val="20"/>
+          <w:szCs w:val="20"/>
+        </w:rPr>
+        <w:t>void</w:t>
+      </w:r>
+      <w:proofErr w:type="spellEnd"/>
+      <w:r>
+        <w:rPr>
+          <w:rFonts w:ascii="Consolas" w:hAnsi="Consolas" w:cs="Consolas"/>
+          <w:color w:val="000000"/>
+          <w:sz w:val="20"/>
+          <w:szCs w:val="20"/>
+        </w:rPr>
+        <w:t xml:space="preserve"> </w:t>
+      </w:r>
+      <w:proofErr w:type="spellStart"/>
+      <w:proofErr w:type="gramStart"/>
+      <w:r>
+        <w:rPr>
+          <w:rFonts w:ascii="Consolas" w:hAnsi="Consolas" w:cs="Consolas"/>
+          <w:color w:val="000000"/>
+          <w:sz w:val="20"/>
+          <w:szCs w:val="20"/>
+        </w:rPr>
+        <w:t>testJulgamento</w:t>
+      </w:r>
+      <w:proofErr w:type="spellEnd"/>
+      <w:r>
+        <w:rPr>
+          <w:rFonts w:ascii="Consolas" w:hAnsi="Consolas" w:cs="Consolas"/>
+          <w:color w:val="000000"/>
+          <w:sz w:val="20"/>
+          <w:szCs w:val="20"/>
+        </w:rPr>
+        <w:t>(</w:t>
+      </w:r>
+      <w:proofErr w:type="gramEnd"/>
+      <w:r>
+        <w:rPr>
+          <w:rFonts w:ascii="Consolas" w:hAnsi="Consolas" w:cs="Consolas"/>
+          <w:color w:val="000000"/>
+          <w:sz w:val="20"/>
+          <w:szCs w:val="20"/>
+        </w:rPr>
+        <w:t>) {</w:t>
+      </w:r>
+    </w:p>
+    <w:p>
+      <w:pPr>
+        <w:autoSpaceDE w:val="0"/>
+        <w:autoSpaceDN w:val="0"/>
+        <w:adjustRightInd w:val="0"/>
+        <w:spacing w:after="0" w:line="240" w:lineRule="auto"/>
+        <w:rPr>
+          <w:rFonts w:ascii="Consolas" w:hAnsi="Consolas" w:cs="Consolas"/>
+          <w:sz w:val="20"/>
+          <w:szCs w:val="20"/>
+        </w:rPr>
+      </w:pPr>
+      <w:r>
+        <w:rPr>
+          <w:rFonts w:ascii="Consolas" w:hAnsi="Consolas" w:cs="Consolas"/>
+          <w:color w:val="000000"/>
+          <w:sz w:val="20"/>
+          <w:szCs w:val="20"/>
+        </w:rPr>
+        <w:tab/>
+      </w:r>
+      <w:r>
+        <w:rPr>
+          <w:rFonts w:ascii="Consolas" w:hAnsi="Consolas" w:cs="Consolas"/>
+          <w:color w:val="000000"/>
+          <w:sz w:val="20"/>
+          <w:szCs w:val="20"/>
+        </w:rPr>
+        <w:tab/>
+        <w:t xml:space="preserve">Resposta </w:t>
+      </w:r>
+      <w:proofErr w:type="spellStart"/>
+      <w:r>
+        <w:rPr>
+          <w:rFonts w:ascii="Consolas" w:hAnsi="Consolas" w:cs="Consolas"/>
+          <w:color w:val="6A3E3E"/>
+          <w:sz w:val="20"/>
+          <w:szCs w:val="20"/>
+        </w:rPr>
+        <w:t>respSuspeitoA</w:t>
+      </w:r>
+      <w:proofErr w:type="spellEnd"/>
+      <w:r>
+        <w:rPr>
+          <w:rFonts w:ascii="Consolas" w:hAnsi="Consolas" w:cs="Consolas"/>
+          <w:color w:val="000000"/>
+          <w:sz w:val="20"/>
+          <w:szCs w:val="20"/>
+        </w:rPr>
+        <w:t xml:space="preserve"> = </w:t>
+      </w:r>
+      <w:proofErr w:type="spellStart"/>
+      <w:r>
+        <w:rPr>
+          <w:rFonts w:ascii="Consolas" w:hAnsi="Consolas" w:cs="Consolas"/>
+          <w:color w:val="000000"/>
+          <w:sz w:val="20"/>
+          <w:szCs w:val="20"/>
+        </w:rPr>
+        <w:t>Resposta.</w:t>
+      </w:r>
+      <w:r>
+        <w:rPr>
+          <w:rFonts w:ascii="Consolas" w:hAnsi="Consolas" w:cs="Consolas"/>
+          <w:b/>
+          <w:bCs/>
+          <w:i/>
+          <w:iCs/>
+          <w:color w:val="0000C0"/>
+          <w:sz w:val="20"/>
+          <w:szCs w:val="20"/>
+        </w:rPr>
+        <w:t>DELACAO</w:t>
+      </w:r>
+      <w:proofErr w:type="spellEnd"/>
+      <w:r>
+        <w:rPr>
+          <w:rFonts w:ascii="Consolas" w:hAnsi="Consolas" w:cs="Consolas"/>
+          <w:color w:val="000000"/>
+          <w:sz w:val="20"/>
+          <w:szCs w:val="20"/>
+        </w:rPr>
+        <w:t>;</w:t>
+      </w:r>
+    </w:p>
+    <w:p>
+      <w:pPr>
+        <w:autoSpaceDE w:val="0"/>
+        <w:autoSpaceDN w:val="0"/>
+        <w:adjustRightInd w:val="0"/>
+        <w:spacing w:after="0" w:line="240" w:lineRule="auto"/>
+        <w:rPr>
+          <w:rFonts w:ascii="Consolas" w:hAnsi="Consolas" w:cs="Consolas"/>
+          <w:sz w:val="20"/>
+          <w:szCs w:val="20"/>
+        </w:rPr>
+      </w:pPr>
+      <w:r>
+        <w:rPr>
+          <w:rFonts w:ascii="Consolas" w:hAnsi="Consolas" w:cs="Consolas"/>
+          <w:color w:val="000000"/>
+          <w:sz w:val="20"/>
+          <w:szCs w:val="20"/>
+        </w:rPr>
+        <w:tab/>
+      </w:r>
+      <w:r>
+        <w:rPr>
+          <w:rFonts w:ascii="Consolas" w:hAnsi="Consolas" w:cs="Consolas"/>
+          <w:color w:val="000000"/>
+          <w:sz w:val="20"/>
+          <w:szCs w:val="20"/>
+        </w:rPr>
+        <w:tab/>
+        <w:t xml:space="preserve">Resposta </w:t>
+      </w:r>
+      <w:proofErr w:type="spellStart"/>
+      <w:r>
+        <w:rPr>
+          <w:rFonts w:ascii="Consolas" w:hAnsi="Consolas" w:cs="Consolas"/>
+          <w:color w:val="6A3E3E"/>
+          <w:sz w:val="20"/>
+          <w:szCs w:val="20"/>
+        </w:rPr>
+        <w:t>respSuspeitoB</w:t>
+      </w:r>
+      <w:proofErr w:type="spellEnd"/>
+      <w:r>
+        <w:rPr>
+          <w:rFonts w:ascii="Consolas" w:hAnsi="Consolas" w:cs="Consolas"/>
+          <w:color w:val="000000"/>
+          <w:sz w:val="20"/>
+          <w:szCs w:val="20"/>
+        </w:rPr>
+        <w:t xml:space="preserve"> = </w:t>
+      </w:r>
+      <w:proofErr w:type="spellStart"/>
+      <w:r>
+        <w:rPr>
+          <w:rFonts w:ascii="Consolas" w:hAnsi="Consolas" w:cs="Consolas"/>
+          <w:color w:val="000000"/>
+          <w:sz w:val="20"/>
+          <w:szCs w:val="20"/>
+        </w:rPr>
+        <w:t>Resposta.</w:t>
+      </w:r>
+      <w:r>
+        <w:rPr>
+          <w:rFonts w:ascii="Consolas" w:hAnsi="Consolas" w:cs="Consolas"/>
+          <w:b/>
+          <w:bCs/>
+          <w:i/>
+          <w:iCs/>
+          <w:color w:val="0000C0"/>
+          <w:sz w:val="20"/>
+          <w:szCs w:val="20"/>
+        </w:rPr>
+        <w:t>DELACAO</w:t>
+      </w:r>
+      <w:proofErr w:type="spellEnd"/>
+      <w:r>
+        <w:rPr>
+          <w:rFonts w:ascii="Consolas" w:hAnsi="Consolas" w:cs="Consolas"/>
+          <w:color w:val="000000"/>
+          <w:sz w:val="20"/>
+          <w:szCs w:val="20"/>
+        </w:rPr>
+        <w:t>;</w:t>
+      </w:r>
+    </w:p>
+    <w:p>
+      <w:pPr>
+        <w:autoSpaceDE w:val="0"/>
+        <w:autoSpaceDN w:val="0"/>
+        <w:adjustRightInd w:val="0"/>
+        <w:spacing w:after="0" w:line="240" w:lineRule="auto"/>
+        <w:rPr>
+          <w:rFonts w:ascii="Consolas" w:hAnsi="Consolas" w:cs="Consolas"/>
+          <w:sz w:val="20"/>
+          <w:szCs w:val="20"/>
+        </w:rPr>
+      </w:pPr>
+      <w:r>
+        <w:rPr>
+          <w:rFonts w:ascii="Consolas" w:hAnsi="Consolas" w:cs="Consolas"/>
+          <w:color w:val="000000"/>
+          <w:sz w:val="20"/>
+          <w:szCs w:val="20"/>
+        </w:rPr>
+        <w:tab/>
+      </w:r>
+      <w:r>
+        <w:rPr>
+          <w:rFonts w:ascii="Consolas" w:hAnsi="Consolas" w:cs="Consolas"/>
+          <w:color w:val="000000"/>
+          <w:sz w:val="20"/>
+          <w:szCs w:val="20"/>
+        </w:rPr>
+        <w:tab/>
+      </w:r>
+    </w:p>
+    <w:p>
+      <w:pPr>
+        <w:autoSpaceDE w:val="0"/>
+        <w:autoSpaceDN w:val="0"/>
+        <w:adjustRightInd w:val="0"/>
+        <w:spacing w:after="0" w:line="240" w:lineRule="auto"/>
+        <w:rPr>
+          <w:rFonts w:ascii="Consolas" w:hAnsi="Consolas" w:cs="Consolas"/>
+          <w:sz w:val="20"/>
+          <w:szCs w:val="20"/>
+        </w:rPr>
+      </w:pPr>
+      <w:r>
+        <w:rPr>
+          <w:rFonts w:ascii="Consolas" w:hAnsi="Consolas" w:cs="Consolas"/>
+          <w:color w:val="000000"/>
+          <w:sz w:val="20"/>
+          <w:szCs w:val="20"/>
+        </w:rPr>
+        <w:tab/>
+      </w:r>
+      <w:r>
+        <w:rPr>
+          <w:rFonts w:ascii="Consolas" w:hAnsi="Consolas" w:cs="Consolas"/>
+          <w:color w:val="000000"/>
+          <w:sz w:val="20"/>
+          <w:szCs w:val="20"/>
+        </w:rPr>
+        <w:tab/>
+      </w:r>
+      <w:proofErr w:type="spellStart"/>
+      <w:r>
+        <w:rPr>
+          <w:rFonts w:ascii="Consolas" w:hAnsi="Consolas" w:cs="Consolas"/>
+          <w:color w:val="000000"/>
+          <w:sz w:val="20"/>
+          <w:szCs w:val="20"/>
+        </w:rPr>
+        <w:t>JulgamentoPrisioneiro</w:t>
+      </w:r>
+      <w:proofErr w:type="spellEnd"/>
+      <w:r>
+        <w:rPr>
+          <w:rFonts w:ascii="Consolas" w:hAnsi="Consolas" w:cs="Consolas"/>
+          <w:color w:val="000000"/>
+          <w:sz w:val="20"/>
+          <w:szCs w:val="20"/>
+        </w:rPr>
+        <w:t xml:space="preserve"> </w:t>
+      </w:r>
+      <w:proofErr w:type="spellStart"/>
+      <w:r>
+        <w:rPr>
+          <w:rFonts w:ascii="Consolas" w:hAnsi="Consolas" w:cs="Consolas"/>
+          <w:color w:val="6A3E3E"/>
+          <w:sz w:val="20"/>
+          <w:szCs w:val="20"/>
+        </w:rPr>
+        <w:t>jp</w:t>
+      </w:r>
+      <w:proofErr w:type="spellEnd"/>
+      <w:r>
+        <w:rPr>
+          <w:rFonts w:ascii="Consolas" w:hAnsi="Consolas" w:cs="Consolas"/>
+          <w:color w:val="000000"/>
+          <w:sz w:val="20"/>
+          <w:szCs w:val="20"/>
+        </w:rPr>
+        <w:t xml:space="preserve"> = </w:t>
+      </w:r>
+      <w:r>
+        <w:rPr>
+          <w:rFonts w:ascii="Consolas" w:hAnsi="Consolas" w:cs="Consolas"/>
+          <w:b/>
+          <w:bCs/>
+          <w:color w:val="7F0055"/>
+          <w:sz w:val="20"/>
+          <w:szCs w:val="20"/>
+        </w:rPr>
+        <w:t>new</w:t>
+      </w:r>
+      <w:r>
+        <w:rPr>
+          <w:rFonts w:ascii="Consolas" w:hAnsi="Consolas" w:cs="Consolas"/>
+          <w:color w:val="000000"/>
+          <w:sz w:val="20"/>
+          <w:szCs w:val="20"/>
+        </w:rPr>
+        <w:t xml:space="preserve"> </w:t>
+      </w:r>
+      <w:proofErr w:type="spellStart"/>
+      <w:proofErr w:type="gramStart"/>
+      <w:r>
+        <w:rPr>
+          <w:rFonts w:ascii="Consolas" w:hAnsi="Consolas" w:cs="Consolas"/>
+          <w:color w:val="000000"/>
+          <w:sz w:val="20"/>
+          <w:szCs w:val="20"/>
+        </w:rPr>
+        <w:t>JulgamentoPrisioneiro</w:t>
+      </w:r>
+      <w:proofErr w:type="spellEnd"/>
+      <w:r>
+        <w:rPr>
+          <w:rFonts w:ascii="Consolas" w:hAnsi="Consolas" w:cs="Consolas"/>
+          <w:color w:val="000000"/>
+          <w:sz w:val="20"/>
+          <w:szCs w:val="20"/>
+        </w:rPr>
+        <w:t>(</w:t>
+      </w:r>
+      <w:proofErr w:type="gramEnd"/>
+      <w:r>
+        <w:rPr>
+          <w:rFonts w:ascii="Consolas" w:hAnsi="Consolas" w:cs="Consolas"/>
+          <w:color w:val="000000"/>
+          <w:sz w:val="20"/>
+          <w:szCs w:val="20"/>
+        </w:rPr>
+        <w:t>);</w:t>
+      </w:r>
+    </w:p>
+    <w:p>
+      <w:pPr>
+        <w:autoSpaceDE w:val="0"/>
+        <w:autoSpaceDN w:val="0"/>
+        <w:adjustRightInd w:val="0"/>
+        <w:spacing w:after="0" w:line="240" w:lineRule="auto"/>
+        <w:rPr>
+          <w:rFonts w:ascii="Consolas" w:hAnsi="Consolas" w:cs="Consolas"/>
+          <w:sz w:val="20"/>
+          <w:szCs w:val="20"/>
+        </w:rPr>
+      </w:pPr>
+      <w:r>
+        <w:rPr>
+          <w:rFonts w:ascii="Consolas" w:hAnsi="Consolas" w:cs="Consolas"/>
+          <w:color w:val="000000"/>
+          <w:sz w:val="20"/>
+          <w:szCs w:val="20"/>
+        </w:rPr>
+        <w:tab/>
+      </w:r>
+      <w:r>
+        <w:rPr>
+          <w:rFonts w:ascii="Consolas" w:hAnsi="Consolas" w:cs="Consolas"/>
+          <w:color w:val="000000"/>
+          <w:sz w:val="20"/>
+          <w:szCs w:val="20"/>
+        </w:rPr>
+        <w:tab/>
+      </w:r>
+      <w:proofErr w:type="spellStart"/>
+      <w:r>
+        <w:rPr>
+          <w:rFonts w:ascii="Consolas" w:hAnsi="Consolas" w:cs="Consolas"/>
+          <w:i/>
+          <w:iCs/>
+          <w:color w:val="000000"/>
+          <w:sz w:val="20"/>
+          <w:szCs w:val="20"/>
+        </w:rPr>
+        <w:t>assertNotNull</w:t>
+      </w:r>
+      <w:proofErr w:type="spellEnd"/>
+      <w:r>
+        <w:rPr>
+          <w:rFonts w:ascii="Consolas" w:hAnsi="Consolas" w:cs="Consolas"/>
+          <w:color w:val="000000"/>
+          <w:sz w:val="20"/>
+          <w:szCs w:val="20"/>
+        </w:rPr>
+        <w:t>(</w:t>
+      </w:r>
+      <w:proofErr w:type="spellStart"/>
+      <w:r>
+        <w:rPr>
+          <w:rFonts w:ascii="Consolas" w:hAnsi="Consolas" w:cs="Consolas"/>
+          <w:color w:val="6A3E3E"/>
+          <w:sz w:val="20"/>
+          <w:szCs w:val="20"/>
+        </w:rPr>
+        <w:t>jp</w:t>
+      </w:r>
+      <w:proofErr w:type="spellEnd"/>
+      <w:r>
+        <w:rPr>
+          <w:rFonts w:ascii="Consolas" w:hAnsi="Consolas" w:cs="Consolas"/>
+          <w:color w:val="000000"/>
+          <w:sz w:val="20"/>
+          <w:szCs w:val="20"/>
+        </w:rPr>
+        <w:t>);</w:t>
+      </w:r>
+    </w:p>
+    <w:p>
+      <w:pPr>
+        <w:autoSpaceDE w:val="0"/>
+        <w:autoSpaceDN w:val="0"/>
+        <w:adjustRightInd w:val="0"/>
+        <w:spacing w:after="0" w:line="240" w:lineRule="auto"/>
+        <w:rPr>
+          <w:rFonts w:ascii="Consolas" w:hAnsi="Consolas" w:cs="Consolas"/>
+          <w:sz w:val="20"/>
+          <w:szCs w:val="20"/>
+        </w:rPr>
+      </w:pPr>
+      <w:r>
+        <w:rPr>
+          <w:rFonts w:ascii="Consolas" w:hAnsi="Consolas" w:cs="Consolas"/>
+          <w:color w:val="000000"/>
+          <w:sz w:val="20"/>
+          <w:szCs w:val="20"/>
+        </w:rPr>
+        <w:tab/>
+      </w:r>
+      <w:r>
+        <w:rPr>
+          <w:rFonts w:ascii="Consolas" w:hAnsi="Consolas" w:cs="Consolas"/>
+          <w:color w:val="000000"/>
+          <w:sz w:val="20"/>
+          <w:szCs w:val="20"/>
+        </w:rPr>
+        <w:tab/>
+      </w:r>
+    </w:p>
+    <w:p>
+      <w:pPr>
+        <w:autoSpaceDE w:val="0"/>
+        <w:autoSpaceDN w:val="0"/>
+        <w:adjustRightInd w:val="0"/>
+        <w:spacing w:after="0" w:line="240" w:lineRule="auto"/>
+        <w:rPr>
+          <w:rFonts w:ascii="Consolas" w:hAnsi="Consolas" w:cs="Consolas"/>
+          <w:sz w:val="20"/>
+          <w:szCs w:val="20"/>
+        </w:rPr>
+      </w:pPr>
+      <w:r>
+        <w:rPr>
+          <w:rFonts w:ascii="Consolas" w:hAnsi="Consolas" w:cs="Consolas"/>
+          <w:color w:val="000000"/>
+          <w:sz w:val="20"/>
+          <w:szCs w:val="20"/>
+        </w:rPr>
+        <w:lastRenderedPageBreak/>
+        <w:tab/>
+      </w:r>
+      <w:r>
+        <w:rPr>
+          <w:rFonts w:ascii="Consolas" w:hAnsi="Consolas" w:cs="Consolas"/>
+          <w:color w:val="000000"/>
+          <w:sz w:val="20"/>
+          <w:szCs w:val="20"/>
+        </w:rPr>
+        <w:tab/>
+      </w:r>
+      <w:proofErr w:type="spellStart"/>
+      <w:r>
+        <w:rPr>
+          <w:rFonts w:ascii="Consolas" w:hAnsi="Consolas" w:cs="Consolas"/>
+          <w:b/>
+          <w:bCs/>
+          <w:color w:val="7F0055"/>
+          <w:sz w:val="20"/>
+          <w:szCs w:val="20"/>
+        </w:rPr>
+        <w:t>int</w:t>
+      </w:r>
+      <w:proofErr w:type="spellEnd"/>
+      <w:r>
+        <w:rPr>
+          <w:rFonts w:ascii="Consolas" w:hAnsi="Consolas" w:cs="Consolas"/>
+          <w:color w:val="000000"/>
+          <w:sz w:val="20"/>
+          <w:szCs w:val="20"/>
+        </w:rPr>
+        <w:t xml:space="preserve"> </w:t>
+      </w:r>
+      <w:proofErr w:type="spellStart"/>
+      <w:r>
+        <w:rPr>
+          <w:rFonts w:ascii="Consolas" w:hAnsi="Consolas" w:cs="Consolas"/>
+          <w:color w:val="6A3E3E"/>
+          <w:sz w:val="20"/>
+          <w:szCs w:val="20"/>
+        </w:rPr>
+        <w:t>penaSuspeitoA</w:t>
+      </w:r>
+      <w:proofErr w:type="spellEnd"/>
+      <w:r>
+        <w:rPr>
+          <w:rFonts w:ascii="Consolas" w:hAnsi="Consolas" w:cs="Consolas"/>
+          <w:color w:val="000000"/>
+          <w:sz w:val="20"/>
+          <w:szCs w:val="20"/>
+        </w:rPr>
+        <w:t xml:space="preserve"> = </w:t>
+      </w:r>
+      <w:proofErr w:type="spellStart"/>
+      <w:proofErr w:type="gramStart"/>
+      <w:r>
+        <w:rPr>
+          <w:rFonts w:ascii="Consolas" w:hAnsi="Consolas" w:cs="Consolas"/>
+          <w:color w:val="6A3E3E"/>
+          <w:sz w:val="20"/>
+          <w:szCs w:val="20"/>
+        </w:rPr>
+        <w:t>jp</w:t>
+      </w:r>
+      <w:r>
+        <w:rPr>
+          <w:rFonts w:ascii="Consolas" w:hAnsi="Consolas" w:cs="Consolas"/>
+          <w:color w:val="000000"/>
+          <w:sz w:val="20"/>
+          <w:szCs w:val="20"/>
+        </w:rPr>
+        <w:t>.calculaPena</w:t>
+      </w:r>
+      <w:proofErr w:type="spellEnd"/>
+      <w:proofErr w:type="gramEnd"/>
+      <w:r>
+        <w:rPr>
+          <w:rFonts w:ascii="Consolas" w:hAnsi="Consolas" w:cs="Consolas"/>
+          <w:color w:val="000000"/>
+          <w:sz w:val="20"/>
+          <w:szCs w:val="20"/>
+        </w:rPr>
+        <w:t>(</w:t>
+      </w:r>
+      <w:proofErr w:type="spellStart"/>
+      <w:r>
+        <w:rPr>
+          <w:rFonts w:ascii="Consolas" w:hAnsi="Consolas" w:cs="Consolas"/>
+          <w:color w:val="6A3E3E"/>
+          <w:sz w:val="20"/>
+          <w:szCs w:val="20"/>
+        </w:rPr>
+        <w:t>respSuspeitoA</w:t>
+      </w:r>
+      <w:proofErr w:type="spellEnd"/>
+      <w:r>
+        <w:rPr>
+          <w:rFonts w:ascii="Consolas" w:hAnsi="Consolas" w:cs="Consolas"/>
+          <w:color w:val="000000"/>
+          <w:sz w:val="20"/>
+          <w:szCs w:val="20"/>
+        </w:rPr>
+        <w:t xml:space="preserve">, </w:t>
+      </w:r>
+      <w:proofErr w:type="spellStart"/>
+      <w:r>
+        <w:rPr>
+          <w:rFonts w:ascii="Consolas" w:hAnsi="Consolas" w:cs="Consolas"/>
+          <w:color w:val="6A3E3E"/>
+          <w:sz w:val="20"/>
+          <w:szCs w:val="20"/>
+        </w:rPr>
+        <w:t>respSuspeitoB</w:t>
+      </w:r>
+      <w:proofErr w:type="spellEnd"/>
+      <w:r>
+        <w:rPr>
+          <w:rFonts w:ascii="Consolas" w:hAnsi="Consolas" w:cs="Consolas"/>
+          <w:color w:val="000000"/>
+          <w:sz w:val="20"/>
+          <w:szCs w:val="20"/>
+        </w:rPr>
+        <w:t>);</w:t>
+      </w:r>
+    </w:p>
+    <w:p>
+      <w:pPr>
+        <w:autoSpaceDE w:val="0"/>
+        <w:autoSpaceDN w:val="0"/>
+        <w:adjustRightInd w:val="0"/>
+        <w:spacing w:after="0" w:line="240" w:lineRule="auto"/>
+        <w:rPr>
+          <w:rFonts w:ascii="Consolas" w:hAnsi="Consolas" w:cs="Consolas"/>
+          <w:sz w:val="20"/>
+          <w:szCs w:val="20"/>
+        </w:rPr>
+      </w:pPr>
+      <w:r>
+        <w:rPr>
+          <w:rFonts w:ascii="Consolas" w:hAnsi="Consolas" w:cs="Consolas"/>
+          <w:color w:val="000000"/>
+          <w:sz w:val="20"/>
+          <w:szCs w:val="20"/>
+        </w:rPr>
+        <w:tab/>
+      </w:r>
+      <w:r>
+        <w:rPr>
+          <w:rFonts w:ascii="Consolas" w:hAnsi="Consolas" w:cs="Consolas"/>
+          <w:color w:val="000000"/>
+          <w:sz w:val="20"/>
+          <w:szCs w:val="20"/>
+        </w:rPr>
+        <w:tab/>
+      </w:r>
+      <w:proofErr w:type="spellStart"/>
+      <w:r>
+        <w:rPr>
+          <w:rFonts w:ascii="Consolas" w:hAnsi="Consolas" w:cs="Consolas"/>
+          <w:b/>
+          <w:bCs/>
+          <w:color w:val="7F0055"/>
+          <w:sz w:val="20"/>
+          <w:szCs w:val="20"/>
+        </w:rPr>
+        <w:t>int</w:t>
+      </w:r>
+      <w:proofErr w:type="spellEnd"/>
+      <w:r>
+        <w:rPr>
+          <w:rFonts w:ascii="Consolas" w:hAnsi="Consolas" w:cs="Consolas"/>
+          <w:color w:val="000000"/>
+          <w:sz w:val="20"/>
+          <w:szCs w:val="20"/>
+        </w:rPr>
+        <w:t xml:space="preserve"> </w:t>
+      </w:r>
+      <w:proofErr w:type="spellStart"/>
+      <w:r>
+        <w:rPr>
+          <w:rFonts w:ascii="Consolas" w:hAnsi="Consolas" w:cs="Consolas"/>
+          <w:color w:val="6A3E3E"/>
+          <w:sz w:val="20"/>
+          <w:szCs w:val="20"/>
+        </w:rPr>
+        <w:t>penaSuspeitoB</w:t>
+      </w:r>
+      <w:proofErr w:type="spellEnd"/>
+      <w:r>
+        <w:rPr>
+          <w:rFonts w:ascii="Consolas" w:hAnsi="Consolas" w:cs="Consolas"/>
+          <w:color w:val="000000"/>
+          <w:sz w:val="20"/>
+          <w:szCs w:val="20"/>
+        </w:rPr>
+        <w:t xml:space="preserve"> = </w:t>
+      </w:r>
+      <w:proofErr w:type="spellStart"/>
+      <w:proofErr w:type="gramStart"/>
+      <w:r>
+        <w:rPr>
+          <w:rFonts w:ascii="Consolas" w:hAnsi="Consolas" w:cs="Consolas"/>
+          <w:color w:val="6A3E3E"/>
+          <w:sz w:val="20"/>
+          <w:szCs w:val="20"/>
+        </w:rPr>
+        <w:t>jp</w:t>
+      </w:r>
+      <w:r>
+        <w:rPr>
+          <w:rFonts w:ascii="Consolas" w:hAnsi="Consolas" w:cs="Consolas"/>
+          <w:color w:val="000000"/>
+          <w:sz w:val="20"/>
+          <w:szCs w:val="20"/>
+        </w:rPr>
+        <w:t>.calculaPena</w:t>
+      </w:r>
+      <w:proofErr w:type="spellEnd"/>
+      <w:proofErr w:type="gramEnd"/>
+      <w:r>
+        <w:rPr>
+          <w:rFonts w:ascii="Consolas" w:hAnsi="Consolas" w:cs="Consolas"/>
+          <w:color w:val="000000"/>
+          <w:sz w:val="20"/>
+          <w:szCs w:val="20"/>
+        </w:rPr>
+        <w:t>(</w:t>
+      </w:r>
+      <w:proofErr w:type="spellStart"/>
+      <w:r>
+        <w:rPr>
+          <w:rFonts w:ascii="Consolas" w:hAnsi="Consolas" w:cs="Consolas"/>
+          <w:color w:val="6A3E3E"/>
+          <w:sz w:val="20"/>
+          <w:szCs w:val="20"/>
+        </w:rPr>
+        <w:t>respSuspeitoB</w:t>
+      </w:r>
+      <w:proofErr w:type="spellEnd"/>
+      <w:r>
+        <w:rPr>
+          <w:rFonts w:ascii="Consolas" w:hAnsi="Consolas" w:cs="Consolas"/>
+          <w:color w:val="000000"/>
+          <w:sz w:val="20"/>
+          <w:szCs w:val="20"/>
+        </w:rPr>
+        <w:t xml:space="preserve">, </w:t>
+      </w:r>
+      <w:proofErr w:type="spellStart"/>
+      <w:r>
+        <w:rPr>
+          <w:rFonts w:ascii="Consolas" w:hAnsi="Consolas" w:cs="Consolas"/>
+          <w:color w:val="6A3E3E"/>
+          <w:sz w:val="20"/>
+          <w:szCs w:val="20"/>
+        </w:rPr>
+        <w:t>respSuspeitoA</w:t>
+      </w:r>
+      <w:proofErr w:type="spellEnd"/>
+      <w:r>
+        <w:rPr>
+          <w:rFonts w:ascii="Consolas" w:hAnsi="Consolas" w:cs="Consolas"/>
+          <w:color w:val="000000"/>
+          <w:sz w:val="20"/>
+          <w:szCs w:val="20"/>
+        </w:rPr>
+        <w:t>);</w:t>
+      </w:r>
+    </w:p>
+    <w:p>
+      <w:pPr>
+        <w:autoSpaceDE w:val="0"/>
+        <w:autoSpaceDN w:val="0"/>
+        <w:adjustRightInd w:val="0"/>
+        <w:spacing w:after="0" w:line="240" w:lineRule="auto"/>
+        <w:rPr>
+          <w:rFonts w:ascii="Consolas" w:hAnsi="Consolas" w:cs="Consolas"/>
+          <w:sz w:val="20"/>
+          <w:szCs w:val="20"/>
+        </w:rPr>
+      </w:pPr>
+      <w:r>
+        <w:rPr>
+          <w:rFonts w:ascii="Consolas" w:hAnsi="Consolas" w:cs="Consolas"/>
+          <w:color w:val="000000"/>
+          <w:sz w:val="20"/>
+          <w:szCs w:val="20"/>
+        </w:rPr>
+        <w:tab/>
+      </w:r>
+      <w:r>
+        <w:rPr>
+          <w:rFonts w:ascii="Consolas" w:hAnsi="Consolas" w:cs="Consolas"/>
+          <w:color w:val="000000"/>
+          <w:sz w:val="20"/>
+          <w:szCs w:val="20"/>
+        </w:rPr>
+        <w:tab/>
+      </w:r>
+    </w:p>
+    <w:p>
+      <w:pPr>
+        <w:autoSpaceDE w:val="0"/>
+        <w:autoSpaceDN w:val="0"/>
+        <w:adjustRightInd w:val="0"/>
+        <w:spacing w:after="0" w:line="240" w:lineRule="auto"/>
+        <w:rPr>
+          <w:rFonts w:ascii="Consolas" w:hAnsi="Consolas" w:cs="Consolas"/>
+          <w:sz w:val="20"/>
+          <w:szCs w:val="20"/>
+        </w:rPr>
+      </w:pPr>
+      <w:r>
+        <w:rPr>
+          <w:rFonts w:ascii="Consolas" w:hAnsi="Consolas" w:cs="Consolas"/>
+          <w:color w:val="000000"/>
+          <w:sz w:val="20"/>
+          <w:szCs w:val="20"/>
+        </w:rPr>
+        <w:tab/>
+      </w:r>
+      <w:r>
+        <w:rPr>
+          <w:rFonts w:ascii="Consolas" w:hAnsi="Consolas" w:cs="Consolas"/>
+          <w:color w:val="000000"/>
+          <w:sz w:val="20"/>
+          <w:szCs w:val="20"/>
+        </w:rPr>
+        <w:tab/>
+      </w:r>
+      <w:proofErr w:type="spellStart"/>
+      <w:proofErr w:type="gramStart"/>
+      <w:r>
+        <w:rPr>
+          <w:rFonts w:ascii="Consolas" w:hAnsi="Consolas" w:cs="Consolas"/>
+          <w:i/>
+          <w:iCs/>
+          <w:color w:val="000000"/>
+          <w:sz w:val="20"/>
+          <w:szCs w:val="20"/>
+        </w:rPr>
+        <w:t>assertEquals</w:t>
+      </w:r>
+      <w:proofErr w:type="spellEnd"/>
+      <w:r>
+        <w:rPr>
+          <w:rFonts w:ascii="Consolas" w:hAnsi="Consolas" w:cs="Consolas"/>
+          <w:color w:val="000000"/>
+          <w:sz w:val="20"/>
+          <w:szCs w:val="20"/>
+        </w:rPr>
+        <w:t>(</w:t>
+      </w:r>
+      <w:proofErr w:type="gramEnd"/>
+      <w:r>
+        <w:rPr>
+          <w:rFonts w:ascii="Consolas" w:hAnsi="Consolas" w:cs="Consolas"/>
+          <w:color w:val="000000"/>
+          <w:sz w:val="20"/>
+          <w:szCs w:val="20"/>
+        </w:rPr>
+        <w:t>1</w:t>
+      </w:r>
+      <w:r>
+        <w:rPr>
+          <w:rFonts w:ascii="Consolas" w:hAnsi="Consolas" w:cs="Consolas"/>
+          <w:color w:val="000000"/>
+          <w:sz w:val="20"/>
+          <w:szCs w:val="20"/>
+        </w:rPr>
+        <w:t xml:space="preserve">5, </w:t>
+      </w:r>
+      <w:proofErr w:type="spellStart"/>
+      <w:r>
+        <w:rPr>
+          <w:rFonts w:ascii="Consolas" w:hAnsi="Consolas" w:cs="Consolas"/>
+          <w:color w:val="6A3E3E"/>
+          <w:sz w:val="20"/>
+          <w:szCs w:val="20"/>
+        </w:rPr>
+        <w:t>penaSuspeitoA</w:t>
+      </w:r>
+      <w:proofErr w:type="spellEnd"/>
+      <w:r>
+        <w:rPr>
+          <w:rFonts w:ascii="Consolas" w:hAnsi="Consolas" w:cs="Consolas"/>
+          <w:color w:val="000000"/>
+          <w:sz w:val="20"/>
+          <w:szCs w:val="20"/>
+        </w:rPr>
+        <w:t>);</w:t>
+      </w:r>
+    </w:p>
+    <w:p>
+      <w:pPr>
+        <w:autoSpaceDE w:val="0"/>
+        <w:autoSpaceDN w:val="0"/>
+        <w:adjustRightInd w:val="0"/>
+        <w:spacing w:after="0" w:line="240" w:lineRule="auto"/>
+        <w:rPr>
+          <w:rFonts w:ascii="Consolas" w:hAnsi="Consolas" w:cs="Consolas"/>
+          <w:sz w:val="20"/>
+          <w:szCs w:val="20"/>
+        </w:rPr>
+      </w:pPr>
+      <w:r>
+        <w:rPr>
+          <w:rFonts w:ascii="Consolas" w:hAnsi="Consolas" w:cs="Consolas"/>
+          <w:color w:val="000000"/>
+          <w:sz w:val="20"/>
+          <w:szCs w:val="20"/>
+        </w:rPr>
+        <w:tab/>
+      </w:r>
+      <w:r>
+        <w:rPr>
+          <w:rFonts w:ascii="Consolas" w:hAnsi="Consolas" w:cs="Consolas"/>
+          <w:color w:val="000000"/>
+          <w:sz w:val="20"/>
+          <w:szCs w:val="20"/>
+        </w:rPr>
+        <w:tab/>
+      </w:r>
+      <w:proofErr w:type="spellStart"/>
+      <w:proofErr w:type="gramStart"/>
+      <w:r>
+        <w:rPr>
+          <w:rFonts w:ascii="Consolas" w:hAnsi="Consolas" w:cs="Consolas"/>
+          <w:i/>
+          <w:iCs/>
+          <w:color w:val="000000"/>
+          <w:sz w:val="20"/>
+          <w:szCs w:val="20"/>
+        </w:rPr>
+        <w:t>assertEquals</w:t>
+      </w:r>
+      <w:proofErr w:type="spellEnd"/>
+      <w:r>
+        <w:rPr>
+          <w:rFonts w:ascii="Consolas" w:hAnsi="Consolas" w:cs="Consolas"/>
+          <w:color w:val="000000"/>
+          <w:sz w:val="20"/>
+          <w:szCs w:val="20"/>
+        </w:rPr>
+        <w:t>(</w:t>
+      </w:r>
+      <w:proofErr w:type="gramEnd"/>
+      <w:r>
+        <w:rPr>
+          <w:rFonts w:ascii="Consolas" w:hAnsi="Consolas" w:cs="Consolas"/>
+          <w:color w:val="000000"/>
+          <w:sz w:val="20"/>
+          <w:szCs w:val="20"/>
+        </w:rPr>
+        <w:t>1</w:t>
+      </w:r>
+      <w:r>
+        <w:rPr>
+          <w:rFonts w:ascii="Consolas" w:hAnsi="Consolas" w:cs="Consolas"/>
+          <w:color w:val="000000"/>
+          <w:sz w:val="20"/>
+          <w:szCs w:val="20"/>
+        </w:rPr>
+        <w:t xml:space="preserve">5, </w:t>
+      </w:r>
+      <w:proofErr w:type="spellStart"/>
+      <w:r>
+        <w:rPr>
+          <w:rFonts w:ascii="Consolas" w:hAnsi="Consolas" w:cs="Consolas"/>
+          <w:color w:val="6A3E3E"/>
+          <w:sz w:val="20"/>
+          <w:szCs w:val="20"/>
+        </w:rPr>
+        <w:t>penaSuspeitoB</w:t>
+      </w:r>
+      <w:proofErr w:type="spellEnd"/>
+      <w:r>
+        <w:rPr>
+          <w:rFonts w:ascii="Consolas" w:hAnsi="Consolas" w:cs="Consolas"/>
+          <w:color w:val="000000"/>
+          <w:sz w:val="20"/>
+          <w:szCs w:val="20"/>
+        </w:rPr>
+        <w:t>);</w:t>
+      </w:r>
+    </w:p>
+    <w:p>
+      <w:pPr>
+        <w:autoSpaceDE w:val="0"/>
+        <w:autoSpaceDN w:val="0"/>
+        <w:adjustRightInd w:val="0"/>
+        <w:spacing w:after="0" w:line="240" w:lineRule="auto"/>
+        <w:rPr>
+          <w:rFonts w:ascii="Consolas" w:hAnsi="Consolas" w:cs="Consolas"/>
+          <w:sz w:val="20"/>
+          <w:szCs w:val="20"/>
+        </w:rPr>
+      </w:pPr>
+      <w:r>
+        <w:rPr>
+          <w:rFonts w:ascii="Consolas" w:hAnsi="Consolas" w:cs="Consolas"/>
+          <w:color w:val="000000"/>
+          <w:sz w:val="20"/>
+          <w:szCs w:val="20"/>
+        </w:rPr>
+        <w:tab/>
+      </w:r>
+      <w:r>
+        <w:rPr>
+          <w:rFonts w:ascii="Consolas" w:hAnsi="Consolas" w:cs="Consolas"/>
+          <w:color w:val="000000"/>
+          <w:sz w:val="20"/>
+          <w:szCs w:val="20"/>
+        </w:rPr>
+        <w:tab/>
+      </w:r>
+    </w:p>
+    <w:p>
+      <w:pPr>
+        <w:autoSpaceDE w:val="0"/>
+        <w:autoSpaceDN w:val="0"/>
+        <w:adjustRightInd w:val="0"/>
+        <w:spacing w:after="0" w:line="240" w:lineRule="auto"/>
+        <w:rPr>
+          <w:rFonts w:ascii="Consolas" w:hAnsi="Consolas" w:cs="Consolas"/>
+          <w:sz w:val="20"/>
+          <w:szCs w:val="20"/>
+        </w:rPr>
+      </w:pPr>
+      <w:r>
+        <w:rPr>
+          <w:rFonts w:ascii="Consolas" w:hAnsi="Consolas" w:cs="Consolas"/>
+          <w:color w:val="000000"/>
+          <w:sz w:val="20"/>
+          <w:szCs w:val="20"/>
+        </w:rPr>
+        <w:tab/>
+        <w:t>}</w:t>
+      </w:r>
+    </w:p>
+    <w:p>
+      <w:pPr>
+        <w:autoSpaceDE w:val="0"/>
+        <w:autoSpaceDN w:val="0"/>
+        <w:adjustRightInd w:val="0"/>
+        <w:spacing w:after="0" w:line="240" w:lineRule="auto"/>
+        <w:rPr>
+          <w:rFonts w:ascii="Consolas" w:hAnsi="Consolas" w:cs="Consolas"/>
+          <w:sz w:val="20"/>
+          <w:szCs w:val="20"/>
+        </w:rPr>
+      </w:pPr>
+    </w:p>
+    <w:p>
+      <w:pPr>
+        <w:spacing w:after="0"/>
+        <w:rPr>
+          <w:rFonts w:ascii="Consolas" w:hAnsi="Consolas"/>
+          <w:sz w:val="18"/>
+        </w:rPr>
+      </w:pPr>
+      <w:r>
+        <w:rPr>
+          <w:rFonts w:ascii="Consolas" w:hAnsi="Consolas" w:cs="Consolas"/>
+          <w:color w:val="000000"/>
+          <w:sz w:val="20"/>
+          <w:szCs w:val="20"/>
+        </w:rPr>
+        <w:t>}</w:t>
+      </w:r>
+    </w:p>
+    <w:p>
+      <w:pPr>
+        <w:spacing w:after="0"/>
+        <w:rPr>
+          <w:rFonts w:ascii="Consolas" w:hAnsi="Consolas"/>
+          <w:sz w:val="18"/>
+        </w:rPr>
+      </w:pPr>
+    </w:p>
+    <w:p>
+      <w:pPr>
+        <w:spacing w:after="0"/>
+        <w:rPr>
+          <w:rFonts w:ascii="Consolas" w:hAnsi="Consolas"/>
+          <w:sz w:val="18"/>
+        </w:rPr>
+      </w:pPr>
+    </w:p>
+    <w:p>
+      <w:pPr>
+        <w:spacing w:after="0"/>
+        <w:rPr>
+          <w:rFonts w:ascii="Consolas" w:hAnsi="Consolas"/>
+          <w:sz w:val="18"/>
+          <w:highlight w:val="yellow"/>
+        </w:rPr>
+      </w:pPr>
+      <w:r>
+        <w:rPr>
+          <w:rFonts w:ascii="Consolas" w:hAnsi="Consolas"/>
+          <w:b/>
+          <w:sz w:val="18"/>
+          <w:highlight w:val="yellow"/>
+        </w:rPr>
+        <w:t xml:space="preserve">Observações: </w:t>
+      </w:r>
+      <w:r>
+        <w:rPr>
+          <w:rFonts w:ascii="Consolas" w:hAnsi="Consolas"/>
+          <w:sz w:val="18"/>
+          <w:highlight w:val="yellow"/>
+        </w:rPr>
+        <w:t>Teste de execução simulando situação de acerto realizado com sucesso.</w:t>
+      </w:r>
+    </w:p>
+    <w:p>
+      <w:pPr>
+        <w:spacing w:after="0"/>
+        <w:rPr>
+          <w:rFonts w:ascii="Consolas" w:hAnsi="Consolas"/>
+          <w:b/>
+          <w:color w:val="538135" w:themeColor="accent6" w:themeShade="BF"/>
+          <w:sz w:val="18"/>
+        </w:rPr>
+      </w:pPr>
+      <w:r>
+        <w:rPr>
+          <w:rFonts w:ascii="Consolas" w:hAnsi="Consolas"/>
+          <w:b/>
+          <w:color w:val="538135" w:themeColor="accent6" w:themeShade="BF"/>
+          <w:sz w:val="18"/>
+        </w:rPr>
+        <w:t>(</w:t>
+      </w:r>
+      <w:proofErr w:type="spellStart"/>
+      <w:r>
+        <w:rPr>
+          <w:rFonts w:ascii="Consolas" w:hAnsi="Consolas" w:cs="Consolas"/>
+          <w:color w:val="6A3E3E"/>
+          <w:sz w:val="20"/>
+          <w:szCs w:val="20"/>
+        </w:rPr>
+        <w:t>penaSuspeitoA</w:t>
+      </w:r>
+      <w:proofErr w:type="spellEnd"/>
+      <w:r>
+        <w:rPr>
+          <w:rFonts w:ascii="Consolas" w:hAnsi="Consolas" w:cs="Consolas"/>
+          <w:sz w:val="20"/>
+          <w:szCs w:val="20"/>
+        </w:rPr>
+        <w:t>==15</w:t>
+      </w:r>
+      <w:r>
+        <w:rPr>
+          <w:rFonts w:ascii="Consolas" w:hAnsi="Consolas" w:cs="Consolas"/>
+          <w:color w:val="6A3E3E"/>
+          <w:sz w:val="20"/>
+          <w:szCs w:val="20"/>
+        </w:rPr>
+        <w:t xml:space="preserve"> &amp;&amp; </w:t>
+      </w:r>
+      <w:proofErr w:type="spellStart"/>
+      <w:r>
+        <w:rPr>
+          <w:rFonts w:ascii="Consolas" w:hAnsi="Consolas" w:cs="Consolas"/>
+          <w:color w:val="6A3E3E"/>
+          <w:sz w:val="20"/>
+          <w:szCs w:val="20"/>
+        </w:rPr>
+        <w:t>penaSuspeitoB</w:t>
+      </w:r>
+      <w:proofErr w:type="spellEnd"/>
+      <w:r>
+        <w:rPr>
+          <w:rFonts w:ascii="Consolas" w:hAnsi="Consolas" w:cs="Consolas"/>
+          <w:sz w:val="20"/>
+          <w:szCs w:val="20"/>
+        </w:rPr>
+        <w:t>==15</w:t>
+      </w:r>
+      <w:r>
+        <w:rPr>
+          <w:rFonts w:ascii="Consolas" w:hAnsi="Consolas"/>
+          <w:b/>
+          <w:color w:val="538135" w:themeColor="accent6" w:themeShade="BF"/>
+          <w:sz w:val="18"/>
+        </w:rPr>
+        <w:t>)</w:t>
+      </w:r>
       <w:bookmarkStart w:id="0" w:name="_GoBack"/>
       <w:bookmarkEnd w:id="0"/>
-    </w:p>
-    <w:p>
-      <w:pPr>
-        <w:spacing w:after="0"/>
-        <w:rPr>
-          <w:rFonts w:ascii="Consolas" w:hAnsi="Consolas"/>
-          <w:sz w:val="18"/>
-        </w:rPr>
-      </w:pPr>
-    </w:p>
-    <w:p>
-      <w:pPr>
-        <w:spacing w:after="0"/>
-        <w:rPr>
-          <w:rFonts w:ascii="Consolas" w:hAnsi="Consolas"/>
-          <w:sz w:val="18"/>
-        </w:rPr>
-      </w:pPr>
-    </w:p>
-    <w:p>
-      <w:pPr>
-        <w:spacing w:after="0"/>
-        <w:rPr>
-          <w:rFonts w:ascii="Consolas" w:hAnsi="Consolas"/>
-          <w:sz w:val="18"/>
-        </w:rPr>
-      </w:pPr>
     </w:p>
     <w:p>
       <w:pPr>

</xml_diff>

<commit_message>
Realização de teste de falha
</commit_message>
<xml_diff>
--- a/Testes/rm81238_GabrielPetillo.docx
+++ b/Testes/rm81238_GabrielPetillo.docx
@@ -17997,17 +17997,3469 @@
         </w:rPr>
         <w:t>)</w:t>
       </w:r>
+      <w:r>
+        <w:rPr>
+          <w:rFonts w:ascii="Consolas" w:hAnsi="Consolas"/>
+          <w:b/>
+          <w:color w:val="538135" w:themeColor="accent6" w:themeShade="BF"/>
+          <w:sz w:val="18"/>
+        </w:rPr>
+        <w:t xml:space="preserve"> = Acerto</w:t>
+      </w:r>
+    </w:p>
+    <w:p>
+      <w:pPr>
+        <w:spacing w:after="0"/>
+        <w:rPr>
+          <w:rFonts w:ascii="Consolas" w:hAnsi="Consolas"/>
+          <w:sz w:val="18"/>
+        </w:rPr>
+      </w:pPr>
+    </w:p>
+    <w:p>
+      <w:pPr>
+        <w:spacing w:after="0"/>
+        <w:rPr>
+          <w:rFonts w:ascii="Consolas" w:hAnsi="Consolas"/>
+          <w:sz w:val="18"/>
+        </w:rPr>
+      </w:pPr>
+    </w:p>
+    <w:p>
+      <w:pPr>
+        <w:spacing w:after="0"/>
+        <w:rPr>
+          <w:rFonts w:ascii="Consolas" w:hAnsi="Consolas"/>
+          <w:sz w:val="18"/>
+        </w:rPr>
+      </w:pPr>
+    </w:p>
+    <w:p>
+      <w:pPr>
+        <w:spacing w:after="0"/>
+        <w:jc w:val="center"/>
+        <w:rPr>
+          <w:rFonts w:ascii="Consolas" w:hAnsi="Consolas"/>
+          <w:b/>
+        </w:rPr>
+      </w:pPr>
+      <w:r>
+        <w:rPr>
+          <w:rFonts w:ascii="Consolas" w:hAnsi="Consolas"/>
+          <w:b/>
+          <w:highlight w:val="green"/>
+        </w:rPr>
+        <w:t xml:space="preserve">Etapa de Teste </w:t>
+      </w:r>
+      <w:r>
+        <w:rPr>
+          <w:rFonts w:ascii="Consolas" w:hAnsi="Consolas"/>
+          <w:b/>
+          <w:highlight w:val="green"/>
+        </w:rPr>
+        <w:t>7</w:t>
+      </w:r>
+    </w:p>
+    <w:p>
+      <w:pPr>
+        <w:spacing w:after="0"/>
+        <w:jc w:val="center"/>
+        <w:rPr>
+          <w:rFonts w:ascii="Consolas" w:hAnsi="Consolas"/>
+          <w:b/>
+          <w:sz w:val="18"/>
+        </w:rPr>
+      </w:pPr>
+    </w:p>
+    <w:p>
+      <w:pPr>
+        <w:spacing w:after="0"/>
+        <w:rPr>
+          <w:rFonts w:ascii="Consolas" w:hAnsi="Consolas"/>
+          <w:color w:val="538135" w:themeColor="accent6" w:themeShade="BF"/>
+          <w:sz w:val="18"/>
+        </w:rPr>
+      </w:pPr>
+      <w:r>
+        <w:rPr>
+          <w:rFonts w:ascii="Consolas" w:hAnsi="Consolas"/>
+          <w:b/>
+          <w:color w:val="538135" w:themeColor="accent6" w:themeShade="BF"/>
+          <w:sz w:val="18"/>
+        </w:rPr>
+        <w:t>JulgamentoPrisioneiro.java</w:t>
+      </w:r>
+    </w:p>
+    <w:p>
+      <w:pPr>
+        <w:autoSpaceDE w:val="0"/>
+        <w:autoSpaceDN w:val="0"/>
+        <w:adjustRightInd w:val="0"/>
+        <w:spacing w:after="0" w:line="240" w:lineRule="auto"/>
+        <w:rPr>
+          <w:rFonts w:ascii="Consolas" w:hAnsi="Consolas" w:cs="Consolas"/>
+          <w:sz w:val="20"/>
+          <w:szCs w:val="20"/>
+        </w:rPr>
+      </w:pPr>
+    </w:p>
+    <w:p>
+      <w:pPr>
+        <w:autoSpaceDE w:val="0"/>
+        <w:autoSpaceDN w:val="0"/>
+        <w:adjustRightInd w:val="0"/>
+        <w:spacing w:after="0" w:line="240" w:lineRule="auto"/>
+        <w:rPr>
+          <w:rFonts w:ascii="Consolas" w:hAnsi="Consolas" w:cs="Consolas"/>
+          <w:sz w:val="20"/>
+          <w:szCs w:val="20"/>
+        </w:rPr>
+      </w:pPr>
+    </w:p>
+    <w:p>
+      <w:pPr>
+        <w:autoSpaceDE w:val="0"/>
+        <w:autoSpaceDN w:val="0"/>
+        <w:adjustRightInd w:val="0"/>
+        <w:spacing w:after="0" w:line="240" w:lineRule="auto"/>
+        <w:rPr>
+          <w:rFonts w:ascii="Consolas" w:hAnsi="Consolas" w:cs="Consolas"/>
+          <w:sz w:val="20"/>
+          <w:szCs w:val="20"/>
+        </w:rPr>
+      </w:pPr>
+      <w:proofErr w:type="spellStart"/>
+      <w:r>
+        <w:rPr>
+          <w:rFonts w:ascii="Consolas" w:hAnsi="Consolas" w:cs="Consolas"/>
+          <w:b/>
+          <w:bCs/>
+          <w:color w:val="7F0055"/>
+          <w:sz w:val="20"/>
+          <w:szCs w:val="20"/>
+        </w:rPr>
+        <w:t>public</w:t>
+      </w:r>
+      <w:proofErr w:type="spellEnd"/>
+      <w:r>
+        <w:rPr>
+          <w:rFonts w:ascii="Consolas" w:hAnsi="Consolas" w:cs="Consolas"/>
+          <w:color w:val="000000"/>
+          <w:sz w:val="20"/>
+          <w:szCs w:val="20"/>
+        </w:rPr>
+        <w:t xml:space="preserve"> </w:t>
+      </w:r>
+      <w:proofErr w:type="spellStart"/>
+      <w:r>
+        <w:rPr>
+          <w:rFonts w:ascii="Consolas" w:hAnsi="Consolas" w:cs="Consolas"/>
+          <w:b/>
+          <w:bCs/>
+          <w:color w:val="7F0055"/>
+          <w:sz w:val="20"/>
+          <w:szCs w:val="20"/>
+        </w:rPr>
+        <w:t>class</w:t>
+      </w:r>
+      <w:proofErr w:type="spellEnd"/>
+      <w:r>
+        <w:rPr>
+          <w:rFonts w:ascii="Consolas" w:hAnsi="Consolas" w:cs="Consolas"/>
+          <w:color w:val="000000"/>
+          <w:sz w:val="20"/>
+          <w:szCs w:val="20"/>
+        </w:rPr>
+        <w:t xml:space="preserve"> </w:t>
+      </w:r>
+      <w:proofErr w:type="spellStart"/>
+      <w:r>
+        <w:rPr>
+          <w:rFonts w:ascii="Consolas" w:hAnsi="Consolas" w:cs="Consolas"/>
+          <w:color w:val="000000"/>
+          <w:sz w:val="20"/>
+          <w:szCs w:val="20"/>
+        </w:rPr>
+        <w:t>JulgamentoPrisioneiro</w:t>
+      </w:r>
+      <w:proofErr w:type="spellEnd"/>
+      <w:r>
+        <w:rPr>
+          <w:rFonts w:ascii="Consolas" w:hAnsi="Consolas" w:cs="Consolas"/>
+          <w:color w:val="000000"/>
+          <w:sz w:val="20"/>
+          <w:szCs w:val="20"/>
+        </w:rPr>
+        <w:t xml:space="preserve"> {</w:t>
+      </w:r>
+    </w:p>
+    <w:p>
+      <w:pPr>
+        <w:autoSpaceDE w:val="0"/>
+        <w:autoSpaceDN w:val="0"/>
+        <w:adjustRightInd w:val="0"/>
+        <w:spacing w:after="0" w:line="240" w:lineRule="auto"/>
+        <w:rPr>
+          <w:rFonts w:ascii="Consolas" w:hAnsi="Consolas" w:cs="Consolas"/>
+          <w:sz w:val="20"/>
+          <w:szCs w:val="20"/>
+        </w:rPr>
+      </w:pPr>
+      <w:r>
+        <w:rPr>
+          <w:rFonts w:ascii="Consolas" w:hAnsi="Consolas" w:cs="Consolas"/>
+          <w:color w:val="000000"/>
+          <w:sz w:val="20"/>
+          <w:szCs w:val="20"/>
+        </w:rPr>
+        <w:t xml:space="preserve">   </w:t>
+      </w:r>
+      <w:proofErr w:type="spellStart"/>
+      <w:r>
+        <w:rPr>
+          <w:rFonts w:ascii="Consolas" w:hAnsi="Consolas" w:cs="Consolas"/>
+          <w:b/>
+          <w:bCs/>
+          <w:color w:val="7F0055"/>
+          <w:sz w:val="20"/>
+          <w:szCs w:val="20"/>
+        </w:rPr>
+        <w:t>private</w:t>
+      </w:r>
+      <w:proofErr w:type="spellEnd"/>
+      <w:r>
+        <w:rPr>
+          <w:rFonts w:ascii="Consolas" w:hAnsi="Consolas" w:cs="Consolas"/>
+          <w:color w:val="000000"/>
+          <w:sz w:val="20"/>
+          <w:szCs w:val="20"/>
+        </w:rPr>
+        <w:t xml:space="preserve"> </w:t>
+      </w:r>
+      <w:proofErr w:type="spellStart"/>
+      <w:r>
+        <w:rPr>
+          <w:rFonts w:ascii="Consolas" w:hAnsi="Consolas" w:cs="Consolas"/>
+          <w:b/>
+          <w:bCs/>
+          <w:color w:val="7F0055"/>
+          <w:sz w:val="20"/>
+          <w:szCs w:val="20"/>
+        </w:rPr>
+        <w:t>int</w:t>
+      </w:r>
+      <w:proofErr w:type="spellEnd"/>
+      <w:r>
+        <w:rPr>
+          <w:rFonts w:ascii="Consolas" w:hAnsi="Consolas" w:cs="Consolas"/>
+          <w:color w:val="000000"/>
+          <w:sz w:val="20"/>
+          <w:szCs w:val="20"/>
+        </w:rPr>
+        <w:t xml:space="preserve"> </w:t>
+      </w:r>
+      <w:r>
+        <w:rPr>
+          <w:rFonts w:ascii="Consolas" w:hAnsi="Consolas" w:cs="Consolas"/>
+          <w:color w:val="0000C0"/>
+          <w:sz w:val="20"/>
+          <w:szCs w:val="20"/>
+        </w:rPr>
+        <w:t>PENA_INOCENCIA</w:t>
+      </w:r>
+      <w:r>
+        <w:rPr>
+          <w:rFonts w:ascii="Consolas" w:hAnsi="Consolas" w:cs="Consolas"/>
+          <w:color w:val="000000"/>
+          <w:sz w:val="20"/>
+          <w:szCs w:val="20"/>
+        </w:rPr>
+        <w:t xml:space="preserve"> = 10;</w:t>
+      </w:r>
+    </w:p>
+    <w:p>
+      <w:pPr>
+        <w:autoSpaceDE w:val="0"/>
+        <w:autoSpaceDN w:val="0"/>
+        <w:adjustRightInd w:val="0"/>
+        <w:spacing w:after="0" w:line="240" w:lineRule="auto"/>
+        <w:rPr>
+          <w:rFonts w:ascii="Consolas" w:hAnsi="Consolas" w:cs="Consolas"/>
+          <w:sz w:val="20"/>
+          <w:szCs w:val="20"/>
+        </w:rPr>
+      </w:pPr>
+      <w:r>
+        <w:rPr>
+          <w:rFonts w:ascii="Consolas" w:hAnsi="Consolas" w:cs="Consolas"/>
+          <w:color w:val="000000"/>
+          <w:sz w:val="20"/>
+          <w:szCs w:val="20"/>
+        </w:rPr>
+        <w:t xml:space="preserve">   </w:t>
+      </w:r>
+      <w:proofErr w:type="spellStart"/>
+      <w:r>
+        <w:rPr>
+          <w:rFonts w:ascii="Consolas" w:hAnsi="Consolas" w:cs="Consolas"/>
+          <w:b/>
+          <w:bCs/>
+          <w:color w:val="7F0055"/>
+          <w:sz w:val="20"/>
+          <w:szCs w:val="20"/>
+        </w:rPr>
+        <w:t>private</w:t>
+      </w:r>
+      <w:proofErr w:type="spellEnd"/>
+      <w:r>
+        <w:rPr>
+          <w:rFonts w:ascii="Consolas" w:hAnsi="Consolas" w:cs="Consolas"/>
+          <w:color w:val="000000"/>
+          <w:sz w:val="20"/>
+          <w:szCs w:val="20"/>
+        </w:rPr>
+        <w:t xml:space="preserve"> </w:t>
+      </w:r>
+      <w:proofErr w:type="spellStart"/>
+      <w:r>
+        <w:rPr>
+          <w:rFonts w:ascii="Consolas" w:hAnsi="Consolas" w:cs="Consolas"/>
+          <w:b/>
+          <w:bCs/>
+          <w:color w:val="7F0055"/>
+          <w:sz w:val="20"/>
+          <w:szCs w:val="20"/>
+        </w:rPr>
+        <w:t>int</w:t>
+      </w:r>
+      <w:proofErr w:type="spellEnd"/>
+      <w:r>
+        <w:rPr>
+          <w:rFonts w:ascii="Consolas" w:hAnsi="Consolas" w:cs="Consolas"/>
+          <w:color w:val="000000"/>
+          <w:sz w:val="20"/>
+          <w:szCs w:val="20"/>
+        </w:rPr>
+        <w:t xml:space="preserve"> </w:t>
+      </w:r>
+      <w:r>
+        <w:rPr>
+          <w:rFonts w:ascii="Consolas" w:hAnsi="Consolas" w:cs="Consolas"/>
+          <w:color w:val="0000C0"/>
+          <w:sz w:val="20"/>
+          <w:szCs w:val="20"/>
+        </w:rPr>
+        <w:t>PENA_CONDENACAO_MUTUA</w:t>
+      </w:r>
+      <w:r>
+        <w:rPr>
+          <w:rFonts w:ascii="Consolas" w:hAnsi="Consolas" w:cs="Consolas"/>
+          <w:color w:val="000000"/>
+          <w:sz w:val="20"/>
+          <w:szCs w:val="20"/>
+        </w:rPr>
+        <w:t xml:space="preserve"> = 15;</w:t>
+      </w:r>
+    </w:p>
+    <w:p>
+      <w:pPr>
+        <w:autoSpaceDE w:val="0"/>
+        <w:autoSpaceDN w:val="0"/>
+        <w:adjustRightInd w:val="0"/>
+        <w:spacing w:after="0" w:line="240" w:lineRule="auto"/>
+        <w:rPr>
+          <w:rFonts w:ascii="Consolas" w:hAnsi="Consolas" w:cs="Consolas"/>
+          <w:sz w:val="20"/>
+          <w:szCs w:val="20"/>
+        </w:rPr>
+      </w:pPr>
+      <w:r>
+        <w:rPr>
+          <w:rFonts w:ascii="Consolas" w:hAnsi="Consolas" w:cs="Consolas"/>
+          <w:color w:val="000000"/>
+          <w:sz w:val="20"/>
+          <w:szCs w:val="20"/>
+        </w:rPr>
+        <w:t xml:space="preserve">   </w:t>
+      </w:r>
+      <w:proofErr w:type="spellStart"/>
+      <w:r>
+        <w:rPr>
+          <w:rFonts w:ascii="Consolas" w:hAnsi="Consolas" w:cs="Consolas"/>
+          <w:b/>
+          <w:bCs/>
+          <w:color w:val="7F0055"/>
+          <w:sz w:val="20"/>
+          <w:szCs w:val="20"/>
+        </w:rPr>
+        <w:t>private</w:t>
+      </w:r>
+      <w:proofErr w:type="spellEnd"/>
+      <w:r>
+        <w:rPr>
+          <w:rFonts w:ascii="Consolas" w:hAnsi="Consolas" w:cs="Consolas"/>
+          <w:color w:val="000000"/>
+          <w:sz w:val="20"/>
+          <w:szCs w:val="20"/>
+        </w:rPr>
+        <w:t xml:space="preserve"> </w:t>
+      </w:r>
+      <w:proofErr w:type="spellStart"/>
+      <w:r>
+        <w:rPr>
+          <w:rFonts w:ascii="Consolas" w:hAnsi="Consolas" w:cs="Consolas"/>
+          <w:b/>
+          <w:bCs/>
+          <w:color w:val="7F0055"/>
+          <w:sz w:val="20"/>
+          <w:szCs w:val="20"/>
+        </w:rPr>
+        <w:t>int</w:t>
+      </w:r>
+      <w:proofErr w:type="spellEnd"/>
+      <w:r>
+        <w:rPr>
+          <w:rFonts w:ascii="Consolas" w:hAnsi="Consolas" w:cs="Consolas"/>
+          <w:color w:val="000000"/>
+          <w:sz w:val="20"/>
+          <w:szCs w:val="20"/>
+        </w:rPr>
+        <w:t xml:space="preserve"> </w:t>
+      </w:r>
+      <w:r>
+        <w:rPr>
+          <w:rFonts w:ascii="Consolas" w:hAnsi="Consolas" w:cs="Consolas"/>
+          <w:color w:val="0000C0"/>
+          <w:sz w:val="20"/>
+          <w:szCs w:val="20"/>
+        </w:rPr>
+        <w:t>PENA_CONDENACAO_INDIVIDUAL</w:t>
+      </w:r>
+      <w:r>
+        <w:rPr>
+          <w:rFonts w:ascii="Consolas" w:hAnsi="Consolas" w:cs="Consolas"/>
+          <w:color w:val="000000"/>
+          <w:sz w:val="20"/>
+          <w:szCs w:val="20"/>
+        </w:rPr>
+        <w:t xml:space="preserve"> = 10;</w:t>
+      </w:r>
+    </w:p>
+    <w:p>
+      <w:pPr>
+        <w:autoSpaceDE w:val="0"/>
+        <w:autoSpaceDN w:val="0"/>
+        <w:adjustRightInd w:val="0"/>
+        <w:spacing w:after="0" w:line="240" w:lineRule="auto"/>
+        <w:rPr>
+          <w:rFonts w:ascii="Consolas" w:hAnsi="Consolas" w:cs="Consolas"/>
+          <w:sz w:val="20"/>
+          <w:szCs w:val="20"/>
+        </w:rPr>
+      </w:pPr>
+      <w:r>
+        <w:rPr>
+          <w:rFonts w:ascii="Consolas" w:hAnsi="Consolas" w:cs="Consolas"/>
+          <w:color w:val="000000"/>
+          <w:sz w:val="20"/>
+          <w:szCs w:val="20"/>
+        </w:rPr>
+        <w:t xml:space="preserve">   </w:t>
+      </w:r>
+      <w:proofErr w:type="spellStart"/>
+      <w:r>
+        <w:rPr>
+          <w:rFonts w:ascii="Consolas" w:hAnsi="Consolas" w:cs="Consolas"/>
+          <w:b/>
+          <w:bCs/>
+          <w:color w:val="7F0055"/>
+          <w:sz w:val="20"/>
+          <w:szCs w:val="20"/>
+        </w:rPr>
+        <w:t>private</w:t>
+      </w:r>
+      <w:proofErr w:type="spellEnd"/>
+      <w:r>
+        <w:rPr>
+          <w:rFonts w:ascii="Consolas" w:hAnsi="Consolas" w:cs="Consolas"/>
+          <w:color w:val="000000"/>
+          <w:sz w:val="20"/>
+          <w:szCs w:val="20"/>
+        </w:rPr>
+        <w:t xml:space="preserve"> </w:t>
+      </w:r>
+      <w:proofErr w:type="spellStart"/>
+      <w:r>
+        <w:rPr>
+          <w:rFonts w:ascii="Consolas" w:hAnsi="Consolas" w:cs="Consolas"/>
+          <w:b/>
+          <w:bCs/>
+          <w:color w:val="7F0055"/>
+          <w:sz w:val="20"/>
+          <w:szCs w:val="20"/>
+        </w:rPr>
+        <w:t>int</w:t>
+      </w:r>
+      <w:proofErr w:type="spellEnd"/>
+      <w:r>
+        <w:rPr>
+          <w:rFonts w:ascii="Consolas" w:hAnsi="Consolas" w:cs="Consolas"/>
+          <w:color w:val="000000"/>
+          <w:sz w:val="20"/>
+          <w:szCs w:val="20"/>
+        </w:rPr>
+        <w:t xml:space="preserve"> </w:t>
+      </w:r>
+      <w:r>
+        <w:rPr>
+          <w:rFonts w:ascii="Consolas" w:hAnsi="Consolas" w:cs="Consolas"/>
+          <w:color w:val="0000C0"/>
+          <w:sz w:val="20"/>
+          <w:szCs w:val="20"/>
+        </w:rPr>
+        <w:t>PENA_CONDENACAO_CUMPLICES</w:t>
+      </w:r>
+      <w:r>
+        <w:rPr>
+          <w:rFonts w:ascii="Consolas" w:hAnsi="Consolas" w:cs="Consolas"/>
+          <w:color w:val="000000"/>
+          <w:sz w:val="20"/>
+          <w:szCs w:val="20"/>
+        </w:rPr>
+        <w:t xml:space="preserve"> = 11;</w:t>
+      </w:r>
+    </w:p>
+    <w:p>
+      <w:pPr>
+        <w:autoSpaceDE w:val="0"/>
+        <w:autoSpaceDN w:val="0"/>
+        <w:adjustRightInd w:val="0"/>
+        <w:spacing w:after="0" w:line="240" w:lineRule="auto"/>
+        <w:rPr>
+          <w:rFonts w:ascii="Consolas" w:hAnsi="Consolas" w:cs="Consolas"/>
+          <w:sz w:val="20"/>
+          <w:szCs w:val="20"/>
+        </w:rPr>
+      </w:pPr>
+    </w:p>
+    <w:p>
+      <w:pPr>
+        <w:autoSpaceDE w:val="0"/>
+        <w:autoSpaceDN w:val="0"/>
+        <w:adjustRightInd w:val="0"/>
+        <w:spacing w:after="0" w:line="240" w:lineRule="auto"/>
+        <w:rPr>
+          <w:rFonts w:ascii="Consolas" w:hAnsi="Consolas" w:cs="Consolas"/>
+          <w:sz w:val="20"/>
+          <w:szCs w:val="20"/>
+        </w:rPr>
+      </w:pPr>
+      <w:r>
+        <w:rPr>
+          <w:rFonts w:ascii="Consolas" w:hAnsi="Consolas" w:cs="Consolas"/>
+          <w:color w:val="000000"/>
+          <w:sz w:val="20"/>
+          <w:szCs w:val="20"/>
+        </w:rPr>
+        <w:t xml:space="preserve">   </w:t>
+      </w:r>
+      <w:proofErr w:type="spellStart"/>
+      <w:r>
+        <w:rPr>
+          <w:rFonts w:ascii="Consolas" w:hAnsi="Consolas" w:cs="Consolas"/>
+          <w:b/>
+          <w:bCs/>
+          <w:color w:val="7F0055"/>
+          <w:sz w:val="20"/>
+          <w:szCs w:val="20"/>
+        </w:rPr>
+        <w:t>public</w:t>
+      </w:r>
+      <w:proofErr w:type="spellEnd"/>
+      <w:r>
+        <w:rPr>
+          <w:rFonts w:ascii="Consolas" w:hAnsi="Consolas" w:cs="Consolas"/>
+          <w:color w:val="000000"/>
+          <w:sz w:val="20"/>
+          <w:szCs w:val="20"/>
+        </w:rPr>
+        <w:t xml:space="preserve"> </w:t>
+      </w:r>
+      <w:proofErr w:type="spellStart"/>
+      <w:r>
+        <w:rPr>
+          <w:rFonts w:ascii="Consolas" w:hAnsi="Consolas" w:cs="Consolas"/>
+          <w:b/>
+          <w:bCs/>
+          <w:color w:val="7F0055"/>
+          <w:sz w:val="20"/>
+          <w:szCs w:val="20"/>
+        </w:rPr>
+        <w:t>int</w:t>
+      </w:r>
+      <w:proofErr w:type="spellEnd"/>
+      <w:r>
+        <w:rPr>
+          <w:rFonts w:ascii="Consolas" w:hAnsi="Consolas" w:cs="Consolas"/>
+          <w:color w:val="000000"/>
+          <w:sz w:val="20"/>
+          <w:szCs w:val="20"/>
+        </w:rPr>
+        <w:t xml:space="preserve"> </w:t>
+      </w:r>
+      <w:proofErr w:type="spellStart"/>
+      <w:proofErr w:type="gramStart"/>
+      <w:r>
+        <w:rPr>
+          <w:rFonts w:ascii="Consolas" w:hAnsi="Consolas" w:cs="Consolas"/>
+          <w:color w:val="000000"/>
+          <w:sz w:val="20"/>
+          <w:szCs w:val="20"/>
+        </w:rPr>
+        <w:t>calculaPena</w:t>
+      </w:r>
+      <w:proofErr w:type="spellEnd"/>
+      <w:r>
+        <w:rPr>
+          <w:rFonts w:ascii="Consolas" w:hAnsi="Consolas" w:cs="Consolas"/>
+          <w:color w:val="000000"/>
+          <w:sz w:val="20"/>
+          <w:szCs w:val="20"/>
+        </w:rPr>
+        <w:t>(</w:t>
+      </w:r>
+      <w:proofErr w:type="gramEnd"/>
+      <w:r>
+        <w:rPr>
+          <w:rFonts w:ascii="Consolas" w:hAnsi="Consolas" w:cs="Consolas"/>
+          <w:color w:val="000000"/>
+          <w:sz w:val="20"/>
+          <w:szCs w:val="20"/>
+        </w:rPr>
+        <w:t xml:space="preserve">Resposta </w:t>
+      </w:r>
+      <w:proofErr w:type="spellStart"/>
+      <w:r>
+        <w:rPr>
+          <w:rFonts w:ascii="Consolas" w:hAnsi="Consolas" w:cs="Consolas"/>
+          <w:color w:val="6A3E3E"/>
+          <w:sz w:val="20"/>
+          <w:szCs w:val="20"/>
+        </w:rPr>
+        <w:t>respostaPrisioneiroA</w:t>
+      </w:r>
+      <w:proofErr w:type="spellEnd"/>
+      <w:r>
+        <w:rPr>
+          <w:rFonts w:ascii="Consolas" w:hAnsi="Consolas" w:cs="Consolas"/>
+          <w:color w:val="000000"/>
+          <w:sz w:val="20"/>
+          <w:szCs w:val="20"/>
+        </w:rPr>
+        <w:t xml:space="preserve">, Resposta </w:t>
+      </w:r>
+      <w:proofErr w:type="spellStart"/>
+      <w:r>
+        <w:rPr>
+          <w:rFonts w:ascii="Consolas" w:hAnsi="Consolas" w:cs="Consolas"/>
+          <w:color w:val="6A3E3E"/>
+          <w:sz w:val="20"/>
+          <w:szCs w:val="20"/>
+        </w:rPr>
+        <w:t>respostaPrisioneiroB</w:t>
+      </w:r>
+      <w:proofErr w:type="spellEnd"/>
+      <w:r>
+        <w:rPr>
+          <w:rFonts w:ascii="Consolas" w:hAnsi="Consolas" w:cs="Consolas"/>
+          <w:color w:val="000000"/>
+          <w:sz w:val="20"/>
+          <w:szCs w:val="20"/>
+        </w:rPr>
+        <w:t>) {</w:t>
+      </w:r>
+    </w:p>
+    <w:p>
+      <w:pPr>
+        <w:autoSpaceDE w:val="0"/>
+        <w:autoSpaceDN w:val="0"/>
+        <w:adjustRightInd w:val="0"/>
+        <w:spacing w:after="0" w:line="240" w:lineRule="auto"/>
+        <w:rPr>
+          <w:rFonts w:ascii="Consolas" w:hAnsi="Consolas" w:cs="Consolas"/>
+          <w:sz w:val="20"/>
+          <w:szCs w:val="20"/>
+        </w:rPr>
+      </w:pPr>
+      <w:r>
+        <w:rPr>
+          <w:rFonts w:ascii="Consolas" w:hAnsi="Consolas" w:cs="Consolas"/>
+          <w:color w:val="000000"/>
+          <w:sz w:val="20"/>
+          <w:szCs w:val="20"/>
+        </w:rPr>
+        <w:t xml:space="preserve">      </w:t>
+      </w:r>
+      <w:proofErr w:type="spellStart"/>
+      <w:r>
+        <w:rPr>
+          <w:rFonts w:ascii="Consolas" w:hAnsi="Consolas" w:cs="Consolas"/>
+          <w:b/>
+          <w:bCs/>
+          <w:color w:val="7F0055"/>
+          <w:sz w:val="20"/>
+          <w:szCs w:val="20"/>
+        </w:rPr>
+        <w:t>if</w:t>
+      </w:r>
+      <w:proofErr w:type="spellEnd"/>
+      <w:r>
+        <w:rPr>
+          <w:rFonts w:ascii="Consolas" w:hAnsi="Consolas" w:cs="Consolas"/>
+          <w:color w:val="000000"/>
+          <w:sz w:val="20"/>
+          <w:szCs w:val="20"/>
+        </w:rPr>
+        <w:t xml:space="preserve"> (</w:t>
+      </w:r>
+      <w:proofErr w:type="spellStart"/>
+      <w:r>
+        <w:rPr>
+          <w:rFonts w:ascii="Consolas" w:hAnsi="Consolas" w:cs="Consolas"/>
+          <w:color w:val="6A3E3E"/>
+          <w:sz w:val="20"/>
+          <w:szCs w:val="20"/>
+        </w:rPr>
+        <w:t>respostaPrisioneiroA</w:t>
+      </w:r>
+      <w:proofErr w:type="spellEnd"/>
+      <w:r>
+        <w:rPr>
+          <w:rFonts w:ascii="Consolas" w:hAnsi="Consolas" w:cs="Consolas"/>
+          <w:color w:val="000000"/>
+          <w:sz w:val="20"/>
+          <w:szCs w:val="20"/>
+        </w:rPr>
+        <w:t xml:space="preserve"> == </w:t>
+      </w:r>
+      <w:proofErr w:type="spellStart"/>
+      <w:r>
+        <w:rPr>
+          <w:rFonts w:ascii="Consolas" w:hAnsi="Consolas" w:cs="Consolas"/>
+          <w:color w:val="000000"/>
+          <w:sz w:val="20"/>
+          <w:szCs w:val="20"/>
+        </w:rPr>
+        <w:t>Resposta.</w:t>
+      </w:r>
+      <w:r>
+        <w:rPr>
+          <w:rFonts w:ascii="Consolas" w:hAnsi="Consolas" w:cs="Consolas"/>
+          <w:b/>
+          <w:bCs/>
+          <w:i/>
+          <w:iCs/>
+          <w:color w:val="0000C0"/>
+          <w:sz w:val="20"/>
+          <w:szCs w:val="20"/>
+        </w:rPr>
+        <w:t>DELACAO</w:t>
+      </w:r>
+      <w:proofErr w:type="spellEnd"/>
+      <w:r>
+        <w:rPr>
+          <w:rFonts w:ascii="Consolas" w:hAnsi="Consolas" w:cs="Consolas"/>
+          <w:color w:val="000000"/>
+          <w:sz w:val="20"/>
+          <w:szCs w:val="20"/>
+        </w:rPr>
+        <w:t>) {</w:t>
+      </w:r>
+    </w:p>
+    <w:p>
+      <w:pPr>
+        <w:autoSpaceDE w:val="0"/>
+        <w:autoSpaceDN w:val="0"/>
+        <w:adjustRightInd w:val="0"/>
+        <w:spacing w:after="0" w:line="240" w:lineRule="auto"/>
+        <w:rPr>
+          <w:rFonts w:ascii="Consolas" w:hAnsi="Consolas" w:cs="Consolas"/>
+          <w:sz w:val="20"/>
+          <w:szCs w:val="20"/>
+        </w:rPr>
+      </w:pPr>
+      <w:r>
+        <w:rPr>
+          <w:rFonts w:ascii="Consolas" w:hAnsi="Consolas" w:cs="Consolas"/>
+          <w:color w:val="000000"/>
+          <w:sz w:val="20"/>
+          <w:szCs w:val="20"/>
+        </w:rPr>
+        <w:t xml:space="preserve">          </w:t>
+      </w:r>
+      <w:proofErr w:type="spellStart"/>
+      <w:r>
+        <w:rPr>
+          <w:rFonts w:ascii="Consolas" w:hAnsi="Consolas" w:cs="Consolas"/>
+          <w:b/>
+          <w:bCs/>
+          <w:color w:val="7F0055"/>
+          <w:sz w:val="20"/>
+          <w:szCs w:val="20"/>
+        </w:rPr>
+        <w:t>if</w:t>
+      </w:r>
+      <w:proofErr w:type="spellEnd"/>
+      <w:r>
+        <w:rPr>
+          <w:rFonts w:ascii="Consolas" w:hAnsi="Consolas" w:cs="Consolas"/>
+          <w:color w:val="000000"/>
+          <w:sz w:val="20"/>
+          <w:szCs w:val="20"/>
+        </w:rPr>
+        <w:t xml:space="preserve"> (</w:t>
+      </w:r>
+      <w:proofErr w:type="spellStart"/>
+      <w:r>
+        <w:rPr>
+          <w:rFonts w:ascii="Consolas" w:hAnsi="Consolas" w:cs="Consolas"/>
+          <w:color w:val="6A3E3E"/>
+          <w:sz w:val="20"/>
+          <w:szCs w:val="20"/>
+        </w:rPr>
+        <w:t>respostaPrisioneiroB</w:t>
+      </w:r>
+      <w:proofErr w:type="spellEnd"/>
+      <w:r>
+        <w:rPr>
+          <w:rFonts w:ascii="Consolas" w:hAnsi="Consolas" w:cs="Consolas"/>
+          <w:color w:val="000000"/>
+          <w:sz w:val="20"/>
+          <w:szCs w:val="20"/>
+        </w:rPr>
+        <w:t xml:space="preserve"> == </w:t>
+      </w:r>
+      <w:proofErr w:type="spellStart"/>
+      <w:r>
+        <w:rPr>
+          <w:rFonts w:ascii="Consolas" w:hAnsi="Consolas" w:cs="Consolas"/>
+          <w:color w:val="000000"/>
+          <w:sz w:val="20"/>
+          <w:szCs w:val="20"/>
+        </w:rPr>
+        <w:t>Resposta.</w:t>
+      </w:r>
+      <w:r>
+        <w:rPr>
+          <w:rFonts w:ascii="Consolas" w:hAnsi="Consolas" w:cs="Consolas"/>
+          <w:b/>
+          <w:bCs/>
+          <w:i/>
+          <w:iCs/>
+          <w:color w:val="0000C0"/>
+          <w:sz w:val="20"/>
+          <w:szCs w:val="20"/>
+        </w:rPr>
+        <w:t>DELACAO</w:t>
+      </w:r>
+      <w:proofErr w:type="spellEnd"/>
+      <w:r>
+        <w:rPr>
+          <w:rFonts w:ascii="Consolas" w:hAnsi="Consolas" w:cs="Consolas"/>
+          <w:color w:val="000000"/>
+          <w:sz w:val="20"/>
+          <w:szCs w:val="20"/>
+        </w:rPr>
+        <w:t>) {</w:t>
+      </w:r>
+    </w:p>
+    <w:p>
+      <w:pPr>
+        <w:autoSpaceDE w:val="0"/>
+        <w:autoSpaceDN w:val="0"/>
+        <w:adjustRightInd w:val="0"/>
+        <w:spacing w:after="0" w:line="240" w:lineRule="auto"/>
+        <w:rPr>
+          <w:rFonts w:ascii="Consolas" w:hAnsi="Consolas" w:cs="Consolas"/>
+          <w:sz w:val="20"/>
+          <w:szCs w:val="20"/>
+        </w:rPr>
+      </w:pPr>
+      <w:r>
+        <w:rPr>
+          <w:rFonts w:ascii="Consolas" w:hAnsi="Consolas" w:cs="Consolas"/>
+          <w:color w:val="000000"/>
+          <w:sz w:val="20"/>
+          <w:szCs w:val="20"/>
+        </w:rPr>
+        <w:t xml:space="preserve">            </w:t>
+      </w:r>
+      <w:proofErr w:type="spellStart"/>
+      <w:r>
+        <w:rPr>
+          <w:rFonts w:ascii="Consolas" w:hAnsi="Consolas" w:cs="Consolas"/>
+          <w:b/>
+          <w:bCs/>
+          <w:color w:val="7F0055"/>
+          <w:sz w:val="20"/>
+          <w:szCs w:val="20"/>
+        </w:rPr>
+        <w:t>return</w:t>
+      </w:r>
+      <w:proofErr w:type="spellEnd"/>
+      <w:r>
+        <w:rPr>
+          <w:rFonts w:ascii="Consolas" w:hAnsi="Consolas" w:cs="Consolas"/>
+          <w:color w:val="000000"/>
+          <w:sz w:val="20"/>
+          <w:szCs w:val="20"/>
+        </w:rPr>
+        <w:t xml:space="preserve"> </w:t>
+      </w:r>
+      <w:r>
+        <w:rPr>
+          <w:rFonts w:ascii="Consolas" w:hAnsi="Consolas" w:cs="Consolas"/>
+          <w:color w:val="0000C0"/>
+          <w:sz w:val="20"/>
+          <w:szCs w:val="20"/>
+        </w:rPr>
+        <w:t>PENA_CONDENACAO_MUTUA</w:t>
+      </w:r>
+      <w:r>
+        <w:rPr>
+          <w:rFonts w:ascii="Consolas" w:hAnsi="Consolas" w:cs="Consolas"/>
+          <w:color w:val="000000"/>
+          <w:sz w:val="20"/>
+          <w:szCs w:val="20"/>
+        </w:rPr>
+        <w:t>;</w:t>
+      </w:r>
+    </w:p>
+    <w:p>
+      <w:pPr>
+        <w:autoSpaceDE w:val="0"/>
+        <w:autoSpaceDN w:val="0"/>
+        <w:adjustRightInd w:val="0"/>
+        <w:spacing w:after="0" w:line="240" w:lineRule="auto"/>
+        <w:rPr>
+          <w:rFonts w:ascii="Consolas" w:hAnsi="Consolas" w:cs="Consolas"/>
+          <w:sz w:val="20"/>
+          <w:szCs w:val="20"/>
+          <w:lang w:val="en-US"/>
+        </w:rPr>
+      </w:pPr>
+      <w:r>
+        <w:rPr>
+          <w:rFonts w:ascii="Consolas" w:hAnsi="Consolas" w:cs="Consolas"/>
+          <w:color w:val="000000"/>
+          <w:sz w:val="20"/>
+          <w:szCs w:val="20"/>
+        </w:rPr>
+        <w:t xml:space="preserve">          </w:t>
+      </w:r>
+      <w:r>
+        <w:rPr>
+          <w:rFonts w:ascii="Consolas" w:hAnsi="Consolas" w:cs="Consolas"/>
+          <w:color w:val="000000"/>
+          <w:sz w:val="20"/>
+          <w:szCs w:val="20"/>
+          <w:lang w:val="en-US"/>
+        </w:rPr>
+        <w:t xml:space="preserve">} </w:t>
+      </w:r>
+      <w:r>
+        <w:rPr>
+          <w:rFonts w:ascii="Consolas" w:hAnsi="Consolas" w:cs="Consolas"/>
+          <w:b/>
+          <w:bCs/>
+          <w:color w:val="7F0055"/>
+          <w:sz w:val="20"/>
+          <w:szCs w:val="20"/>
+          <w:lang w:val="en-US"/>
+        </w:rPr>
+        <w:t>else</w:t>
+      </w:r>
+      <w:r>
+        <w:rPr>
+          <w:rFonts w:ascii="Consolas" w:hAnsi="Consolas" w:cs="Consolas"/>
+          <w:color w:val="000000"/>
+          <w:sz w:val="20"/>
+          <w:szCs w:val="20"/>
+          <w:lang w:val="en-US"/>
+        </w:rPr>
+        <w:t xml:space="preserve"> {</w:t>
+      </w:r>
+    </w:p>
+    <w:p>
+      <w:pPr>
+        <w:autoSpaceDE w:val="0"/>
+        <w:autoSpaceDN w:val="0"/>
+        <w:adjustRightInd w:val="0"/>
+        <w:spacing w:after="0" w:line="240" w:lineRule="auto"/>
+        <w:rPr>
+          <w:rFonts w:ascii="Consolas" w:hAnsi="Consolas" w:cs="Consolas"/>
+          <w:sz w:val="20"/>
+          <w:szCs w:val="20"/>
+          <w:lang w:val="en-US"/>
+        </w:rPr>
+      </w:pPr>
+      <w:r>
+        <w:rPr>
+          <w:rFonts w:ascii="Consolas" w:hAnsi="Consolas" w:cs="Consolas"/>
+          <w:color w:val="000000"/>
+          <w:sz w:val="20"/>
+          <w:szCs w:val="20"/>
+          <w:lang w:val="en-US"/>
+        </w:rPr>
+        <w:t xml:space="preserve">                 </w:t>
+      </w:r>
+      <w:r>
+        <w:rPr>
+          <w:rFonts w:ascii="Consolas" w:hAnsi="Consolas" w:cs="Consolas"/>
+          <w:b/>
+          <w:bCs/>
+          <w:color w:val="7F0055"/>
+          <w:sz w:val="20"/>
+          <w:szCs w:val="20"/>
+          <w:lang w:val="en-US"/>
+        </w:rPr>
+        <w:t>return</w:t>
+      </w:r>
+      <w:r>
+        <w:rPr>
+          <w:rFonts w:ascii="Consolas" w:hAnsi="Consolas" w:cs="Consolas"/>
+          <w:color w:val="000000"/>
+          <w:sz w:val="20"/>
+          <w:szCs w:val="20"/>
+          <w:lang w:val="en-US"/>
+        </w:rPr>
+        <w:t xml:space="preserve"> </w:t>
+      </w:r>
+      <w:r>
+        <w:rPr>
+          <w:rFonts w:ascii="Consolas" w:hAnsi="Consolas" w:cs="Consolas"/>
+          <w:color w:val="0000C0"/>
+          <w:sz w:val="20"/>
+          <w:szCs w:val="20"/>
+          <w:lang w:val="en-US"/>
+        </w:rPr>
+        <w:t>PENA_INOCENCIA</w:t>
+      </w:r>
+      <w:r>
+        <w:rPr>
+          <w:rFonts w:ascii="Consolas" w:hAnsi="Consolas" w:cs="Consolas"/>
+          <w:color w:val="000000"/>
+          <w:sz w:val="20"/>
+          <w:szCs w:val="20"/>
+          <w:lang w:val="en-US"/>
+        </w:rPr>
+        <w:t>;</w:t>
+      </w:r>
+    </w:p>
+    <w:p>
+      <w:pPr>
+        <w:autoSpaceDE w:val="0"/>
+        <w:autoSpaceDN w:val="0"/>
+        <w:adjustRightInd w:val="0"/>
+        <w:spacing w:after="0" w:line="240" w:lineRule="auto"/>
+        <w:rPr>
+          <w:rFonts w:ascii="Consolas" w:hAnsi="Consolas" w:cs="Consolas"/>
+          <w:sz w:val="20"/>
+          <w:szCs w:val="20"/>
+          <w:lang w:val="en-US"/>
+        </w:rPr>
+      </w:pPr>
+      <w:r>
+        <w:rPr>
+          <w:rFonts w:ascii="Consolas" w:hAnsi="Consolas" w:cs="Consolas"/>
+          <w:color w:val="000000"/>
+          <w:sz w:val="20"/>
+          <w:szCs w:val="20"/>
+          <w:lang w:val="en-US"/>
+        </w:rPr>
+        <w:t xml:space="preserve">                 }</w:t>
+      </w:r>
+    </w:p>
+    <w:p>
+      <w:pPr>
+        <w:autoSpaceDE w:val="0"/>
+        <w:autoSpaceDN w:val="0"/>
+        <w:adjustRightInd w:val="0"/>
+        <w:spacing w:after="0" w:line="240" w:lineRule="auto"/>
+        <w:rPr>
+          <w:rFonts w:ascii="Consolas" w:hAnsi="Consolas" w:cs="Consolas"/>
+          <w:sz w:val="20"/>
+          <w:szCs w:val="20"/>
+          <w:lang w:val="en-US"/>
+        </w:rPr>
+      </w:pPr>
+      <w:r>
+        <w:rPr>
+          <w:rFonts w:ascii="Consolas" w:hAnsi="Consolas" w:cs="Consolas"/>
+          <w:color w:val="000000"/>
+          <w:sz w:val="20"/>
+          <w:szCs w:val="20"/>
+          <w:lang w:val="en-US"/>
+        </w:rPr>
+        <w:t xml:space="preserve">       } </w:t>
+      </w:r>
+      <w:r>
+        <w:rPr>
+          <w:rFonts w:ascii="Consolas" w:hAnsi="Consolas" w:cs="Consolas"/>
+          <w:b/>
+          <w:bCs/>
+          <w:color w:val="7F0055"/>
+          <w:sz w:val="20"/>
+          <w:szCs w:val="20"/>
+          <w:lang w:val="en-US"/>
+        </w:rPr>
+        <w:t>else</w:t>
+      </w:r>
+      <w:r>
+        <w:rPr>
+          <w:rFonts w:ascii="Consolas" w:hAnsi="Consolas" w:cs="Consolas"/>
+          <w:color w:val="000000"/>
+          <w:sz w:val="20"/>
+          <w:szCs w:val="20"/>
+          <w:lang w:val="en-US"/>
+        </w:rPr>
+        <w:t xml:space="preserve"> {</w:t>
+      </w:r>
+    </w:p>
+    <w:p>
+      <w:pPr>
+        <w:autoSpaceDE w:val="0"/>
+        <w:autoSpaceDN w:val="0"/>
+        <w:adjustRightInd w:val="0"/>
+        <w:spacing w:after="0" w:line="240" w:lineRule="auto"/>
+        <w:rPr>
+          <w:rFonts w:ascii="Consolas" w:hAnsi="Consolas" w:cs="Consolas"/>
+          <w:sz w:val="20"/>
+          <w:szCs w:val="20"/>
+        </w:rPr>
+      </w:pPr>
+      <w:r>
+        <w:rPr>
+          <w:rFonts w:ascii="Consolas" w:hAnsi="Consolas" w:cs="Consolas"/>
+          <w:color w:val="000000"/>
+          <w:sz w:val="20"/>
+          <w:szCs w:val="20"/>
+          <w:lang w:val="en-US"/>
+        </w:rPr>
+        <w:t xml:space="preserve">                </w:t>
+      </w:r>
+      <w:proofErr w:type="spellStart"/>
+      <w:r>
+        <w:rPr>
+          <w:rFonts w:ascii="Consolas" w:hAnsi="Consolas" w:cs="Consolas"/>
+          <w:b/>
+          <w:bCs/>
+          <w:color w:val="7F0055"/>
+          <w:sz w:val="20"/>
+          <w:szCs w:val="20"/>
+        </w:rPr>
+        <w:t>if</w:t>
+      </w:r>
+      <w:proofErr w:type="spellEnd"/>
+      <w:r>
+        <w:rPr>
+          <w:rFonts w:ascii="Consolas" w:hAnsi="Consolas" w:cs="Consolas"/>
+          <w:color w:val="000000"/>
+          <w:sz w:val="20"/>
+          <w:szCs w:val="20"/>
+        </w:rPr>
+        <w:t xml:space="preserve"> (</w:t>
+      </w:r>
+      <w:proofErr w:type="spellStart"/>
+      <w:r>
+        <w:rPr>
+          <w:rFonts w:ascii="Consolas" w:hAnsi="Consolas" w:cs="Consolas"/>
+          <w:color w:val="6A3E3E"/>
+          <w:sz w:val="20"/>
+          <w:szCs w:val="20"/>
+        </w:rPr>
+        <w:t>respostaPrisioneiroB</w:t>
+      </w:r>
+      <w:proofErr w:type="spellEnd"/>
+      <w:r>
+        <w:rPr>
+          <w:rFonts w:ascii="Consolas" w:hAnsi="Consolas" w:cs="Consolas"/>
+          <w:color w:val="000000"/>
+          <w:sz w:val="20"/>
+          <w:szCs w:val="20"/>
+        </w:rPr>
+        <w:t xml:space="preserve"> == </w:t>
+      </w:r>
+      <w:proofErr w:type="spellStart"/>
+      <w:r>
+        <w:rPr>
+          <w:rFonts w:ascii="Consolas" w:hAnsi="Consolas" w:cs="Consolas"/>
+          <w:color w:val="000000"/>
+          <w:sz w:val="20"/>
+          <w:szCs w:val="20"/>
+        </w:rPr>
+        <w:t>Resposta.</w:t>
+      </w:r>
+      <w:r>
+        <w:rPr>
+          <w:rFonts w:ascii="Consolas" w:hAnsi="Consolas" w:cs="Consolas"/>
+          <w:b/>
+          <w:bCs/>
+          <w:i/>
+          <w:iCs/>
+          <w:color w:val="0000C0"/>
+          <w:sz w:val="20"/>
+          <w:szCs w:val="20"/>
+        </w:rPr>
+        <w:t>DELACAO</w:t>
+      </w:r>
+      <w:proofErr w:type="spellEnd"/>
+      <w:r>
+        <w:rPr>
+          <w:rFonts w:ascii="Consolas" w:hAnsi="Consolas" w:cs="Consolas"/>
+          <w:color w:val="000000"/>
+          <w:sz w:val="20"/>
+          <w:szCs w:val="20"/>
+        </w:rPr>
+        <w:t>) {</w:t>
+      </w:r>
+    </w:p>
+    <w:p>
+      <w:pPr>
+        <w:autoSpaceDE w:val="0"/>
+        <w:autoSpaceDN w:val="0"/>
+        <w:adjustRightInd w:val="0"/>
+        <w:spacing w:after="0" w:line="240" w:lineRule="auto"/>
+        <w:rPr>
+          <w:rFonts w:ascii="Consolas" w:hAnsi="Consolas" w:cs="Consolas"/>
+          <w:sz w:val="20"/>
+          <w:szCs w:val="20"/>
+        </w:rPr>
+      </w:pPr>
+      <w:r>
+        <w:rPr>
+          <w:rFonts w:ascii="Consolas" w:hAnsi="Consolas" w:cs="Consolas"/>
+          <w:color w:val="000000"/>
+          <w:sz w:val="20"/>
+          <w:szCs w:val="20"/>
+        </w:rPr>
+        <w:t xml:space="preserve">                    </w:t>
+      </w:r>
+      <w:proofErr w:type="spellStart"/>
+      <w:r>
+        <w:rPr>
+          <w:rFonts w:ascii="Consolas" w:hAnsi="Consolas" w:cs="Consolas"/>
+          <w:b/>
+          <w:bCs/>
+          <w:color w:val="7F0055"/>
+          <w:sz w:val="20"/>
+          <w:szCs w:val="20"/>
+        </w:rPr>
+        <w:t>return</w:t>
+      </w:r>
+      <w:proofErr w:type="spellEnd"/>
+      <w:r>
+        <w:rPr>
+          <w:rFonts w:ascii="Consolas" w:hAnsi="Consolas" w:cs="Consolas"/>
+          <w:color w:val="000000"/>
+          <w:sz w:val="20"/>
+          <w:szCs w:val="20"/>
+        </w:rPr>
+        <w:t xml:space="preserve"> </w:t>
+      </w:r>
+      <w:r>
+        <w:rPr>
+          <w:rFonts w:ascii="Consolas" w:hAnsi="Consolas" w:cs="Consolas"/>
+          <w:color w:val="0000C0"/>
+          <w:sz w:val="20"/>
+          <w:szCs w:val="20"/>
+        </w:rPr>
+        <w:t>PENA_CONDENACAO_INDIVIDUAL</w:t>
+      </w:r>
+      <w:r>
+        <w:rPr>
+          <w:rFonts w:ascii="Consolas" w:hAnsi="Consolas" w:cs="Consolas"/>
+          <w:color w:val="000000"/>
+          <w:sz w:val="20"/>
+          <w:szCs w:val="20"/>
+        </w:rPr>
+        <w:t>;</w:t>
+      </w:r>
+    </w:p>
+    <w:p>
+      <w:pPr>
+        <w:autoSpaceDE w:val="0"/>
+        <w:autoSpaceDN w:val="0"/>
+        <w:adjustRightInd w:val="0"/>
+        <w:spacing w:after="0" w:line="240" w:lineRule="auto"/>
+        <w:rPr>
+          <w:rFonts w:ascii="Consolas" w:hAnsi="Consolas" w:cs="Consolas"/>
+          <w:sz w:val="20"/>
+          <w:szCs w:val="20"/>
+        </w:rPr>
+      </w:pPr>
+      <w:r>
+        <w:rPr>
+          <w:rFonts w:ascii="Consolas" w:hAnsi="Consolas" w:cs="Consolas"/>
+          <w:color w:val="000000"/>
+          <w:sz w:val="20"/>
+          <w:szCs w:val="20"/>
+        </w:rPr>
+        <w:t xml:space="preserve">                } </w:t>
+      </w:r>
+      <w:proofErr w:type="spellStart"/>
+      <w:r>
+        <w:rPr>
+          <w:rFonts w:ascii="Consolas" w:hAnsi="Consolas" w:cs="Consolas"/>
+          <w:b/>
+          <w:bCs/>
+          <w:color w:val="7F0055"/>
+          <w:sz w:val="20"/>
+          <w:szCs w:val="20"/>
+        </w:rPr>
+        <w:t>else</w:t>
+      </w:r>
+      <w:proofErr w:type="spellEnd"/>
+      <w:r>
+        <w:rPr>
+          <w:rFonts w:ascii="Consolas" w:hAnsi="Consolas" w:cs="Consolas"/>
+          <w:color w:val="000000"/>
+          <w:sz w:val="20"/>
+          <w:szCs w:val="20"/>
+        </w:rPr>
+        <w:t xml:space="preserve"> {</w:t>
+      </w:r>
+    </w:p>
+    <w:p>
+      <w:pPr>
+        <w:autoSpaceDE w:val="0"/>
+        <w:autoSpaceDN w:val="0"/>
+        <w:adjustRightInd w:val="0"/>
+        <w:spacing w:after="0" w:line="240" w:lineRule="auto"/>
+        <w:rPr>
+          <w:rFonts w:ascii="Consolas" w:hAnsi="Consolas" w:cs="Consolas"/>
+          <w:sz w:val="20"/>
+          <w:szCs w:val="20"/>
+        </w:rPr>
+      </w:pPr>
+      <w:r>
+        <w:rPr>
+          <w:rFonts w:ascii="Consolas" w:hAnsi="Consolas" w:cs="Consolas"/>
+          <w:color w:val="000000"/>
+          <w:sz w:val="20"/>
+          <w:szCs w:val="20"/>
+        </w:rPr>
+        <w:t xml:space="preserve">                         </w:t>
+      </w:r>
+      <w:proofErr w:type="spellStart"/>
+      <w:r>
+        <w:rPr>
+          <w:rFonts w:ascii="Consolas" w:hAnsi="Consolas" w:cs="Consolas"/>
+          <w:b/>
+          <w:bCs/>
+          <w:color w:val="7F0055"/>
+          <w:sz w:val="20"/>
+          <w:szCs w:val="20"/>
+        </w:rPr>
+        <w:t>return</w:t>
+      </w:r>
+      <w:proofErr w:type="spellEnd"/>
+      <w:r>
+        <w:rPr>
+          <w:rFonts w:ascii="Consolas" w:hAnsi="Consolas" w:cs="Consolas"/>
+          <w:color w:val="000000"/>
+          <w:sz w:val="20"/>
+          <w:szCs w:val="20"/>
+        </w:rPr>
+        <w:t xml:space="preserve"> </w:t>
+      </w:r>
+      <w:r>
+        <w:rPr>
+          <w:rFonts w:ascii="Consolas" w:hAnsi="Consolas" w:cs="Consolas"/>
+          <w:color w:val="0000C0"/>
+          <w:sz w:val="20"/>
+          <w:szCs w:val="20"/>
+        </w:rPr>
+        <w:t>PENA_CONDENACAO_CUMPLICES</w:t>
+      </w:r>
+      <w:r>
+        <w:rPr>
+          <w:rFonts w:ascii="Consolas" w:hAnsi="Consolas" w:cs="Consolas"/>
+          <w:color w:val="000000"/>
+          <w:sz w:val="20"/>
+          <w:szCs w:val="20"/>
+        </w:rPr>
+        <w:t>;</w:t>
+      </w:r>
+    </w:p>
+    <w:p>
+      <w:pPr>
+        <w:autoSpaceDE w:val="0"/>
+        <w:autoSpaceDN w:val="0"/>
+        <w:adjustRightInd w:val="0"/>
+        <w:spacing w:after="0" w:line="240" w:lineRule="auto"/>
+        <w:rPr>
+          <w:rFonts w:ascii="Consolas" w:hAnsi="Consolas" w:cs="Consolas"/>
+          <w:sz w:val="20"/>
+          <w:szCs w:val="20"/>
+        </w:rPr>
+      </w:pPr>
+      <w:r>
+        <w:rPr>
+          <w:rFonts w:ascii="Consolas" w:hAnsi="Consolas" w:cs="Consolas"/>
+          <w:color w:val="000000"/>
+          <w:sz w:val="20"/>
+          <w:szCs w:val="20"/>
+        </w:rPr>
+        <w:t xml:space="preserve">                        }</w:t>
+      </w:r>
+    </w:p>
+    <w:p>
+      <w:pPr>
+        <w:autoSpaceDE w:val="0"/>
+        <w:autoSpaceDN w:val="0"/>
+        <w:adjustRightInd w:val="0"/>
+        <w:spacing w:after="0" w:line="240" w:lineRule="auto"/>
+        <w:rPr>
+          <w:rFonts w:ascii="Consolas" w:hAnsi="Consolas" w:cs="Consolas"/>
+          <w:sz w:val="20"/>
+          <w:szCs w:val="20"/>
+        </w:rPr>
+      </w:pPr>
+      <w:r>
+        <w:rPr>
+          <w:rFonts w:ascii="Consolas" w:hAnsi="Consolas" w:cs="Consolas"/>
+          <w:color w:val="000000"/>
+          <w:sz w:val="20"/>
+          <w:szCs w:val="20"/>
+        </w:rPr>
+        <w:t xml:space="preserve">                }</w:t>
+      </w:r>
+    </w:p>
+    <w:p>
+      <w:pPr>
+        <w:autoSpaceDE w:val="0"/>
+        <w:autoSpaceDN w:val="0"/>
+        <w:adjustRightInd w:val="0"/>
+        <w:spacing w:after="0" w:line="240" w:lineRule="auto"/>
+        <w:rPr>
+          <w:rFonts w:ascii="Consolas" w:hAnsi="Consolas" w:cs="Consolas"/>
+          <w:sz w:val="20"/>
+          <w:szCs w:val="20"/>
+        </w:rPr>
+      </w:pPr>
+      <w:r>
+        <w:rPr>
+          <w:rFonts w:ascii="Consolas" w:hAnsi="Consolas" w:cs="Consolas"/>
+          <w:color w:val="000000"/>
+          <w:sz w:val="20"/>
+          <w:szCs w:val="20"/>
+        </w:rPr>
+        <w:t xml:space="preserve">     }</w:t>
+      </w:r>
+    </w:p>
+    <w:p>
+      <w:pPr>
+        <w:autoSpaceDE w:val="0"/>
+        <w:autoSpaceDN w:val="0"/>
+        <w:adjustRightInd w:val="0"/>
+        <w:spacing w:after="0" w:line="240" w:lineRule="auto"/>
+        <w:rPr>
+          <w:rFonts w:ascii="Consolas" w:hAnsi="Consolas" w:cs="Consolas"/>
+          <w:sz w:val="20"/>
+          <w:szCs w:val="20"/>
+        </w:rPr>
+      </w:pPr>
+      <w:r>
+        <w:rPr>
+          <w:rFonts w:ascii="Consolas" w:hAnsi="Consolas" w:cs="Consolas"/>
+          <w:color w:val="000000"/>
+          <w:sz w:val="20"/>
+          <w:szCs w:val="20"/>
+        </w:rPr>
+        <w:t>}</w:t>
+      </w:r>
+    </w:p>
+    <w:p>
+      <w:pPr>
+        <w:spacing w:after="0"/>
+        <w:jc w:val="center"/>
+        <w:rPr>
+          <w:rFonts w:ascii="Consolas" w:hAnsi="Consolas"/>
+          <w:b/>
+          <w:sz w:val="18"/>
+        </w:rPr>
+      </w:pPr>
+    </w:p>
+    <w:p>
+      <w:pPr>
+        <w:spacing w:after="0"/>
+        <w:jc w:val="center"/>
+        <w:rPr>
+          <w:rFonts w:ascii="Consolas" w:hAnsi="Consolas"/>
+          <w:b/>
+          <w:sz w:val="18"/>
+        </w:rPr>
+      </w:pPr>
+    </w:p>
+    <w:p>
+      <w:pPr>
+        <w:spacing w:after="0"/>
+        <w:jc w:val="center"/>
+        <w:rPr>
+          <w:rFonts w:ascii="Consolas" w:hAnsi="Consolas"/>
+          <w:b/>
+          <w:sz w:val="18"/>
+        </w:rPr>
+      </w:pPr>
+    </w:p>
+    <w:p>
+      <w:pPr>
+        <w:spacing w:after="0"/>
+        <w:rPr>
+          <w:rFonts w:ascii="Consolas" w:hAnsi="Consolas"/>
+          <w:sz w:val="18"/>
+        </w:rPr>
+      </w:pPr>
+    </w:p>
+    <w:p>
+      <w:pPr>
+        <w:spacing w:after="0"/>
+        <w:rPr>
+          <w:rFonts w:ascii="Consolas" w:hAnsi="Consolas"/>
+          <w:b/>
+          <w:color w:val="538135" w:themeColor="accent6" w:themeShade="BF"/>
+          <w:sz w:val="18"/>
+        </w:rPr>
+      </w:pPr>
+      <w:r>
+        <w:rPr>
+          <w:rFonts w:ascii="Consolas" w:hAnsi="Consolas"/>
+          <w:b/>
+          <w:color w:val="538135" w:themeColor="accent6" w:themeShade="BF"/>
+          <w:sz w:val="18"/>
+        </w:rPr>
+        <w:t>Resposta</w:t>
+      </w:r>
+      <w:r>
+        <w:rPr>
+          <w:rFonts w:ascii="Consolas" w:hAnsi="Consolas"/>
+          <w:b/>
+          <w:color w:val="538135" w:themeColor="accent6" w:themeShade="BF"/>
+          <w:sz w:val="18"/>
+        </w:rPr>
+        <w:t>.java</w:t>
+      </w:r>
+    </w:p>
+    <w:p>
+      <w:pPr>
+        <w:spacing w:after="0"/>
+        <w:rPr>
+          <w:rFonts w:ascii="Consolas" w:hAnsi="Consolas"/>
+          <w:color w:val="538135" w:themeColor="accent6" w:themeShade="BF"/>
+          <w:sz w:val="18"/>
+        </w:rPr>
+      </w:pPr>
+    </w:p>
+    <w:p>
+      <w:pPr>
+        <w:autoSpaceDE w:val="0"/>
+        <w:autoSpaceDN w:val="0"/>
+        <w:adjustRightInd w:val="0"/>
+        <w:spacing w:after="0" w:line="240" w:lineRule="auto"/>
+        <w:rPr>
+          <w:rFonts w:ascii="Consolas" w:hAnsi="Consolas" w:cs="Consolas"/>
+          <w:sz w:val="20"/>
+          <w:szCs w:val="20"/>
+        </w:rPr>
+      </w:pPr>
+      <w:proofErr w:type="spellStart"/>
+      <w:r>
+        <w:rPr>
+          <w:rFonts w:ascii="Consolas" w:hAnsi="Consolas" w:cs="Consolas"/>
+          <w:b/>
+          <w:bCs/>
+          <w:color w:val="7F0055"/>
+          <w:sz w:val="20"/>
+          <w:szCs w:val="20"/>
+        </w:rPr>
+        <w:t>public</w:t>
+      </w:r>
+      <w:proofErr w:type="spellEnd"/>
+      <w:r>
+        <w:rPr>
+          <w:rFonts w:ascii="Consolas" w:hAnsi="Consolas" w:cs="Consolas"/>
+          <w:color w:val="000000"/>
+          <w:sz w:val="20"/>
+          <w:szCs w:val="20"/>
+        </w:rPr>
+        <w:t xml:space="preserve"> </w:t>
+      </w:r>
+      <w:proofErr w:type="spellStart"/>
+      <w:r>
+        <w:rPr>
+          <w:rFonts w:ascii="Consolas" w:hAnsi="Consolas" w:cs="Consolas"/>
+          <w:b/>
+          <w:bCs/>
+          <w:color w:val="7F0055"/>
+          <w:sz w:val="20"/>
+          <w:szCs w:val="20"/>
+        </w:rPr>
+        <w:t>enum</w:t>
+      </w:r>
+      <w:proofErr w:type="spellEnd"/>
+      <w:r>
+        <w:rPr>
+          <w:rFonts w:ascii="Consolas" w:hAnsi="Consolas" w:cs="Consolas"/>
+          <w:color w:val="000000"/>
+          <w:sz w:val="20"/>
+          <w:szCs w:val="20"/>
+        </w:rPr>
+        <w:t xml:space="preserve"> Resposta {</w:t>
+      </w:r>
+    </w:p>
+    <w:p>
+      <w:pPr>
+        <w:autoSpaceDE w:val="0"/>
+        <w:autoSpaceDN w:val="0"/>
+        <w:adjustRightInd w:val="0"/>
+        <w:spacing w:after="0" w:line="240" w:lineRule="auto"/>
+        <w:rPr>
+          <w:rFonts w:ascii="Consolas" w:hAnsi="Consolas" w:cs="Consolas"/>
+          <w:sz w:val="20"/>
+          <w:szCs w:val="20"/>
+        </w:rPr>
+      </w:pPr>
+      <w:r>
+        <w:rPr>
+          <w:rFonts w:ascii="Consolas" w:hAnsi="Consolas" w:cs="Consolas"/>
+          <w:color w:val="000000"/>
+          <w:sz w:val="20"/>
+          <w:szCs w:val="20"/>
+        </w:rPr>
+        <w:tab/>
+      </w:r>
+      <w:r>
+        <w:rPr>
+          <w:rFonts w:ascii="Consolas" w:hAnsi="Consolas" w:cs="Consolas"/>
+          <w:b/>
+          <w:bCs/>
+          <w:i/>
+          <w:iCs/>
+          <w:color w:val="0000C0"/>
+          <w:sz w:val="20"/>
+          <w:szCs w:val="20"/>
+        </w:rPr>
+        <w:t>NEGACAO</w:t>
+      </w:r>
+      <w:r>
+        <w:rPr>
+          <w:rFonts w:ascii="Consolas" w:hAnsi="Consolas" w:cs="Consolas"/>
+          <w:color w:val="000000"/>
+          <w:sz w:val="20"/>
+          <w:szCs w:val="20"/>
+        </w:rPr>
+        <w:t xml:space="preserve">, </w:t>
+      </w:r>
+      <w:r>
+        <w:rPr>
+          <w:rFonts w:ascii="Consolas" w:hAnsi="Consolas" w:cs="Consolas"/>
+          <w:b/>
+          <w:bCs/>
+          <w:i/>
+          <w:iCs/>
+          <w:color w:val="0000C0"/>
+          <w:sz w:val="20"/>
+          <w:szCs w:val="20"/>
+          <w:shd w:val="clear" w:color="auto" w:fill="D4D4D4"/>
+        </w:rPr>
+        <w:t>DELACAO</w:t>
+      </w:r>
+    </w:p>
+    <w:p>
+      <w:pPr>
+        <w:autoSpaceDE w:val="0"/>
+        <w:autoSpaceDN w:val="0"/>
+        <w:adjustRightInd w:val="0"/>
+        <w:spacing w:after="0" w:line="240" w:lineRule="auto"/>
+        <w:rPr>
+          <w:rFonts w:ascii="Consolas" w:hAnsi="Consolas" w:cs="Consolas"/>
+          <w:sz w:val="20"/>
+          <w:szCs w:val="20"/>
+        </w:rPr>
+      </w:pPr>
+      <w:r>
+        <w:rPr>
+          <w:rFonts w:ascii="Consolas" w:hAnsi="Consolas" w:cs="Consolas"/>
+          <w:color w:val="000000"/>
+          <w:sz w:val="20"/>
+          <w:szCs w:val="20"/>
+        </w:rPr>
+        <w:t>}</w:t>
+      </w:r>
+    </w:p>
+    <w:p>
+      <w:pPr>
+        <w:spacing w:after="0"/>
+        <w:rPr>
+          <w:rFonts w:ascii="Consolas" w:hAnsi="Consolas"/>
+          <w:sz w:val="18"/>
+        </w:rPr>
+      </w:pPr>
+    </w:p>
+    <w:p>
+      <w:pPr>
+        <w:spacing w:after="0"/>
+        <w:rPr>
+          <w:rFonts w:ascii="Consolas" w:hAnsi="Consolas"/>
+          <w:sz w:val="18"/>
+        </w:rPr>
+      </w:pPr>
+    </w:p>
+    <w:p>
+      <w:pPr>
+        <w:spacing w:after="0"/>
+        <w:rPr>
+          <w:rFonts w:ascii="Consolas" w:hAnsi="Consolas"/>
+          <w:sz w:val="18"/>
+        </w:rPr>
+      </w:pPr>
+    </w:p>
+    <w:p>
+      <w:pPr>
+        <w:spacing w:after="0"/>
+        <w:rPr>
+          <w:rFonts w:ascii="Consolas" w:hAnsi="Consolas"/>
+          <w:sz w:val="18"/>
+        </w:rPr>
+      </w:pPr>
+    </w:p>
+    <w:p>
+      <w:pPr>
+        <w:spacing w:after="0"/>
+        <w:rPr>
+          <w:rFonts w:ascii="Consolas" w:hAnsi="Consolas"/>
+          <w:color w:val="538135" w:themeColor="accent6" w:themeShade="BF"/>
+          <w:sz w:val="18"/>
+        </w:rPr>
+      </w:pPr>
+      <w:r>
+        <w:rPr>
+          <w:rFonts w:ascii="Consolas" w:hAnsi="Consolas"/>
+          <w:b/>
+          <w:color w:val="538135" w:themeColor="accent6" w:themeShade="BF"/>
+          <w:sz w:val="18"/>
+        </w:rPr>
+        <w:t>JulgamentoPrisioneiroTest.java</w:t>
+      </w:r>
+    </w:p>
+    <w:p>
+      <w:pPr>
+        <w:spacing w:after="0"/>
+        <w:rPr>
+          <w:rFonts w:ascii="Consolas" w:hAnsi="Consolas"/>
+          <w:sz w:val="18"/>
+        </w:rPr>
+      </w:pPr>
+    </w:p>
+    <w:p>
+      <w:pPr>
+        <w:spacing w:after="0" w:line="240" w:lineRule="auto"/>
+        <w:rPr>
+          <w:rFonts w:ascii="Consolas" w:hAnsi="Consolas"/>
+          <w:sz w:val="18"/>
+        </w:rPr>
+      </w:pPr>
+    </w:p>
+    <w:p>
+      <w:pPr>
+        <w:autoSpaceDE w:val="0"/>
+        <w:autoSpaceDN w:val="0"/>
+        <w:adjustRightInd w:val="0"/>
+        <w:spacing w:after="0" w:line="240" w:lineRule="auto"/>
+        <w:rPr>
+          <w:rFonts w:ascii="Consolas" w:hAnsi="Consolas" w:cs="Consolas"/>
+          <w:sz w:val="20"/>
+          <w:szCs w:val="20"/>
+          <w:lang w:val="en-US"/>
+        </w:rPr>
+      </w:pPr>
+      <w:r>
+        <w:rPr>
+          <w:rFonts w:ascii="Consolas" w:hAnsi="Consolas" w:cs="Consolas"/>
+          <w:b/>
+          <w:bCs/>
+          <w:color w:val="7F0055"/>
+          <w:sz w:val="20"/>
+          <w:szCs w:val="20"/>
+          <w:lang w:val="en-US"/>
+        </w:rPr>
+        <w:t>import</w:t>
+      </w:r>
+      <w:r>
+        <w:rPr>
+          <w:rFonts w:ascii="Consolas" w:hAnsi="Consolas" w:cs="Consolas"/>
+          <w:color w:val="000000"/>
+          <w:sz w:val="20"/>
+          <w:szCs w:val="20"/>
+          <w:lang w:val="en-US"/>
+        </w:rPr>
+        <w:t xml:space="preserve"> </w:t>
+      </w:r>
+      <w:r>
+        <w:rPr>
+          <w:rFonts w:ascii="Consolas" w:hAnsi="Consolas" w:cs="Consolas"/>
+          <w:b/>
+          <w:bCs/>
+          <w:color w:val="7F0055"/>
+          <w:sz w:val="20"/>
+          <w:szCs w:val="20"/>
+          <w:lang w:val="en-US"/>
+        </w:rPr>
+        <w:t>static</w:t>
+      </w:r>
+      <w:r>
+        <w:rPr>
+          <w:rFonts w:ascii="Consolas" w:hAnsi="Consolas" w:cs="Consolas"/>
+          <w:color w:val="000000"/>
+          <w:sz w:val="20"/>
+          <w:szCs w:val="20"/>
+          <w:lang w:val="en-US"/>
+        </w:rPr>
+        <w:t xml:space="preserve"> </w:t>
+      </w:r>
+      <w:proofErr w:type="spellStart"/>
+      <w:proofErr w:type="gramStart"/>
+      <w:r>
+        <w:rPr>
+          <w:rFonts w:ascii="Consolas" w:hAnsi="Consolas" w:cs="Consolas"/>
+          <w:color w:val="000000"/>
+          <w:sz w:val="20"/>
+          <w:szCs w:val="20"/>
+          <w:lang w:val="en-US"/>
+        </w:rPr>
+        <w:t>org.junit</w:t>
+      </w:r>
+      <w:proofErr w:type="gramEnd"/>
+      <w:r>
+        <w:rPr>
+          <w:rFonts w:ascii="Consolas" w:hAnsi="Consolas" w:cs="Consolas"/>
+          <w:color w:val="000000"/>
+          <w:sz w:val="20"/>
+          <w:szCs w:val="20"/>
+          <w:lang w:val="en-US"/>
+        </w:rPr>
+        <w:t>.Assert.</w:t>
+      </w:r>
+      <w:r>
+        <w:rPr>
+          <w:rFonts w:ascii="Consolas" w:hAnsi="Consolas" w:cs="Consolas"/>
+          <w:i/>
+          <w:iCs/>
+          <w:color w:val="000000"/>
+          <w:sz w:val="20"/>
+          <w:szCs w:val="20"/>
+          <w:lang w:val="en-US"/>
+        </w:rPr>
+        <w:t>assertNotNull</w:t>
+      </w:r>
+      <w:proofErr w:type="spellEnd"/>
+      <w:r>
+        <w:rPr>
+          <w:rFonts w:ascii="Consolas" w:hAnsi="Consolas" w:cs="Consolas"/>
+          <w:color w:val="000000"/>
+          <w:sz w:val="20"/>
+          <w:szCs w:val="20"/>
+          <w:lang w:val="en-US"/>
+        </w:rPr>
+        <w:t>;</w:t>
+      </w:r>
+    </w:p>
+    <w:p>
+      <w:pPr>
+        <w:autoSpaceDE w:val="0"/>
+        <w:autoSpaceDN w:val="0"/>
+        <w:adjustRightInd w:val="0"/>
+        <w:spacing w:after="0" w:line="240" w:lineRule="auto"/>
+        <w:rPr>
+          <w:rFonts w:ascii="Consolas" w:hAnsi="Consolas" w:cs="Consolas"/>
+          <w:sz w:val="20"/>
+          <w:szCs w:val="20"/>
+          <w:lang w:val="en-US"/>
+        </w:rPr>
+      </w:pPr>
+      <w:r>
+        <w:rPr>
+          <w:rFonts w:ascii="Consolas" w:hAnsi="Consolas" w:cs="Consolas"/>
+          <w:b/>
+          <w:bCs/>
+          <w:color w:val="7F0055"/>
+          <w:sz w:val="20"/>
+          <w:szCs w:val="20"/>
+          <w:lang w:val="en-US"/>
+        </w:rPr>
+        <w:t>import</w:t>
+      </w:r>
+      <w:r>
+        <w:rPr>
+          <w:rFonts w:ascii="Consolas" w:hAnsi="Consolas" w:cs="Consolas"/>
+          <w:color w:val="000000"/>
+          <w:sz w:val="20"/>
+          <w:szCs w:val="20"/>
+          <w:lang w:val="en-US"/>
+        </w:rPr>
+        <w:t xml:space="preserve"> </w:t>
+      </w:r>
+      <w:r>
+        <w:rPr>
+          <w:rFonts w:ascii="Consolas" w:hAnsi="Consolas" w:cs="Consolas"/>
+          <w:b/>
+          <w:bCs/>
+          <w:color w:val="7F0055"/>
+          <w:sz w:val="20"/>
+          <w:szCs w:val="20"/>
+          <w:lang w:val="en-US"/>
+        </w:rPr>
+        <w:t>static</w:t>
+      </w:r>
+      <w:r>
+        <w:rPr>
+          <w:rFonts w:ascii="Consolas" w:hAnsi="Consolas" w:cs="Consolas"/>
+          <w:color w:val="000000"/>
+          <w:sz w:val="20"/>
+          <w:szCs w:val="20"/>
+          <w:lang w:val="en-US"/>
+        </w:rPr>
+        <w:t xml:space="preserve"> </w:t>
+      </w:r>
+      <w:proofErr w:type="spellStart"/>
+      <w:proofErr w:type="gramStart"/>
+      <w:r>
+        <w:rPr>
+          <w:rFonts w:ascii="Consolas" w:hAnsi="Consolas" w:cs="Consolas"/>
+          <w:color w:val="000000"/>
+          <w:sz w:val="20"/>
+          <w:szCs w:val="20"/>
+          <w:lang w:val="en-US"/>
+        </w:rPr>
+        <w:t>org.junit.jupiter.api.Assertions.</w:t>
+      </w:r>
+      <w:r>
+        <w:rPr>
+          <w:rFonts w:ascii="Consolas" w:hAnsi="Consolas" w:cs="Consolas"/>
+          <w:i/>
+          <w:iCs/>
+          <w:color w:val="000000"/>
+          <w:sz w:val="20"/>
+          <w:szCs w:val="20"/>
+          <w:lang w:val="en-US"/>
+        </w:rPr>
+        <w:t>assertEquals</w:t>
+      </w:r>
+      <w:proofErr w:type="spellEnd"/>
+      <w:proofErr w:type="gramEnd"/>
+      <w:r>
+        <w:rPr>
+          <w:rFonts w:ascii="Consolas" w:hAnsi="Consolas" w:cs="Consolas"/>
+          <w:color w:val="000000"/>
+          <w:sz w:val="20"/>
+          <w:szCs w:val="20"/>
+          <w:lang w:val="en-US"/>
+        </w:rPr>
+        <w:t>;</w:t>
+      </w:r>
+    </w:p>
+    <w:p>
+      <w:pPr>
+        <w:autoSpaceDE w:val="0"/>
+        <w:autoSpaceDN w:val="0"/>
+        <w:adjustRightInd w:val="0"/>
+        <w:spacing w:after="0" w:line="240" w:lineRule="auto"/>
+        <w:rPr>
+          <w:rFonts w:ascii="Consolas" w:hAnsi="Consolas" w:cs="Consolas"/>
+          <w:sz w:val="20"/>
+          <w:szCs w:val="20"/>
+          <w:lang w:val="en-US"/>
+        </w:rPr>
+      </w:pPr>
+    </w:p>
+    <w:p>
+      <w:pPr>
+        <w:autoSpaceDE w:val="0"/>
+        <w:autoSpaceDN w:val="0"/>
+        <w:adjustRightInd w:val="0"/>
+        <w:spacing w:after="0" w:line="240" w:lineRule="auto"/>
+        <w:rPr>
+          <w:rFonts w:ascii="Consolas" w:hAnsi="Consolas" w:cs="Consolas"/>
+          <w:sz w:val="20"/>
+          <w:szCs w:val="20"/>
+          <w:lang w:val="en-US"/>
+        </w:rPr>
+      </w:pPr>
+      <w:r>
+        <w:rPr>
+          <w:rFonts w:ascii="Consolas" w:hAnsi="Consolas" w:cs="Consolas"/>
+          <w:b/>
+          <w:bCs/>
+          <w:color w:val="7F0055"/>
+          <w:sz w:val="20"/>
+          <w:szCs w:val="20"/>
+          <w:lang w:val="en-US"/>
+        </w:rPr>
+        <w:t>import</w:t>
+      </w:r>
+      <w:r>
+        <w:rPr>
+          <w:rFonts w:ascii="Consolas" w:hAnsi="Consolas" w:cs="Consolas"/>
+          <w:color w:val="000000"/>
+          <w:sz w:val="20"/>
+          <w:szCs w:val="20"/>
+          <w:lang w:val="en-US"/>
+        </w:rPr>
+        <w:t xml:space="preserve"> </w:t>
+      </w:r>
+      <w:proofErr w:type="spellStart"/>
+      <w:proofErr w:type="gramStart"/>
+      <w:r>
+        <w:rPr>
+          <w:rFonts w:ascii="Consolas" w:hAnsi="Consolas" w:cs="Consolas"/>
+          <w:color w:val="000000"/>
+          <w:sz w:val="20"/>
+          <w:szCs w:val="20"/>
+          <w:lang w:val="en-US"/>
+        </w:rPr>
+        <w:t>org.junit.jupiter.api.Test</w:t>
+      </w:r>
+      <w:proofErr w:type="spellEnd"/>
+      <w:proofErr w:type="gramEnd"/>
+      <w:r>
+        <w:rPr>
+          <w:rFonts w:ascii="Consolas" w:hAnsi="Consolas" w:cs="Consolas"/>
+          <w:color w:val="000000"/>
+          <w:sz w:val="20"/>
+          <w:szCs w:val="20"/>
+          <w:lang w:val="en-US"/>
+        </w:rPr>
+        <w:t>;</w:t>
+      </w:r>
+    </w:p>
+    <w:p>
+      <w:pPr>
+        <w:autoSpaceDE w:val="0"/>
+        <w:autoSpaceDN w:val="0"/>
+        <w:adjustRightInd w:val="0"/>
+        <w:spacing w:after="0" w:line="240" w:lineRule="auto"/>
+        <w:rPr>
+          <w:rFonts w:ascii="Consolas" w:hAnsi="Consolas" w:cs="Consolas"/>
+          <w:sz w:val="20"/>
+          <w:szCs w:val="20"/>
+          <w:lang w:val="en-US"/>
+        </w:rPr>
+      </w:pPr>
+    </w:p>
+    <w:p>
+      <w:pPr>
+        <w:autoSpaceDE w:val="0"/>
+        <w:autoSpaceDN w:val="0"/>
+        <w:adjustRightInd w:val="0"/>
+        <w:spacing w:after="0" w:line="240" w:lineRule="auto"/>
+        <w:rPr>
+          <w:rFonts w:ascii="Consolas" w:hAnsi="Consolas" w:cs="Consolas"/>
+          <w:sz w:val="20"/>
+          <w:szCs w:val="20"/>
+          <w:lang w:val="en-US"/>
+        </w:rPr>
+      </w:pPr>
+    </w:p>
+    <w:p>
+      <w:pPr>
+        <w:autoSpaceDE w:val="0"/>
+        <w:autoSpaceDN w:val="0"/>
+        <w:adjustRightInd w:val="0"/>
+        <w:spacing w:after="0" w:line="240" w:lineRule="auto"/>
+        <w:rPr>
+          <w:rFonts w:ascii="Consolas" w:hAnsi="Consolas" w:cs="Consolas"/>
+          <w:sz w:val="20"/>
+          <w:szCs w:val="20"/>
+        </w:rPr>
+      </w:pPr>
+      <w:proofErr w:type="spellStart"/>
+      <w:r>
+        <w:rPr>
+          <w:rFonts w:ascii="Consolas" w:hAnsi="Consolas" w:cs="Consolas"/>
+          <w:b/>
+          <w:bCs/>
+          <w:color w:val="7F0055"/>
+          <w:sz w:val="20"/>
+          <w:szCs w:val="20"/>
+        </w:rPr>
+        <w:t>class</w:t>
+      </w:r>
+      <w:proofErr w:type="spellEnd"/>
+      <w:r>
+        <w:rPr>
+          <w:rFonts w:ascii="Consolas" w:hAnsi="Consolas" w:cs="Consolas"/>
+          <w:color w:val="000000"/>
+          <w:sz w:val="20"/>
+          <w:szCs w:val="20"/>
+        </w:rPr>
+        <w:t xml:space="preserve"> </w:t>
+      </w:r>
+      <w:proofErr w:type="spellStart"/>
+      <w:r>
+        <w:rPr>
+          <w:rFonts w:ascii="Consolas" w:hAnsi="Consolas" w:cs="Consolas"/>
+          <w:color w:val="000000"/>
+          <w:sz w:val="20"/>
+          <w:szCs w:val="20"/>
+        </w:rPr>
+        <w:t>JulgamentoPrisioneiroTest</w:t>
+      </w:r>
+      <w:proofErr w:type="spellEnd"/>
+      <w:r>
+        <w:rPr>
+          <w:rFonts w:ascii="Consolas" w:hAnsi="Consolas" w:cs="Consolas"/>
+          <w:color w:val="000000"/>
+          <w:sz w:val="20"/>
+          <w:szCs w:val="20"/>
+        </w:rPr>
+        <w:t xml:space="preserve"> {</w:t>
+      </w:r>
+    </w:p>
+    <w:p>
+      <w:pPr>
+        <w:autoSpaceDE w:val="0"/>
+        <w:autoSpaceDN w:val="0"/>
+        <w:adjustRightInd w:val="0"/>
+        <w:spacing w:after="0" w:line="240" w:lineRule="auto"/>
+        <w:rPr>
+          <w:rFonts w:ascii="Consolas" w:hAnsi="Consolas" w:cs="Consolas"/>
+          <w:sz w:val="20"/>
+          <w:szCs w:val="20"/>
+        </w:rPr>
+      </w:pPr>
+    </w:p>
+    <w:p>
+      <w:pPr>
+        <w:autoSpaceDE w:val="0"/>
+        <w:autoSpaceDN w:val="0"/>
+        <w:adjustRightInd w:val="0"/>
+        <w:spacing w:after="0" w:line="240" w:lineRule="auto"/>
+        <w:rPr>
+          <w:rFonts w:ascii="Consolas" w:hAnsi="Consolas" w:cs="Consolas"/>
+          <w:sz w:val="20"/>
+          <w:szCs w:val="20"/>
+        </w:rPr>
+      </w:pPr>
+      <w:r>
+        <w:rPr>
+          <w:rFonts w:ascii="Consolas" w:hAnsi="Consolas" w:cs="Consolas"/>
+          <w:color w:val="000000"/>
+          <w:sz w:val="20"/>
+          <w:szCs w:val="20"/>
+        </w:rPr>
+        <w:tab/>
+      </w:r>
+      <w:r>
+        <w:rPr>
+          <w:rFonts w:ascii="Consolas" w:hAnsi="Consolas" w:cs="Consolas"/>
+          <w:color w:val="646464"/>
+          <w:sz w:val="20"/>
+          <w:szCs w:val="20"/>
+        </w:rPr>
+        <w:t>@Test</w:t>
+      </w:r>
+    </w:p>
+    <w:p>
+      <w:pPr>
+        <w:autoSpaceDE w:val="0"/>
+        <w:autoSpaceDN w:val="0"/>
+        <w:adjustRightInd w:val="0"/>
+        <w:spacing w:after="0" w:line="240" w:lineRule="auto"/>
+        <w:rPr>
+          <w:rFonts w:ascii="Consolas" w:hAnsi="Consolas" w:cs="Consolas"/>
+          <w:sz w:val="20"/>
+          <w:szCs w:val="20"/>
+        </w:rPr>
+      </w:pPr>
+      <w:r>
+        <w:rPr>
+          <w:rFonts w:ascii="Consolas" w:hAnsi="Consolas" w:cs="Consolas"/>
+          <w:color w:val="000000"/>
+          <w:sz w:val="20"/>
+          <w:szCs w:val="20"/>
+        </w:rPr>
+        <w:tab/>
+      </w:r>
+      <w:proofErr w:type="spellStart"/>
+      <w:r>
+        <w:rPr>
+          <w:rFonts w:ascii="Consolas" w:hAnsi="Consolas" w:cs="Consolas"/>
+          <w:b/>
+          <w:bCs/>
+          <w:color w:val="7F0055"/>
+          <w:sz w:val="20"/>
+          <w:szCs w:val="20"/>
+        </w:rPr>
+        <w:t>public</w:t>
+      </w:r>
+      <w:proofErr w:type="spellEnd"/>
+      <w:r>
+        <w:rPr>
+          <w:rFonts w:ascii="Consolas" w:hAnsi="Consolas" w:cs="Consolas"/>
+          <w:color w:val="000000"/>
+          <w:sz w:val="20"/>
+          <w:szCs w:val="20"/>
+        </w:rPr>
+        <w:t xml:space="preserve"> </w:t>
+      </w:r>
+      <w:proofErr w:type="spellStart"/>
+      <w:r>
+        <w:rPr>
+          <w:rFonts w:ascii="Consolas" w:hAnsi="Consolas" w:cs="Consolas"/>
+          <w:b/>
+          <w:bCs/>
+          <w:color w:val="7F0055"/>
+          <w:sz w:val="20"/>
+          <w:szCs w:val="20"/>
+        </w:rPr>
+        <w:t>void</w:t>
+      </w:r>
+      <w:proofErr w:type="spellEnd"/>
+      <w:r>
+        <w:rPr>
+          <w:rFonts w:ascii="Consolas" w:hAnsi="Consolas" w:cs="Consolas"/>
+          <w:color w:val="000000"/>
+          <w:sz w:val="20"/>
+          <w:szCs w:val="20"/>
+        </w:rPr>
+        <w:t xml:space="preserve"> </w:t>
+      </w:r>
+      <w:proofErr w:type="spellStart"/>
+      <w:proofErr w:type="gramStart"/>
+      <w:r>
+        <w:rPr>
+          <w:rFonts w:ascii="Consolas" w:hAnsi="Consolas" w:cs="Consolas"/>
+          <w:color w:val="000000"/>
+          <w:sz w:val="20"/>
+          <w:szCs w:val="20"/>
+        </w:rPr>
+        <w:t>testJulgamento</w:t>
+      </w:r>
+      <w:proofErr w:type="spellEnd"/>
+      <w:r>
+        <w:rPr>
+          <w:rFonts w:ascii="Consolas" w:hAnsi="Consolas" w:cs="Consolas"/>
+          <w:color w:val="000000"/>
+          <w:sz w:val="20"/>
+          <w:szCs w:val="20"/>
+        </w:rPr>
+        <w:t>(</w:t>
+      </w:r>
+      <w:proofErr w:type="gramEnd"/>
+      <w:r>
+        <w:rPr>
+          <w:rFonts w:ascii="Consolas" w:hAnsi="Consolas" w:cs="Consolas"/>
+          <w:color w:val="000000"/>
+          <w:sz w:val="20"/>
+          <w:szCs w:val="20"/>
+        </w:rPr>
+        <w:t>) {</w:t>
+      </w:r>
+    </w:p>
+    <w:p>
+      <w:pPr>
+        <w:autoSpaceDE w:val="0"/>
+        <w:autoSpaceDN w:val="0"/>
+        <w:adjustRightInd w:val="0"/>
+        <w:spacing w:after="0" w:line="240" w:lineRule="auto"/>
+        <w:rPr>
+          <w:rFonts w:ascii="Consolas" w:hAnsi="Consolas" w:cs="Consolas"/>
+          <w:sz w:val="20"/>
+          <w:szCs w:val="20"/>
+        </w:rPr>
+      </w:pPr>
+      <w:r>
+        <w:rPr>
+          <w:rFonts w:ascii="Consolas" w:hAnsi="Consolas" w:cs="Consolas"/>
+          <w:color w:val="000000"/>
+          <w:sz w:val="20"/>
+          <w:szCs w:val="20"/>
+        </w:rPr>
+        <w:tab/>
+      </w:r>
+      <w:r>
+        <w:rPr>
+          <w:rFonts w:ascii="Consolas" w:hAnsi="Consolas" w:cs="Consolas"/>
+          <w:color w:val="000000"/>
+          <w:sz w:val="20"/>
+          <w:szCs w:val="20"/>
+        </w:rPr>
+        <w:tab/>
+        <w:t xml:space="preserve">Resposta </w:t>
+      </w:r>
+      <w:proofErr w:type="spellStart"/>
+      <w:r>
+        <w:rPr>
+          <w:rFonts w:ascii="Consolas" w:hAnsi="Consolas" w:cs="Consolas"/>
+          <w:color w:val="6A3E3E"/>
+          <w:sz w:val="20"/>
+          <w:szCs w:val="20"/>
+        </w:rPr>
+        <w:t>respSuspeitoA</w:t>
+      </w:r>
+      <w:proofErr w:type="spellEnd"/>
+      <w:r>
+        <w:rPr>
+          <w:rFonts w:ascii="Consolas" w:hAnsi="Consolas" w:cs="Consolas"/>
+          <w:color w:val="000000"/>
+          <w:sz w:val="20"/>
+          <w:szCs w:val="20"/>
+        </w:rPr>
+        <w:t xml:space="preserve"> = </w:t>
+      </w:r>
+      <w:proofErr w:type="spellStart"/>
+      <w:r>
+        <w:rPr>
+          <w:rFonts w:ascii="Consolas" w:hAnsi="Consolas" w:cs="Consolas"/>
+          <w:color w:val="000000"/>
+          <w:sz w:val="20"/>
+          <w:szCs w:val="20"/>
+        </w:rPr>
+        <w:t>Resposta.</w:t>
+      </w:r>
+      <w:r>
+        <w:rPr>
+          <w:rFonts w:ascii="Consolas" w:hAnsi="Consolas" w:cs="Consolas"/>
+          <w:b/>
+          <w:bCs/>
+          <w:i/>
+          <w:iCs/>
+          <w:color w:val="0000C0"/>
+          <w:sz w:val="20"/>
+          <w:szCs w:val="20"/>
+        </w:rPr>
+        <w:t>DELACAO</w:t>
+      </w:r>
+      <w:proofErr w:type="spellEnd"/>
+      <w:r>
+        <w:rPr>
+          <w:rFonts w:ascii="Consolas" w:hAnsi="Consolas" w:cs="Consolas"/>
+          <w:color w:val="000000"/>
+          <w:sz w:val="20"/>
+          <w:szCs w:val="20"/>
+        </w:rPr>
+        <w:t>;</w:t>
+      </w:r>
+    </w:p>
+    <w:p>
+      <w:pPr>
+        <w:autoSpaceDE w:val="0"/>
+        <w:autoSpaceDN w:val="0"/>
+        <w:adjustRightInd w:val="0"/>
+        <w:spacing w:after="0" w:line="240" w:lineRule="auto"/>
+        <w:rPr>
+          <w:rFonts w:ascii="Consolas" w:hAnsi="Consolas" w:cs="Consolas"/>
+          <w:sz w:val="20"/>
+          <w:szCs w:val="20"/>
+        </w:rPr>
+      </w:pPr>
+      <w:r>
+        <w:rPr>
+          <w:rFonts w:ascii="Consolas" w:hAnsi="Consolas" w:cs="Consolas"/>
+          <w:color w:val="000000"/>
+          <w:sz w:val="20"/>
+          <w:szCs w:val="20"/>
+        </w:rPr>
+        <w:tab/>
+      </w:r>
+      <w:r>
+        <w:rPr>
+          <w:rFonts w:ascii="Consolas" w:hAnsi="Consolas" w:cs="Consolas"/>
+          <w:color w:val="000000"/>
+          <w:sz w:val="20"/>
+          <w:szCs w:val="20"/>
+        </w:rPr>
+        <w:tab/>
+        <w:t xml:space="preserve">Resposta </w:t>
+      </w:r>
+      <w:proofErr w:type="spellStart"/>
+      <w:r>
+        <w:rPr>
+          <w:rFonts w:ascii="Consolas" w:hAnsi="Consolas" w:cs="Consolas"/>
+          <w:color w:val="6A3E3E"/>
+          <w:sz w:val="20"/>
+          <w:szCs w:val="20"/>
+        </w:rPr>
+        <w:t>respSuspeitoB</w:t>
+      </w:r>
+      <w:proofErr w:type="spellEnd"/>
+      <w:r>
+        <w:rPr>
+          <w:rFonts w:ascii="Consolas" w:hAnsi="Consolas" w:cs="Consolas"/>
+          <w:color w:val="000000"/>
+          <w:sz w:val="20"/>
+          <w:szCs w:val="20"/>
+        </w:rPr>
+        <w:t xml:space="preserve"> = </w:t>
+      </w:r>
+      <w:proofErr w:type="spellStart"/>
+      <w:r>
+        <w:rPr>
+          <w:rFonts w:ascii="Consolas" w:hAnsi="Consolas" w:cs="Consolas"/>
+          <w:color w:val="000000"/>
+          <w:sz w:val="20"/>
+          <w:szCs w:val="20"/>
+        </w:rPr>
+        <w:t>Resposta.</w:t>
+      </w:r>
+      <w:r>
+        <w:rPr>
+          <w:rFonts w:ascii="Consolas" w:hAnsi="Consolas" w:cs="Consolas"/>
+          <w:b/>
+          <w:bCs/>
+          <w:i/>
+          <w:iCs/>
+          <w:color w:val="0000C0"/>
+          <w:sz w:val="20"/>
+          <w:szCs w:val="20"/>
+        </w:rPr>
+        <w:t>DELACAO</w:t>
+      </w:r>
+      <w:proofErr w:type="spellEnd"/>
+      <w:r>
+        <w:rPr>
+          <w:rFonts w:ascii="Consolas" w:hAnsi="Consolas" w:cs="Consolas"/>
+          <w:color w:val="000000"/>
+          <w:sz w:val="20"/>
+          <w:szCs w:val="20"/>
+        </w:rPr>
+        <w:t>;</w:t>
+      </w:r>
+    </w:p>
+    <w:p>
+      <w:pPr>
+        <w:autoSpaceDE w:val="0"/>
+        <w:autoSpaceDN w:val="0"/>
+        <w:adjustRightInd w:val="0"/>
+        <w:spacing w:after="0" w:line="240" w:lineRule="auto"/>
+        <w:rPr>
+          <w:rFonts w:ascii="Consolas" w:hAnsi="Consolas" w:cs="Consolas"/>
+          <w:sz w:val="20"/>
+          <w:szCs w:val="20"/>
+        </w:rPr>
+      </w:pPr>
+      <w:r>
+        <w:rPr>
+          <w:rFonts w:ascii="Consolas" w:hAnsi="Consolas" w:cs="Consolas"/>
+          <w:color w:val="000000"/>
+          <w:sz w:val="20"/>
+          <w:szCs w:val="20"/>
+        </w:rPr>
+        <w:tab/>
+      </w:r>
+      <w:r>
+        <w:rPr>
+          <w:rFonts w:ascii="Consolas" w:hAnsi="Consolas" w:cs="Consolas"/>
+          <w:color w:val="000000"/>
+          <w:sz w:val="20"/>
+          <w:szCs w:val="20"/>
+        </w:rPr>
+        <w:tab/>
+      </w:r>
+    </w:p>
+    <w:p>
+      <w:pPr>
+        <w:autoSpaceDE w:val="0"/>
+        <w:autoSpaceDN w:val="0"/>
+        <w:adjustRightInd w:val="0"/>
+        <w:spacing w:after="0" w:line="240" w:lineRule="auto"/>
+        <w:rPr>
+          <w:rFonts w:ascii="Consolas" w:hAnsi="Consolas" w:cs="Consolas"/>
+          <w:sz w:val="20"/>
+          <w:szCs w:val="20"/>
+        </w:rPr>
+      </w:pPr>
+      <w:r>
+        <w:rPr>
+          <w:rFonts w:ascii="Consolas" w:hAnsi="Consolas" w:cs="Consolas"/>
+          <w:color w:val="000000"/>
+          <w:sz w:val="20"/>
+          <w:szCs w:val="20"/>
+        </w:rPr>
+        <w:tab/>
+      </w:r>
+      <w:r>
+        <w:rPr>
+          <w:rFonts w:ascii="Consolas" w:hAnsi="Consolas" w:cs="Consolas"/>
+          <w:color w:val="000000"/>
+          <w:sz w:val="20"/>
+          <w:szCs w:val="20"/>
+        </w:rPr>
+        <w:tab/>
+      </w:r>
+      <w:proofErr w:type="spellStart"/>
+      <w:r>
+        <w:rPr>
+          <w:rFonts w:ascii="Consolas" w:hAnsi="Consolas" w:cs="Consolas"/>
+          <w:color w:val="000000"/>
+          <w:sz w:val="20"/>
+          <w:szCs w:val="20"/>
+        </w:rPr>
+        <w:t>JulgamentoPrisioneiro</w:t>
+      </w:r>
+      <w:proofErr w:type="spellEnd"/>
+      <w:r>
+        <w:rPr>
+          <w:rFonts w:ascii="Consolas" w:hAnsi="Consolas" w:cs="Consolas"/>
+          <w:color w:val="000000"/>
+          <w:sz w:val="20"/>
+          <w:szCs w:val="20"/>
+        </w:rPr>
+        <w:t xml:space="preserve"> </w:t>
+      </w:r>
+      <w:proofErr w:type="spellStart"/>
+      <w:r>
+        <w:rPr>
+          <w:rFonts w:ascii="Consolas" w:hAnsi="Consolas" w:cs="Consolas"/>
+          <w:color w:val="6A3E3E"/>
+          <w:sz w:val="20"/>
+          <w:szCs w:val="20"/>
+        </w:rPr>
+        <w:t>jp</w:t>
+      </w:r>
+      <w:proofErr w:type="spellEnd"/>
+      <w:r>
+        <w:rPr>
+          <w:rFonts w:ascii="Consolas" w:hAnsi="Consolas" w:cs="Consolas"/>
+          <w:color w:val="000000"/>
+          <w:sz w:val="20"/>
+          <w:szCs w:val="20"/>
+        </w:rPr>
+        <w:t xml:space="preserve"> = </w:t>
+      </w:r>
+      <w:r>
+        <w:rPr>
+          <w:rFonts w:ascii="Consolas" w:hAnsi="Consolas" w:cs="Consolas"/>
+          <w:b/>
+          <w:bCs/>
+          <w:color w:val="7F0055"/>
+          <w:sz w:val="20"/>
+          <w:szCs w:val="20"/>
+        </w:rPr>
+        <w:t>new</w:t>
+      </w:r>
+      <w:r>
+        <w:rPr>
+          <w:rFonts w:ascii="Consolas" w:hAnsi="Consolas" w:cs="Consolas"/>
+          <w:color w:val="000000"/>
+          <w:sz w:val="20"/>
+          <w:szCs w:val="20"/>
+        </w:rPr>
+        <w:t xml:space="preserve"> </w:t>
+      </w:r>
+      <w:proofErr w:type="spellStart"/>
+      <w:proofErr w:type="gramStart"/>
+      <w:r>
+        <w:rPr>
+          <w:rFonts w:ascii="Consolas" w:hAnsi="Consolas" w:cs="Consolas"/>
+          <w:color w:val="000000"/>
+          <w:sz w:val="20"/>
+          <w:szCs w:val="20"/>
+        </w:rPr>
+        <w:t>JulgamentoPrisioneiro</w:t>
+      </w:r>
+      <w:proofErr w:type="spellEnd"/>
+      <w:r>
+        <w:rPr>
+          <w:rFonts w:ascii="Consolas" w:hAnsi="Consolas" w:cs="Consolas"/>
+          <w:color w:val="000000"/>
+          <w:sz w:val="20"/>
+          <w:szCs w:val="20"/>
+        </w:rPr>
+        <w:t>(</w:t>
+      </w:r>
+      <w:proofErr w:type="gramEnd"/>
+      <w:r>
+        <w:rPr>
+          <w:rFonts w:ascii="Consolas" w:hAnsi="Consolas" w:cs="Consolas"/>
+          <w:color w:val="000000"/>
+          <w:sz w:val="20"/>
+          <w:szCs w:val="20"/>
+        </w:rPr>
+        <w:t>);</w:t>
+      </w:r>
+    </w:p>
+    <w:p>
+      <w:pPr>
+        <w:autoSpaceDE w:val="0"/>
+        <w:autoSpaceDN w:val="0"/>
+        <w:adjustRightInd w:val="0"/>
+        <w:spacing w:after="0" w:line="240" w:lineRule="auto"/>
+        <w:rPr>
+          <w:rFonts w:ascii="Consolas" w:hAnsi="Consolas" w:cs="Consolas"/>
+          <w:sz w:val="20"/>
+          <w:szCs w:val="20"/>
+        </w:rPr>
+      </w:pPr>
+      <w:r>
+        <w:rPr>
+          <w:rFonts w:ascii="Consolas" w:hAnsi="Consolas" w:cs="Consolas"/>
+          <w:color w:val="000000"/>
+          <w:sz w:val="20"/>
+          <w:szCs w:val="20"/>
+        </w:rPr>
+        <w:tab/>
+      </w:r>
+      <w:r>
+        <w:rPr>
+          <w:rFonts w:ascii="Consolas" w:hAnsi="Consolas" w:cs="Consolas"/>
+          <w:color w:val="000000"/>
+          <w:sz w:val="20"/>
+          <w:szCs w:val="20"/>
+        </w:rPr>
+        <w:tab/>
+      </w:r>
+      <w:proofErr w:type="spellStart"/>
+      <w:r>
+        <w:rPr>
+          <w:rFonts w:ascii="Consolas" w:hAnsi="Consolas" w:cs="Consolas"/>
+          <w:i/>
+          <w:iCs/>
+          <w:color w:val="000000"/>
+          <w:sz w:val="20"/>
+          <w:szCs w:val="20"/>
+        </w:rPr>
+        <w:t>assertNotNull</w:t>
+      </w:r>
+      <w:proofErr w:type="spellEnd"/>
+      <w:r>
+        <w:rPr>
+          <w:rFonts w:ascii="Consolas" w:hAnsi="Consolas" w:cs="Consolas"/>
+          <w:color w:val="000000"/>
+          <w:sz w:val="20"/>
+          <w:szCs w:val="20"/>
+        </w:rPr>
+        <w:t>(</w:t>
+      </w:r>
+      <w:proofErr w:type="spellStart"/>
+      <w:r>
+        <w:rPr>
+          <w:rFonts w:ascii="Consolas" w:hAnsi="Consolas" w:cs="Consolas"/>
+          <w:color w:val="6A3E3E"/>
+          <w:sz w:val="20"/>
+          <w:szCs w:val="20"/>
+        </w:rPr>
+        <w:t>jp</w:t>
+      </w:r>
+      <w:proofErr w:type="spellEnd"/>
+      <w:r>
+        <w:rPr>
+          <w:rFonts w:ascii="Consolas" w:hAnsi="Consolas" w:cs="Consolas"/>
+          <w:color w:val="000000"/>
+          <w:sz w:val="20"/>
+          <w:szCs w:val="20"/>
+        </w:rPr>
+        <w:t>);</w:t>
+      </w:r>
+    </w:p>
+    <w:p>
+      <w:pPr>
+        <w:autoSpaceDE w:val="0"/>
+        <w:autoSpaceDN w:val="0"/>
+        <w:adjustRightInd w:val="0"/>
+        <w:spacing w:after="0" w:line="240" w:lineRule="auto"/>
+        <w:rPr>
+          <w:rFonts w:ascii="Consolas" w:hAnsi="Consolas" w:cs="Consolas"/>
+          <w:sz w:val="20"/>
+          <w:szCs w:val="20"/>
+        </w:rPr>
+      </w:pPr>
+      <w:r>
+        <w:rPr>
+          <w:rFonts w:ascii="Consolas" w:hAnsi="Consolas" w:cs="Consolas"/>
+          <w:color w:val="000000"/>
+          <w:sz w:val="20"/>
+          <w:szCs w:val="20"/>
+        </w:rPr>
+        <w:tab/>
+      </w:r>
+      <w:r>
+        <w:rPr>
+          <w:rFonts w:ascii="Consolas" w:hAnsi="Consolas" w:cs="Consolas"/>
+          <w:color w:val="000000"/>
+          <w:sz w:val="20"/>
+          <w:szCs w:val="20"/>
+        </w:rPr>
+        <w:tab/>
+      </w:r>
+    </w:p>
+    <w:p>
+      <w:pPr>
+        <w:autoSpaceDE w:val="0"/>
+        <w:autoSpaceDN w:val="0"/>
+        <w:adjustRightInd w:val="0"/>
+        <w:spacing w:after="0" w:line="240" w:lineRule="auto"/>
+        <w:rPr>
+          <w:rFonts w:ascii="Consolas" w:hAnsi="Consolas" w:cs="Consolas"/>
+          <w:sz w:val="20"/>
+          <w:szCs w:val="20"/>
+        </w:rPr>
+      </w:pPr>
+      <w:r>
+        <w:rPr>
+          <w:rFonts w:ascii="Consolas" w:hAnsi="Consolas" w:cs="Consolas"/>
+          <w:color w:val="000000"/>
+          <w:sz w:val="20"/>
+          <w:szCs w:val="20"/>
+        </w:rPr>
+        <w:tab/>
+      </w:r>
+      <w:r>
+        <w:rPr>
+          <w:rFonts w:ascii="Consolas" w:hAnsi="Consolas" w:cs="Consolas"/>
+          <w:color w:val="000000"/>
+          <w:sz w:val="20"/>
+          <w:szCs w:val="20"/>
+        </w:rPr>
+        <w:tab/>
+      </w:r>
+      <w:proofErr w:type="spellStart"/>
+      <w:r>
+        <w:rPr>
+          <w:rFonts w:ascii="Consolas" w:hAnsi="Consolas" w:cs="Consolas"/>
+          <w:b/>
+          <w:bCs/>
+          <w:color w:val="7F0055"/>
+          <w:sz w:val="20"/>
+          <w:szCs w:val="20"/>
+        </w:rPr>
+        <w:t>int</w:t>
+      </w:r>
+      <w:proofErr w:type="spellEnd"/>
+      <w:r>
+        <w:rPr>
+          <w:rFonts w:ascii="Consolas" w:hAnsi="Consolas" w:cs="Consolas"/>
+          <w:color w:val="000000"/>
+          <w:sz w:val="20"/>
+          <w:szCs w:val="20"/>
+        </w:rPr>
+        <w:t xml:space="preserve"> </w:t>
+      </w:r>
+      <w:proofErr w:type="spellStart"/>
+      <w:r>
+        <w:rPr>
+          <w:rFonts w:ascii="Consolas" w:hAnsi="Consolas" w:cs="Consolas"/>
+          <w:color w:val="6A3E3E"/>
+          <w:sz w:val="20"/>
+          <w:szCs w:val="20"/>
+        </w:rPr>
+        <w:t>penaSuspeitoA</w:t>
+      </w:r>
+      <w:proofErr w:type="spellEnd"/>
+      <w:r>
+        <w:rPr>
+          <w:rFonts w:ascii="Consolas" w:hAnsi="Consolas" w:cs="Consolas"/>
+          <w:color w:val="000000"/>
+          <w:sz w:val="20"/>
+          <w:szCs w:val="20"/>
+        </w:rPr>
+        <w:t xml:space="preserve"> = </w:t>
+      </w:r>
+      <w:proofErr w:type="spellStart"/>
+      <w:proofErr w:type="gramStart"/>
+      <w:r>
+        <w:rPr>
+          <w:rFonts w:ascii="Consolas" w:hAnsi="Consolas" w:cs="Consolas"/>
+          <w:color w:val="6A3E3E"/>
+          <w:sz w:val="20"/>
+          <w:szCs w:val="20"/>
+        </w:rPr>
+        <w:t>jp</w:t>
+      </w:r>
+      <w:r>
+        <w:rPr>
+          <w:rFonts w:ascii="Consolas" w:hAnsi="Consolas" w:cs="Consolas"/>
+          <w:color w:val="000000"/>
+          <w:sz w:val="20"/>
+          <w:szCs w:val="20"/>
+        </w:rPr>
+        <w:t>.calculaPena</w:t>
+      </w:r>
+      <w:proofErr w:type="spellEnd"/>
+      <w:proofErr w:type="gramEnd"/>
+      <w:r>
+        <w:rPr>
+          <w:rFonts w:ascii="Consolas" w:hAnsi="Consolas" w:cs="Consolas"/>
+          <w:color w:val="000000"/>
+          <w:sz w:val="20"/>
+          <w:szCs w:val="20"/>
+        </w:rPr>
+        <w:t>(</w:t>
+      </w:r>
+      <w:proofErr w:type="spellStart"/>
+      <w:r>
+        <w:rPr>
+          <w:rFonts w:ascii="Consolas" w:hAnsi="Consolas" w:cs="Consolas"/>
+          <w:color w:val="6A3E3E"/>
+          <w:sz w:val="20"/>
+          <w:szCs w:val="20"/>
+        </w:rPr>
+        <w:t>respSuspeitoA</w:t>
+      </w:r>
+      <w:proofErr w:type="spellEnd"/>
+      <w:r>
+        <w:rPr>
+          <w:rFonts w:ascii="Consolas" w:hAnsi="Consolas" w:cs="Consolas"/>
+          <w:color w:val="000000"/>
+          <w:sz w:val="20"/>
+          <w:szCs w:val="20"/>
+        </w:rPr>
+        <w:t xml:space="preserve">, </w:t>
+      </w:r>
+      <w:proofErr w:type="spellStart"/>
+      <w:r>
+        <w:rPr>
+          <w:rFonts w:ascii="Consolas" w:hAnsi="Consolas" w:cs="Consolas"/>
+          <w:color w:val="6A3E3E"/>
+          <w:sz w:val="20"/>
+          <w:szCs w:val="20"/>
+        </w:rPr>
+        <w:t>respSuspeitoB</w:t>
+      </w:r>
+      <w:proofErr w:type="spellEnd"/>
+      <w:r>
+        <w:rPr>
+          <w:rFonts w:ascii="Consolas" w:hAnsi="Consolas" w:cs="Consolas"/>
+          <w:color w:val="000000"/>
+          <w:sz w:val="20"/>
+          <w:szCs w:val="20"/>
+        </w:rPr>
+        <w:t>);</w:t>
+      </w:r>
+    </w:p>
+    <w:p>
+      <w:pPr>
+        <w:autoSpaceDE w:val="0"/>
+        <w:autoSpaceDN w:val="0"/>
+        <w:adjustRightInd w:val="0"/>
+        <w:spacing w:after="0" w:line="240" w:lineRule="auto"/>
+        <w:rPr>
+          <w:rFonts w:ascii="Consolas" w:hAnsi="Consolas" w:cs="Consolas"/>
+          <w:sz w:val="20"/>
+          <w:szCs w:val="20"/>
+        </w:rPr>
+      </w:pPr>
+      <w:r>
+        <w:rPr>
+          <w:rFonts w:ascii="Consolas" w:hAnsi="Consolas" w:cs="Consolas"/>
+          <w:color w:val="000000"/>
+          <w:sz w:val="20"/>
+          <w:szCs w:val="20"/>
+        </w:rPr>
+        <w:tab/>
+      </w:r>
+      <w:r>
+        <w:rPr>
+          <w:rFonts w:ascii="Consolas" w:hAnsi="Consolas" w:cs="Consolas"/>
+          <w:color w:val="000000"/>
+          <w:sz w:val="20"/>
+          <w:szCs w:val="20"/>
+        </w:rPr>
+        <w:tab/>
+      </w:r>
+      <w:proofErr w:type="spellStart"/>
+      <w:r>
+        <w:rPr>
+          <w:rFonts w:ascii="Consolas" w:hAnsi="Consolas" w:cs="Consolas"/>
+          <w:b/>
+          <w:bCs/>
+          <w:color w:val="7F0055"/>
+          <w:sz w:val="20"/>
+          <w:szCs w:val="20"/>
+        </w:rPr>
+        <w:t>int</w:t>
+      </w:r>
+      <w:proofErr w:type="spellEnd"/>
+      <w:r>
+        <w:rPr>
+          <w:rFonts w:ascii="Consolas" w:hAnsi="Consolas" w:cs="Consolas"/>
+          <w:color w:val="000000"/>
+          <w:sz w:val="20"/>
+          <w:szCs w:val="20"/>
+        </w:rPr>
+        <w:t xml:space="preserve"> </w:t>
+      </w:r>
+      <w:proofErr w:type="spellStart"/>
+      <w:r>
+        <w:rPr>
+          <w:rFonts w:ascii="Consolas" w:hAnsi="Consolas" w:cs="Consolas"/>
+          <w:color w:val="6A3E3E"/>
+          <w:sz w:val="20"/>
+          <w:szCs w:val="20"/>
+        </w:rPr>
+        <w:t>penaSuspeitoB</w:t>
+      </w:r>
+      <w:proofErr w:type="spellEnd"/>
+      <w:r>
+        <w:rPr>
+          <w:rFonts w:ascii="Consolas" w:hAnsi="Consolas" w:cs="Consolas"/>
+          <w:color w:val="000000"/>
+          <w:sz w:val="20"/>
+          <w:szCs w:val="20"/>
+        </w:rPr>
+        <w:t xml:space="preserve"> = </w:t>
+      </w:r>
+      <w:proofErr w:type="spellStart"/>
+      <w:proofErr w:type="gramStart"/>
+      <w:r>
+        <w:rPr>
+          <w:rFonts w:ascii="Consolas" w:hAnsi="Consolas" w:cs="Consolas"/>
+          <w:color w:val="6A3E3E"/>
+          <w:sz w:val="20"/>
+          <w:szCs w:val="20"/>
+        </w:rPr>
+        <w:t>jp</w:t>
+      </w:r>
+      <w:r>
+        <w:rPr>
+          <w:rFonts w:ascii="Consolas" w:hAnsi="Consolas" w:cs="Consolas"/>
+          <w:color w:val="000000"/>
+          <w:sz w:val="20"/>
+          <w:szCs w:val="20"/>
+        </w:rPr>
+        <w:t>.calculaPena</w:t>
+      </w:r>
+      <w:proofErr w:type="spellEnd"/>
+      <w:proofErr w:type="gramEnd"/>
+      <w:r>
+        <w:rPr>
+          <w:rFonts w:ascii="Consolas" w:hAnsi="Consolas" w:cs="Consolas"/>
+          <w:color w:val="000000"/>
+          <w:sz w:val="20"/>
+          <w:szCs w:val="20"/>
+        </w:rPr>
+        <w:t>(</w:t>
+      </w:r>
+      <w:proofErr w:type="spellStart"/>
+      <w:r>
+        <w:rPr>
+          <w:rFonts w:ascii="Consolas" w:hAnsi="Consolas" w:cs="Consolas"/>
+          <w:color w:val="6A3E3E"/>
+          <w:sz w:val="20"/>
+          <w:szCs w:val="20"/>
+        </w:rPr>
+        <w:t>respSuspeitoB</w:t>
+      </w:r>
+      <w:proofErr w:type="spellEnd"/>
+      <w:r>
+        <w:rPr>
+          <w:rFonts w:ascii="Consolas" w:hAnsi="Consolas" w:cs="Consolas"/>
+          <w:color w:val="000000"/>
+          <w:sz w:val="20"/>
+          <w:szCs w:val="20"/>
+        </w:rPr>
+        <w:t xml:space="preserve">, </w:t>
+      </w:r>
+      <w:proofErr w:type="spellStart"/>
+      <w:r>
+        <w:rPr>
+          <w:rFonts w:ascii="Consolas" w:hAnsi="Consolas" w:cs="Consolas"/>
+          <w:color w:val="6A3E3E"/>
+          <w:sz w:val="20"/>
+          <w:szCs w:val="20"/>
+        </w:rPr>
+        <w:t>respSuspeitoA</w:t>
+      </w:r>
+      <w:proofErr w:type="spellEnd"/>
+      <w:r>
+        <w:rPr>
+          <w:rFonts w:ascii="Consolas" w:hAnsi="Consolas" w:cs="Consolas"/>
+          <w:color w:val="000000"/>
+          <w:sz w:val="20"/>
+          <w:szCs w:val="20"/>
+        </w:rPr>
+        <w:t>);</w:t>
+      </w:r>
+    </w:p>
+    <w:p>
+      <w:pPr>
+        <w:autoSpaceDE w:val="0"/>
+        <w:autoSpaceDN w:val="0"/>
+        <w:adjustRightInd w:val="0"/>
+        <w:spacing w:after="0" w:line="240" w:lineRule="auto"/>
+        <w:rPr>
+          <w:rFonts w:ascii="Consolas" w:hAnsi="Consolas" w:cs="Consolas"/>
+          <w:sz w:val="20"/>
+          <w:szCs w:val="20"/>
+        </w:rPr>
+      </w:pPr>
+      <w:r>
+        <w:rPr>
+          <w:rFonts w:ascii="Consolas" w:hAnsi="Consolas" w:cs="Consolas"/>
+          <w:color w:val="000000"/>
+          <w:sz w:val="20"/>
+          <w:szCs w:val="20"/>
+        </w:rPr>
+        <w:tab/>
+      </w:r>
+      <w:r>
+        <w:rPr>
+          <w:rFonts w:ascii="Consolas" w:hAnsi="Consolas" w:cs="Consolas"/>
+          <w:color w:val="000000"/>
+          <w:sz w:val="20"/>
+          <w:szCs w:val="20"/>
+        </w:rPr>
+        <w:tab/>
+      </w:r>
+    </w:p>
+    <w:p>
+      <w:pPr>
+        <w:autoSpaceDE w:val="0"/>
+        <w:autoSpaceDN w:val="0"/>
+        <w:adjustRightInd w:val="0"/>
+        <w:spacing w:after="0" w:line="240" w:lineRule="auto"/>
+        <w:rPr>
+          <w:rFonts w:ascii="Consolas" w:hAnsi="Consolas" w:cs="Consolas"/>
+          <w:sz w:val="20"/>
+          <w:szCs w:val="20"/>
+        </w:rPr>
+      </w:pPr>
+      <w:r>
+        <w:rPr>
+          <w:rFonts w:ascii="Consolas" w:hAnsi="Consolas" w:cs="Consolas"/>
+          <w:color w:val="000000"/>
+          <w:sz w:val="20"/>
+          <w:szCs w:val="20"/>
+        </w:rPr>
+        <w:tab/>
+      </w:r>
+      <w:r>
+        <w:rPr>
+          <w:rFonts w:ascii="Consolas" w:hAnsi="Consolas" w:cs="Consolas"/>
+          <w:color w:val="000000"/>
+          <w:sz w:val="20"/>
+          <w:szCs w:val="20"/>
+        </w:rPr>
+        <w:tab/>
+      </w:r>
+      <w:proofErr w:type="spellStart"/>
+      <w:proofErr w:type="gramStart"/>
+      <w:r>
+        <w:rPr>
+          <w:rFonts w:ascii="Consolas" w:hAnsi="Consolas" w:cs="Consolas"/>
+          <w:i/>
+          <w:iCs/>
+          <w:color w:val="000000"/>
+          <w:sz w:val="20"/>
+          <w:szCs w:val="20"/>
+        </w:rPr>
+        <w:t>assertEquals</w:t>
+      </w:r>
+      <w:proofErr w:type="spellEnd"/>
+      <w:r>
+        <w:rPr>
+          <w:rFonts w:ascii="Consolas" w:hAnsi="Consolas" w:cs="Consolas"/>
+          <w:color w:val="000000"/>
+          <w:sz w:val="20"/>
+          <w:szCs w:val="20"/>
+        </w:rPr>
+        <w:t>(</w:t>
+      </w:r>
+      <w:proofErr w:type="gramEnd"/>
+      <w:r>
+        <w:rPr>
+          <w:rFonts w:ascii="Consolas" w:hAnsi="Consolas" w:cs="Consolas"/>
+          <w:color w:val="000000"/>
+          <w:sz w:val="20"/>
+          <w:szCs w:val="20"/>
+        </w:rPr>
+        <w:t>1</w:t>
+      </w:r>
+      <w:r>
+        <w:rPr>
+          <w:rFonts w:ascii="Consolas" w:hAnsi="Consolas" w:cs="Consolas"/>
+          <w:color w:val="000000"/>
+          <w:sz w:val="20"/>
+          <w:szCs w:val="20"/>
+        </w:rPr>
+        <w:t>0</w:t>
+      </w:r>
+      <w:r>
+        <w:rPr>
+          <w:rFonts w:ascii="Consolas" w:hAnsi="Consolas" w:cs="Consolas"/>
+          <w:color w:val="000000"/>
+          <w:sz w:val="20"/>
+          <w:szCs w:val="20"/>
+        </w:rPr>
+        <w:t xml:space="preserve">, </w:t>
+      </w:r>
+      <w:proofErr w:type="spellStart"/>
+      <w:r>
+        <w:rPr>
+          <w:rFonts w:ascii="Consolas" w:hAnsi="Consolas" w:cs="Consolas"/>
+          <w:color w:val="6A3E3E"/>
+          <w:sz w:val="20"/>
+          <w:szCs w:val="20"/>
+        </w:rPr>
+        <w:t>penaSuspeitoA</w:t>
+      </w:r>
+      <w:proofErr w:type="spellEnd"/>
+      <w:r>
+        <w:rPr>
+          <w:rFonts w:ascii="Consolas" w:hAnsi="Consolas" w:cs="Consolas"/>
+          <w:color w:val="000000"/>
+          <w:sz w:val="20"/>
+          <w:szCs w:val="20"/>
+        </w:rPr>
+        <w:t>);</w:t>
+      </w:r>
+    </w:p>
+    <w:p>
+      <w:pPr>
+        <w:autoSpaceDE w:val="0"/>
+        <w:autoSpaceDN w:val="0"/>
+        <w:adjustRightInd w:val="0"/>
+        <w:spacing w:after="0" w:line="240" w:lineRule="auto"/>
+        <w:rPr>
+          <w:rFonts w:ascii="Consolas" w:hAnsi="Consolas" w:cs="Consolas"/>
+          <w:sz w:val="20"/>
+          <w:szCs w:val="20"/>
+        </w:rPr>
+      </w:pPr>
+      <w:r>
+        <w:rPr>
+          <w:rFonts w:ascii="Consolas" w:hAnsi="Consolas" w:cs="Consolas"/>
+          <w:color w:val="000000"/>
+          <w:sz w:val="20"/>
+          <w:szCs w:val="20"/>
+        </w:rPr>
+        <w:tab/>
+      </w:r>
+      <w:r>
+        <w:rPr>
+          <w:rFonts w:ascii="Consolas" w:hAnsi="Consolas" w:cs="Consolas"/>
+          <w:color w:val="000000"/>
+          <w:sz w:val="20"/>
+          <w:szCs w:val="20"/>
+        </w:rPr>
+        <w:tab/>
+      </w:r>
+      <w:proofErr w:type="spellStart"/>
+      <w:proofErr w:type="gramStart"/>
+      <w:r>
+        <w:rPr>
+          <w:rFonts w:ascii="Consolas" w:hAnsi="Consolas" w:cs="Consolas"/>
+          <w:i/>
+          <w:iCs/>
+          <w:color w:val="000000"/>
+          <w:sz w:val="20"/>
+          <w:szCs w:val="20"/>
+        </w:rPr>
+        <w:t>assertEquals</w:t>
+      </w:r>
+      <w:proofErr w:type="spellEnd"/>
+      <w:r>
+        <w:rPr>
+          <w:rFonts w:ascii="Consolas" w:hAnsi="Consolas" w:cs="Consolas"/>
+          <w:color w:val="000000"/>
+          <w:sz w:val="20"/>
+          <w:szCs w:val="20"/>
+        </w:rPr>
+        <w:t>(</w:t>
+      </w:r>
+      <w:proofErr w:type="gramEnd"/>
+      <w:r>
+        <w:rPr>
+          <w:rFonts w:ascii="Consolas" w:hAnsi="Consolas" w:cs="Consolas"/>
+          <w:color w:val="000000"/>
+          <w:sz w:val="20"/>
+          <w:szCs w:val="20"/>
+        </w:rPr>
+        <w:t xml:space="preserve">15, </w:t>
+      </w:r>
+      <w:proofErr w:type="spellStart"/>
+      <w:r>
+        <w:rPr>
+          <w:rFonts w:ascii="Consolas" w:hAnsi="Consolas" w:cs="Consolas"/>
+          <w:color w:val="6A3E3E"/>
+          <w:sz w:val="20"/>
+          <w:szCs w:val="20"/>
+        </w:rPr>
+        <w:t>penaSuspeitoB</w:t>
+      </w:r>
+      <w:proofErr w:type="spellEnd"/>
+      <w:r>
+        <w:rPr>
+          <w:rFonts w:ascii="Consolas" w:hAnsi="Consolas" w:cs="Consolas"/>
+          <w:color w:val="000000"/>
+          <w:sz w:val="20"/>
+          <w:szCs w:val="20"/>
+        </w:rPr>
+        <w:t>);</w:t>
+      </w:r>
+    </w:p>
+    <w:p>
+      <w:pPr>
+        <w:autoSpaceDE w:val="0"/>
+        <w:autoSpaceDN w:val="0"/>
+        <w:adjustRightInd w:val="0"/>
+        <w:spacing w:after="0" w:line="240" w:lineRule="auto"/>
+        <w:rPr>
+          <w:rFonts w:ascii="Consolas" w:hAnsi="Consolas" w:cs="Consolas"/>
+          <w:sz w:val="20"/>
+          <w:szCs w:val="20"/>
+        </w:rPr>
+      </w:pPr>
+      <w:r>
+        <w:rPr>
+          <w:rFonts w:ascii="Consolas" w:hAnsi="Consolas" w:cs="Consolas"/>
+          <w:color w:val="000000"/>
+          <w:sz w:val="20"/>
+          <w:szCs w:val="20"/>
+        </w:rPr>
+        <w:tab/>
+      </w:r>
+      <w:r>
+        <w:rPr>
+          <w:rFonts w:ascii="Consolas" w:hAnsi="Consolas" w:cs="Consolas"/>
+          <w:color w:val="000000"/>
+          <w:sz w:val="20"/>
+          <w:szCs w:val="20"/>
+        </w:rPr>
+        <w:tab/>
+      </w:r>
+    </w:p>
+    <w:p>
+      <w:pPr>
+        <w:autoSpaceDE w:val="0"/>
+        <w:autoSpaceDN w:val="0"/>
+        <w:adjustRightInd w:val="0"/>
+        <w:spacing w:after="0" w:line="240" w:lineRule="auto"/>
+        <w:rPr>
+          <w:rFonts w:ascii="Consolas" w:hAnsi="Consolas" w:cs="Consolas"/>
+          <w:sz w:val="20"/>
+          <w:szCs w:val="20"/>
+        </w:rPr>
+      </w:pPr>
+      <w:r>
+        <w:rPr>
+          <w:rFonts w:ascii="Consolas" w:hAnsi="Consolas" w:cs="Consolas"/>
+          <w:color w:val="000000"/>
+          <w:sz w:val="20"/>
+          <w:szCs w:val="20"/>
+        </w:rPr>
+        <w:tab/>
+        <w:t>}</w:t>
+      </w:r>
+    </w:p>
+    <w:p>
+      <w:pPr>
+        <w:autoSpaceDE w:val="0"/>
+        <w:autoSpaceDN w:val="0"/>
+        <w:adjustRightInd w:val="0"/>
+        <w:spacing w:after="0" w:line="240" w:lineRule="auto"/>
+        <w:rPr>
+          <w:rFonts w:ascii="Consolas" w:hAnsi="Consolas" w:cs="Consolas"/>
+          <w:sz w:val="20"/>
+          <w:szCs w:val="20"/>
+        </w:rPr>
+      </w:pPr>
+    </w:p>
+    <w:p>
+      <w:pPr>
+        <w:spacing w:after="0"/>
+        <w:rPr>
+          <w:rFonts w:ascii="Consolas" w:hAnsi="Consolas"/>
+          <w:sz w:val="18"/>
+        </w:rPr>
+      </w:pPr>
+      <w:r>
+        <w:rPr>
+          <w:rFonts w:ascii="Consolas" w:hAnsi="Consolas" w:cs="Consolas"/>
+          <w:color w:val="000000"/>
+          <w:sz w:val="20"/>
+          <w:szCs w:val="20"/>
+        </w:rPr>
+        <w:t>}</w:t>
+      </w:r>
+    </w:p>
+    <w:p>
+      <w:pPr>
+        <w:spacing w:after="0"/>
+        <w:rPr>
+          <w:rFonts w:ascii="Consolas" w:hAnsi="Consolas"/>
+          <w:sz w:val="18"/>
+        </w:rPr>
+      </w:pPr>
+    </w:p>
+    <w:p>
+      <w:pPr>
+        <w:spacing w:after="0"/>
+        <w:rPr>
+          <w:rFonts w:ascii="Consolas" w:hAnsi="Consolas"/>
+          <w:sz w:val="18"/>
+        </w:rPr>
+      </w:pPr>
+    </w:p>
+    <w:p>
+      <w:pPr>
+        <w:spacing w:after="0"/>
+        <w:rPr>
+          <w:rFonts w:ascii="Consolas" w:hAnsi="Consolas"/>
+          <w:sz w:val="18"/>
+          <w:highlight w:val="yellow"/>
+        </w:rPr>
+      </w:pPr>
+      <w:r>
+        <w:rPr>
+          <w:rFonts w:ascii="Consolas" w:hAnsi="Consolas"/>
+          <w:b/>
+          <w:sz w:val="18"/>
+          <w:highlight w:val="yellow"/>
+        </w:rPr>
+        <w:t xml:space="preserve">Observações: </w:t>
+      </w:r>
+      <w:r>
+        <w:rPr>
+          <w:rFonts w:ascii="Consolas" w:hAnsi="Consolas"/>
+          <w:sz w:val="18"/>
+          <w:highlight w:val="yellow"/>
+        </w:rPr>
+        <w:t xml:space="preserve">Teste de execução simulando situação de </w:t>
+      </w:r>
+      <w:r>
+        <w:rPr>
+          <w:rFonts w:ascii="Consolas" w:hAnsi="Consolas"/>
+          <w:sz w:val="18"/>
+          <w:highlight w:val="yellow"/>
+        </w:rPr>
+        <w:t>erro</w:t>
+      </w:r>
+      <w:r>
+        <w:rPr>
+          <w:rFonts w:ascii="Consolas" w:hAnsi="Consolas"/>
+          <w:sz w:val="18"/>
+          <w:highlight w:val="yellow"/>
+        </w:rPr>
+        <w:t xml:space="preserve"> realizado com sucesso.</w:t>
+      </w:r>
+    </w:p>
+    <w:p>
+      <w:pPr>
+        <w:spacing w:after="0"/>
+        <w:rPr>
+          <w:rFonts w:ascii="Consolas" w:hAnsi="Consolas"/>
+          <w:b/>
+          <w:color w:val="538135" w:themeColor="accent6" w:themeShade="BF"/>
+          <w:sz w:val="18"/>
+        </w:rPr>
+      </w:pPr>
+      <w:r>
+        <w:rPr>
+          <w:rFonts w:ascii="Consolas" w:hAnsi="Consolas"/>
+          <w:b/>
+          <w:color w:val="538135" w:themeColor="accent6" w:themeShade="BF"/>
+          <w:sz w:val="18"/>
+        </w:rPr>
+        <w:t>(</w:t>
+      </w:r>
+      <w:proofErr w:type="spellStart"/>
+      <w:proofErr w:type="gramStart"/>
+      <w:r>
+        <w:rPr>
+          <w:rFonts w:ascii="Consolas" w:hAnsi="Consolas" w:cs="Consolas"/>
+          <w:color w:val="6A3E3E"/>
+          <w:sz w:val="20"/>
+          <w:szCs w:val="20"/>
+        </w:rPr>
+        <w:t>penaSuspeitoA</w:t>
+      </w:r>
+      <w:proofErr w:type="spellEnd"/>
+      <w:r>
+        <w:rPr>
+          <w:rFonts w:ascii="Consolas" w:hAnsi="Consolas" w:cs="Consolas"/>
+          <w:sz w:val="20"/>
+          <w:szCs w:val="20"/>
+        </w:rPr>
+        <w:t>!</w:t>
+      </w:r>
+      <w:r>
+        <w:rPr>
+          <w:rFonts w:ascii="Consolas" w:hAnsi="Consolas" w:cs="Consolas"/>
+          <w:sz w:val="20"/>
+          <w:szCs w:val="20"/>
+        </w:rPr>
+        <w:t>=</w:t>
+      </w:r>
+      <w:proofErr w:type="gramEnd"/>
+      <w:r>
+        <w:rPr>
+          <w:rFonts w:ascii="Consolas" w:hAnsi="Consolas" w:cs="Consolas"/>
+          <w:sz w:val="20"/>
+          <w:szCs w:val="20"/>
+        </w:rPr>
+        <w:t>15</w:t>
+      </w:r>
+      <w:r>
+        <w:rPr>
+          <w:rFonts w:ascii="Consolas" w:hAnsi="Consolas" w:cs="Consolas"/>
+          <w:color w:val="6A3E3E"/>
+          <w:sz w:val="20"/>
+          <w:szCs w:val="20"/>
+        </w:rPr>
+        <w:t xml:space="preserve"> &amp;&amp; </w:t>
+      </w:r>
+      <w:proofErr w:type="spellStart"/>
+      <w:r>
+        <w:rPr>
+          <w:rFonts w:ascii="Consolas" w:hAnsi="Consolas" w:cs="Consolas"/>
+          <w:color w:val="6A3E3E"/>
+          <w:sz w:val="20"/>
+          <w:szCs w:val="20"/>
+        </w:rPr>
+        <w:t>penaSuspeitoB</w:t>
+      </w:r>
+      <w:proofErr w:type="spellEnd"/>
+      <w:r>
+        <w:rPr>
+          <w:rFonts w:ascii="Consolas" w:hAnsi="Consolas" w:cs="Consolas"/>
+          <w:sz w:val="20"/>
+          <w:szCs w:val="20"/>
+        </w:rPr>
+        <w:t>==15</w:t>
+      </w:r>
+      <w:r>
+        <w:rPr>
+          <w:rFonts w:ascii="Consolas" w:hAnsi="Consolas"/>
+          <w:b/>
+          <w:color w:val="538135" w:themeColor="accent6" w:themeShade="BF"/>
+          <w:sz w:val="18"/>
+        </w:rPr>
+        <w:t>)</w:t>
+      </w:r>
+      <w:r>
+        <w:rPr>
+          <w:rFonts w:ascii="Consolas" w:hAnsi="Consolas"/>
+          <w:b/>
+          <w:color w:val="538135" w:themeColor="accent6" w:themeShade="BF"/>
+          <w:sz w:val="18"/>
+        </w:rPr>
+        <w:t xml:space="preserve"> = ERRO</w:t>
+      </w:r>
+    </w:p>
+    <w:p>
+      <w:pPr>
+        <w:spacing w:after="0"/>
+        <w:rPr>
+          <w:rFonts w:ascii="Consolas" w:hAnsi="Consolas"/>
+          <w:b/>
+          <w:color w:val="538135" w:themeColor="accent6" w:themeShade="BF"/>
+          <w:sz w:val="18"/>
+        </w:rPr>
+      </w:pPr>
       <w:bookmarkStart w:id="0" w:name="_GoBack"/>
       <w:bookmarkEnd w:id="0"/>
-    </w:p>
-    <w:p>
-      <w:pPr>
-        <w:spacing w:after="0"/>
-        <w:rPr>
-          <w:rFonts w:ascii="Consolas" w:hAnsi="Consolas"/>
-          <w:sz w:val="18"/>
-        </w:rPr>
-      </w:pPr>
     </w:p>
     <w:p>
       <w:pPr>

</xml_diff>

<commit_message>
Resultado final dos testes
</commit_message>
<xml_diff>
--- a/Testes/rm81238_GabrielPetillo.docx
+++ b/Testes/rm81238_GabrielPetillo.docx
@@ -21458,17 +21458,228 @@
           <w:sz w:val="18"/>
         </w:rPr>
       </w:pPr>
+    </w:p>
+    <w:p>
+      <w:pPr>
+        <w:spacing w:after="0"/>
+        <w:rPr>
+          <w:rFonts w:ascii="Consolas" w:hAnsi="Consolas"/>
+          <w:sz w:val="18"/>
+        </w:rPr>
+      </w:pPr>
+    </w:p>
+    <w:p>
+      <w:pPr>
+        <w:spacing w:after="0"/>
+        <w:rPr>
+          <w:rFonts w:ascii="Consolas" w:hAnsi="Consolas"/>
+          <w:sz w:val="18"/>
+        </w:rPr>
+      </w:pPr>
+    </w:p>
+    <w:p>
+      <w:pPr>
+        <w:spacing w:after="0"/>
+        <w:rPr>
+          <w:rFonts w:ascii="Consolas" w:hAnsi="Consolas"/>
+          <w:sz w:val="18"/>
+        </w:rPr>
+      </w:pPr>
+    </w:p>
+    <w:p>
+      <w:pPr>
+        <w:spacing w:after="0"/>
+        <w:rPr>
+          <w:rFonts w:ascii="Consolas" w:hAnsi="Consolas"/>
+          <w:sz w:val="18"/>
+        </w:rPr>
+      </w:pPr>
+    </w:p>
+    <w:p>
+      <w:pPr>
+        <w:spacing w:after="0"/>
+        <w:rPr>
+          <w:rFonts w:ascii="Consolas" w:hAnsi="Consolas"/>
+          <w:sz w:val="18"/>
+        </w:rPr>
+      </w:pPr>
+    </w:p>
+    <w:p>
+      <w:pPr>
+        <w:spacing w:after="0"/>
+        <w:rPr>
+          <w:rFonts w:ascii="Consolas" w:hAnsi="Consolas"/>
+          <w:sz w:val="18"/>
+        </w:rPr>
+      </w:pPr>
+    </w:p>
+    <w:p>
+      <w:pPr>
+        <w:spacing w:after="0"/>
+        <w:rPr>
+          <w:rFonts w:ascii="Consolas" w:hAnsi="Consolas"/>
+          <w:sz w:val="18"/>
+        </w:rPr>
+      </w:pPr>
+    </w:p>
+    <w:p>
+      <w:pPr>
+        <w:spacing w:after="0"/>
+        <w:rPr>
+          <w:rFonts w:ascii="Consolas" w:hAnsi="Consolas"/>
+          <w:sz w:val="18"/>
+        </w:rPr>
+      </w:pPr>
+    </w:p>
+    <w:p>
+      <w:pPr>
+        <w:spacing w:after="0"/>
+        <w:rPr>
+          <w:rFonts w:ascii="Consolas" w:hAnsi="Consolas"/>
+          <w:sz w:val="18"/>
+        </w:rPr>
+      </w:pPr>
+    </w:p>
+    <w:p>
+      <w:pPr>
+        <w:spacing w:after="0"/>
+        <w:rPr>
+          <w:rFonts w:ascii="Consolas" w:hAnsi="Consolas"/>
+          <w:sz w:val="18"/>
+        </w:rPr>
+      </w:pPr>
+    </w:p>
+    <w:p>
+      <w:pPr>
+        <w:spacing w:after="0"/>
+        <w:rPr>
+          <w:rFonts w:ascii="Consolas" w:hAnsi="Consolas"/>
+          <w:sz w:val="18"/>
+        </w:rPr>
+      </w:pPr>
+    </w:p>
+    <w:p>
+      <w:pPr>
+        <w:spacing w:after="0"/>
+        <w:rPr>
+          <w:rFonts w:ascii="Consolas" w:hAnsi="Consolas"/>
+          <w:sz w:val="18"/>
+        </w:rPr>
+      </w:pPr>
+    </w:p>
+    <w:p>
+      <w:pPr>
+        <w:spacing w:after="0"/>
+        <w:rPr>
+          <w:rFonts w:ascii="Consolas" w:hAnsi="Consolas"/>
+          <w:b/>
+        </w:rPr>
+      </w:pPr>
+      <w:r>
+        <w:rPr>
+          <w:rFonts w:ascii="Consolas" w:hAnsi="Consolas"/>
+          <w:b/>
+          <w:highlight w:val="cyan"/>
+        </w:rPr>
+        <w:t>Resultado Final: Implementação e testes realizados com sucesso em aplicações de cenários positivos e negativos na simulação</w:t>
+      </w:r>
+      <w:r>
+        <w:rPr>
+          <w:rFonts w:ascii="Consolas" w:hAnsi="Consolas"/>
+          <w:b/>
+        </w:rPr>
+        <w:t xml:space="preserve"> </w:t>
+      </w:r>
+    </w:p>
+    <w:p>
+      <w:pPr>
+        <w:spacing w:after="0"/>
+        <w:rPr>
+          <w:rFonts w:ascii="Consolas" w:hAnsi="Consolas"/>
+          <w:b/>
+        </w:rPr>
+      </w:pPr>
+    </w:p>
+    <w:p>
+      <w:pPr>
+        <w:spacing w:after="0"/>
+        <w:rPr>
+          <w:rFonts w:ascii="Consolas" w:hAnsi="Consolas"/>
+          <w:b/>
+        </w:rPr>
+      </w:pPr>
+    </w:p>
+    <w:p>
+      <w:pPr>
+        <w:spacing w:after="0"/>
+        <w:jc w:val="center"/>
+        <w:rPr>
+          <w:rFonts w:ascii="Consolas" w:hAnsi="Consolas"/>
+          <w:b/>
+        </w:rPr>
+      </w:pPr>
       <w:bookmarkStart w:id="0" w:name="_GoBack"/>
+    </w:p>
+    <w:p>
+      <w:pPr>
+        <w:spacing w:after="0"/>
+        <w:jc w:val="center"/>
+        <w:rPr>
+          <w:rFonts w:ascii="Consolas" w:hAnsi="Consolas"/>
+          <w:b/>
+        </w:rPr>
+      </w:pPr>
+      <w:r>
+        <w:rPr>
+          <w:rFonts w:ascii="Consolas" w:hAnsi="Consolas"/>
+          <w:b/>
+        </w:rPr>
+        <w:t xml:space="preserve">Gabriel Siqueira </w:t>
+      </w:r>
+      <w:proofErr w:type="spellStart"/>
+      <w:r>
+        <w:rPr>
+          <w:rFonts w:ascii="Consolas" w:hAnsi="Consolas"/>
+          <w:b/>
+        </w:rPr>
+        <w:t>Petillo</w:t>
+      </w:r>
+      <w:proofErr w:type="spellEnd"/>
+    </w:p>
+    <w:p>
+      <w:pPr>
+        <w:spacing w:after="0"/>
+        <w:jc w:val="center"/>
+        <w:rPr>
+          <w:rFonts w:ascii="Consolas" w:hAnsi="Consolas"/>
+          <w:b/>
+        </w:rPr>
+      </w:pPr>
+      <w:r>
+        <w:rPr>
+          <w:rFonts w:ascii="Consolas" w:hAnsi="Consolas"/>
+          <w:b/>
+        </w:rPr>
+        <w:t>RM 81238 – 3SIA 2020</w:t>
+      </w:r>
+    </w:p>
+    <w:p>
+      <w:pPr>
+        <w:spacing w:after="0"/>
+        <w:jc w:val="center"/>
+        <w:rPr>
+          <w:rFonts w:ascii="Consolas" w:hAnsi="Consolas"/>
+          <w:b/>
+        </w:rPr>
+      </w:pPr>
+      <w:r>
+        <w:rPr>
+          <w:rFonts w:ascii="Consolas" w:hAnsi="Consolas"/>
+          <w:b/>
+        </w:rPr>
+        <w:t>FIAP</w:t>
+      </w:r>
       <w:bookmarkEnd w:id="0"/>
-    </w:p>
-    <w:p>
-      <w:pPr>
-        <w:spacing w:after="0"/>
-        <w:rPr>
-          <w:rFonts w:ascii="Consolas" w:hAnsi="Consolas"/>
-          <w:sz w:val="18"/>
-        </w:rPr>
-      </w:pPr>
     </w:p>
     <w:sectPr>
       <w:pgSz w:w="11906" w:h="16838"/>

</xml_diff>